<commit_message>
add template docx file
</commit_message>
<xml_diff>
--- a/src/templates/medical_history_template.docx
+++ b/src/templates/medical_history_template.docx
@@ -1218,7 +1218,15 @@
           <w:rFonts w:eastAsia="Times New Roman"/>
           <w:color w:val="000000"/>
         </w:rPr>
-        <w:t>discharge_status</w:t>
+        <w:t>discharge_</w:t>
+      </w:r>
+      <w:r>
+        <w:rPr>
+          <w:rFonts w:eastAsia="Times New Roman"/>
+          <w:color w:val="000000"/>
+          <w:lang w:val="en-US"/>
+        </w:rPr>
+        <w:t>date</w:t>
       </w:r>
       <w:r>
         <w:rPr>
@@ -1397,25 +1405,7 @@
           <w:sz w:val="24"/>
           <w:szCs w:val="24"/>
         </w:rPr>
-        <w:t xml:space="preserve">{{ </w:t>
-      </w:r>
-      <w:r>
-        <w:rPr>
-          <w:rFonts w:ascii="Times New Roman" w:eastAsia="Times New Roman" w:hAnsi="Times New Roman" w:cs="Times New Roman"/>
-          <w:color w:val="000000"/>
-          <w:sz w:val="24"/>
-          <w:szCs w:val="24"/>
-        </w:rPr>
-        <w:t>clarifying</w:t>
-      </w:r>
-      <w:r>
-        <w:rPr>
-          <w:rFonts w:ascii="Times New Roman" w:eastAsia="Times New Roman" w:hAnsi="Times New Roman" w:cs="Times New Roman"/>
-          <w:color w:val="000000"/>
-          <w:sz w:val="24"/>
-          <w:szCs w:val="24"/>
-        </w:rPr>
-        <w:t>_</w:t>
+        <w:t>{{ clarifying_</w:t>
       </w:r>
       <w:r>
         <w:rPr>
@@ -1476,7 +1466,7 @@
           <w:position w:val="0"/>
           <w:sz w:val="20"/>
           <w:szCs w:val="20"/>
-          <w:lang w:val="en-US" w:eastAsia="ru-RU"/>
+          <w:lang w:eastAsia="ru-RU"/>
         </w:rPr>
       </w:pPr>
       <w:r>
@@ -1487,6 +1477,18 @@
           <w:szCs w:val="24"/>
         </w:rPr>
         <w:t xml:space="preserve">Открыт МЭС № </w:t>
+      </w:r>
+      <w:r>
+        <w:rPr>
+          <w:rFonts w:ascii="Arial CYR" w:eastAsia="Times New Roman" w:hAnsi="Arial CYR" w:cs="Arial CYR"/>
+          <w:b/>
+          <w:bCs/>
+          <w:position w:val="0"/>
+          <w:sz w:val="20"/>
+          <w:szCs w:val="20"/>
+          <w:lang w:eastAsia="ru-RU"/>
+        </w:rPr>
+        <w:t xml:space="preserve">{{ </w:t>
       </w:r>
       <w:r>
         <w:rPr>
@@ -1498,7 +1500,43 @@
           <w:szCs w:val="20"/>
           <w:lang w:val="en-US" w:eastAsia="ru-RU"/>
         </w:rPr>
-        <w:t>{{ cax_number }}</w:t>
+        <w:t>cax</w:t>
+      </w:r>
+      <w:r>
+        <w:rPr>
+          <w:rFonts w:ascii="Arial CYR" w:eastAsia="Times New Roman" w:hAnsi="Arial CYR" w:cs="Arial CYR"/>
+          <w:b/>
+          <w:bCs/>
+          <w:position w:val="0"/>
+          <w:sz w:val="20"/>
+          <w:szCs w:val="20"/>
+          <w:lang w:eastAsia="ru-RU"/>
+        </w:rPr>
+        <w:t>_</w:t>
+      </w:r>
+      <w:r>
+        <w:rPr>
+          <w:rFonts w:ascii="Arial CYR" w:eastAsia="Times New Roman" w:hAnsi="Arial CYR" w:cs="Arial CYR"/>
+          <w:b/>
+          <w:bCs/>
+          <w:position w:val="0"/>
+          <w:sz w:val="20"/>
+          <w:szCs w:val="20"/>
+          <w:lang w:val="en-US" w:eastAsia="ru-RU"/>
+        </w:rPr>
+        <w:t>number</w:t>
+      </w:r>
+      <w:r>
+        <w:rPr>
+          <w:rFonts w:ascii="Arial CYR" w:eastAsia="Times New Roman" w:hAnsi="Arial CYR" w:cs="Arial CYR"/>
+          <w:b/>
+          <w:bCs/>
+          <w:position w:val="0"/>
+          <w:sz w:val="20"/>
+          <w:szCs w:val="20"/>
+          <w:lang w:eastAsia="ru-RU"/>
+        </w:rPr>
+        <w:t xml:space="preserve"> }}</w:t>
       </w:r>
     </w:p>
     <w:p>
@@ -1685,27 +1723,35 @@
           <w:color w:val="000000"/>
           <w:sz w:val="24"/>
           <w:szCs w:val="24"/>
+        </w:rPr>
+      </w:pPr>
+      <w:r>
+        <w:rPr>
+          <w:rFonts w:ascii="Times New Roman" w:eastAsia="Times New Roman" w:hAnsi="Times New Roman" w:cs="Times New Roman"/>
+          <w:color w:val="000000"/>
+          <w:sz w:val="24"/>
+          <w:szCs w:val="24"/>
+        </w:rPr>
+        <w:t xml:space="preserve">Врач-хирург                                                           </w:t>
+      </w:r>
+      <w:r>
+        <w:rPr>
+          <w:rFonts w:ascii="Times New Roman" w:eastAsia="Times New Roman" w:hAnsi="Times New Roman" w:cs="Times New Roman"/>
+          <w:color w:val="000000"/>
+          <w:sz w:val="24"/>
+          <w:szCs w:val="24"/>
+        </w:rPr>
+        <w:t xml:space="preserve">{{ </w:t>
+      </w:r>
+      <w:r>
+        <w:rPr>
+          <w:rFonts w:ascii="Times New Roman" w:eastAsia="Times New Roman" w:hAnsi="Times New Roman" w:cs="Times New Roman"/>
+          <w:color w:val="000000"/>
+          <w:sz w:val="24"/>
+          <w:szCs w:val="24"/>
           <w:lang w:val="en-US"/>
         </w:rPr>
-      </w:pPr>
-      <w:r>
-        <w:rPr>
-          <w:rFonts w:ascii="Times New Roman" w:eastAsia="Times New Roman" w:hAnsi="Times New Roman" w:cs="Times New Roman"/>
-          <w:color w:val="000000"/>
-          <w:sz w:val="24"/>
-          <w:szCs w:val="24"/>
-        </w:rPr>
-        <w:t xml:space="preserve">Врач-хирург                                                           </w:t>
-      </w:r>
-      <w:r>
-        <w:rPr>
-          <w:rFonts w:ascii="Times New Roman" w:eastAsia="Times New Roman" w:hAnsi="Times New Roman" w:cs="Times New Roman"/>
-          <w:color w:val="000000"/>
-          <w:sz w:val="24"/>
-          <w:szCs w:val="24"/>
-          <w:lang w:val="en-US"/>
-        </w:rPr>
-        <w:t>{{ doctor</w:t>
+        <w:t>doctor</w:t>
       </w:r>
       <w:r>
         <w:rPr>
@@ -1722,7 +1768,6 @@
           <w:color w:val="000000"/>
           <w:sz w:val="24"/>
           <w:szCs w:val="24"/>
-          <w:lang w:val="en-US"/>
         </w:rPr>
         <w:t>}}</w:t>
       </w:r>
@@ -2032,10 +2077,478 @@
         </w:rPr>
       </w:pPr>
     </w:p>
-    <w:p>
-      <w:pPr>
-        <w:pBdr>
-          <w:top w:val="nil"/>
+    <w:tbl>
+      <w:tblPr>
+        <w:tblStyle w:val="a4"/>
+        <w:tblW w:w="0" w:type="auto"/>
+        <w:tblBorders>
+          <w:top w:val="none" w:sz="0" w:space="0" w:color="auto"/>
+          <w:left w:val="none" w:sz="0" w:space="0" w:color="auto"/>
+          <w:bottom w:val="none" w:sz="0" w:space="0" w:color="auto"/>
+          <w:right w:val="none" w:sz="0" w:space="0" w:color="auto"/>
+          <w:insideH w:val="none" w:sz="0" w:space="0" w:color="auto"/>
+          <w:insideV w:val="none" w:sz="0" w:space="0" w:color="auto"/>
+        </w:tblBorders>
+        <w:tblLook w:val="04A0" w:firstRow="1" w:lastRow="0" w:firstColumn="1" w:lastColumn="0" w:noHBand="0" w:noVBand="1"/>
+      </w:tblPr>
+      <w:tblGrid>
+        <w:gridCol w:w="437"/>
+        <w:gridCol w:w="2252"/>
+        <w:gridCol w:w="7222"/>
+      </w:tblGrid>
+      <w:tr>
+        <w:tc>
+          <w:tcPr>
+            <w:tcW w:w="437" w:type="dxa"/>
+            <w:tcBorders>
+              <w:bottom w:val="single" w:sz="4" w:space="0" w:color="auto"/>
+            </w:tcBorders>
+          </w:tcPr>
+          <w:p>
+            <w:pPr>
+              <w:tabs>
+                <w:tab w:val="left" w:pos="916"/>
+                <w:tab w:val="left" w:pos="1832"/>
+                <w:tab w:val="left" w:pos="2748"/>
+                <w:tab w:val="left" w:pos="3664"/>
+                <w:tab w:val="left" w:pos="4580"/>
+                <w:tab w:val="left" w:pos="5496"/>
+                <w:tab w:val="left" w:pos="6412"/>
+                <w:tab w:val="left" w:pos="7328"/>
+                <w:tab w:val="left" w:pos="8244"/>
+                <w:tab w:val="left" w:pos="9160"/>
+                <w:tab w:val="left" w:pos="10076"/>
+                <w:tab w:val="left" w:pos="10992"/>
+                <w:tab w:val="left" w:pos="11908"/>
+                <w:tab w:val="left" w:pos="12824"/>
+                <w:tab w:val="left" w:pos="13740"/>
+                <w:tab w:val="left" w:pos="14656"/>
+              </w:tabs>
+              <w:spacing w:after="0" w:line="240" w:lineRule="auto"/>
+              <w:ind w:leftChars="0" w:left="0" w:firstLineChars="0" w:firstLine="0"/>
+              <w:jc w:val="both"/>
+              <w:rPr>
+                <w:rFonts w:ascii="Times New Roman" w:eastAsia="Times New Roman" w:hAnsi="Times New Roman" w:cs="Times New Roman"/>
+                <w:color w:val="000000"/>
+                <w:sz w:val="24"/>
+                <w:szCs w:val="24"/>
+                <w:lang w:val="en-US"/>
+              </w:rPr>
+            </w:pPr>
+            <w:r>
+              <w:rPr>
+                <w:rFonts w:ascii="Times New Roman" w:eastAsia="Times New Roman" w:hAnsi="Times New Roman" w:cs="Times New Roman"/>
+                <w:color w:val="000000"/>
+                <w:sz w:val="24"/>
+                <w:szCs w:val="24"/>
+              </w:rPr>
+              <w:t>Я</w:t>
+            </w:r>
+            <w:r>
+              <w:rPr>
+                <w:rFonts w:ascii="Times New Roman" w:eastAsia="Times New Roman" w:hAnsi="Times New Roman" w:cs="Times New Roman"/>
+                <w:color w:val="000000"/>
+                <w:sz w:val="24"/>
+                <w:szCs w:val="24"/>
+                <w:lang w:val="en-US"/>
+              </w:rPr>
+              <w:t>,</w:t>
+            </w:r>
+          </w:p>
+        </w:tc>
+        <w:tc>
+          <w:tcPr>
+            <w:tcW w:w="9474" w:type="dxa"/>
+            <w:gridSpan w:val="2"/>
+            <w:tcBorders>
+              <w:bottom w:val="single" w:sz="4" w:space="0" w:color="auto"/>
+            </w:tcBorders>
+          </w:tcPr>
+          <w:p>
+            <w:pPr>
+              <w:tabs>
+                <w:tab w:val="left" w:pos="916"/>
+                <w:tab w:val="left" w:pos="1832"/>
+                <w:tab w:val="left" w:pos="2748"/>
+                <w:tab w:val="left" w:pos="3664"/>
+                <w:tab w:val="left" w:pos="4580"/>
+                <w:tab w:val="left" w:pos="5496"/>
+                <w:tab w:val="left" w:pos="6412"/>
+                <w:tab w:val="left" w:pos="7328"/>
+                <w:tab w:val="left" w:pos="8244"/>
+                <w:tab w:val="left" w:pos="9160"/>
+                <w:tab w:val="left" w:pos="10076"/>
+                <w:tab w:val="left" w:pos="10992"/>
+                <w:tab w:val="left" w:pos="11908"/>
+                <w:tab w:val="left" w:pos="12824"/>
+                <w:tab w:val="left" w:pos="13740"/>
+                <w:tab w:val="left" w:pos="14656"/>
+              </w:tabs>
+              <w:spacing w:after="0" w:line="240" w:lineRule="auto"/>
+              <w:ind w:leftChars="0" w:left="0" w:firstLineChars="0" w:firstLine="0"/>
+              <w:jc w:val="both"/>
+              <w:rPr>
+                <w:rFonts w:ascii="Times New Roman" w:eastAsia="Times New Roman" w:hAnsi="Times New Roman" w:cs="Times New Roman"/>
+                <w:color w:val="000000"/>
+                <w:sz w:val="24"/>
+                <w:szCs w:val="24"/>
+                <w:lang w:val="en-US"/>
+              </w:rPr>
+            </w:pPr>
+            <w:r>
+              <w:rPr>
+                <w:rFonts w:ascii="Times New Roman" w:eastAsia="Times New Roman" w:hAnsi="Times New Roman" w:cs="Times New Roman"/>
+                <w:color w:val="000000"/>
+                <w:sz w:val="24"/>
+                <w:szCs w:val="24"/>
+              </w:rPr>
+              <w:t xml:space="preserve">{{ </w:t>
+            </w:r>
+            <w:r>
+              <w:rPr>
+                <w:rFonts w:ascii="Times New Roman" w:eastAsia="Times New Roman" w:hAnsi="Times New Roman" w:cs="Times New Roman"/>
+                <w:color w:val="000000"/>
+                <w:sz w:val="24"/>
+                <w:szCs w:val="24"/>
+                <w:lang w:val="en-US"/>
+              </w:rPr>
+              <w:t>patient</w:t>
+            </w:r>
+            <w:r>
+              <w:rPr>
+                <w:rFonts w:ascii="Times New Roman" w:eastAsia="Times New Roman" w:hAnsi="Times New Roman" w:cs="Times New Roman"/>
+                <w:color w:val="000000"/>
+                <w:sz w:val="24"/>
+                <w:szCs w:val="24"/>
+              </w:rPr>
+              <w:t>_</w:t>
+            </w:r>
+            <w:r>
+              <w:rPr>
+                <w:rFonts w:ascii="Times New Roman" w:eastAsia="Times New Roman" w:hAnsi="Times New Roman" w:cs="Times New Roman"/>
+                <w:color w:val="000000"/>
+                <w:sz w:val="24"/>
+                <w:szCs w:val="24"/>
+                <w:lang w:val="en-US"/>
+              </w:rPr>
+              <w:t>full</w:t>
+            </w:r>
+            <w:r>
+              <w:rPr>
+                <w:rFonts w:ascii="Times New Roman" w:eastAsia="Times New Roman" w:hAnsi="Times New Roman" w:cs="Times New Roman"/>
+                <w:color w:val="000000"/>
+                <w:sz w:val="24"/>
+                <w:szCs w:val="24"/>
+              </w:rPr>
+              <w:t>_</w:t>
+            </w:r>
+            <w:r>
+              <w:rPr>
+                <w:rFonts w:ascii="Times New Roman" w:eastAsia="Times New Roman" w:hAnsi="Times New Roman" w:cs="Times New Roman"/>
+                <w:color w:val="000000"/>
+                <w:sz w:val="24"/>
+                <w:szCs w:val="24"/>
+                <w:lang w:val="en-US"/>
+              </w:rPr>
+              <w:t>name</w:t>
+            </w:r>
+            <w:r>
+              <w:rPr>
+                <w:rFonts w:ascii="Times New Roman" w:eastAsia="Times New Roman" w:hAnsi="Times New Roman" w:cs="Times New Roman"/>
+                <w:color w:val="000000"/>
+                <w:sz w:val="24"/>
+                <w:szCs w:val="24"/>
+              </w:rPr>
+              <w:t xml:space="preserve"> }}</w:t>
+            </w:r>
+          </w:p>
+        </w:tc>
+      </w:tr>
+      <w:tr>
+        <w:tc>
+          <w:tcPr>
+            <w:tcW w:w="9911" w:type="dxa"/>
+            <w:gridSpan w:val="3"/>
+            <w:tcBorders>
+              <w:top w:val="single" w:sz="4" w:space="0" w:color="auto"/>
+            </w:tcBorders>
+            <w:vAlign w:val="center"/>
+          </w:tcPr>
+          <w:p>
+            <w:pPr>
+              <w:tabs>
+                <w:tab w:val="left" w:pos="916"/>
+                <w:tab w:val="left" w:pos="1832"/>
+                <w:tab w:val="left" w:pos="2748"/>
+                <w:tab w:val="left" w:pos="3664"/>
+                <w:tab w:val="left" w:pos="4580"/>
+                <w:tab w:val="left" w:pos="5496"/>
+                <w:tab w:val="left" w:pos="6412"/>
+                <w:tab w:val="left" w:pos="7328"/>
+                <w:tab w:val="left" w:pos="8244"/>
+                <w:tab w:val="left" w:pos="9160"/>
+                <w:tab w:val="left" w:pos="10076"/>
+                <w:tab w:val="left" w:pos="10992"/>
+                <w:tab w:val="left" w:pos="11908"/>
+                <w:tab w:val="left" w:pos="12824"/>
+                <w:tab w:val="left" w:pos="13740"/>
+                <w:tab w:val="left" w:pos="14656"/>
+              </w:tabs>
+              <w:spacing w:after="0" w:line="240" w:lineRule="auto"/>
+              <w:ind w:leftChars="0" w:left="0" w:firstLineChars="0" w:firstLine="0"/>
+              <w:jc w:val="center"/>
+              <w:rPr>
+                <w:rFonts w:ascii="Times New Roman" w:eastAsia="Times New Roman" w:hAnsi="Times New Roman" w:cs="Times New Roman"/>
+                <w:color w:val="000000"/>
+                <w:sz w:val="14"/>
+                <w:szCs w:val="14"/>
+                <w:lang w:val="en-US"/>
+              </w:rPr>
+            </w:pPr>
+            <w:r>
+              <w:rPr>
+                <w:rFonts w:ascii="Times New Roman" w:eastAsia="Times New Roman" w:hAnsi="Times New Roman" w:cs="Times New Roman"/>
+                <w:color w:val="000000"/>
+                <w:sz w:val="16"/>
+                <w:szCs w:val="16"/>
+              </w:rPr>
+              <w:t>(фамилия, имя, отчество - полностью)</w:t>
+            </w:r>
+          </w:p>
+        </w:tc>
+      </w:tr>
+      <w:tr>
+        <w:tc>
+          <w:tcPr>
+            <w:tcW w:w="2689" w:type="dxa"/>
+            <w:gridSpan w:val="2"/>
+            <w:tcBorders>
+              <w:bottom w:val="single" w:sz="4" w:space="0" w:color="auto"/>
+            </w:tcBorders>
+          </w:tcPr>
+          <w:p>
+            <w:pPr>
+              <w:tabs>
+                <w:tab w:val="left" w:pos="916"/>
+                <w:tab w:val="left" w:pos="1832"/>
+                <w:tab w:val="left" w:pos="2748"/>
+                <w:tab w:val="left" w:pos="3664"/>
+                <w:tab w:val="left" w:pos="4580"/>
+                <w:tab w:val="left" w:pos="5496"/>
+                <w:tab w:val="left" w:pos="6412"/>
+                <w:tab w:val="left" w:pos="7328"/>
+                <w:tab w:val="left" w:pos="8244"/>
+                <w:tab w:val="left" w:pos="9160"/>
+                <w:tab w:val="left" w:pos="10076"/>
+                <w:tab w:val="left" w:pos="10992"/>
+                <w:tab w:val="left" w:pos="11908"/>
+                <w:tab w:val="left" w:pos="12824"/>
+                <w:tab w:val="left" w:pos="13740"/>
+                <w:tab w:val="left" w:pos="14656"/>
+              </w:tabs>
+              <w:spacing w:after="0" w:line="240" w:lineRule="auto"/>
+              <w:ind w:leftChars="0" w:left="0" w:firstLineChars="0" w:firstLine="0"/>
+              <w:jc w:val="both"/>
+              <w:rPr>
+                <w:rFonts w:ascii="Times New Roman" w:eastAsia="Times New Roman" w:hAnsi="Times New Roman" w:cs="Times New Roman"/>
+                <w:color w:val="000000"/>
+                <w:sz w:val="24"/>
+                <w:szCs w:val="24"/>
+                <w:lang w:val="en-US"/>
+              </w:rPr>
+            </w:pPr>
+            <w:r>
+              <w:rPr>
+                <w:rFonts w:ascii="Times New Roman" w:eastAsia="Times New Roman" w:hAnsi="Times New Roman" w:cs="Times New Roman"/>
+                <w:color w:val="000000"/>
+                <w:sz w:val="24"/>
+                <w:szCs w:val="24"/>
+              </w:rPr>
+              <w:t xml:space="preserve">{{ </w:t>
+            </w:r>
+            <w:r>
+              <w:rPr>
+                <w:rFonts w:ascii="Times New Roman" w:eastAsia="Times New Roman" w:hAnsi="Times New Roman" w:cs="Times New Roman"/>
+                <w:color w:val="000000"/>
+                <w:sz w:val="24"/>
+                <w:szCs w:val="24"/>
+                <w:lang w:val="en-US"/>
+              </w:rPr>
+              <w:t>birth</w:t>
+            </w:r>
+            <w:r>
+              <w:rPr>
+                <w:rFonts w:ascii="Times New Roman" w:eastAsia="Times New Roman" w:hAnsi="Times New Roman" w:cs="Times New Roman"/>
+                <w:color w:val="000000"/>
+                <w:sz w:val="24"/>
+                <w:szCs w:val="24"/>
+              </w:rPr>
+              <w:t>_</w:t>
+            </w:r>
+            <w:r>
+              <w:rPr>
+                <w:rFonts w:ascii="Times New Roman" w:eastAsia="Times New Roman" w:hAnsi="Times New Roman" w:cs="Times New Roman"/>
+                <w:color w:val="000000"/>
+                <w:sz w:val="24"/>
+                <w:szCs w:val="24"/>
+                <w:lang w:val="en-US"/>
+              </w:rPr>
+              <w:t>date</w:t>
+            </w:r>
+            <w:r>
+              <w:rPr>
+                <w:rFonts w:ascii="Times New Roman" w:eastAsia="Times New Roman" w:hAnsi="Times New Roman" w:cs="Times New Roman"/>
+                <w:color w:val="000000"/>
+                <w:sz w:val="24"/>
+                <w:szCs w:val="24"/>
+              </w:rPr>
+              <w:t xml:space="preserve"> }}</w:t>
+            </w:r>
+          </w:p>
+        </w:tc>
+        <w:tc>
+          <w:tcPr>
+            <w:tcW w:w="7222" w:type="dxa"/>
+            <w:tcBorders>
+              <w:bottom w:val="single" w:sz="4" w:space="0" w:color="auto"/>
+            </w:tcBorders>
+          </w:tcPr>
+          <w:p>
+            <w:pPr>
+              <w:tabs>
+                <w:tab w:val="left" w:pos="916"/>
+                <w:tab w:val="left" w:pos="1832"/>
+                <w:tab w:val="left" w:pos="2748"/>
+                <w:tab w:val="left" w:pos="3664"/>
+                <w:tab w:val="left" w:pos="4580"/>
+                <w:tab w:val="left" w:pos="5496"/>
+                <w:tab w:val="left" w:pos="6412"/>
+                <w:tab w:val="left" w:pos="7328"/>
+                <w:tab w:val="left" w:pos="8244"/>
+                <w:tab w:val="left" w:pos="9160"/>
+                <w:tab w:val="left" w:pos="10076"/>
+                <w:tab w:val="left" w:pos="10992"/>
+                <w:tab w:val="left" w:pos="11908"/>
+                <w:tab w:val="left" w:pos="12824"/>
+                <w:tab w:val="left" w:pos="13740"/>
+                <w:tab w:val="left" w:pos="14656"/>
+              </w:tabs>
+              <w:spacing w:after="0" w:line="240" w:lineRule="auto"/>
+              <w:ind w:leftChars="0" w:left="0" w:firstLineChars="0" w:firstLine="0"/>
+              <w:jc w:val="both"/>
+              <w:rPr>
+                <w:rFonts w:ascii="Times New Roman" w:eastAsia="Times New Roman" w:hAnsi="Times New Roman" w:cs="Times New Roman"/>
+                <w:color w:val="000000"/>
+                <w:sz w:val="24"/>
+                <w:szCs w:val="24"/>
+              </w:rPr>
+            </w:pPr>
+            <w:r>
+              <w:rPr>
+                <w:rFonts w:ascii="Times New Roman" w:eastAsia="Times New Roman" w:hAnsi="Times New Roman" w:cs="Times New Roman"/>
+                <w:color w:val="000000"/>
+                <w:sz w:val="24"/>
+                <w:szCs w:val="24"/>
+              </w:rPr>
+              <w:t>года рождения, проживающий по адресу:</w:t>
+            </w:r>
+          </w:p>
+        </w:tc>
+      </w:tr>
+      <w:tr>
+        <w:tc>
+          <w:tcPr>
+            <w:tcW w:w="9911" w:type="dxa"/>
+            <w:gridSpan w:val="3"/>
+            <w:tcBorders>
+              <w:top w:val="single" w:sz="4" w:space="0" w:color="auto"/>
+              <w:bottom w:val="single" w:sz="4" w:space="0" w:color="auto"/>
+            </w:tcBorders>
+          </w:tcPr>
+          <w:p>
+            <w:pPr>
+              <w:tabs>
+                <w:tab w:val="left" w:pos="916"/>
+                <w:tab w:val="left" w:pos="1832"/>
+                <w:tab w:val="left" w:pos="2748"/>
+                <w:tab w:val="left" w:pos="3664"/>
+                <w:tab w:val="left" w:pos="4580"/>
+                <w:tab w:val="left" w:pos="5496"/>
+                <w:tab w:val="left" w:pos="6412"/>
+                <w:tab w:val="left" w:pos="7328"/>
+                <w:tab w:val="left" w:pos="8244"/>
+                <w:tab w:val="left" w:pos="9160"/>
+                <w:tab w:val="left" w:pos="10076"/>
+                <w:tab w:val="left" w:pos="10992"/>
+                <w:tab w:val="left" w:pos="11908"/>
+                <w:tab w:val="left" w:pos="12824"/>
+                <w:tab w:val="left" w:pos="13740"/>
+                <w:tab w:val="left" w:pos="14656"/>
+              </w:tabs>
+              <w:spacing w:after="0" w:line="240" w:lineRule="auto"/>
+              <w:ind w:leftChars="0" w:left="0" w:firstLineChars="0" w:firstLine="0"/>
+              <w:jc w:val="both"/>
+              <w:rPr>
+                <w:rFonts w:ascii="Times New Roman" w:eastAsia="Times New Roman" w:hAnsi="Times New Roman" w:cs="Times New Roman"/>
+                <w:color w:val="000000"/>
+                <w:sz w:val="24"/>
+                <w:szCs w:val="24"/>
+              </w:rPr>
+            </w:pPr>
+            <w:r>
+              <w:rPr>
+                <w:rFonts w:ascii="Times New Roman" w:eastAsia="Times New Roman" w:hAnsi="Times New Roman" w:cs="Times New Roman"/>
+                <w:color w:val="000000"/>
+                <w:sz w:val="24"/>
+                <w:szCs w:val="24"/>
+              </w:rPr>
+              <w:t xml:space="preserve">{{ </w:t>
+            </w:r>
+            <w:r>
+              <w:rPr>
+                <w:rFonts w:ascii="Times New Roman" w:eastAsia="Times New Roman" w:hAnsi="Times New Roman" w:cs="Times New Roman"/>
+                <w:color w:val="000000"/>
+                <w:sz w:val="24"/>
+                <w:szCs w:val="24"/>
+                <w:lang w:val="en-US"/>
+              </w:rPr>
+              <w:t>patient</w:t>
+            </w:r>
+            <w:r>
+              <w:rPr>
+                <w:rFonts w:ascii="Times New Roman" w:eastAsia="Times New Roman" w:hAnsi="Times New Roman" w:cs="Times New Roman"/>
+                <w:color w:val="000000"/>
+                <w:sz w:val="24"/>
+                <w:szCs w:val="24"/>
+              </w:rPr>
+              <w:t>_</w:t>
+            </w:r>
+            <w:r>
+              <w:rPr>
+                <w:rFonts w:ascii="Times New Roman" w:eastAsia="Times New Roman" w:hAnsi="Times New Roman" w:cs="Times New Roman"/>
+                <w:color w:val="000000"/>
+                <w:sz w:val="24"/>
+                <w:szCs w:val="24"/>
+                <w:lang w:val="en-US"/>
+              </w:rPr>
+              <w:t>adress</w:t>
+            </w:r>
+            <w:r>
+              <w:rPr>
+                <w:rFonts w:ascii="Times New Roman" w:eastAsia="Times New Roman" w:hAnsi="Times New Roman" w:cs="Times New Roman"/>
+                <w:color w:val="000000"/>
+                <w:sz w:val="24"/>
+                <w:szCs w:val="24"/>
+              </w:rPr>
+              <w:t xml:space="preserve"> }}</w:t>
+            </w:r>
+          </w:p>
+        </w:tc>
+      </w:tr>
+    </w:tbl>
+    <w:p>
+      <w:pPr>
+        <w:pBdr>
           <w:left w:val="nil"/>
           <w:bottom w:val="nil"/>
           <w:right w:val="nil"/>
@@ -2069,80 +2582,34 @@
           <w:szCs w:val="24"/>
         </w:rPr>
       </w:pPr>
-      <w:r>
-        <w:rPr>
-          <w:rFonts w:ascii="Times New Roman" w:eastAsia="Times New Roman" w:hAnsi="Times New Roman" w:cs="Times New Roman"/>
-          <w:color w:val="000000"/>
-          <w:sz w:val="24"/>
-          <w:szCs w:val="24"/>
-        </w:rPr>
-        <w:t xml:space="preserve">Я </w:t>
-      </w:r>
-      <w:r>
-        <w:rPr>
-          <w:rFonts w:ascii="Times New Roman" w:eastAsia="Times New Roman" w:hAnsi="Times New Roman" w:cs="Times New Roman"/>
-          <w:color w:val="000000"/>
-          <w:sz w:val="24"/>
-          <w:szCs w:val="24"/>
-        </w:rPr>
-        <w:t xml:space="preserve">{{ </w:t>
-      </w:r>
-      <w:r>
-        <w:rPr>
-          <w:rFonts w:ascii="Times New Roman" w:eastAsia="Times New Roman" w:hAnsi="Times New Roman" w:cs="Times New Roman"/>
-          <w:color w:val="000000"/>
-          <w:sz w:val="24"/>
-          <w:szCs w:val="24"/>
-          <w:lang w:val="en-US"/>
-        </w:rPr>
-        <w:t>patient</w:t>
-      </w:r>
-      <w:r>
-        <w:rPr>
-          <w:rFonts w:ascii="Times New Roman" w:eastAsia="Times New Roman" w:hAnsi="Times New Roman" w:cs="Times New Roman"/>
-          <w:color w:val="000000"/>
-          <w:sz w:val="24"/>
-          <w:szCs w:val="24"/>
-        </w:rPr>
-        <w:t>_</w:t>
-      </w:r>
-      <w:r>
-        <w:rPr>
-          <w:rFonts w:ascii="Times New Roman" w:eastAsia="Times New Roman" w:hAnsi="Times New Roman" w:cs="Times New Roman"/>
-          <w:color w:val="000000"/>
-          <w:sz w:val="24"/>
-          <w:szCs w:val="24"/>
-          <w:lang w:val="en-US"/>
-        </w:rPr>
-        <w:t>full</w:t>
-      </w:r>
-      <w:r>
-        <w:rPr>
-          <w:rFonts w:ascii="Times New Roman" w:eastAsia="Times New Roman" w:hAnsi="Times New Roman" w:cs="Times New Roman"/>
-          <w:color w:val="000000"/>
-          <w:sz w:val="24"/>
-          <w:szCs w:val="24"/>
-        </w:rPr>
-        <w:t>_</w:t>
-      </w:r>
-      <w:r>
-        <w:rPr>
-          <w:rFonts w:ascii="Times New Roman" w:eastAsia="Times New Roman" w:hAnsi="Times New Roman" w:cs="Times New Roman"/>
-          <w:color w:val="000000"/>
-          <w:sz w:val="24"/>
-          <w:szCs w:val="24"/>
-          <w:lang w:val="en-US"/>
-        </w:rPr>
-        <w:t>name</w:t>
-      </w:r>
-      <w:r>
-        <w:rPr>
-          <w:rFonts w:ascii="Times New Roman" w:eastAsia="Times New Roman" w:hAnsi="Times New Roman" w:cs="Times New Roman"/>
-          <w:color w:val="000000"/>
-          <w:sz w:val="24"/>
-          <w:szCs w:val="24"/>
-        </w:rPr>
-        <w:t xml:space="preserve"> }}</w:t>
+    </w:p>
+    <w:p>
+      <w:pPr>
+        <w:pBdr>
+          <w:top w:val="nil"/>
+          <w:left w:val="nil"/>
+          <w:bottom w:val="nil"/>
+          <w:right w:val="nil"/>
+          <w:between w:val="nil"/>
+        </w:pBdr>
+        <w:spacing w:after="0" w:line="240" w:lineRule="auto"/>
+        <w:ind w:left="0" w:right="-428" w:hanging="2"/>
+        <w:jc w:val="both"/>
+        <w:rPr>
+          <w:rFonts w:ascii="Times New Roman" w:eastAsia="Times New Roman" w:hAnsi="Times New Roman" w:cs="Times New Roman"/>
+          <w:color w:val="000000"/>
+          <w:sz w:val="24"/>
+          <w:szCs w:val="24"/>
+        </w:rPr>
+      </w:pPr>
+      <w:r>
+        <w:rPr>
+          <w:rFonts w:ascii="Times New Roman" w:eastAsia="Times New Roman" w:hAnsi="Times New Roman" w:cs="Times New Roman"/>
+          <w:color w:val="000000"/>
+          <w:sz w:val="24"/>
+          <w:szCs w:val="24"/>
+        </w:rPr>
+        <w:t>поставлен(а)  в известность,  что  я  госпитализирован(а) в дневной стационар СПб ГУЗ ГП №19 поликлинического отделения № ___.</w:t>
       </w:r>
     </w:p>
     <w:p>
@@ -2174,22 +2641,22 @@
         </w:tabs>
         <w:spacing w:after="0" w:line="240" w:lineRule="auto"/>
         <w:ind w:left="0" w:hanging="2"/>
-        <w:jc w:val="center"/>
-        <w:rPr>
-          <w:rFonts w:ascii="Times New Roman" w:eastAsia="Times New Roman" w:hAnsi="Times New Roman" w:cs="Times New Roman"/>
-          <w:color w:val="000000"/>
-          <w:sz w:val="16"/>
-          <w:szCs w:val="16"/>
-        </w:rPr>
-      </w:pPr>
-      <w:r>
-        <w:rPr>
-          <w:rFonts w:ascii="Times New Roman" w:eastAsia="Times New Roman" w:hAnsi="Times New Roman" w:cs="Times New Roman"/>
-          <w:color w:val="000000"/>
-          <w:sz w:val="16"/>
-          <w:szCs w:val="16"/>
-        </w:rPr>
-        <w:t>(фамилия, имя, отчество - полностью)</w:t>
+        <w:jc w:val="both"/>
+        <w:rPr>
+          <w:rFonts w:ascii="Times New Roman" w:eastAsia="Times New Roman" w:hAnsi="Times New Roman" w:cs="Times New Roman"/>
+          <w:color w:val="000000"/>
+          <w:sz w:val="24"/>
+          <w:szCs w:val="24"/>
+        </w:rPr>
+      </w:pPr>
+      <w:r>
+        <w:rPr>
+          <w:rFonts w:ascii="Times New Roman" w:eastAsia="Times New Roman" w:hAnsi="Times New Roman" w:cs="Times New Roman"/>
+          <w:color w:val="000000"/>
+          <w:sz w:val="24"/>
+          <w:szCs w:val="24"/>
+        </w:rPr>
+        <w:t>- Мне, согласно моей воли, даны полные и всесторонние разъяснения о характере,   степени   тяжести   и   возможных  осложнениях  моего заболевания;</w:t>
       </w:r>
     </w:p>
     <w:p>
@@ -2236,7 +2703,7 @@
           <w:sz w:val="24"/>
           <w:szCs w:val="24"/>
         </w:rPr>
-        <w:t xml:space="preserve">  ____________ года рождения, проживающий(ая) по адресу: _________________________________</w:t>
+        <w:t>- Я ознакомлен(а)   с   распорядком  и  правилами лечебно-охранительного    режима,    установленного    в    данном лечебно-профилактическом учреждении, и обязуюсь их соблюдать;</w:t>
       </w:r>
     </w:p>
     <w:p>
@@ -2283,36 +2750,7 @@
           <w:sz w:val="24"/>
           <w:szCs w:val="24"/>
         </w:rPr>
-        <w:t>____________________________________________________________________________________</w:t>
-      </w:r>
-    </w:p>
-    <w:p>
-      <w:pPr>
-        <w:pBdr>
-          <w:top w:val="nil"/>
-          <w:left w:val="nil"/>
-          <w:bottom w:val="nil"/>
-          <w:right w:val="nil"/>
-          <w:between w:val="nil"/>
-        </w:pBdr>
-        <w:spacing w:after="0" w:line="240" w:lineRule="auto"/>
-        <w:ind w:left="0" w:right="-428" w:hanging="2"/>
-        <w:jc w:val="both"/>
-        <w:rPr>
-          <w:rFonts w:ascii="Times New Roman" w:eastAsia="Times New Roman" w:hAnsi="Times New Roman" w:cs="Times New Roman"/>
-          <w:color w:val="000000"/>
-          <w:sz w:val="24"/>
-          <w:szCs w:val="24"/>
-        </w:rPr>
-      </w:pPr>
-      <w:r>
-        <w:rPr>
-          <w:rFonts w:ascii="Times New Roman" w:eastAsia="Times New Roman" w:hAnsi="Times New Roman" w:cs="Times New Roman"/>
-          <w:color w:val="000000"/>
-          <w:sz w:val="24"/>
-          <w:szCs w:val="24"/>
-        </w:rPr>
-        <w:t>поставлен(а)  в известность,  что  я  госпитализирован(а) в дневной стационар СПб ГУЗ ГП №19 поликлинического отделения № ___.</w:t>
+        <w:t>- Добровольно    даю     свое    согласие    на   проведение   мне, в   соответствии   с   назначениями   врача, диагностических    исследований:    анализа    крови    общего   и биохимического,  анализа     мочи     общего,    электрокардиографии, лечебных  мероприятий: инъекций, оперативных пособий.   Необходимость   других  методов обследования и лечения будет мне разъяснена дополнительно;</w:t>
       </w:r>
     </w:p>
     <w:p>
@@ -2359,7 +2797,7 @@
           <w:sz w:val="24"/>
           <w:szCs w:val="24"/>
         </w:rPr>
-        <w:t>- Мне, согласно моей воли, даны полные и всесторонние разъяснения о характере,   степени   тяжести   и   возможных  осложнениях  моего заболевания;</w:t>
+        <w:t>- Я информирован(а) о целях,   характере  и неблагоприятных  эффектах  диагностических  и  лечебных  процедур, возможности непреднамеренного причинения вреда здоровью, а также о том,  что  предстоит  мне делать  во  время их проведения;</w:t>
       </w:r>
     </w:p>
     <w:p>
@@ -2406,7 +2844,7 @@
           <w:sz w:val="24"/>
           <w:szCs w:val="24"/>
         </w:rPr>
-        <w:t>- Я ознакомлен(а)   с   распорядком  и  правилами лечебно-охранительного    режима,    установленного    в    данном лечебно-профилактическом учреждении, и обязуюсь их соблюдать;</w:t>
+        <w:t>- Я извещен(а) о том, что мне необходимо регулярно принимать назначенные препараты и другие методы лечения, немедленно сообщать   врачу   о  любом  ухудшении  самочувствия, согласовывать с врачом прием любых, не прописанных лекарств;</w:t>
       </w:r>
     </w:p>
     <w:p>
@@ -2453,7 +2891,7 @@
           <w:sz w:val="24"/>
           <w:szCs w:val="24"/>
         </w:rPr>
-        <w:t>- Добровольно    даю     свое    согласие    на   проведение   мне, в   соответствии   с   назначениями   врача, диагностических    исследований:    анализа    крови    общего   и биохимического,  анализа     мочи     общего,    электрокардиографии, лечебных  мероприятий: инъекций, оперативных пособий.   Необходимость   других  методов обследования и лечения будет мне разъяснена дополнительно;</w:t>
+        <w:t>- Я предупрежден(а) и осознаю, что отказ от лечения, несоблюдение лечебно-охранительного режима, рекомендаций медицинских  работников, режима  приема  препаратов,  самовольное использование    медицинского   инструментария   и   оборудования, бесконтрольное  самолечение  могут  осложнить  процесс  лечения  и отрицательно сказаться на состоянии здоровья;</w:t>
       </w:r>
     </w:p>
     <w:p>
@@ -2500,7 +2938,7 @@
           <w:sz w:val="24"/>
           <w:szCs w:val="24"/>
         </w:rPr>
-        <w:t>- Я информирован(а) о целях,   характере  и неблагоприятных  эффектах  диагностических  и  лечебных  процедур, возможности непреднамеренного причинения вреда здоровью, а также о том,  что  предстоит  мне делать  во  время их проведения;</w:t>
+        <w:t>- Я   поставил(а) в известность врача обо всех проблемах, связанных  со  здоровьем, в том числе об аллергических проявлениях или  индивидуальной  непереносимости лекарственных препаратов, обо всех  перенесенных  мною и известных мне травмах, операциях,   заболеваниях,  об  экологических  и  производственных факторах   физической,   химической   или  биологической  природы, воздействующих     на     меня    во    время жизнедеятельности,   о   принимаемых  лекарственных  средствах.  Я сообщил(а) правдивые сведения о наследственности, а также об употреблении алкоголя, наркотических и токсических средств;</w:t>
       </w:r>
     </w:p>
     <w:p>
@@ -2547,7 +2985,7 @@
           <w:sz w:val="24"/>
           <w:szCs w:val="24"/>
         </w:rPr>
-        <w:t>- Я извещен(а) о том, что мне необходимо регулярно принимать назначенные препараты и другие методы лечения, немедленно сообщать   врачу   о  любом  ухудшении  самочувствия, согласовывать с врачом прием любых, не прописанных лекарств;</w:t>
+        <w:t>- Я   ознакомлен(а)  и  согласен(а)  со всеми пунктами  настоящего документа, положения которого мне разъяснены, мною  поняты  и  добровольно  даю  свое согласие на обследование и лечение в предложенном объеме;</w:t>
       </w:r>
     </w:p>
     <w:p>
@@ -2594,7 +3032,7 @@
           <w:sz w:val="24"/>
           <w:szCs w:val="24"/>
         </w:rPr>
-        <w:t>- Я предупрежден(а) и осознаю, что отказ от лечения, несоблюдение лечебно-охранительного режима, рекомендаций медицинских  работников, режима  приема  препаратов,  самовольное использование    медицинского   инструментария   и   оборудования, бесконтрольное  самолечение  могут  осложнить  процесс  лечения  и отрицательно сказаться на состоянии здоровья;</w:t>
+        <w:t xml:space="preserve">- Разрешаю,  в  случае    необходимости, предоставить информацию о моем  диагнозе, степени тяжести и характере моего заболевания моим родственникам, законным представителям, гражданам: </w:t>
       </w:r>
     </w:p>
     <w:p>
@@ -2641,7 +3079,7 @@
           <w:sz w:val="24"/>
           <w:szCs w:val="24"/>
         </w:rPr>
-        <w:t>- Я   поставил(а) в известность врача обо всех проблемах, связанных  со  здоровьем, в том числе об аллергических проявлениях или  индивидуальной  непереносимости лекарственных препаратов, обо всех  перенесенных  мною и известных мне травмах, операциях,   заболеваниях,  об  экологических  и  производственных факторах   физической,   химической   или  биологической  природы, воздействующих     на     меня    во    время жизнедеятельности,   о   принимаемых  лекарственных  средствах.  Я сообщил(а) правдивые сведения о наследственности, а также об употреблении алкоголя, наркотических и токсических средств;</w:t>
+        <w:t>_____________________________________________________________________________.</w:t>
       </w:r>
     </w:p>
     <w:p>
@@ -2681,15 +3119,6 @@
           <w:szCs w:val="24"/>
         </w:rPr>
       </w:pPr>
-      <w:r>
-        <w:rPr>
-          <w:rFonts w:ascii="Times New Roman" w:eastAsia="Times New Roman" w:hAnsi="Times New Roman" w:cs="Times New Roman"/>
-          <w:color w:val="000000"/>
-          <w:sz w:val="24"/>
-          <w:szCs w:val="24"/>
-        </w:rPr>
-        <w:t>- Я   ознакомлен(а)  и  согласен(а)  со всеми пунктами  настоящего документа, положения которого мне разъяснены, мною  поняты  и  добровольно  даю  свое согласие на обследование и лечение в предложенном объеме;</w:t>
-      </w:r>
     </w:p>
     <w:p>
       <w:pPr>
@@ -2735,7 +3164,94 @@
           <w:sz w:val="24"/>
           <w:szCs w:val="24"/>
         </w:rPr>
-        <w:t xml:space="preserve">- Разрешаю,  в  случае    необходимости, предоставить информацию о моем  диагнозе, степени тяжести и характере моего заболевания моим родственникам, законным представителям, гражданам: </w:t>
+        <w:t>«____» ______________ 20____ года.</w:t>
+      </w:r>
+    </w:p>
+    <w:p>
+      <w:pPr>
+        <w:pBdr>
+          <w:top w:val="nil"/>
+          <w:left w:val="nil"/>
+          <w:bottom w:val="nil"/>
+          <w:right w:val="nil"/>
+          <w:between w:val="nil"/>
+        </w:pBdr>
+        <w:spacing w:after="0" w:line="240" w:lineRule="auto"/>
+        <w:ind w:left="0" w:hanging="2"/>
+        <w:jc w:val="both"/>
+        <w:rPr>
+          <w:rFonts w:ascii="Times New Roman" w:eastAsia="Times New Roman" w:hAnsi="Times New Roman" w:cs="Times New Roman"/>
+          <w:color w:val="000000"/>
+          <w:sz w:val="24"/>
+          <w:szCs w:val="24"/>
+        </w:rPr>
+      </w:pPr>
+      <w:r>
+        <w:rPr>
+          <w:rFonts w:ascii="Times New Roman" w:eastAsia="Times New Roman" w:hAnsi="Times New Roman" w:cs="Times New Roman"/>
+          <w:color w:val="000000"/>
+          <w:sz w:val="24"/>
+          <w:szCs w:val="24"/>
+        </w:rPr>
+        <w:t>Подпись пациента______________________________________________________________</w:t>
+      </w:r>
+    </w:p>
+    <w:p>
+      <w:pPr>
+        <w:pBdr>
+          <w:top w:val="nil"/>
+          <w:left w:val="nil"/>
+          <w:bottom w:val="nil"/>
+          <w:right w:val="nil"/>
+          <w:between w:val="nil"/>
+        </w:pBdr>
+        <w:spacing w:after="0" w:line="240" w:lineRule="auto"/>
+        <w:ind w:left="0" w:hanging="2"/>
+        <w:jc w:val="both"/>
+        <w:rPr>
+          <w:rFonts w:ascii="Times New Roman" w:eastAsia="Times New Roman" w:hAnsi="Times New Roman" w:cs="Times New Roman"/>
+          <w:color w:val="000000"/>
+          <w:sz w:val="24"/>
+          <w:szCs w:val="24"/>
+        </w:rPr>
+      </w:pPr>
+      <w:r>
+        <w:rPr>
+          <w:rFonts w:ascii="Times New Roman" w:eastAsia="Times New Roman" w:hAnsi="Times New Roman" w:cs="Times New Roman"/>
+          <w:color w:val="000000"/>
+          <w:sz w:val="24"/>
+          <w:szCs w:val="24"/>
+        </w:rPr>
+        <w:t>Расписался в моем присутствии:</w:t>
+      </w:r>
+    </w:p>
+    <w:p>
+      <w:pPr>
+        <w:pBdr>
+          <w:top w:val="nil"/>
+          <w:left w:val="nil"/>
+          <w:bottom w:val="nil"/>
+          <w:right w:val="nil"/>
+          <w:between w:val="nil"/>
+        </w:pBdr>
+        <w:spacing w:after="0" w:line="240" w:lineRule="auto"/>
+        <w:ind w:left="0" w:hanging="2"/>
+        <w:jc w:val="both"/>
+        <w:rPr>
+          <w:rFonts w:ascii="Times New Roman" w:eastAsia="Times New Roman" w:hAnsi="Times New Roman" w:cs="Times New Roman"/>
+          <w:color w:val="000000"/>
+          <w:sz w:val="24"/>
+          <w:szCs w:val="24"/>
+        </w:rPr>
+      </w:pPr>
+      <w:r>
+        <w:rPr>
+          <w:rFonts w:ascii="Times New Roman" w:eastAsia="Times New Roman" w:hAnsi="Times New Roman" w:cs="Times New Roman"/>
+          <w:color w:val="000000"/>
+          <w:sz w:val="24"/>
+          <w:szCs w:val="24"/>
+        </w:rPr>
+        <w:t xml:space="preserve">                               </w:t>
       </w:r>
     </w:p>
     <w:p>
@@ -2782,7 +3298,53 @@
           <w:sz w:val="24"/>
           <w:szCs w:val="24"/>
         </w:rPr>
-        <w:t>_____________________________________________________________________________.</w:t>
+        <w:t xml:space="preserve">Врач-хирург </w:t>
+      </w:r>
+      <w:r>
+        <w:rPr>
+          <w:rFonts w:ascii="Times New Roman" w:eastAsia="Times New Roman" w:hAnsi="Times New Roman" w:cs="Times New Roman"/>
+          <w:color w:val="000000"/>
+          <w:sz w:val="24"/>
+          <w:szCs w:val="24"/>
+        </w:rPr>
+        <w:t xml:space="preserve">{{ </w:t>
+      </w:r>
+      <w:r>
+        <w:rPr>
+          <w:rFonts w:ascii="Times New Roman" w:eastAsia="Times New Roman" w:hAnsi="Times New Roman" w:cs="Times New Roman"/>
+          <w:color w:val="000000"/>
+          <w:sz w:val="24"/>
+          <w:szCs w:val="24"/>
+          <w:lang w:val="en-US"/>
+        </w:rPr>
+        <w:t>doctor</w:t>
+      </w:r>
+      <w:r>
+        <w:rPr>
+          <w:rFonts w:ascii="Times New Roman" w:eastAsia="Times New Roman" w:hAnsi="Times New Roman" w:cs="Times New Roman"/>
+          <w:color w:val="000000"/>
+          <w:sz w:val="24"/>
+          <w:szCs w:val="24"/>
+        </w:rPr>
+        <w:t xml:space="preserve"> }}  </w:t>
+      </w:r>
+      <w:r>
+        <w:rPr>
+          <w:rFonts w:ascii="Times New Roman" w:eastAsia="Times New Roman" w:hAnsi="Times New Roman" w:cs="Times New Roman"/>
+          <w:color w:val="000000"/>
+          <w:sz w:val="24"/>
+          <w:szCs w:val="24"/>
+        </w:rPr>
+        <w:t xml:space="preserve">                                                                   </w:t>
+      </w:r>
+      <w:r>
+        <w:rPr>
+          <w:rFonts w:ascii="Times New Roman" w:eastAsia="Times New Roman" w:hAnsi="Times New Roman" w:cs="Times New Roman"/>
+          <w:color w:val="000000"/>
+          <w:sz w:val="24"/>
+          <w:szCs w:val="24"/>
+        </w:rPr>
+        <w:t>(подпись)</w:t>
       </w:r>
     </w:p>
     <w:p>
@@ -2822,244 +3384,6 @@
           <w:szCs w:val="24"/>
         </w:rPr>
       </w:pPr>
-    </w:p>
-    <w:p>
-      <w:pPr>
-        <w:pBdr>
-          <w:top w:val="nil"/>
-          <w:left w:val="nil"/>
-          <w:bottom w:val="nil"/>
-          <w:right w:val="nil"/>
-          <w:between w:val="nil"/>
-        </w:pBdr>
-        <w:tabs>
-          <w:tab w:val="left" w:pos="916"/>
-          <w:tab w:val="left" w:pos="1832"/>
-          <w:tab w:val="left" w:pos="2748"/>
-          <w:tab w:val="left" w:pos="3664"/>
-          <w:tab w:val="left" w:pos="4580"/>
-          <w:tab w:val="left" w:pos="5496"/>
-          <w:tab w:val="left" w:pos="6412"/>
-          <w:tab w:val="left" w:pos="7328"/>
-          <w:tab w:val="left" w:pos="8244"/>
-          <w:tab w:val="left" w:pos="9160"/>
-          <w:tab w:val="left" w:pos="10076"/>
-          <w:tab w:val="left" w:pos="10992"/>
-          <w:tab w:val="left" w:pos="11908"/>
-          <w:tab w:val="left" w:pos="12824"/>
-          <w:tab w:val="left" w:pos="13740"/>
-          <w:tab w:val="left" w:pos="14656"/>
-        </w:tabs>
-        <w:spacing w:after="0" w:line="240" w:lineRule="auto"/>
-        <w:ind w:left="0" w:hanging="2"/>
-        <w:jc w:val="both"/>
-        <w:rPr>
-          <w:rFonts w:ascii="Times New Roman" w:eastAsia="Times New Roman" w:hAnsi="Times New Roman" w:cs="Times New Roman"/>
-          <w:color w:val="000000"/>
-          <w:sz w:val="24"/>
-          <w:szCs w:val="24"/>
-        </w:rPr>
-      </w:pPr>
-      <w:r>
-        <w:rPr>
-          <w:rFonts w:ascii="Times New Roman" w:eastAsia="Times New Roman" w:hAnsi="Times New Roman" w:cs="Times New Roman"/>
-          <w:color w:val="000000"/>
-          <w:sz w:val="24"/>
-          <w:szCs w:val="24"/>
-        </w:rPr>
-        <w:t>«____» ______________ 20____ года.</w:t>
-      </w:r>
-    </w:p>
-    <w:p>
-      <w:pPr>
-        <w:pBdr>
-          <w:top w:val="nil"/>
-          <w:left w:val="nil"/>
-          <w:bottom w:val="nil"/>
-          <w:right w:val="nil"/>
-          <w:between w:val="nil"/>
-        </w:pBdr>
-        <w:spacing w:after="0" w:line="240" w:lineRule="auto"/>
-        <w:ind w:left="0" w:hanging="2"/>
-        <w:jc w:val="both"/>
-        <w:rPr>
-          <w:rFonts w:ascii="Times New Roman" w:eastAsia="Times New Roman" w:hAnsi="Times New Roman" w:cs="Times New Roman"/>
-          <w:color w:val="000000"/>
-          <w:sz w:val="24"/>
-          <w:szCs w:val="24"/>
-        </w:rPr>
-      </w:pPr>
-      <w:r>
-        <w:rPr>
-          <w:rFonts w:ascii="Times New Roman" w:eastAsia="Times New Roman" w:hAnsi="Times New Roman" w:cs="Times New Roman"/>
-          <w:color w:val="000000"/>
-          <w:sz w:val="24"/>
-          <w:szCs w:val="24"/>
-        </w:rPr>
-        <w:t>Подпись пациента______________________________________________________________</w:t>
-      </w:r>
-    </w:p>
-    <w:p>
-      <w:pPr>
-        <w:pBdr>
-          <w:top w:val="nil"/>
-          <w:left w:val="nil"/>
-          <w:bottom w:val="nil"/>
-          <w:right w:val="nil"/>
-          <w:between w:val="nil"/>
-        </w:pBdr>
-        <w:spacing w:after="0" w:line="240" w:lineRule="auto"/>
-        <w:ind w:left="0" w:hanging="2"/>
-        <w:jc w:val="both"/>
-        <w:rPr>
-          <w:rFonts w:ascii="Times New Roman" w:eastAsia="Times New Roman" w:hAnsi="Times New Roman" w:cs="Times New Roman"/>
-          <w:color w:val="000000"/>
-          <w:sz w:val="24"/>
-          <w:szCs w:val="24"/>
-        </w:rPr>
-      </w:pPr>
-      <w:r>
-        <w:rPr>
-          <w:rFonts w:ascii="Times New Roman" w:eastAsia="Times New Roman" w:hAnsi="Times New Roman" w:cs="Times New Roman"/>
-          <w:color w:val="000000"/>
-          <w:sz w:val="24"/>
-          <w:szCs w:val="24"/>
-        </w:rPr>
-        <w:t>Расписался в моем присутствии:</w:t>
-      </w:r>
-    </w:p>
-    <w:p>
-      <w:pPr>
-        <w:pBdr>
-          <w:top w:val="nil"/>
-          <w:left w:val="nil"/>
-          <w:bottom w:val="nil"/>
-          <w:right w:val="nil"/>
-          <w:between w:val="nil"/>
-        </w:pBdr>
-        <w:spacing w:after="0" w:line="240" w:lineRule="auto"/>
-        <w:ind w:left="0" w:hanging="2"/>
-        <w:jc w:val="both"/>
-        <w:rPr>
-          <w:rFonts w:ascii="Times New Roman" w:eastAsia="Times New Roman" w:hAnsi="Times New Roman" w:cs="Times New Roman"/>
-          <w:color w:val="000000"/>
-          <w:sz w:val="24"/>
-          <w:szCs w:val="24"/>
-        </w:rPr>
-      </w:pPr>
-      <w:r>
-        <w:rPr>
-          <w:rFonts w:ascii="Times New Roman" w:eastAsia="Times New Roman" w:hAnsi="Times New Roman" w:cs="Times New Roman"/>
-          <w:color w:val="000000"/>
-          <w:sz w:val="24"/>
-          <w:szCs w:val="24"/>
-        </w:rPr>
-        <w:t xml:space="preserve">                               </w:t>
-      </w:r>
-    </w:p>
-    <w:p>
-      <w:pPr>
-        <w:pBdr>
-          <w:top w:val="nil"/>
-          <w:left w:val="nil"/>
-          <w:bottom w:val="nil"/>
-          <w:right w:val="nil"/>
-          <w:between w:val="nil"/>
-        </w:pBdr>
-        <w:tabs>
-          <w:tab w:val="left" w:pos="916"/>
-          <w:tab w:val="left" w:pos="1832"/>
-          <w:tab w:val="left" w:pos="2748"/>
-          <w:tab w:val="left" w:pos="3664"/>
-          <w:tab w:val="left" w:pos="4580"/>
-          <w:tab w:val="left" w:pos="5496"/>
-          <w:tab w:val="left" w:pos="6412"/>
-          <w:tab w:val="left" w:pos="7328"/>
-          <w:tab w:val="left" w:pos="8244"/>
-          <w:tab w:val="left" w:pos="9160"/>
-          <w:tab w:val="left" w:pos="10076"/>
-          <w:tab w:val="left" w:pos="10992"/>
-          <w:tab w:val="left" w:pos="11908"/>
-          <w:tab w:val="left" w:pos="12824"/>
-          <w:tab w:val="left" w:pos="13740"/>
-          <w:tab w:val="left" w:pos="14656"/>
-        </w:tabs>
-        <w:spacing w:after="0" w:line="240" w:lineRule="auto"/>
-        <w:ind w:left="0" w:hanging="2"/>
-        <w:jc w:val="both"/>
-        <w:rPr>
-          <w:rFonts w:ascii="Times New Roman" w:eastAsia="Times New Roman" w:hAnsi="Times New Roman" w:cs="Times New Roman"/>
-          <w:color w:val="000000"/>
-          <w:sz w:val="24"/>
-          <w:szCs w:val="24"/>
-        </w:rPr>
-      </w:pPr>
-      <w:r>
-        <w:rPr>
-          <w:rFonts w:ascii="Times New Roman" w:eastAsia="Times New Roman" w:hAnsi="Times New Roman" w:cs="Times New Roman"/>
-          <w:color w:val="000000"/>
-          <w:sz w:val="24"/>
-          <w:szCs w:val="24"/>
-        </w:rPr>
-        <w:t xml:space="preserve">Врач-хирург </w:t>
-      </w:r>
-      <w:r>
-        <w:rPr>
-          <w:rFonts w:ascii="Times New Roman" w:eastAsia="Times New Roman" w:hAnsi="Times New Roman" w:cs="Times New Roman"/>
-          <w:color w:val="000000"/>
-          <w:sz w:val="24"/>
-          <w:szCs w:val="24"/>
-          <w:lang w:val="en-US"/>
-        </w:rPr>
-        <w:t xml:space="preserve">{{ doctor }}  </w:t>
-      </w:r>
-      <w:r>
-        <w:rPr>
-          <w:rFonts w:ascii="Times New Roman" w:eastAsia="Times New Roman" w:hAnsi="Times New Roman" w:cs="Times New Roman"/>
-          <w:color w:val="000000"/>
-          <w:sz w:val="24"/>
-          <w:szCs w:val="24"/>
-        </w:rPr>
-        <w:t>(подпись)</w:t>
-      </w:r>
-    </w:p>
-    <w:p>
-      <w:pPr>
-        <w:pBdr>
-          <w:top w:val="nil"/>
-          <w:left w:val="nil"/>
-          <w:bottom w:val="nil"/>
-          <w:right w:val="nil"/>
-          <w:between w:val="nil"/>
-        </w:pBdr>
-        <w:tabs>
-          <w:tab w:val="left" w:pos="916"/>
-          <w:tab w:val="left" w:pos="1832"/>
-          <w:tab w:val="left" w:pos="2748"/>
-          <w:tab w:val="left" w:pos="3664"/>
-          <w:tab w:val="left" w:pos="4580"/>
-          <w:tab w:val="left" w:pos="5496"/>
-          <w:tab w:val="left" w:pos="6412"/>
-          <w:tab w:val="left" w:pos="7328"/>
-          <w:tab w:val="left" w:pos="8244"/>
-          <w:tab w:val="left" w:pos="9160"/>
-          <w:tab w:val="left" w:pos="10076"/>
-          <w:tab w:val="left" w:pos="10992"/>
-          <w:tab w:val="left" w:pos="11908"/>
-          <w:tab w:val="left" w:pos="12824"/>
-          <w:tab w:val="left" w:pos="13740"/>
-          <w:tab w:val="left" w:pos="14656"/>
-        </w:tabs>
-        <w:spacing w:after="0" w:line="240" w:lineRule="auto"/>
-        <w:ind w:left="0" w:hanging="2"/>
-        <w:jc w:val="both"/>
-        <w:rPr>
-          <w:rFonts w:ascii="Times New Roman" w:eastAsia="Times New Roman" w:hAnsi="Times New Roman" w:cs="Times New Roman"/>
-          <w:color w:val="000000"/>
-          <w:sz w:val="24"/>
-          <w:szCs w:val="24"/>
-        </w:rPr>
-      </w:pPr>
       <w:r>
         <w:rPr>
           <w:rFonts w:ascii="Times New Roman" w:eastAsia="Times New Roman" w:hAnsi="Times New Roman" w:cs="Times New Roman"/>
@@ -3142,6 +3466,7 @@
           <w:sz w:val="28"/>
           <w:szCs w:val="28"/>
         </w:rPr>
+        <w:lastRenderedPageBreak/>
         <w:t>Лист выполнения оперативных пособий</w:t>
       </w:r>
     </w:p>
@@ -7597,7 +7922,36 @@
           <w:sz w:val="24"/>
           <w:szCs w:val="24"/>
         </w:rPr>
-        <w:t>Больного принял врач Абраменков Д.П.</w:t>
+        <w:lastRenderedPageBreak/>
+        <w:t xml:space="preserve">Больного принял врач </w:t>
+      </w:r>
+      <w:r>
+        <w:rPr>
+          <w:rFonts w:ascii="Times New Roman" w:eastAsia="Times New Roman" w:hAnsi="Times New Roman" w:cs="Times New Roman"/>
+          <w:color w:val="000000"/>
+          <w:sz w:val="24"/>
+          <w:szCs w:val="24"/>
+        </w:rPr>
+        <w:t xml:space="preserve">{{ </w:t>
+      </w:r>
+      <w:r>
+        <w:rPr>
+          <w:rFonts w:ascii="Times New Roman" w:eastAsia="Times New Roman" w:hAnsi="Times New Roman" w:cs="Times New Roman"/>
+          <w:color w:val="000000"/>
+          <w:sz w:val="24"/>
+          <w:szCs w:val="24"/>
+          <w:lang w:val="en-US"/>
+        </w:rPr>
+        <w:t>doctor</w:t>
+      </w:r>
+      <w:r>
+        <w:rPr>
+          <w:rFonts w:ascii="Times New Roman" w:eastAsia="Times New Roman" w:hAnsi="Times New Roman" w:cs="Times New Roman"/>
+          <w:color w:val="000000"/>
+          <w:sz w:val="24"/>
+          <w:szCs w:val="24"/>
+        </w:rPr>
+        <w:t xml:space="preserve"> }}</w:t>
       </w:r>
     </w:p>
     <w:p>
@@ -8786,6 +9140,7 @@
           <w:sz w:val="24"/>
           <w:szCs w:val="24"/>
         </w:rPr>
+        <w:lastRenderedPageBreak/>
         <w:t>Местный статус:</w:t>
       </w:r>
     </w:p>
@@ -9022,7 +9377,34 @@
           <w:szCs w:val="24"/>
         </w:rPr>
         <w:tab/>
-        <w:t>Д.Абраменков</w:t>
+      </w:r>
+      <w:r>
+        <w:rPr>
+          <w:rFonts w:ascii="Times New Roman" w:eastAsia="Times New Roman" w:hAnsi="Times New Roman" w:cs="Times New Roman"/>
+          <w:color w:val="000000"/>
+          <w:sz w:val="24"/>
+          <w:szCs w:val="24"/>
+        </w:rPr>
+        <w:t xml:space="preserve">{{ </w:t>
+      </w:r>
+      <w:r>
+        <w:rPr>
+          <w:rFonts w:ascii="Times New Roman" w:eastAsia="Times New Roman" w:hAnsi="Times New Roman" w:cs="Times New Roman"/>
+          <w:color w:val="000000"/>
+          <w:sz w:val="24"/>
+          <w:szCs w:val="24"/>
+          <w:lang w:val="en-US"/>
+        </w:rPr>
+        <w:t>doctor</w:t>
+      </w:r>
+      <w:r>
+        <w:rPr>
+          <w:rFonts w:ascii="Times New Roman" w:eastAsia="Times New Roman" w:hAnsi="Times New Roman" w:cs="Times New Roman"/>
+          <w:color w:val="000000"/>
+          <w:sz w:val="24"/>
+          <w:szCs w:val="24"/>
+        </w:rPr>
+        <w:t xml:space="preserve"> }}</w:t>
       </w:r>
       <w:r>
         <w:rPr>
@@ -9093,6 +9475,52 @@
         </w:tabs>
         <w:spacing w:after="0" w:line="240" w:lineRule="auto"/>
         <w:ind w:left="0" w:hanging="2"/>
+        <w:rPr>
+          <w:rFonts w:ascii="Times New Roman" w:eastAsia="Times New Roman" w:hAnsi="Times New Roman" w:cs="Times New Roman"/>
+          <w:color w:val="000000"/>
+          <w:sz w:val="24"/>
+          <w:szCs w:val="24"/>
+        </w:rPr>
+      </w:pPr>
+    </w:p>
+    <w:p>
+      <w:pPr>
+        <w:pBdr>
+          <w:top w:val="nil"/>
+          <w:left w:val="nil"/>
+          <w:bottom w:val="nil"/>
+          <w:right w:val="nil"/>
+          <w:between w:val="nil"/>
+        </w:pBdr>
+        <w:tabs>
+          <w:tab w:val="left" w:pos="709"/>
+        </w:tabs>
+        <w:spacing w:after="0" w:line="240" w:lineRule="auto"/>
+        <w:ind w:left="0" w:hanging="2"/>
+        <w:jc w:val="center"/>
+        <w:rPr>
+          <w:rFonts w:ascii="Times New Roman" w:eastAsia="Times New Roman" w:hAnsi="Times New Roman" w:cs="Times New Roman"/>
+          <w:color w:val="000000"/>
+          <w:sz w:val="24"/>
+          <w:szCs w:val="24"/>
+        </w:rPr>
+      </w:pPr>
+    </w:p>
+    <w:p>
+      <w:pPr>
+        <w:pBdr>
+          <w:top w:val="nil"/>
+          <w:left w:val="nil"/>
+          <w:bottom w:val="nil"/>
+          <w:right w:val="nil"/>
+          <w:between w:val="nil"/>
+        </w:pBdr>
+        <w:tabs>
+          <w:tab w:val="left" w:pos="709"/>
+        </w:tabs>
+        <w:spacing w:after="0" w:line="240" w:lineRule="auto"/>
+        <w:ind w:left="0" w:hanging="2"/>
+        <w:jc w:val="center"/>
         <w:rPr>
           <w:rFonts w:ascii="Times New Roman" w:eastAsia="Times New Roman" w:hAnsi="Times New Roman" w:cs="Times New Roman"/>
           <w:color w:val="000000"/>
@@ -17481,7 +17909,7 @@
           <w:position w:val="0"/>
           <w:sz w:val="24"/>
           <w:szCs w:val="24"/>
-          <w:lang w:eastAsia="ru-RU"/>
+          <w:lang w:val="en-US" w:eastAsia="ru-RU"/>
         </w:rPr>
       </w:pPr>
       <w:r>
@@ -17490,7 +17918,16 @@
           <w:sz w:val="24"/>
           <w:szCs w:val="24"/>
         </w:rPr>
-        <w:t>ПРОТОКОЛ ОПЕРАЦИИ № 182</w:t>
+        <w:t xml:space="preserve">ПРОТОКОЛ ОПЕРАЦИИ № </w:t>
+      </w:r>
+      <w:r>
+        <w:rPr>
+          <w:b/>
+          <w:sz w:val="24"/>
+          <w:szCs w:val="24"/>
+          <w:lang w:val="en-US"/>
+        </w:rPr>
+        <w:t>{{ operation_number }}</w:t>
       </w:r>
     </w:p>
     <w:p>
@@ -17520,7 +17957,73 @@
           <w:color w:val="000000"/>
         </w:rPr>
         <w:tab/>
-        <w:t xml:space="preserve">            Ткаченко Е.Д.</w:t>
+        <w:t xml:space="preserve">            </w:t>
+      </w:r>
+      <w:r>
+        <w:rPr>
+          <w:rFonts w:ascii="Times New Roman" w:eastAsia="Times New Roman" w:hAnsi="Times New Roman" w:cs="Times New Roman"/>
+          <w:color w:val="000000"/>
+          <w:sz w:val="24"/>
+          <w:szCs w:val="24"/>
+        </w:rPr>
+        <w:t xml:space="preserve">{{ </w:t>
+      </w:r>
+      <w:r>
+        <w:rPr>
+          <w:rFonts w:ascii="Times New Roman" w:eastAsia="Times New Roman" w:hAnsi="Times New Roman" w:cs="Times New Roman"/>
+          <w:color w:val="000000"/>
+          <w:sz w:val="24"/>
+          <w:szCs w:val="24"/>
+          <w:lang w:val="en-US"/>
+        </w:rPr>
+        <w:t>patient</w:t>
+      </w:r>
+      <w:r>
+        <w:rPr>
+          <w:rFonts w:ascii="Times New Roman" w:eastAsia="Times New Roman" w:hAnsi="Times New Roman" w:cs="Times New Roman"/>
+          <w:color w:val="000000"/>
+          <w:sz w:val="24"/>
+          <w:szCs w:val="24"/>
+        </w:rPr>
+        <w:t>_</w:t>
+      </w:r>
+      <w:r>
+        <w:rPr>
+          <w:rFonts w:ascii="Times New Roman" w:eastAsia="Times New Roman" w:hAnsi="Times New Roman" w:cs="Times New Roman"/>
+          <w:color w:val="000000"/>
+          <w:sz w:val="24"/>
+          <w:szCs w:val="24"/>
+          <w:lang w:val="en-US"/>
+        </w:rPr>
+        <w:t>full</w:t>
+      </w:r>
+      <w:r>
+        <w:rPr>
+          <w:rFonts w:ascii="Times New Roman" w:eastAsia="Times New Roman" w:hAnsi="Times New Roman" w:cs="Times New Roman"/>
+          <w:color w:val="000000"/>
+          <w:sz w:val="24"/>
+          <w:szCs w:val="24"/>
+        </w:rPr>
+        <w:t>_</w:t>
+      </w:r>
+      <w:r>
+        <w:rPr>
+          <w:rFonts w:ascii="Times New Roman" w:eastAsia="Times New Roman" w:hAnsi="Times New Roman" w:cs="Times New Roman"/>
+          <w:color w:val="000000"/>
+          <w:sz w:val="24"/>
+          <w:szCs w:val="24"/>
+          <w:lang w:val="en-US"/>
+        </w:rPr>
+        <w:t>name</w:t>
+      </w:r>
+      <w:r>
+        <w:rPr>
+          <w:rFonts w:ascii="Times New Roman" w:eastAsia="Times New Roman" w:hAnsi="Times New Roman" w:cs="Times New Roman"/>
+          <w:color w:val="000000"/>
+          <w:sz w:val="24"/>
+          <w:szCs w:val="24"/>
+        </w:rPr>
+        <w:t xml:space="preserve"> }}</w:t>
       </w:r>
     </w:p>
     <w:p>
@@ -17534,12 +18037,45 @@
     <w:p>
       <w:pPr>
         <w:ind w:left="0" w:hanging="2"/>
-      </w:pPr>
-      <w:r>
-        <w:rPr>
+        <w:rPr>
+          <w:rFonts w:ascii="Times New Roman" w:eastAsia="Times New Roman" w:hAnsi="Times New Roman" w:cs="Times New Roman"/>
+          <w:color w:val="000000"/>
+          <w:sz w:val="24"/>
+          <w:szCs w:val="24"/>
           <w:u w:val="single"/>
-        </w:rPr>
-        <w:t xml:space="preserve">Абсцесс левой голени.  </w:t>
+          <w:lang w:val="en-US"/>
+        </w:rPr>
+      </w:pPr>
+      <w:r>
+        <w:rPr>
+          <w:rFonts w:ascii="Times New Roman" w:eastAsia="Times New Roman" w:hAnsi="Times New Roman" w:cs="Times New Roman"/>
+          <w:color w:val="000000"/>
+          <w:sz w:val="24"/>
+          <w:szCs w:val="24"/>
+          <w:u w:val="single"/>
+        </w:rPr>
+        <w:t>{{ clarifying_</w:t>
+      </w:r>
+      <w:r>
+        <w:rPr>
+          <w:rFonts w:ascii="Times New Roman" w:eastAsia="Times New Roman" w:hAnsi="Times New Roman" w:cs="Times New Roman"/>
+          <w:color w:val="000000"/>
+          <w:sz w:val="24"/>
+          <w:szCs w:val="24"/>
+          <w:u w:val="single"/>
+          <w:lang w:val="en-US"/>
+        </w:rPr>
+        <w:t>diagnosis</w:t>
+      </w:r>
+      <w:r>
+        <w:rPr>
+          <w:rFonts w:ascii="Times New Roman" w:eastAsia="Times New Roman" w:hAnsi="Times New Roman" w:cs="Times New Roman"/>
+          <w:color w:val="000000"/>
+          <w:sz w:val="24"/>
+          <w:szCs w:val="24"/>
+          <w:u w:val="single"/>
+        </w:rPr>
+        <w:t xml:space="preserve"> }}</w:t>
       </w:r>
     </w:p>
     <w:p>
@@ -17573,21 +18109,9 @@
           <w:sz w:val="24"/>
           <w:szCs w:val="24"/>
           <w:u w:val="single"/>
-          <w:lang w:eastAsia="ru-RU"/>
-        </w:rPr>
-        <w:t xml:space="preserve">Вскрытие, санация и дренирование </w:t>
-      </w:r>
-      <w:r>
-        <w:rPr>
-          <w:rFonts w:ascii="Times New Roman" w:eastAsia="Times New Roman" w:hAnsi="Times New Roman" w:cs="Times New Roman"/>
-          <w:color w:val="000000"/>
-          <w:position w:val="0"/>
-          <w:sz w:val="24"/>
-          <w:szCs w:val="24"/>
-          <w:u w:val="single"/>
-          <w:lang w:eastAsia="ru-RU"/>
-        </w:rPr>
-        <w:t>абсцесса</w:t>
+          <w:lang w:val="en-US" w:eastAsia="ru-RU"/>
+        </w:rPr>
+        <w:t>{{ operation_name }}</w:t>
       </w:r>
       <w:r>
         <w:rPr>
@@ -17679,7 +18203,7 @@
                 <w:sz w:val="24"/>
                 <w:szCs w:val="24"/>
                 <w:u w:val="single"/>
-                <w:lang w:eastAsia="ru-RU"/>
+                <w:lang w:val="en-US" w:eastAsia="ru-RU"/>
               </w:rPr>
             </w:pPr>
             <w:r>
@@ -17688,9 +18212,9 @@
                 <w:sz w:val="24"/>
                 <w:szCs w:val="24"/>
                 <w:u w:val="single"/>
-                <w:lang w:eastAsia="ru-RU"/>
-              </w:rPr>
-              <w:t>14.07.2023 г.</w:t>
+                <w:lang w:val="en-US" w:eastAsia="ru-RU"/>
+              </w:rPr>
+              <w:t>{{ operation_date }}</w:t>
             </w:r>
           </w:p>
         </w:tc>
@@ -17951,7 +18475,36 @@
           <w:lang w:eastAsia="ru-RU"/>
         </w:rPr>
         <w:tab/>
-        <w:t>Абраменков Д.П.</w:t>
+      </w:r>
+      <w:r>
+        <w:rPr>
+          <w:rFonts w:ascii="Times New Roman" w:eastAsia="Times New Roman" w:hAnsi="Times New Roman" w:cs="Times New Roman"/>
+          <w:position w:val="0"/>
+          <w:sz w:val="28"/>
+          <w:szCs w:val="24"/>
+          <w:lang w:eastAsia="ru-RU"/>
+        </w:rPr>
+        <w:t xml:space="preserve">{{ </w:t>
+      </w:r>
+      <w:r>
+        <w:rPr>
+          <w:rFonts w:ascii="Times New Roman" w:eastAsia="Times New Roman" w:hAnsi="Times New Roman" w:cs="Times New Roman"/>
+          <w:position w:val="0"/>
+          <w:sz w:val="28"/>
+          <w:szCs w:val="24"/>
+          <w:lang w:val="en-US" w:eastAsia="ru-RU"/>
+        </w:rPr>
+        <w:t>doctor</w:t>
+      </w:r>
+      <w:r>
+        <w:rPr>
+          <w:rFonts w:ascii="Times New Roman" w:eastAsia="Times New Roman" w:hAnsi="Times New Roman" w:cs="Times New Roman"/>
+          <w:position w:val="0"/>
+          <w:sz w:val="28"/>
+          <w:szCs w:val="24"/>
+          <w:lang w:eastAsia="ru-RU"/>
+        </w:rPr>
+        <w:t xml:space="preserve"> }}</w:t>
       </w:r>
     </w:p>
     <w:p>
@@ -17968,7 +18521,7 @@
           <w:position w:val="0"/>
           <w:sz w:val="28"/>
           <w:szCs w:val="24"/>
-          <w:lang w:eastAsia="ru-RU"/>
+          <w:lang w:val="en-US" w:eastAsia="ru-RU"/>
         </w:rPr>
       </w:pPr>
       <w:r>
@@ -18021,7 +18574,16 @@
           <w:lang w:eastAsia="ru-RU"/>
         </w:rPr>
         <w:tab/>
-        <w:t>Филиппова Н.Ю.</w:t>
+      </w:r>
+      <w:r>
+        <w:rPr>
+          <w:rFonts w:ascii="Times New Roman" w:eastAsia="Times New Roman" w:hAnsi="Times New Roman" w:cs="Times New Roman"/>
+          <w:position w:val="0"/>
+          <w:sz w:val="28"/>
+          <w:szCs w:val="24"/>
+          <w:lang w:val="en-US" w:eastAsia="ru-RU"/>
+        </w:rPr>
+        <w:t>{{ nurse }}</w:t>
       </w:r>
     </w:p>
     <w:p>
@@ -18398,6 +18960,7 @@
           <w:rFonts w:ascii="Times New Roman" w:eastAsia="Times New Roman" w:hAnsi="Times New Roman" w:cs="Times New Roman"/>
           <w:i/>
           <w:color w:val="000000"/>
+          <w:lang w:val="en-US"/>
         </w:rPr>
       </w:pPr>
       <w:r>
@@ -18471,7 +19034,15 @@
           <w:color w:val="000000"/>
         </w:rPr>
         <w:tab/>
-        <w:t>Абраменков Д.П.</w:t>
+      </w:r>
+      <w:r>
+        <w:rPr>
+          <w:rFonts w:ascii="Times New Roman" w:eastAsia="Times New Roman" w:hAnsi="Times New Roman" w:cs="Times New Roman"/>
+          <w:i/>
+          <w:color w:val="000000"/>
+          <w:lang w:val="en-US"/>
+        </w:rPr>
+        <w:t>{{ doctor }}</w:t>
       </w:r>
     </w:p>
     <w:p>
@@ -18973,7 +19544,15 @@
           <w:color w:val="000000" w:themeColor="text1"/>
         </w:rPr>
         <w:tab/>
-        <w:t>Абраменков Д.П.</w:t>
+      </w:r>
+      <w:r>
+        <w:rPr>
+          <w:rFonts w:ascii="Times New Roman" w:eastAsia="Times New Roman" w:hAnsi="Times New Roman" w:cs="Times New Roman"/>
+          <w:i/>
+          <w:color w:val="000000"/>
+          <w:lang w:val="en-US"/>
+        </w:rPr>
+        <w:t>{{ doctor }}</w:t>
       </w:r>
     </w:p>
     <w:p>
@@ -19516,7 +20095,15 @@
           <w:color w:val="000000" w:themeColor="text1"/>
         </w:rPr>
         <w:tab/>
-        <w:t>Абраменков Д.П.</w:t>
+      </w:r>
+      <w:r>
+        <w:rPr>
+          <w:rFonts w:ascii="Times New Roman" w:eastAsia="Times New Roman" w:hAnsi="Times New Roman" w:cs="Times New Roman"/>
+          <w:i/>
+          <w:color w:val="000000"/>
+          <w:lang w:val="en-US"/>
+        </w:rPr>
+        <w:t>{{ doctor }}</w:t>
       </w:r>
     </w:p>
     <w:p>
@@ -20013,7 +20600,15 @@
           <w:color w:val="000000" w:themeColor="text1"/>
         </w:rPr>
         <w:tab/>
-        <w:t>Абраменков Д.П.</w:t>
+      </w:r>
+      <w:r>
+        <w:rPr>
+          <w:rFonts w:ascii="Times New Roman" w:eastAsia="Times New Roman" w:hAnsi="Times New Roman" w:cs="Times New Roman"/>
+          <w:i/>
+          <w:color w:val="000000"/>
+          <w:lang w:val="en-US"/>
+        </w:rPr>
+        <w:t>{{ doctor }}</w:t>
       </w:r>
     </w:p>
     <w:p>
@@ -20478,7 +21073,15 @@
           <w:color w:val="000000"/>
         </w:rPr>
         <w:tab/>
-        <w:t>Абраменков Д.П.</w:t>
+      </w:r>
+      <w:r>
+        <w:rPr>
+          <w:rFonts w:ascii="Times New Roman" w:eastAsia="Times New Roman" w:hAnsi="Times New Roman" w:cs="Times New Roman"/>
+          <w:i/>
+          <w:color w:val="000000"/>
+          <w:lang w:val="en-US"/>
+        </w:rPr>
+        <w:t>{{ doctor }}</w:t>
       </w:r>
     </w:p>
     <w:p>
@@ -20564,8 +21167,12 @@
         <w:ind w:left="0" w:hanging="2"/>
         <w:rPr>
           <w:rFonts w:ascii="Times New Roman" w:eastAsia="Times New Roman" w:hAnsi="Times New Roman" w:cs="Times New Roman"/>
+          <w:b/>
           <w:i/>
           <w:color w:val="000000"/>
+          <w:sz w:val="24"/>
+          <w:szCs w:val="24"/>
+          <w:u w:val="single"/>
         </w:rPr>
       </w:pPr>
     </w:p>
@@ -20594,6 +21201,527 @@
           <w:u w:val="single"/>
         </w:rPr>
       </w:pPr>
+      <w:r>
+        <w:rPr>
+          <w:rFonts w:ascii="Times New Roman" w:eastAsia="Times New Roman" w:hAnsi="Times New Roman" w:cs="Times New Roman"/>
+          <w:b/>
+          <w:i/>
+          <w:color w:val="000000"/>
+          <w:sz w:val="24"/>
+          <w:szCs w:val="24"/>
+          <w:u w:val="single"/>
+        </w:rPr>
+        <w:t>21.07.23 г. Осмотр лечащего врача</w:t>
+      </w:r>
+    </w:p>
+    <w:p>
+      <w:pPr>
+        <w:pBdr>
+          <w:top w:val="nil"/>
+          <w:left w:val="nil"/>
+          <w:bottom w:val="nil"/>
+          <w:right w:val="nil"/>
+          <w:between w:val="nil"/>
+        </w:pBdr>
+        <w:spacing w:after="0"/>
+        <w:ind w:left="0" w:hanging="2"/>
+        <w:jc w:val="both"/>
+        <w:rPr>
+          <w:rFonts w:ascii="Times New Roman" w:eastAsia="Times New Roman" w:hAnsi="Times New Roman" w:cs="Times New Roman"/>
+          <w:color w:val="000000"/>
+        </w:rPr>
+      </w:pPr>
+      <w:r>
+        <w:rPr>
+          <w:rFonts w:ascii="Times New Roman" w:eastAsia="Times New Roman" w:hAnsi="Times New Roman" w:cs="Times New Roman"/>
+          <w:b/>
+          <w:color w:val="000000"/>
+        </w:rPr>
+        <w:t>Жалобы</w:t>
+      </w:r>
+      <w:r>
+        <w:rPr>
+          <w:rFonts w:ascii="Times New Roman" w:eastAsia="Times New Roman" w:hAnsi="Times New Roman" w:cs="Times New Roman"/>
+          <w:color w:val="000000"/>
+        </w:rPr>
+        <w:t>: на дискомфорт в области послеоперационной раны</w:t>
+      </w:r>
+    </w:p>
+    <w:p>
+      <w:pPr>
+        <w:pBdr>
+          <w:top w:val="nil"/>
+          <w:left w:val="nil"/>
+          <w:bottom w:val="nil"/>
+          <w:right w:val="nil"/>
+          <w:between w:val="nil"/>
+        </w:pBdr>
+        <w:spacing w:after="0"/>
+        <w:ind w:left="0" w:hanging="2"/>
+        <w:rPr>
+          <w:rFonts w:ascii="Times New Roman" w:eastAsia="Times New Roman" w:hAnsi="Times New Roman" w:cs="Times New Roman"/>
+          <w:color w:val="000000"/>
+        </w:rPr>
+      </w:pPr>
+      <w:r>
+        <w:rPr>
+          <w:rFonts w:ascii="Times New Roman" w:eastAsia="Times New Roman" w:hAnsi="Times New Roman" w:cs="Times New Roman"/>
+          <w:b/>
+          <w:color w:val="000000"/>
+        </w:rPr>
+        <w:t>Сознание:</w:t>
+      </w:r>
+      <w:r>
+        <w:rPr>
+          <w:rFonts w:ascii="Times New Roman" w:eastAsia="Times New Roman" w:hAnsi="Times New Roman" w:cs="Times New Roman"/>
+          <w:color w:val="000000"/>
+        </w:rPr>
+        <w:t xml:space="preserve"> Ясное, контактен</w:t>
+      </w:r>
+    </w:p>
+    <w:p>
+      <w:pPr>
+        <w:pBdr>
+          <w:top w:val="nil"/>
+          <w:left w:val="nil"/>
+          <w:bottom w:val="nil"/>
+          <w:right w:val="nil"/>
+          <w:between w:val="nil"/>
+        </w:pBdr>
+        <w:spacing w:after="0"/>
+        <w:ind w:left="0" w:hanging="2"/>
+        <w:rPr>
+          <w:rFonts w:ascii="Times New Roman" w:eastAsia="Times New Roman" w:hAnsi="Times New Roman" w:cs="Times New Roman"/>
+          <w:color w:val="000000"/>
+        </w:rPr>
+      </w:pPr>
+      <w:r>
+        <w:rPr>
+          <w:rFonts w:ascii="Times New Roman" w:eastAsia="Times New Roman" w:hAnsi="Times New Roman" w:cs="Times New Roman"/>
+          <w:b/>
+          <w:color w:val="000000"/>
+        </w:rPr>
+        <w:t>Состояние:</w:t>
+      </w:r>
+      <w:r>
+        <w:rPr>
+          <w:rFonts w:ascii="Times New Roman" w:eastAsia="Times New Roman" w:hAnsi="Times New Roman" w:cs="Times New Roman"/>
+          <w:color w:val="000000"/>
+        </w:rPr>
+        <w:t xml:space="preserve"> ближе к удовлетворительному </w:t>
+      </w:r>
+    </w:p>
+    <w:p>
+      <w:pPr>
+        <w:pBdr>
+          <w:top w:val="nil"/>
+          <w:left w:val="nil"/>
+          <w:bottom w:val="nil"/>
+          <w:right w:val="nil"/>
+          <w:between w:val="nil"/>
+        </w:pBdr>
+        <w:spacing w:after="0"/>
+        <w:ind w:left="0" w:hanging="2"/>
+        <w:rPr>
+          <w:rFonts w:ascii="Times New Roman" w:eastAsia="Times New Roman" w:hAnsi="Times New Roman" w:cs="Times New Roman"/>
+          <w:color w:val="000000"/>
+        </w:rPr>
+      </w:pPr>
+      <w:r>
+        <w:rPr>
+          <w:rFonts w:ascii="Times New Roman" w:eastAsia="Times New Roman" w:hAnsi="Times New Roman" w:cs="Times New Roman"/>
+          <w:b/>
+          <w:color w:val="000000"/>
+        </w:rPr>
+        <w:t>Кожа и видимые слизистые</w:t>
+      </w:r>
+      <w:r>
+        <w:rPr>
+          <w:rFonts w:ascii="Times New Roman" w:eastAsia="Times New Roman" w:hAnsi="Times New Roman" w:cs="Times New Roman"/>
+          <w:color w:val="000000"/>
+        </w:rPr>
+        <w:t xml:space="preserve">: обычной окраски и влажности. Периферических отеков нет. Температура тела 36.6 </w:t>
+      </w:r>
+      <w:r>
+        <w:rPr>
+          <w:rFonts w:ascii="Times New Roman" w:eastAsia="Times New Roman" w:hAnsi="Times New Roman" w:cs="Times New Roman"/>
+          <w:color w:val="000000"/>
+          <w:vertAlign w:val="superscript"/>
+        </w:rPr>
+        <w:t>о</w:t>
+      </w:r>
+      <w:r>
+        <w:rPr>
+          <w:rFonts w:ascii="Times New Roman" w:eastAsia="Times New Roman" w:hAnsi="Times New Roman" w:cs="Times New Roman"/>
+          <w:color w:val="000000"/>
+        </w:rPr>
+        <w:t> С.</w:t>
+      </w:r>
+    </w:p>
+    <w:p>
+      <w:pPr>
+        <w:pBdr>
+          <w:top w:val="nil"/>
+          <w:left w:val="nil"/>
+          <w:bottom w:val="nil"/>
+          <w:right w:val="nil"/>
+          <w:between w:val="nil"/>
+        </w:pBdr>
+        <w:spacing w:after="0"/>
+        <w:ind w:left="0" w:hanging="2"/>
+        <w:rPr>
+          <w:rFonts w:ascii="Times New Roman" w:eastAsia="Times New Roman" w:hAnsi="Times New Roman" w:cs="Times New Roman"/>
+          <w:color w:val="000000"/>
+        </w:rPr>
+      </w:pPr>
+      <w:r>
+        <w:rPr>
+          <w:rFonts w:ascii="Times New Roman" w:eastAsia="Times New Roman" w:hAnsi="Times New Roman" w:cs="Times New Roman"/>
+          <w:b/>
+          <w:color w:val="000000"/>
+        </w:rPr>
+        <w:t xml:space="preserve">Гемодинамика </w:t>
+      </w:r>
+      <w:r>
+        <w:rPr>
+          <w:rFonts w:ascii="Times New Roman" w:eastAsia="Times New Roman" w:hAnsi="Times New Roman" w:cs="Times New Roman"/>
+          <w:color w:val="000000"/>
+        </w:rPr>
+        <w:t xml:space="preserve">стабильна, ЧСС 78 ударов в минуту, АД 126/80 мм.рт.ст., </w:t>
+      </w:r>
+    </w:p>
+    <w:p>
+      <w:pPr>
+        <w:pBdr>
+          <w:top w:val="nil"/>
+          <w:left w:val="nil"/>
+          <w:bottom w:val="nil"/>
+          <w:right w:val="nil"/>
+          <w:between w:val="nil"/>
+        </w:pBdr>
+        <w:spacing w:after="0"/>
+        <w:ind w:left="0" w:hanging="2"/>
+        <w:rPr>
+          <w:rFonts w:ascii="Times New Roman" w:eastAsia="Times New Roman" w:hAnsi="Times New Roman" w:cs="Times New Roman"/>
+          <w:color w:val="000000"/>
+        </w:rPr>
+      </w:pPr>
+      <w:r>
+        <w:rPr>
+          <w:rFonts w:ascii="Times New Roman" w:eastAsia="Times New Roman" w:hAnsi="Times New Roman" w:cs="Times New Roman"/>
+          <w:b/>
+          <w:color w:val="000000"/>
+        </w:rPr>
+        <w:t>Дыхание:</w:t>
+      </w:r>
+      <w:r>
+        <w:rPr>
+          <w:rFonts w:ascii="Times New Roman" w:eastAsia="Times New Roman" w:hAnsi="Times New Roman" w:cs="Times New Roman"/>
+          <w:color w:val="000000"/>
+        </w:rPr>
+        <w:t xml:space="preserve"> везикулярное, хрипов нет, проводится во все отделы. ЧДД – 16 в мин.</w:t>
+      </w:r>
+    </w:p>
+    <w:p>
+      <w:pPr>
+        <w:pBdr>
+          <w:top w:val="nil"/>
+          <w:left w:val="nil"/>
+          <w:bottom w:val="nil"/>
+          <w:right w:val="nil"/>
+          <w:between w:val="nil"/>
+        </w:pBdr>
+        <w:spacing w:after="0"/>
+        <w:ind w:left="0" w:hanging="2"/>
+        <w:rPr>
+          <w:rFonts w:ascii="Times New Roman" w:eastAsia="Times New Roman" w:hAnsi="Times New Roman" w:cs="Times New Roman"/>
+          <w:color w:val="000000"/>
+        </w:rPr>
+      </w:pPr>
+      <w:r>
+        <w:rPr>
+          <w:rFonts w:ascii="Times New Roman" w:eastAsia="Times New Roman" w:hAnsi="Times New Roman" w:cs="Times New Roman"/>
+          <w:color w:val="000000"/>
+        </w:rPr>
+        <w:t>Язык чистый, влажный. Живот мягкий, при пальпации безболезненный, аускультативно перистальтика выслушивается, участвует в акте дыхания, симптомов раздражения брюшины нет.</w:t>
+      </w:r>
+    </w:p>
+    <w:p>
+      <w:pPr>
+        <w:pBdr>
+          <w:top w:val="nil"/>
+          <w:left w:val="nil"/>
+          <w:bottom w:val="nil"/>
+          <w:right w:val="nil"/>
+          <w:between w:val="nil"/>
+        </w:pBdr>
+        <w:spacing w:after="0"/>
+        <w:ind w:left="0" w:hanging="2"/>
+        <w:rPr>
+          <w:rFonts w:ascii="Times New Roman" w:eastAsia="Times New Roman" w:hAnsi="Times New Roman" w:cs="Times New Roman"/>
+          <w:color w:val="000000"/>
+        </w:rPr>
+      </w:pPr>
+      <w:r>
+        <w:rPr>
+          <w:rFonts w:ascii="Times New Roman" w:eastAsia="Times New Roman" w:hAnsi="Times New Roman" w:cs="Times New Roman"/>
+          <w:b/>
+          <w:color w:val="000000"/>
+        </w:rPr>
+        <w:t xml:space="preserve">St.localis: </w:t>
+      </w:r>
+      <w:r>
+        <w:rPr>
+          <w:rFonts w:ascii="Times New Roman" w:eastAsia="Times New Roman" w:hAnsi="Times New Roman" w:cs="Times New Roman"/>
+          <w:color w:val="000000"/>
+        </w:rPr>
+        <w:t>Повязка незначительно промокла серозным отделяемым.</w:t>
+      </w:r>
+      <w:r>
+        <w:rPr>
+          <w:rFonts w:ascii="Times New Roman" w:eastAsia="Times New Roman" w:hAnsi="Times New Roman" w:cs="Times New Roman"/>
+          <w:b/>
+          <w:color w:val="000000"/>
+        </w:rPr>
+        <w:t xml:space="preserve"> </w:t>
+      </w:r>
+      <w:r>
+        <w:rPr>
+          <w:rFonts w:ascii="Times New Roman" w:eastAsia="Times New Roman" w:hAnsi="Times New Roman" w:cs="Times New Roman"/>
+          <w:color w:val="000000"/>
+        </w:rPr>
+        <w:t>При осмотре п/о рана, края раны отечны, гиперемированы. Без отделяемого. Рана заживает вторичным натяжением. Выполнена перевязка с раствором хлоргексидина, мазь Левосин</w:t>
+      </w:r>
+    </w:p>
+    <w:p>
+      <w:pPr>
+        <w:pBdr>
+          <w:top w:val="nil"/>
+          <w:left w:val="nil"/>
+          <w:bottom w:val="nil"/>
+          <w:right w:val="nil"/>
+          <w:between w:val="nil"/>
+        </w:pBdr>
+        <w:spacing w:after="0"/>
+        <w:ind w:left="0" w:hanging="2"/>
+        <w:rPr>
+          <w:rFonts w:ascii="Times New Roman" w:eastAsia="Times New Roman" w:hAnsi="Times New Roman" w:cs="Times New Roman"/>
+          <w:color w:val="000000"/>
+        </w:rPr>
+      </w:pPr>
+      <w:r>
+        <w:rPr>
+          <w:rFonts w:ascii="Times New Roman" w:eastAsia="Times New Roman" w:hAnsi="Times New Roman" w:cs="Times New Roman"/>
+          <w:b/>
+          <w:color w:val="000000"/>
+        </w:rPr>
+        <w:t>Продолжает болеть. Назначенное лечение получает</w:t>
+      </w:r>
+      <w:r>
+        <w:rPr>
+          <w:rFonts w:ascii="Times New Roman" w:eastAsia="Times New Roman" w:hAnsi="Times New Roman" w:cs="Times New Roman"/>
+          <w:color w:val="000000"/>
+        </w:rPr>
+        <w:t>.</w:t>
+      </w:r>
+      <w:r>
+        <w:rPr>
+          <w:rFonts w:ascii="Times New Roman" w:eastAsia="Times New Roman" w:hAnsi="Times New Roman" w:cs="Times New Roman"/>
+          <w:i/>
+          <w:color w:val="000000"/>
+        </w:rPr>
+        <w:t xml:space="preserve"> </w:t>
+      </w:r>
+    </w:p>
+    <w:p>
+      <w:pPr>
+        <w:keepLines/>
+        <w:pBdr>
+          <w:top w:val="nil"/>
+          <w:left w:val="nil"/>
+          <w:bottom w:val="nil"/>
+          <w:right w:val="nil"/>
+          <w:between w:val="nil"/>
+        </w:pBdr>
+        <w:spacing w:before="120" w:after="0" w:line="240" w:lineRule="auto"/>
+        <w:ind w:left="0" w:hanging="2"/>
+        <w:jc w:val="both"/>
+        <w:rPr>
+          <w:rFonts w:ascii="Times New Roman" w:eastAsia="Times New Roman" w:hAnsi="Times New Roman" w:cs="Times New Roman"/>
+          <w:i/>
+          <w:color w:val="000000"/>
+        </w:rPr>
+      </w:pPr>
+      <w:r>
+        <w:rPr>
+          <w:rFonts w:ascii="Times New Roman" w:eastAsia="Times New Roman" w:hAnsi="Times New Roman" w:cs="Times New Roman"/>
+          <w:i/>
+          <w:color w:val="000000"/>
+        </w:rPr>
+        <w:t xml:space="preserve">Лечащий врач                            </w:t>
+      </w:r>
+      <w:r>
+        <w:rPr>
+          <w:rFonts w:ascii="Times New Roman" w:eastAsia="Times New Roman" w:hAnsi="Times New Roman" w:cs="Times New Roman"/>
+          <w:i/>
+          <w:color w:val="000000"/>
+        </w:rPr>
+        <w:tab/>
+      </w:r>
+      <w:r>
+        <w:rPr>
+          <w:rFonts w:ascii="Times New Roman" w:eastAsia="Times New Roman" w:hAnsi="Times New Roman" w:cs="Times New Roman"/>
+          <w:i/>
+          <w:color w:val="000000"/>
+        </w:rPr>
+        <w:tab/>
+      </w:r>
+      <w:r>
+        <w:rPr>
+          <w:rFonts w:ascii="Times New Roman" w:eastAsia="Times New Roman" w:hAnsi="Times New Roman" w:cs="Times New Roman"/>
+          <w:i/>
+          <w:color w:val="000000"/>
+        </w:rPr>
+        <w:tab/>
+      </w:r>
+      <w:r>
+        <w:rPr>
+          <w:rFonts w:ascii="Times New Roman" w:eastAsia="Times New Roman" w:hAnsi="Times New Roman" w:cs="Times New Roman"/>
+          <w:i/>
+          <w:color w:val="000000"/>
+        </w:rPr>
+        <w:tab/>
+      </w:r>
+      <w:r>
+        <w:rPr>
+          <w:rFonts w:ascii="Times New Roman" w:eastAsia="Times New Roman" w:hAnsi="Times New Roman" w:cs="Times New Roman"/>
+          <w:i/>
+          <w:color w:val="000000"/>
+        </w:rPr>
+        <w:tab/>
+      </w:r>
+      <w:r>
+        <w:rPr>
+          <w:rFonts w:ascii="Times New Roman" w:eastAsia="Times New Roman" w:hAnsi="Times New Roman" w:cs="Times New Roman"/>
+          <w:i/>
+          <w:color w:val="000000"/>
+        </w:rPr>
+        <w:tab/>
+      </w:r>
+      <w:r>
+        <w:rPr>
+          <w:rFonts w:ascii="Times New Roman" w:eastAsia="Times New Roman" w:hAnsi="Times New Roman" w:cs="Times New Roman"/>
+          <w:i/>
+          <w:color w:val="000000"/>
+        </w:rPr>
+        <w:tab/>
+      </w:r>
+      <w:r>
+        <w:rPr>
+          <w:rFonts w:ascii="Times New Roman" w:eastAsia="Times New Roman" w:hAnsi="Times New Roman" w:cs="Times New Roman"/>
+          <w:i/>
+          <w:color w:val="000000"/>
+        </w:rPr>
+        <w:tab/>
+      </w:r>
+      <w:r>
+        <w:rPr>
+          <w:rFonts w:ascii="Times New Roman" w:eastAsia="Times New Roman" w:hAnsi="Times New Roman" w:cs="Times New Roman"/>
+          <w:i/>
+          <w:color w:val="000000"/>
+          <w:lang w:val="en-US"/>
+        </w:rPr>
+        <w:t>{{ doctor }}</w:t>
+      </w:r>
+    </w:p>
+    <w:p>
+      <w:pPr>
+        <w:keepLines/>
+        <w:pBdr>
+          <w:top w:val="nil"/>
+          <w:left w:val="nil"/>
+          <w:bottom w:val="nil"/>
+          <w:right w:val="nil"/>
+          <w:between w:val="nil"/>
+        </w:pBdr>
+        <w:spacing w:before="120" w:after="0" w:line="240" w:lineRule="auto"/>
+        <w:ind w:left="0" w:hanging="2"/>
+        <w:jc w:val="both"/>
+        <w:rPr>
+          <w:rFonts w:ascii="Times New Roman" w:eastAsia="Times New Roman" w:hAnsi="Times New Roman" w:cs="Times New Roman"/>
+          <w:i/>
+          <w:color w:val="000000"/>
+        </w:rPr>
+      </w:pPr>
+    </w:p>
+    <w:p>
+      <w:pPr>
+        <w:pBdr>
+          <w:top w:val="nil"/>
+          <w:left w:val="nil"/>
+          <w:bottom w:val="nil"/>
+          <w:right w:val="nil"/>
+          <w:between w:val="nil"/>
+        </w:pBdr>
+        <w:tabs>
+          <w:tab w:val="left" w:pos="709"/>
+        </w:tabs>
+        <w:spacing w:after="0" w:line="240" w:lineRule="auto"/>
+        <w:ind w:left="0" w:hanging="2"/>
+        <w:jc w:val="both"/>
+        <w:rPr>
+          <w:rFonts w:ascii="Times New Roman" w:eastAsia="Times New Roman" w:hAnsi="Times New Roman" w:cs="Times New Roman"/>
+          <w:color w:val="000000"/>
+          <w:sz w:val="24"/>
+          <w:szCs w:val="24"/>
+        </w:rPr>
+      </w:pPr>
+    </w:p>
+    <w:p>
+      <w:pPr>
+        <w:pBdr>
+          <w:top w:val="nil"/>
+          <w:left w:val="nil"/>
+          <w:bottom w:val="nil"/>
+          <w:right w:val="nil"/>
+          <w:between w:val="nil"/>
+        </w:pBdr>
+        <w:tabs>
+          <w:tab w:val="left" w:pos="709"/>
+        </w:tabs>
+        <w:spacing w:after="0" w:line="240" w:lineRule="auto"/>
+        <w:ind w:left="0" w:hanging="2"/>
+        <w:jc w:val="both"/>
+        <w:rPr>
+          <w:rFonts w:ascii="Times New Roman" w:eastAsia="Times New Roman" w:hAnsi="Times New Roman" w:cs="Times New Roman"/>
+          <w:color w:val="000000"/>
+          <w:sz w:val="24"/>
+          <w:szCs w:val="24"/>
+        </w:rPr>
+      </w:pPr>
+    </w:p>
+    <w:p>
+      <w:pPr>
+        <w:pBdr>
+          <w:top w:val="nil"/>
+          <w:left w:val="nil"/>
+          <w:bottom w:val="nil"/>
+          <w:right w:val="nil"/>
+          <w:between w:val="nil"/>
+        </w:pBdr>
+        <w:tabs>
+          <w:tab w:val="left" w:pos="709"/>
+        </w:tabs>
+        <w:spacing w:after="0" w:line="240" w:lineRule="auto"/>
+        <w:ind w:left="0" w:hanging="2"/>
+        <w:jc w:val="center"/>
+        <w:rPr>
+          <w:rFonts w:ascii="Times New Roman" w:eastAsia="Times New Roman" w:hAnsi="Times New Roman" w:cs="Times New Roman"/>
+          <w:color w:val="000000"/>
+          <w:sz w:val="24"/>
+          <w:szCs w:val="24"/>
+        </w:rPr>
+      </w:pPr>
     </w:p>
     <w:p>
       <w:pPr>
@@ -20630,7 +21758,7 @@
           <w:szCs w:val="24"/>
           <w:u w:val="single"/>
         </w:rPr>
-        <w:t>21.07.23 г. Осмотр лечащего врача</w:t>
+        <w:t>24.07.23 г. Осмотр лечащего врача</w:t>
       </w:r>
     </w:p>
     <w:p>
@@ -20663,7 +21791,7 @@
           <w:rFonts w:ascii="Times New Roman" w:eastAsia="Times New Roman" w:hAnsi="Times New Roman" w:cs="Times New Roman"/>
           <w:color w:val="000000"/>
         </w:rPr>
-        <w:t>: на дискомфорт в области послеоперационной раны</w:t>
+        <w:t>: активно не предъявляет</w:t>
       </w:r>
     </w:p>
     <w:p>
@@ -20806,7 +21934,7 @@
           <w:rFonts w:ascii="Times New Roman" w:eastAsia="Times New Roman" w:hAnsi="Times New Roman" w:cs="Times New Roman"/>
           <w:color w:val="000000"/>
         </w:rPr>
-        <w:t xml:space="preserve">стабильна, ЧСС 78 ударов в минуту, АД 126/80 мм.рт.ст., </w:t>
+        <w:t xml:space="preserve">стабильна, ЧСС 78 ударов в минуту, АД 120/80 мм.рт.ст., </w:t>
       </w:r>
     </w:p>
     <w:p>
@@ -20894,22 +22022,7 @@
           <w:rFonts w:ascii="Times New Roman" w:eastAsia="Times New Roman" w:hAnsi="Times New Roman" w:cs="Times New Roman"/>
           <w:color w:val="000000"/>
         </w:rPr>
-        <w:t>Повязка незначительно промокла серозным отделяемым.</w:t>
-      </w:r>
-      <w:r>
-        <w:rPr>
-          <w:rFonts w:ascii="Times New Roman" w:eastAsia="Times New Roman" w:hAnsi="Times New Roman" w:cs="Times New Roman"/>
-          <w:b/>
-          <w:color w:val="000000"/>
-        </w:rPr>
-        <w:t xml:space="preserve"> </w:t>
-      </w:r>
-      <w:r>
-        <w:rPr>
-          <w:rFonts w:ascii="Times New Roman" w:eastAsia="Times New Roman" w:hAnsi="Times New Roman" w:cs="Times New Roman"/>
-          <w:color w:val="000000"/>
-        </w:rPr>
-        <w:t>При осмотре п/о рана, края раны отечны, гиперемированы. Без отделяемого. Рана заживает вторичным натяжением. Выполнена перевязка с раствором хлоргексидина, мазь Левосин</w:t>
+        <w:t xml:space="preserve">Раны зажили вторичным натяжением. </w:t>
       </w:r>
     </w:p>
     <w:p>
@@ -20931,53 +22044,45 @@
       <w:r>
         <w:rPr>
           <w:rFonts w:ascii="Times New Roman" w:eastAsia="Times New Roman" w:hAnsi="Times New Roman" w:cs="Times New Roman"/>
-          <w:b/>
-          <w:color w:val="000000"/>
-        </w:rPr>
-        <w:t>Продолжает болеть. Назначенное лечение получает</w:t>
-      </w:r>
-      <w:r>
-        <w:rPr>
-          <w:rFonts w:ascii="Times New Roman" w:eastAsia="Times New Roman" w:hAnsi="Times New Roman" w:cs="Times New Roman"/>
-          <w:color w:val="000000"/>
-        </w:rPr>
-        <w:t>.</w:t>
-      </w:r>
-      <w:r>
+          <w:color w:val="000000"/>
+        </w:rPr>
+        <w:t>Пациент в удовлетворительном состоянии выписывается.</w:t>
+      </w:r>
+    </w:p>
+    <w:p>
+      <w:pPr>
+        <w:keepLines/>
+        <w:pBdr>
+          <w:top w:val="nil"/>
+          <w:left w:val="nil"/>
+          <w:bottom w:val="nil"/>
+          <w:right w:val="nil"/>
+          <w:between w:val="nil"/>
+        </w:pBdr>
+        <w:spacing w:before="120" w:after="0" w:line="240" w:lineRule="auto"/>
+        <w:ind w:left="0" w:hanging="2"/>
+        <w:jc w:val="both"/>
         <w:rPr>
           <w:rFonts w:ascii="Times New Roman" w:eastAsia="Times New Roman" w:hAnsi="Times New Roman" w:cs="Times New Roman"/>
           <w:i/>
           <w:color w:val="000000"/>
         </w:rPr>
-        <w:t xml:space="preserve"> </w:t>
-      </w:r>
-    </w:p>
-    <w:p>
-      <w:pPr>
-        <w:keepLines/>
-        <w:pBdr>
-          <w:top w:val="nil"/>
-          <w:left w:val="nil"/>
-          <w:bottom w:val="nil"/>
-          <w:right w:val="nil"/>
-          <w:between w:val="nil"/>
-        </w:pBdr>
-        <w:spacing w:before="120" w:after="0" w:line="240" w:lineRule="auto"/>
-        <w:ind w:left="0" w:hanging="2"/>
-        <w:jc w:val="both"/>
+      </w:pPr>
+      <w:r>
         <w:rPr>
           <w:rFonts w:ascii="Times New Roman" w:eastAsia="Times New Roman" w:hAnsi="Times New Roman" w:cs="Times New Roman"/>
           <w:i/>
           <w:color w:val="000000"/>
         </w:rPr>
-      </w:pPr>
+        <w:t xml:space="preserve">Лечащий врач                            </w:t>
+      </w:r>
       <w:r>
         <w:rPr>
           <w:rFonts w:ascii="Times New Roman" w:eastAsia="Times New Roman" w:hAnsi="Times New Roman" w:cs="Times New Roman"/>
           <w:i/>
           <w:color w:val="000000"/>
         </w:rPr>
-        <w:t xml:space="preserve">Лечащий врач                            </w:t>
+        <w:tab/>
       </w:r>
       <w:r>
         <w:rPr>
@@ -21040,30 +22145,10 @@
           <w:rFonts w:ascii="Times New Roman" w:eastAsia="Times New Roman" w:hAnsi="Times New Roman" w:cs="Times New Roman"/>
           <w:i/>
           <w:color w:val="000000"/>
-        </w:rPr>
-        <w:tab/>
-        <w:t>Абраменков Д.П.</w:t>
-      </w:r>
-    </w:p>
-    <w:p>
-      <w:pPr>
-        <w:keepLines/>
-        <w:pBdr>
-          <w:top w:val="nil"/>
-          <w:left w:val="nil"/>
-          <w:bottom w:val="nil"/>
-          <w:right w:val="nil"/>
-          <w:between w:val="nil"/>
-        </w:pBdr>
-        <w:spacing w:before="120" w:after="0" w:line="240" w:lineRule="auto"/>
-        <w:ind w:left="0" w:hanging="2"/>
-        <w:jc w:val="both"/>
-        <w:rPr>
-          <w:rFonts w:ascii="Times New Roman" w:eastAsia="Times New Roman" w:hAnsi="Times New Roman" w:cs="Times New Roman"/>
-          <w:i/>
-          <w:color w:val="000000"/>
-        </w:rPr>
-      </w:pPr>
+          <w:lang w:val="en-US"/>
+        </w:rPr>
+        <w:t>{{ doctor }}</w:t>
+      </w:r>
     </w:p>
     <w:p>
       <w:pPr>
@@ -21079,7 +22164,7 @@
         </w:tabs>
         <w:spacing w:after="0" w:line="240" w:lineRule="auto"/>
         <w:ind w:left="0" w:hanging="2"/>
-        <w:jc w:val="both"/>
+        <w:jc w:val="right"/>
         <w:rPr>
           <w:rFonts w:ascii="Times New Roman" w:eastAsia="Times New Roman" w:hAnsi="Times New Roman" w:cs="Times New Roman"/>
           <w:color w:val="000000"/>
@@ -21102,494 +22187,6 @@
         </w:tabs>
         <w:spacing w:after="0" w:line="240" w:lineRule="auto"/>
         <w:ind w:left="0" w:hanging="2"/>
-        <w:jc w:val="both"/>
-        <w:rPr>
-          <w:rFonts w:ascii="Times New Roman" w:eastAsia="Times New Roman" w:hAnsi="Times New Roman" w:cs="Times New Roman"/>
-          <w:color w:val="000000"/>
-          <w:sz w:val="24"/>
-          <w:szCs w:val="24"/>
-        </w:rPr>
-      </w:pPr>
-    </w:p>
-    <w:p>
-      <w:pPr>
-        <w:pBdr>
-          <w:top w:val="nil"/>
-          <w:left w:val="nil"/>
-          <w:bottom w:val="nil"/>
-          <w:right w:val="nil"/>
-          <w:between w:val="nil"/>
-        </w:pBdr>
-        <w:tabs>
-          <w:tab w:val="left" w:pos="709"/>
-        </w:tabs>
-        <w:spacing w:after="0" w:line="240" w:lineRule="auto"/>
-        <w:ind w:left="0" w:hanging="2"/>
-        <w:jc w:val="center"/>
-        <w:rPr>
-          <w:rFonts w:ascii="Times New Roman" w:eastAsia="Times New Roman" w:hAnsi="Times New Roman" w:cs="Times New Roman"/>
-          <w:color w:val="000000"/>
-          <w:sz w:val="24"/>
-          <w:szCs w:val="24"/>
-        </w:rPr>
-      </w:pPr>
-    </w:p>
-    <w:p>
-      <w:pPr>
-        <w:keepNext/>
-        <w:pBdr>
-          <w:top w:val="nil"/>
-          <w:left w:val="nil"/>
-          <w:bottom w:val="nil"/>
-          <w:right w:val="nil"/>
-          <w:between w:val="nil"/>
-        </w:pBdr>
-        <w:tabs>
-          <w:tab w:val="left" w:pos="888"/>
-        </w:tabs>
-        <w:spacing w:after="0" w:line="240" w:lineRule="auto"/>
-        <w:ind w:left="0" w:hanging="2"/>
-        <w:rPr>
-          <w:rFonts w:ascii="Times New Roman" w:eastAsia="Times New Roman" w:hAnsi="Times New Roman" w:cs="Times New Roman"/>
-          <w:b/>
-          <w:i/>
-          <w:color w:val="000000"/>
-          <w:sz w:val="24"/>
-          <w:szCs w:val="24"/>
-          <w:u w:val="single"/>
-        </w:rPr>
-      </w:pPr>
-      <w:r>
-        <w:rPr>
-          <w:rFonts w:ascii="Times New Roman" w:eastAsia="Times New Roman" w:hAnsi="Times New Roman" w:cs="Times New Roman"/>
-          <w:b/>
-          <w:i/>
-          <w:color w:val="000000"/>
-          <w:sz w:val="24"/>
-          <w:szCs w:val="24"/>
-          <w:u w:val="single"/>
-        </w:rPr>
-        <w:t>24.07.23 г. Осмотр лечащего врача</w:t>
-      </w:r>
-    </w:p>
-    <w:p>
-      <w:pPr>
-        <w:pBdr>
-          <w:top w:val="nil"/>
-          <w:left w:val="nil"/>
-          <w:bottom w:val="nil"/>
-          <w:right w:val="nil"/>
-          <w:between w:val="nil"/>
-        </w:pBdr>
-        <w:spacing w:after="0"/>
-        <w:ind w:left="0" w:hanging="2"/>
-        <w:jc w:val="both"/>
-        <w:rPr>
-          <w:rFonts w:ascii="Times New Roman" w:eastAsia="Times New Roman" w:hAnsi="Times New Roman" w:cs="Times New Roman"/>
-          <w:color w:val="000000"/>
-        </w:rPr>
-      </w:pPr>
-      <w:r>
-        <w:rPr>
-          <w:rFonts w:ascii="Times New Roman" w:eastAsia="Times New Roman" w:hAnsi="Times New Roman" w:cs="Times New Roman"/>
-          <w:b/>
-          <w:color w:val="000000"/>
-        </w:rPr>
-        <w:t>Жалобы</w:t>
-      </w:r>
-      <w:r>
-        <w:rPr>
-          <w:rFonts w:ascii="Times New Roman" w:eastAsia="Times New Roman" w:hAnsi="Times New Roman" w:cs="Times New Roman"/>
-          <w:color w:val="000000"/>
-        </w:rPr>
-        <w:t>: активно не предъявляет</w:t>
-      </w:r>
-    </w:p>
-    <w:p>
-      <w:pPr>
-        <w:pBdr>
-          <w:top w:val="nil"/>
-          <w:left w:val="nil"/>
-          <w:bottom w:val="nil"/>
-          <w:right w:val="nil"/>
-          <w:between w:val="nil"/>
-        </w:pBdr>
-        <w:spacing w:after="0"/>
-        <w:ind w:left="0" w:hanging="2"/>
-        <w:rPr>
-          <w:rFonts w:ascii="Times New Roman" w:eastAsia="Times New Roman" w:hAnsi="Times New Roman" w:cs="Times New Roman"/>
-          <w:color w:val="000000"/>
-        </w:rPr>
-      </w:pPr>
-      <w:r>
-        <w:rPr>
-          <w:rFonts w:ascii="Times New Roman" w:eastAsia="Times New Roman" w:hAnsi="Times New Roman" w:cs="Times New Roman"/>
-          <w:b/>
-          <w:color w:val="000000"/>
-        </w:rPr>
-        <w:t>Сознание:</w:t>
-      </w:r>
-      <w:r>
-        <w:rPr>
-          <w:rFonts w:ascii="Times New Roman" w:eastAsia="Times New Roman" w:hAnsi="Times New Roman" w:cs="Times New Roman"/>
-          <w:color w:val="000000"/>
-        </w:rPr>
-        <w:t xml:space="preserve"> Ясное, контактен</w:t>
-      </w:r>
-    </w:p>
-    <w:p>
-      <w:pPr>
-        <w:pBdr>
-          <w:top w:val="nil"/>
-          <w:left w:val="nil"/>
-          <w:bottom w:val="nil"/>
-          <w:right w:val="nil"/>
-          <w:between w:val="nil"/>
-        </w:pBdr>
-        <w:spacing w:after="0"/>
-        <w:ind w:left="0" w:hanging="2"/>
-        <w:rPr>
-          <w:rFonts w:ascii="Times New Roman" w:eastAsia="Times New Roman" w:hAnsi="Times New Roman" w:cs="Times New Roman"/>
-          <w:color w:val="000000"/>
-        </w:rPr>
-      </w:pPr>
-      <w:r>
-        <w:rPr>
-          <w:rFonts w:ascii="Times New Roman" w:eastAsia="Times New Roman" w:hAnsi="Times New Roman" w:cs="Times New Roman"/>
-          <w:b/>
-          <w:color w:val="000000"/>
-        </w:rPr>
-        <w:t>Состояние:</w:t>
-      </w:r>
-      <w:r>
-        <w:rPr>
-          <w:rFonts w:ascii="Times New Roman" w:eastAsia="Times New Roman" w:hAnsi="Times New Roman" w:cs="Times New Roman"/>
-          <w:color w:val="000000"/>
-        </w:rPr>
-        <w:t xml:space="preserve"> ближе к удовлетворительному </w:t>
-      </w:r>
-    </w:p>
-    <w:p>
-      <w:pPr>
-        <w:pBdr>
-          <w:top w:val="nil"/>
-          <w:left w:val="nil"/>
-          <w:bottom w:val="nil"/>
-          <w:right w:val="nil"/>
-          <w:between w:val="nil"/>
-        </w:pBdr>
-        <w:spacing w:after="0"/>
-        <w:ind w:left="0" w:hanging="2"/>
-        <w:rPr>
-          <w:rFonts w:ascii="Times New Roman" w:eastAsia="Times New Roman" w:hAnsi="Times New Roman" w:cs="Times New Roman"/>
-          <w:color w:val="000000"/>
-        </w:rPr>
-      </w:pPr>
-      <w:r>
-        <w:rPr>
-          <w:rFonts w:ascii="Times New Roman" w:eastAsia="Times New Roman" w:hAnsi="Times New Roman" w:cs="Times New Roman"/>
-          <w:b/>
-          <w:color w:val="000000"/>
-        </w:rPr>
-        <w:t>Кожа и видимые слизистые</w:t>
-      </w:r>
-      <w:r>
-        <w:rPr>
-          <w:rFonts w:ascii="Times New Roman" w:eastAsia="Times New Roman" w:hAnsi="Times New Roman" w:cs="Times New Roman"/>
-          <w:color w:val="000000"/>
-        </w:rPr>
-        <w:t xml:space="preserve">: обычной окраски и влажности. Периферических отеков нет. Температура тела 36.6 </w:t>
-      </w:r>
-      <w:r>
-        <w:rPr>
-          <w:rFonts w:ascii="Times New Roman" w:eastAsia="Times New Roman" w:hAnsi="Times New Roman" w:cs="Times New Roman"/>
-          <w:color w:val="000000"/>
-          <w:vertAlign w:val="superscript"/>
-        </w:rPr>
-        <w:t>о</w:t>
-      </w:r>
-      <w:r>
-        <w:rPr>
-          <w:rFonts w:ascii="Times New Roman" w:eastAsia="Times New Roman" w:hAnsi="Times New Roman" w:cs="Times New Roman"/>
-          <w:color w:val="000000"/>
-        </w:rPr>
-        <w:t> С.</w:t>
-      </w:r>
-    </w:p>
-    <w:p>
-      <w:pPr>
-        <w:pBdr>
-          <w:top w:val="nil"/>
-          <w:left w:val="nil"/>
-          <w:bottom w:val="nil"/>
-          <w:right w:val="nil"/>
-          <w:between w:val="nil"/>
-        </w:pBdr>
-        <w:spacing w:after="0"/>
-        <w:ind w:left="0" w:hanging="2"/>
-        <w:rPr>
-          <w:rFonts w:ascii="Times New Roman" w:eastAsia="Times New Roman" w:hAnsi="Times New Roman" w:cs="Times New Roman"/>
-          <w:color w:val="000000"/>
-        </w:rPr>
-      </w:pPr>
-      <w:r>
-        <w:rPr>
-          <w:rFonts w:ascii="Times New Roman" w:eastAsia="Times New Roman" w:hAnsi="Times New Roman" w:cs="Times New Roman"/>
-          <w:b/>
-          <w:color w:val="000000"/>
-        </w:rPr>
-        <w:t xml:space="preserve">Гемодинамика </w:t>
-      </w:r>
-      <w:r>
-        <w:rPr>
-          <w:rFonts w:ascii="Times New Roman" w:eastAsia="Times New Roman" w:hAnsi="Times New Roman" w:cs="Times New Roman"/>
-          <w:color w:val="000000"/>
-        </w:rPr>
-        <w:t xml:space="preserve">стабильна, ЧСС 78 ударов в минуту, АД 120/80 мм.рт.ст., </w:t>
-      </w:r>
-    </w:p>
-    <w:p>
-      <w:pPr>
-        <w:pBdr>
-          <w:top w:val="nil"/>
-          <w:left w:val="nil"/>
-          <w:bottom w:val="nil"/>
-          <w:right w:val="nil"/>
-          <w:between w:val="nil"/>
-        </w:pBdr>
-        <w:spacing w:after="0"/>
-        <w:ind w:left="0" w:hanging="2"/>
-        <w:rPr>
-          <w:rFonts w:ascii="Times New Roman" w:eastAsia="Times New Roman" w:hAnsi="Times New Roman" w:cs="Times New Roman"/>
-          <w:color w:val="000000"/>
-        </w:rPr>
-      </w:pPr>
-      <w:r>
-        <w:rPr>
-          <w:rFonts w:ascii="Times New Roman" w:eastAsia="Times New Roman" w:hAnsi="Times New Roman" w:cs="Times New Roman"/>
-          <w:b/>
-          <w:color w:val="000000"/>
-        </w:rPr>
-        <w:t>Дыхание:</w:t>
-      </w:r>
-      <w:r>
-        <w:rPr>
-          <w:rFonts w:ascii="Times New Roman" w:eastAsia="Times New Roman" w:hAnsi="Times New Roman" w:cs="Times New Roman"/>
-          <w:color w:val="000000"/>
-        </w:rPr>
-        <w:t xml:space="preserve"> везикулярное, хрипов нет, проводится во все отделы. ЧДД – 16 в мин.</w:t>
-      </w:r>
-    </w:p>
-    <w:p>
-      <w:pPr>
-        <w:pBdr>
-          <w:top w:val="nil"/>
-          <w:left w:val="nil"/>
-          <w:bottom w:val="nil"/>
-          <w:right w:val="nil"/>
-          <w:between w:val="nil"/>
-        </w:pBdr>
-        <w:spacing w:after="0"/>
-        <w:ind w:left="0" w:hanging="2"/>
-        <w:rPr>
-          <w:rFonts w:ascii="Times New Roman" w:eastAsia="Times New Roman" w:hAnsi="Times New Roman" w:cs="Times New Roman"/>
-          <w:color w:val="000000"/>
-        </w:rPr>
-      </w:pPr>
-      <w:r>
-        <w:rPr>
-          <w:rFonts w:ascii="Times New Roman" w:eastAsia="Times New Roman" w:hAnsi="Times New Roman" w:cs="Times New Roman"/>
-          <w:color w:val="000000"/>
-        </w:rPr>
-        <w:t>Язык чистый, влажный. Живот мягкий, при пальпации безболезненный, аускультативно перистальтика выслушивается, участвует в акте дыхания, симптомов раздражения брюшины нет.</w:t>
-      </w:r>
-    </w:p>
-    <w:p>
-      <w:pPr>
-        <w:pBdr>
-          <w:top w:val="nil"/>
-          <w:left w:val="nil"/>
-          <w:bottom w:val="nil"/>
-          <w:right w:val="nil"/>
-          <w:between w:val="nil"/>
-        </w:pBdr>
-        <w:spacing w:after="0"/>
-        <w:ind w:left="0" w:hanging="2"/>
-        <w:rPr>
-          <w:rFonts w:ascii="Times New Roman" w:eastAsia="Times New Roman" w:hAnsi="Times New Roman" w:cs="Times New Roman"/>
-          <w:color w:val="000000"/>
-        </w:rPr>
-      </w:pPr>
-      <w:r>
-        <w:rPr>
-          <w:rFonts w:ascii="Times New Roman" w:eastAsia="Times New Roman" w:hAnsi="Times New Roman" w:cs="Times New Roman"/>
-          <w:b/>
-          <w:color w:val="000000"/>
-        </w:rPr>
-        <w:t xml:space="preserve">St.localis: </w:t>
-      </w:r>
-      <w:r>
-        <w:rPr>
-          <w:rFonts w:ascii="Times New Roman" w:eastAsia="Times New Roman" w:hAnsi="Times New Roman" w:cs="Times New Roman"/>
-          <w:color w:val="000000"/>
-        </w:rPr>
-        <w:t xml:space="preserve">Раны зажили вторичным натяжением. </w:t>
-      </w:r>
-    </w:p>
-    <w:p>
-      <w:pPr>
-        <w:pBdr>
-          <w:top w:val="nil"/>
-          <w:left w:val="nil"/>
-          <w:bottom w:val="nil"/>
-          <w:right w:val="nil"/>
-          <w:between w:val="nil"/>
-        </w:pBdr>
-        <w:spacing w:after="0"/>
-        <w:ind w:left="0" w:hanging="2"/>
-        <w:rPr>
-          <w:rFonts w:ascii="Times New Roman" w:eastAsia="Times New Roman" w:hAnsi="Times New Roman" w:cs="Times New Roman"/>
-          <w:color w:val="000000"/>
-        </w:rPr>
-      </w:pPr>
-      <w:r>
-        <w:rPr>
-          <w:rFonts w:ascii="Times New Roman" w:eastAsia="Times New Roman" w:hAnsi="Times New Roman" w:cs="Times New Roman"/>
-          <w:color w:val="000000"/>
-        </w:rPr>
-        <w:t>Пациент в удовлетворительном состоянии выписывается.</w:t>
-      </w:r>
-    </w:p>
-    <w:p>
-      <w:pPr>
-        <w:keepLines/>
-        <w:pBdr>
-          <w:top w:val="nil"/>
-          <w:left w:val="nil"/>
-          <w:bottom w:val="nil"/>
-          <w:right w:val="nil"/>
-          <w:between w:val="nil"/>
-        </w:pBdr>
-        <w:spacing w:before="120" w:after="0" w:line="240" w:lineRule="auto"/>
-        <w:ind w:left="0" w:hanging="2"/>
-        <w:jc w:val="both"/>
-        <w:rPr>
-          <w:rFonts w:ascii="Times New Roman" w:eastAsia="Times New Roman" w:hAnsi="Times New Roman" w:cs="Times New Roman"/>
-          <w:i/>
-          <w:color w:val="000000"/>
-        </w:rPr>
-      </w:pPr>
-      <w:r>
-        <w:rPr>
-          <w:rFonts w:ascii="Times New Roman" w:eastAsia="Times New Roman" w:hAnsi="Times New Roman" w:cs="Times New Roman"/>
-          <w:i/>
-          <w:color w:val="000000"/>
-        </w:rPr>
-        <w:t xml:space="preserve">Лечащий врач                            </w:t>
-      </w:r>
-      <w:r>
-        <w:rPr>
-          <w:rFonts w:ascii="Times New Roman" w:eastAsia="Times New Roman" w:hAnsi="Times New Roman" w:cs="Times New Roman"/>
-          <w:i/>
-          <w:color w:val="000000"/>
-        </w:rPr>
-        <w:tab/>
-      </w:r>
-      <w:r>
-        <w:rPr>
-          <w:rFonts w:ascii="Times New Roman" w:eastAsia="Times New Roman" w:hAnsi="Times New Roman" w:cs="Times New Roman"/>
-          <w:i/>
-          <w:color w:val="000000"/>
-        </w:rPr>
-        <w:tab/>
-      </w:r>
-      <w:r>
-        <w:rPr>
-          <w:rFonts w:ascii="Times New Roman" w:eastAsia="Times New Roman" w:hAnsi="Times New Roman" w:cs="Times New Roman"/>
-          <w:i/>
-          <w:color w:val="000000"/>
-        </w:rPr>
-        <w:tab/>
-      </w:r>
-      <w:r>
-        <w:rPr>
-          <w:rFonts w:ascii="Times New Roman" w:eastAsia="Times New Roman" w:hAnsi="Times New Roman" w:cs="Times New Roman"/>
-          <w:i/>
-          <w:color w:val="000000"/>
-        </w:rPr>
-        <w:tab/>
-      </w:r>
-      <w:r>
-        <w:rPr>
-          <w:rFonts w:ascii="Times New Roman" w:eastAsia="Times New Roman" w:hAnsi="Times New Roman" w:cs="Times New Roman"/>
-          <w:i/>
-          <w:color w:val="000000"/>
-        </w:rPr>
-        <w:tab/>
-      </w:r>
-      <w:r>
-        <w:rPr>
-          <w:rFonts w:ascii="Times New Roman" w:eastAsia="Times New Roman" w:hAnsi="Times New Roman" w:cs="Times New Roman"/>
-          <w:i/>
-          <w:color w:val="000000"/>
-        </w:rPr>
-        <w:tab/>
-      </w:r>
-      <w:r>
-        <w:rPr>
-          <w:rFonts w:ascii="Times New Roman" w:eastAsia="Times New Roman" w:hAnsi="Times New Roman" w:cs="Times New Roman"/>
-          <w:i/>
-          <w:color w:val="000000"/>
-        </w:rPr>
-        <w:tab/>
-      </w:r>
-      <w:r>
-        <w:rPr>
-          <w:rFonts w:ascii="Times New Roman" w:eastAsia="Times New Roman" w:hAnsi="Times New Roman" w:cs="Times New Roman"/>
-          <w:i/>
-          <w:color w:val="000000"/>
-        </w:rPr>
-        <w:tab/>
-        <w:t>Абраменков Д.П..</w:t>
-      </w:r>
-    </w:p>
-    <w:p>
-      <w:pPr>
-        <w:pBdr>
-          <w:top w:val="nil"/>
-          <w:left w:val="nil"/>
-          <w:bottom w:val="nil"/>
-          <w:right w:val="nil"/>
-          <w:between w:val="nil"/>
-        </w:pBdr>
-        <w:tabs>
-          <w:tab w:val="left" w:pos="709"/>
-        </w:tabs>
-        <w:spacing w:after="0" w:line="240" w:lineRule="auto"/>
-        <w:ind w:left="0" w:hanging="2"/>
-        <w:jc w:val="right"/>
-        <w:rPr>
-          <w:rFonts w:ascii="Times New Roman" w:eastAsia="Times New Roman" w:hAnsi="Times New Roman" w:cs="Times New Roman"/>
-          <w:color w:val="000000"/>
-          <w:sz w:val="24"/>
-          <w:szCs w:val="24"/>
-        </w:rPr>
-      </w:pPr>
-    </w:p>
-    <w:p>
-      <w:pPr>
-        <w:pBdr>
-          <w:top w:val="nil"/>
-          <w:left w:val="nil"/>
-          <w:bottom w:val="nil"/>
-          <w:right w:val="nil"/>
-          <w:between w:val="nil"/>
-        </w:pBdr>
-        <w:tabs>
-          <w:tab w:val="left" w:pos="709"/>
-        </w:tabs>
-        <w:spacing w:after="0" w:line="240" w:lineRule="auto"/>
-        <w:ind w:left="0" w:hanging="2"/>
         <w:jc w:val="right"/>
         <w:rPr>
           <w:rFonts w:ascii="Times New Roman" w:eastAsia="Times New Roman" w:hAnsi="Times New Roman" w:cs="Times New Roman"/>
@@ -21682,7 +22279,110 @@
           <w:sz w:val="24"/>
           <w:szCs w:val="24"/>
         </w:rPr>
-        <w:t>Находилась на лечении в Центре амбулаторной хирургии с 14.07.23 по 24.07.23</w:t>
+        <w:t xml:space="preserve">Находилась на лечении в Центре амбулаторной хирургии с </w:t>
+      </w:r>
+      <w:r>
+        <w:rPr>
+          <w:rFonts w:ascii="Times New Roman" w:eastAsia="Times New Roman" w:hAnsi="Times New Roman" w:cs="Times New Roman"/>
+          <w:color w:val="000000"/>
+          <w:sz w:val="24"/>
+          <w:szCs w:val="24"/>
+        </w:rPr>
+        <w:t xml:space="preserve">{{ </w:t>
+      </w:r>
+      <w:r>
+        <w:rPr>
+          <w:rFonts w:ascii="Times New Roman" w:eastAsia="Times New Roman" w:hAnsi="Times New Roman" w:cs="Times New Roman"/>
+          <w:color w:val="000000"/>
+          <w:sz w:val="24"/>
+          <w:szCs w:val="24"/>
+          <w:lang w:val="en-US"/>
+        </w:rPr>
+        <w:t>admission</w:t>
+      </w:r>
+      <w:r>
+        <w:rPr>
+          <w:rFonts w:ascii="Times New Roman" w:eastAsia="Times New Roman" w:hAnsi="Times New Roman" w:cs="Times New Roman"/>
+          <w:color w:val="000000"/>
+          <w:sz w:val="24"/>
+          <w:szCs w:val="24"/>
+        </w:rPr>
+        <w:t>_</w:t>
+      </w:r>
+      <w:r>
+        <w:rPr>
+          <w:rFonts w:ascii="Times New Roman" w:eastAsia="Times New Roman" w:hAnsi="Times New Roman" w:cs="Times New Roman"/>
+          <w:color w:val="000000"/>
+          <w:sz w:val="24"/>
+          <w:szCs w:val="24"/>
+          <w:lang w:val="en-US"/>
+        </w:rPr>
+        <w:t>date</w:t>
+      </w:r>
+      <w:r>
+        <w:rPr>
+          <w:rFonts w:ascii="Times New Roman" w:eastAsia="Times New Roman" w:hAnsi="Times New Roman" w:cs="Times New Roman"/>
+          <w:color w:val="000000"/>
+          <w:sz w:val="24"/>
+          <w:szCs w:val="24"/>
+        </w:rPr>
+        <w:t xml:space="preserve"> }}</w:t>
+      </w:r>
+      <w:r>
+        <w:rPr>
+          <w:rFonts w:ascii="Times New Roman" w:eastAsia="Times New Roman" w:hAnsi="Times New Roman" w:cs="Times New Roman"/>
+          <w:color w:val="000000"/>
+          <w:sz w:val="24"/>
+          <w:szCs w:val="24"/>
+        </w:rPr>
+        <w:t xml:space="preserve"> по </w:t>
+      </w:r>
+      <w:r>
+        <w:rPr>
+          <w:rFonts w:ascii="Times New Roman" w:eastAsia="Times New Roman" w:hAnsi="Times New Roman" w:cs="Times New Roman"/>
+          <w:color w:val="000000"/>
+          <w:sz w:val="24"/>
+          <w:szCs w:val="24"/>
+        </w:rPr>
+        <w:t xml:space="preserve">{{ </w:t>
+      </w:r>
+      <w:r>
+        <w:rPr>
+          <w:rFonts w:ascii="Times New Roman" w:eastAsia="Times New Roman" w:hAnsi="Times New Roman" w:cs="Times New Roman"/>
+          <w:color w:val="000000"/>
+          <w:sz w:val="24"/>
+          <w:szCs w:val="24"/>
+          <w:lang w:val="en-US"/>
+        </w:rPr>
+        <w:t>discharge</w:t>
+      </w:r>
+      <w:r>
+        <w:rPr>
+          <w:rFonts w:ascii="Times New Roman" w:eastAsia="Times New Roman" w:hAnsi="Times New Roman" w:cs="Times New Roman"/>
+          <w:color w:val="000000"/>
+          <w:sz w:val="24"/>
+          <w:szCs w:val="24"/>
+        </w:rPr>
+        <w:t>_</w:t>
+      </w:r>
+      <w:r>
+        <w:rPr>
+          <w:rFonts w:ascii="Times New Roman" w:eastAsia="Times New Roman" w:hAnsi="Times New Roman" w:cs="Times New Roman"/>
+          <w:color w:val="000000"/>
+          <w:sz w:val="24"/>
+          <w:szCs w:val="24"/>
+          <w:lang w:val="en-US"/>
+        </w:rPr>
+        <w:t>date</w:t>
+      </w:r>
+      <w:r>
+        <w:rPr>
+          <w:rFonts w:ascii="Times New Roman" w:eastAsia="Times New Roman" w:hAnsi="Times New Roman" w:cs="Times New Roman"/>
+          <w:color w:val="000000"/>
+          <w:sz w:val="24"/>
+          <w:szCs w:val="24"/>
+        </w:rPr>
+        <w:t xml:space="preserve"> }}</w:t>
       </w:r>
     </w:p>
     <w:p>
@@ -21713,7 +22413,53 @@
           <w:sz w:val="24"/>
           <w:szCs w:val="24"/>
         </w:rPr>
-        <w:t>с диагнозом: Абсцесс левой голени</w:t>
+        <w:t xml:space="preserve">с диагнозом: </w:t>
+      </w:r>
+      <w:r>
+        <w:rPr>
+          <w:rFonts w:ascii="Times New Roman" w:eastAsia="Times New Roman" w:hAnsi="Times New Roman" w:cs="Times New Roman"/>
+          <w:color w:val="000000"/>
+          <w:sz w:val="24"/>
+          <w:szCs w:val="24"/>
+        </w:rPr>
+        <w:t xml:space="preserve">{{ </w:t>
+      </w:r>
+      <w:r>
+        <w:rPr>
+          <w:rFonts w:ascii="Times New Roman" w:eastAsia="Times New Roman" w:hAnsi="Times New Roman" w:cs="Times New Roman"/>
+          <w:color w:val="000000"/>
+          <w:sz w:val="24"/>
+          <w:szCs w:val="24"/>
+        </w:rPr>
+        <w:t>clarifying</w:t>
+      </w:r>
+      <w:r>
+        <w:rPr>
+          <w:rFonts w:ascii="Times New Roman" w:eastAsia="Times New Roman" w:hAnsi="Times New Roman" w:cs="Times New Roman"/>
+          <w:color w:val="000000"/>
+          <w:sz w:val="24"/>
+          <w:szCs w:val="24"/>
+        </w:rPr>
+        <w:t>_</w:t>
+      </w:r>
+      <w:r>
+        <w:rPr>
+          <w:rFonts w:ascii="Times New Roman" w:eastAsia="Times New Roman" w:hAnsi="Times New Roman" w:cs="Times New Roman"/>
+          <w:color w:val="000000"/>
+          <w:sz w:val="24"/>
+          <w:szCs w:val="24"/>
+          <w:lang w:val="en-US"/>
+        </w:rPr>
+        <w:t>diagnosis</w:t>
+      </w:r>
+      <w:r>
+        <w:rPr>
+          <w:rFonts w:ascii="Times New Roman" w:eastAsia="Times New Roman" w:hAnsi="Times New Roman" w:cs="Times New Roman"/>
+          <w:color w:val="000000"/>
+          <w:sz w:val="24"/>
+          <w:szCs w:val="24"/>
+        </w:rPr>
+        <w:t xml:space="preserve"> }}</w:t>
       </w:r>
     </w:p>
     <w:p>
@@ -21744,7 +22490,175 @@
           <w:sz w:val="24"/>
           <w:szCs w:val="24"/>
         </w:rPr>
-        <w:t>Получал(а) лечение: Операция № 182 от 14.07.2023 г.: Вскрытие, санация и дренирование абсцесса левой голени, м/а</w:t>
+        <w:t xml:space="preserve">Получал(а) лечение: Операция № </w:t>
+      </w:r>
+      <w:r>
+        <w:rPr>
+          <w:rFonts w:ascii="Times New Roman" w:eastAsia="Times New Roman" w:hAnsi="Times New Roman" w:cs="Times New Roman"/>
+          <w:color w:val="000000"/>
+          <w:sz w:val="24"/>
+          <w:szCs w:val="24"/>
+        </w:rPr>
+        <w:t xml:space="preserve">{{ </w:t>
+      </w:r>
+      <w:r>
+        <w:rPr>
+          <w:rFonts w:ascii="Times New Roman" w:eastAsia="Times New Roman" w:hAnsi="Times New Roman" w:cs="Times New Roman"/>
+          <w:color w:val="000000"/>
+          <w:sz w:val="24"/>
+          <w:szCs w:val="24"/>
+          <w:lang w:val="en-US"/>
+        </w:rPr>
+        <w:t>operation</w:t>
+      </w:r>
+      <w:r>
+        <w:rPr>
+          <w:rFonts w:ascii="Times New Roman" w:eastAsia="Times New Roman" w:hAnsi="Times New Roman" w:cs="Times New Roman"/>
+          <w:color w:val="000000"/>
+          <w:sz w:val="24"/>
+          <w:szCs w:val="24"/>
+        </w:rPr>
+        <w:t>_</w:t>
+      </w:r>
+      <w:r>
+        <w:rPr>
+          <w:rFonts w:ascii="Times New Roman" w:eastAsia="Times New Roman" w:hAnsi="Times New Roman" w:cs="Times New Roman"/>
+          <w:color w:val="000000"/>
+          <w:sz w:val="24"/>
+          <w:szCs w:val="24"/>
+          <w:lang w:val="en-US"/>
+        </w:rPr>
+        <w:t>number</w:t>
+      </w:r>
+      <w:r>
+        <w:rPr>
+          <w:rFonts w:ascii="Times New Roman" w:eastAsia="Times New Roman" w:hAnsi="Times New Roman" w:cs="Times New Roman"/>
+          <w:color w:val="000000"/>
+          <w:sz w:val="24"/>
+          <w:szCs w:val="24"/>
+        </w:rPr>
+        <w:t xml:space="preserve"> }}</w:t>
+      </w:r>
+      <w:r>
+        <w:rPr>
+          <w:rFonts w:ascii="Times New Roman" w:eastAsia="Times New Roman" w:hAnsi="Times New Roman" w:cs="Times New Roman"/>
+          <w:color w:val="000000"/>
+          <w:sz w:val="24"/>
+          <w:szCs w:val="24"/>
+        </w:rPr>
+        <w:t xml:space="preserve"> от </w:t>
+      </w:r>
+      <w:r>
+        <w:rPr>
+          <w:rFonts w:ascii="Times New Roman" w:eastAsia="Times New Roman" w:hAnsi="Times New Roman" w:cs="Times New Roman"/>
+          <w:color w:val="000000"/>
+          <w:sz w:val="24"/>
+          <w:szCs w:val="24"/>
+        </w:rPr>
+        <w:t xml:space="preserve">{{ </w:t>
+      </w:r>
+      <w:r>
+        <w:rPr>
+          <w:rFonts w:ascii="Times New Roman" w:eastAsia="Times New Roman" w:hAnsi="Times New Roman" w:cs="Times New Roman"/>
+          <w:color w:val="000000"/>
+          <w:sz w:val="24"/>
+          <w:szCs w:val="24"/>
+          <w:lang w:val="en-US"/>
+        </w:rPr>
+        <w:t>operation</w:t>
+      </w:r>
+      <w:r>
+        <w:rPr>
+          <w:rFonts w:ascii="Times New Roman" w:eastAsia="Times New Roman" w:hAnsi="Times New Roman" w:cs="Times New Roman"/>
+          <w:color w:val="000000"/>
+          <w:sz w:val="24"/>
+          <w:szCs w:val="24"/>
+        </w:rPr>
+        <w:t>_</w:t>
+      </w:r>
+      <w:r>
+        <w:rPr>
+          <w:rFonts w:ascii="Times New Roman" w:eastAsia="Times New Roman" w:hAnsi="Times New Roman" w:cs="Times New Roman"/>
+          <w:color w:val="000000"/>
+          <w:sz w:val="24"/>
+          <w:szCs w:val="24"/>
+          <w:lang w:val="en-US"/>
+        </w:rPr>
+        <w:t>date</w:t>
+      </w:r>
+      <w:r>
+        <w:rPr>
+          <w:rFonts w:ascii="Times New Roman" w:eastAsia="Times New Roman" w:hAnsi="Times New Roman" w:cs="Times New Roman"/>
+          <w:color w:val="000000"/>
+          <w:sz w:val="24"/>
+          <w:szCs w:val="24"/>
+        </w:rPr>
+        <w:t xml:space="preserve"> }}</w:t>
+      </w:r>
+      <w:r>
+        <w:rPr>
+          <w:rFonts w:ascii="Times New Roman" w:eastAsia="Times New Roman" w:hAnsi="Times New Roman" w:cs="Times New Roman"/>
+          <w:color w:val="000000"/>
+          <w:sz w:val="24"/>
+          <w:szCs w:val="24"/>
+        </w:rPr>
+        <w:t xml:space="preserve"> г.: </w:t>
+      </w:r>
+      <w:r>
+        <w:rPr>
+          <w:rFonts w:ascii="Times New Roman" w:eastAsia="Times New Roman" w:hAnsi="Times New Roman" w:cs="Times New Roman"/>
+          <w:color w:val="000000"/>
+          <w:sz w:val="24"/>
+          <w:szCs w:val="24"/>
+        </w:rPr>
+        <w:t xml:space="preserve">{{ </w:t>
+      </w:r>
+      <w:r>
+        <w:rPr>
+          <w:rFonts w:ascii="Times New Roman" w:eastAsia="Times New Roman" w:hAnsi="Times New Roman" w:cs="Times New Roman"/>
+          <w:color w:val="000000"/>
+          <w:sz w:val="24"/>
+          <w:szCs w:val="24"/>
+          <w:lang w:val="en-US"/>
+        </w:rPr>
+        <w:t>operation</w:t>
+      </w:r>
+      <w:r>
+        <w:rPr>
+          <w:rFonts w:ascii="Times New Roman" w:eastAsia="Times New Roman" w:hAnsi="Times New Roman" w:cs="Times New Roman"/>
+          <w:color w:val="000000"/>
+          <w:sz w:val="24"/>
+          <w:szCs w:val="24"/>
+        </w:rPr>
+        <w:t>_</w:t>
+      </w:r>
+      <w:r>
+        <w:rPr>
+          <w:rFonts w:ascii="Times New Roman" w:eastAsia="Times New Roman" w:hAnsi="Times New Roman" w:cs="Times New Roman"/>
+          <w:color w:val="000000"/>
+          <w:sz w:val="24"/>
+          <w:szCs w:val="24"/>
+          <w:lang w:val="en-US"/>
+        </w:rPr>
+        <w:t>name</w:t>
+      </w:r>
+      <w:r>
+        <w:rPr>
+          <w:rFonts w:ascii="Times New Roman" w:eastAsia="Times New Roman" w:hAnsi="Times New Roman" w:cs="Times New Roman"/>
+          <w:color w:val="000000"/>
+          <w:sz w:val="24"/>
+          <w:szCs w:val="24"/>
+        </w:rPr>
+        <w:t xml:space="preserve"> }}</w:t>
+      </w:r>
+      <w:r>
+        <w:rPr>
+          <w:rFonts w:ascii="Times New Roman" w:eastAsia="Times New Roman" w:hAnsi="Times New Roman" w:cs="Times New Roman"/>
+          <w:color w:val="000000"/>
+          <w:sz w:val="24"/>
+          <w:szCs w:val="24"/>
+        </w:rPr>
+        <w:t>, м/а</w:t>
       </w:r>
     </w:p>
     <w:p>
@@ -21906,13 +22820,14 @@
           <w:tab w:val="left" w:pos="709"/>
         </w:tabs>
         <w:spacing w:after="0" w:line="360" w:lineRule="auto"/>
-        <w:ind w:left="0" w:hanging="2"/>
+        <w:ind w:leftChars="0" w:left="0" w:firstLineChars="0" w:firstLine="0"/>
         <w:jc w:val="both"/>
         <w:rPr>
           <w:rFonts w:ascii="Times New Roman" w:eastAsia="Times New Roman" w:hAnsi="Times New Roman" w:cs="Times New Roman"/>
           <w:color w:val="000000"/>
           <w:sz w:val="24"/>
           <w:szCs w:val="24"/>
+          <w:lang w:val="en-US"/>
         </w:rPr>
       </w:pPr>
     </w:p>
@@ -21929,7 +22844,7 @@
           <w:tab w:val="left" w:pos="709"/>
         </w:tabs>
         <w:spacing w:after="0" w:line="360" w:lineRule="auto"/>
-        <w:ind w:left="0" w:hanging="2"/>
+        <w:ind w:leftChars="0" w:left="0" w:firstLineChars="0" w:firstLine="0"/>
         <w:jc w:val="both"/>
         <w:rPr>
           <w:rFonts w:ascii="Times New Roman" w:eastAsia="Times New Roman" w:hAnsi="Times New Roman" w:cs="Times New Roman"/>
@@ -22064,6 +22979,7 @@
           <w:color w:val="000000"/>
           <w:sz w:val="24"/>
           <w:szCs w:val="24"/>
+          <w:lang w:val="en-US"/>
         </w:rPr>
       </w:pPr>
       <w:r>
@@ -22092,7 +23008,17 @@
           <w:szCs w:val="24"/>
         </w:rPr>
         <w:tab/>
-        <w:t>Врач-хирург __________________ Абраменков Д.П.</w:t>
+        <w:t xml:space="preserve">Врач-хирург __________________ </w:t>
+      </w:r>
+      <w:r>
+        <w:rPr>
+          <w:rFonts w:ascii="Times New Roman" w:eastAsia="Times New Roman" w:hAnsi="Times New Roman" w:cs="Times New Roman"/>
+          <w:color w:val="000000"/>
+          <w:sz w:val="24"/>
+          <w:szCs w:val="24"/>
+          <w:lang w:val="en-US"/>
+        </w:rPr>
+        <w:t>{{ doctor }}</w:t>
       </w:r>
     </w:p>
     <w:p>
@@ -22719,6 +23645,7 @@
   <w:style w:type="character" w:default="1" w:styleId="a0">
     <w:name w:val="Default Paragraph Font"/>
     <w:uiPriority w:val="1"/>
+    <w:semiHidden/>
     <w:unhideWhenUsed/>
   </w:style>
   <w:style w:type="table" w:default="1" w:styleId="a1">

</xml_diff>

<commit_message>
add report generator for work with docx
</commit_message>
<xml_diff>
--- a/src/templates/medical_history_template.docx
+++ b/src/templates/medical_history_template.docx
@@ -73,7 +73,29 @@
           <w:sz w:val="24"/>
           <w:szCs w:val="24"/>
         </w:rPr>
-        <w:t xml:space="preserve">Приложение №1 к приказу от «___» _________________  2014г. №_________ </w:t>
+        <w:t>Приложение №1 к приказу от «___» ________________</w:t>
+      </w:r>
+      <w:proofErr w:type="gramStart"/>
+      <w:r>
+        <w:rPr>
+          <w:rFonts w:ascii="Times New Roman" w:eastAsia="Times New Roman" w:hAnsi="Times New Roman" w:cs="Times New Roman"/>
+          <w:b/>
+          <w:color w:val="000000"/>
+          <w:sz w:val="24"/>
+          <w:szCs w:val="24"/>
+        </w:rPr>
+        <w:t>_  2014</w:t>
+      </w:r>
+      <w:proofErr w:type="gramEnd"/>
+      <w:r>
+        <w:rPr>
+          <w:rFonts w:ascii="Times New Roman" w:eastAsia="Times New Roman" w:hAnsi="Times New Roman" w:cs="Times New Roman"/>
+          <w:b/>
+          <w:color w:val="000000"/>
+          <w:sz w:val="24"/>
+          <w:szCs w:val="24"/>
+        </w:rPr>
+        <w:t xml:space="preserve">г. №_________ </w:t>
       </w:r>
     </w:p>
     <w:p>
@@ -288,7 +310,27 @@
           <w:szCs w:val="24"/>
         </w:rPr>
         <w:tab/>
-        <w:t>Форма № 003-2/у -88</w:t>
+        <w:t xml:space="preserve">Форма </w:t>
+      </w:r>
+      <w:proofErr w:type="gramStart"/>
+      <w:r>
+        <w:rPr>
+          <w:rFonts w:ascii="Times New Roman" w:eastAsia="Times New Roman" w:hAnsi="Times New Roman" w:cs="Times New Roman"/>
+          <w:color w:val="000000"/>
+          <w:sz w:val="24"/>
+          <w:szCs w:val="24"/>
+        </w:rPr>
+        <w:t>№ 003-2</w:t>
+      </w:r>
+      <w:proofErr w:type="gramEnd"/>
+      <w:r>
+        <w:rPr>
+          <w:rFonts w:ascii="Times New Roman" w:eastAsia="Times New Roman" w:hAnsi="Times New Roman" w:cs="Times New Roman"/>
+          <w:color w:val="000000"/>
+          <w:sz w:val="24"/>
+          <w:szCs w:val="24"/>
+        </w:rPr>
+        <w:t>/у -88</w:t>
       </w:r>
     </w:p>
     <w:p>
@@ -435,7 +477,29 @@
           <w:szCs w:val="24"/>
           <w:u w:val="single"/>
         </w:rPr>
-        <w:t>СПб ГБУЗ «Городская поликлиника № 19 Фрунзенского  района»</w:t>
+        <w:t xml:space="preserve">СПб ГБУЗ «Городская поликлиника № 19 </w:t>
+      </w:r>
+      <w:proofErr w:type="gramStart"/>
+      <w:r>
+        <w:rPr>
+          <w:rFonts w:ascii="Times New Roman" w:eastAsia="Times New Roman" w:hAnsi="Times New Roman" w:cs="Times New Roman"/>
+          <w:color w:val="000000"/>
+          <w:sz w:val="24"/>
+          <w:szCs w:val="24"/>
+          <w:u w:val="single"/>
+        </w:rPr>
+        <w:t>Фрунзенского  района</w:t>
+      </w:r>
+      <w:proofErr w:type="gramEnd"/>
+      <w:r>
+        <w:rPr>
+          <w:rFonts w:ascii="Times New Roman" w:eastAsia="Times New Roman" w:hAnsi="Times New Roman" w:cs="Times New Roman"/>
+          <w:color w:val="000000"/>
+          <w:sz w:val="24"/>
+          <w:szCs w:val="24"/>
+          <w:u w:val="single"/>
+        </w:rPr>
+        <w:t>»</w:t>
       </w:r>
     </w:p>
     <w:p>
@@ -535,6 +599,7 @@
         </w:rPr>
         <w:t xml:space="preserve">КАРТА № </w:t>
       </w:r>
+      <w:proofErr w:type="gramStart"/>
       <w:r>
         <w:rPr>
           <w:rFonts w:ascii="Times New Roman" w:eastAsia="Times New Roman" w:hAnsi="Times New Roman" w:cs="Times New Roman"/>
@@ -556,6 +621,7 @@
         </w:rPr>
         <w:t>history</w:t>
       </w:r>
+      <w:proofErr w:type="gramEnd"/>
       <w:r>
         <w:rPr>
           <w:rFonts w:ascii="Times New Roman" w:eastAsia="Times New Roman" w:hAnsi="Times New Roman" w:cs="Times New Roman"/>
@@ -566,6 +632,7 @@
         </w:rPr>
         <w:t>_</w:t>
       </w:r>
+      <w:proofErr w:type="gramStart"/>
       <w:r>
         <w:rPr>
           <w:rFonts w:ascii="Times New Roman" w:eastAsia="Times New Roman" w:hAnsi="Times New Roman" w:cs="Times New Roman"/>
@@ -585,7 +652,18 @@
           <w:sz w:val="24"/>
           <w:szCs w:val="24"/>
         </w:rPr>
-        <w:t xml:space="preserve"> }}</w:t>
+        <w:t xml:space="preserve"> }</w:t>
+      </w:r>
+      <w:proofErr w:type="gramEnd"/>
+      <w:r>
+        <w:rPr>
+          <w:rFonts w:ascii="Times New Roman" w:eastAsia="Times New Roman" w:hAnsi="Times New Roman" w:cs="Times New Roman"/>
+          <w:b/>
+          <w:color w:val="000000"/>
+          <w:sz w:val="24"/>
+          <w:szCs w:val="24"/>
+        </w:rPr>
+        <w:t>}</w:t>
       </w:r>
     </w:p>
     <w:p>
@@ -741,6 +819,7 @@
         </w:rPr>
         <w:t xml:space="preserve">Фамилия, имя, отчество: </w:t>
       </w:r>
+      <w:proofErr w:type="gramStart"/>
       <w:r>
         <w:rPr>
           <w:rFonts w:ascii="Times New Roman" w:eastAsia="Times New Roman" w:hAnsi="Times New Roman" w:cs="Times New Roman"/>
@@ -760,6 +839,7 @@
         </w:rPr>
         <w:t>patient</w:t>
       </w:r>
+      <w:proofErr w:type="gramEnd"/>
       <w:r>
         <w:rPr>
           <w:rFonts w:ascii="Times New Roman" w:eastAsia="Times New Roman" w:hAnsi="Times New Roman" w:cs="Times New Roman"/>
@@ -788,6 +868,7 @@
         </w:rPr>
         <w:t>_</w:t>
       </w:r>
+      <w:proofErr w:type="gramStart"/>
       <w:r>
         <w:rPr>
           <w:rFonts w:ascii="Times New Roman" w:eastAsia="Times New Roman" w:hAnsi="Times New Roman" w:cs="Times New Roman"/>
@@ -805,7 +886,17 @@
           <w:sz w:val="24"/>
           <w:szCs w:val="24"/>
         </w:rPr>
-        <w:t xml:space="preserve"> }}</w:t>
+        <w:t xml:space="preserve"> }</w:t>
+      </w:r>
+      <w:proofErr w:type="gramEnd"/>
+      <w:r>
+        <w:rPr>
+          <w:rFonts w:ascii="Times New Roman" w:eastAsia="Times New Roman" w:hAnsi="Times New Roman" w:cs="Times New Roman"/>
+          <w:color w:val="000000"/>
+          <w:sz w:val="24"/>
+          <w:szCs w:val="24"/>
+        </w:rPr>
+        <w:t>}</w:t>
       </w:r>
       <w:r>
         <w:rPr>
@@ -846,7 +937,17 @@
           <w:sz w:val="24"/>
           <w:szCs w:val="24"/>
         </w:rPr>
-        <w:t xml:space="preserve">Дата рождения:  </w:t>
+        <w:t xml:space="preserve">Дата </w:t>
+      </w:r>
+      <w:proofErr w:type="gramStart"/>
+      <w:r>
+        <w:rPr>
+          <w:rFonts w:ascii="Times New Roman" w:eastAsia="Times New Roman" w:hAnsi="Times New Roman" w:cs="Times New Roman"/>
+          <w:color w:val="000000"/>
+          <w:sz w:val="24"/>
+          <w:szCs w:val="24"/>
+        </w:rPr>
+        <w:t xml:space="preserve">рождения:  </w:t>
       </w:r>
       <w:r>
         <w:rPr>
@@ -867,6 +968,7 @@
         </w:rPr>
         <w:t>birth</w:t>
       </w:r>
+      <w:proofErr w:type="gramEnd"/>
       <w:r>
         <w:rPr>
           <w:rFonts w:ascii="Times New Roman" w:eastAsia="Times New Roman" w:hAnsi="Times New Roman" w:cs="Times New Roman"/>
@@ -876,6 +978,7 @@
         </w:rPr>
         <w:t>_</w:t>
       </w:r>
+      <w:proofErr w:type="gramStart"/>
       <w:r>
         <w:rPr>
           <w:rFonts w:ascii="Times New Roman" w:eastAsia="Times New Roman" w:hAnsi="Times New Roman" w:cs="Times New Roman"/>
@@ -893,7 +996,17 @@
           <w:sz w:val="24"/>
           <w:szCs w:val="24"/>
         </w:rPr>
-        <w:t xml:space="preserve"> }}</w:t>
+        <w:t xml:space="preserve"> }</w:t>
+      </w:r>
+      <w:proofErr w:type="gramEnd"/>
+      <w:r>
+        <w:rPr>
+          <w:rFonts w:ascii="Times New Roman" w:eastAsia="Times New Roman" w:hAnsi="Times New Roman" w:cs="Times New Roman"/>
+          <w:color w:val="000000"/>
+          <w:sz w:val="24"/>
+          <w:szCs w:val="24"/>
+        </w:rPr>
+        <w:t>}</w:t>
       </w:r>
     </w:p>
     <w:p>
@@ -927,6 +1040,7 @@
         </w:rPr>
         <w:t xml:space="preserve">Домашний адрес: </w:t>
       </w:r>
+      <w:proofErr w:type="gramStart"/>
       <w:r>
         <w:rPr>
           <w:rFonts w:ascii="Times New Roman" w:eastAsia="Times New Roman" w:hAnsi="Times New Roman" w:cs="Times New Roman"/>
@@ -946,6 +1060,7 @@
         </w:rPr>
         <w:t>patient</w:t>
       </w:r>
+      <w:proofErr w:type="gramEnd"/>
       <w:r>
         <w:rPr>
           <w:rFonts w:ascii="Times New Roman" w:eastAsia="Times New Roman" w:hAnsi="Times New Roman" w:cs="Times New Roman"/>
@@ -955,6 +1070,7 @@
         </w:rPr>
         <w:t>_</w:t>
       </w:r>
+      <w:proofErr w:type="gramStart"/>
       <w:r>
         <w:rPr>
           <w:rFonts w:ascii="Times New Roman" w:eastAsia="Times New Roman" w:hAnsi="Times New Roman" w:cs="Times New Roman"/>
@@ -972,7 +1088,17 @@
           <w:sz w:val="24"/>
           <w:szCs w:val="24"/>
         </w:rPr>
-        <w:t xml:space="preserve"> }}</w:t>
+        <w:t xml:space="preserve"> }</w:t>
+      </w:r>
+      <w:proofErr w:type="gramEnd"/>
+      <w:r>
+        <w:rPr>
+          <w:rFonts w:ascii="Times New Roman" w:eastAsia="Times New Roman" w:hAnsi="Times New Roman" w:cs="Times New Roman"/>
+          <w:color w:val="000000"/>
+          <w:sz w:val="24"/>
+          <w:szCs w:val="24"/>
+        </w:rPr>
+        <w:t>}</w:t>
       </w:r>
     </w:p>
     <w:p>
@@ -1006,6 +1132,7 @@
         </w:rPr>
         <w:t xml:space="preserve">Место работы, род занятий: </w:t>
       </w:r>
+      <w:proofErr w:type="gramStart"/>
       <w:r>
         <w:rPr>
           <w:rFonts w:ascii="Times New Roman" w:eastAsia="Times New Roman" w:hAnsi="Times New Roman" w:cs="Times New Roman"/>
@@ -1034,6 +1161,7 @@
         </w:rPr>
         <w:t>work</w:t>
       </w:r>
+      <w:proofErr w:type="gramEnd"/>
       <w:r>
         <w:rPr>
           <w:rFonts w:ascii="Times New Roman" w:eastAsia="Times New Roman" w:hAnsi="Times New Roman" w:cs="Times New Roman"/>
@@ -1043,6 +1171,7 @@
         </w:rPr>
         <w:t>_</w:t>
       </w:r>
+      <w:proofErr w:type="gramStart"/>
       <w:r>
         <w:rPr>
           <w:rFonts w:ascii="Times New Roman" w:eastAsia="Times New Roman" w:hAnsi="Times New Roman" w:cs="Times New Roman"/>
@@ -1060,7 +1189,17 @@
           <w:sz w:val="24"/>
           <w:szCs w:val="24"/>
         </w:rPr>
-        <w:t xml:space="preserve"> }}</w:t>
+        <w:t xml:space="preserve"> }</w:t>
+      </w:r>
+      <w:proofErr w:type="gramEnd"/>
+      <w:r>
+        <w:rPr>
+          <w:rFonts w:ascii="Times New Roman" w:eastAsia="Times New Roman" w:hAnsi="Times New Roman" w:cs="Times New Roman"/>
+          <w:color w:val="000000"/>
+          <w:sz w:val="24"/>
+          <w:szCs w:val="24"/>
+        </w:rPr>
+        <w:t>}</w:t>
       </w:r>
     </w:p>
     <w:p>
@@ -1148,6 +1287,7 @@
         <w:tab/>
         <w:t xml:space="preserve">Начала лечения: </w:t>
       </w:r>
+      <w:proofErr w:type="gramStart"/>
       <w:r>
         <w:rPr>
           <w:rFonts w:ascii="Times New Roman" w:eastAsia="Times New Roman" w:hAnsi="Times New Roman" w:cs="Times New Roman"/>
@@ -1162,16 +1302,42 @@
           <w:rFonts w:eastAsia="Times New Roman"/>
           <w:color w:val="000000"/>
         </w:rPr>
-        <w:t>admission_date</w:t>
-      </w:r>
-      <w:r>
-        <w:rPr>
-          <w:rFonts w:ascii="Times New Roman" w:eastAsia="Times New Roman" w:hAnsi="Times New Roman" w:cs="Times New Roman"/>
-          <w:color w:val="000000"/>
-          <w:sz w:val="24"/>
-          <w:szCs w:val="24"/>
-        </w:rPr>
-        <w:t xml:space="preserve"> }}</w:t>
+        <w:t>admission</w:t>
+      </w:r>
+      <w:proofErr w:type="gramEnd"/>
+      <w:r>
+        <w:rPr>
+          <w:rFonts w:eastAsia="Times New Roman"/>
+          <w:color w:val="000000"/>
+        </w:rPr>
+        <w:t>_</w:t>
+      </w:r>
+      <w:proofErr w:type="gramStart"/>
+      <w:r>
+        <w:rPr>
+          <w:rFonts w:eastAsia="Times New Roman"/>
+          <w:color w:val="000000"/>
+        </w:rPr>
+        <w:t>date</w:t>
+      </w:r>
+      <w:r>
+        <w:rPr>
+          <w:rFonts w:ascii="Times New Roman" w:eastAsia="Times New Roman" w:hAnsi="Times New Roman" w:cs="Times New Roman"/>
+          <w:color w:val="000000"/>
+          <w:sz w:val="24"/>
+          <w:szCs w:val="24"/>
+        </w:rPr>
+        <w:t xml:space="preserve"> }</w:t>
+      </w:r>
+      <w:proofErr w:type="gramEnd"/>
+      <w:r>
+        <w:rPr>
+          <w:rFonts w:ascii="Times New Roman" w:eastAsia="Times New Roman" w:hAnsi="Times New Roman" w:cs="Times New Roman"/>
+          <w:color w:val="000000"/>
+          <w:sz w:val="24"/>
+          <w:szCs w:val="24"/>
+        </w:rPr>
+        <w:t>}</w:t>
       </w:r>
     </w:p>
     <w:p>
@@ -1204,6 +1370,7 @@
         <w:tab/>
         <w:t xml:space="preserve">Окончания: </w:t>
       </w:r>
+      <w:proofErr w:type="gramStart"/>
       <w:r>
         <w:rPr>
           <w:rFonts w:ascii="Times New Roman" w:eastAsia="Times New Roman" w:hAnsi="Times New Roman" w:cs="Times New Roman"/>
@@ -1218,12 +1385,21 @@
           <w:rFonts w:eastAsia="Times New Roman"/>
           <w:color w:val="000000"/>
         </w:rPr>
-        <w:t>discharge_</w:t>
-      </w:r>
+        <w:t>discharge</w:t>
+      </w:r>
+      <w:proofErr w:type="gramEnd"/>
       <w:r>
         <w:rPr>
           <w:rFonts w:eastAsia="Times New Roman"/>
           <w:color w:val="000000"/>
+        </w:rPr>
+        <w:t>_</w:t>
+      </w:r>
+      <w:proofErr w:type="gramStart"/>
+      <w:r>
+        <w:rPr>
+          <w:rFonts w:eastAsia="Times New Roman"/>
+          <w:color w:val="000000"/>
           <w:lang w:val="en-US"/>
         </w:rPr>
         <w:t>date</w:t>
@@ -1235,7 +1411,17 @@
           <w:sz w:val="24"/>
           <w:szCs w:val="24"/>
         </w:rPr>
-        <w:t xml:space="preserve"> }}</w:t>
+        <w:t xml:space="preserve"> }</w:t>
+      </w:r>
+      <w:proofErr w:type="gramEnd"/>
+      <w:r>
+        <w:rPr>
+          <w:rFonts w:ascii="Times New Roman" w:eastAsia="Times New Roman" w:hAnsi="Times New Roman" w:cs="Times New Roman"/>
+          <w:color w:val="000000"/>
+          <w:sz w:val="24"/>
+          <w:szCs w:val="24"/>
+        </w:rPr>
+        <w:t>}</w:t>
       </w:r>
     </w:p>
     <w:p>
@@ -1292,6 +1478,7 @@
         </w:rPr>
         <w:t xml:space="preserve">Диагноз: </w:t>
       </w:r>
+      <w:proofErr w:type="gramStart"/>
       <w:r>
         <w:rPr>
           <w:rFonts w:ascii="Times New Roman" w:eastAsia="Times New Roman" w:hAnsi="Times New Roman" w:cs="Times New Roman"/>
@@ -1311,6 +1498,7 @@
         </w:rPr>
         <w:t>diagnosis</w:t>
       </w:r>
+      <w:proofErr w:type="gramEnd"/>
       <w:r>
         <w:rPr>
           <w:rFonts w:ascii="Times New Roman" w:eastAsia="Times New Roman" w:hAnsi="Times New Roman" w:cs="Times New Roman"/>
@@ -1327,44 +1515,7 @@
           <w:sz w:val="24"/>
           <w:szCs w:val="24"/>
         </w:rPr>
-        <w:t xml:space="preserve">  МКБ [</w:t>
-      </w:r>
-      <w:r>
-        <w:rPr>
-          <w:rFonts w:ascii="Times New Roman" w:eastAsia="Times New Roman" w:hAnsi="Times New Roman" w:cs="Times New Roman"/>
-          <w:color w:val="000000"/>
-          <w:sz w:val="24"/>
-          <w:szCs w:val="24"/>
-        </w:rPr>
-        <w:t xml:space="preserve">{{ </w:t>
-      </w:r>
-      <w:r>
-        <w:rPr>
-          <w:rFonts w:ascii="Times New Roman" w:eastAsia="Times New Roman" w:hAnsi="Times New Roman" w:cs="Times New Roman"/>
-          <w:color w:val="000000"/>
-          <w:sz w:val="24"/>
-          <w:szCs w:val="24"/>
-          <w:lang w:val="en-US"/>
-        </w:rPr>
-        <w:t>icd</w:t>
-      </w:r>
-      <w:r>
-        <w:rPr>
-          <w:rFonts w:ascii="Times New Roman" w:eastAsia="Times New Roman" w:hAnsi="Times New Roman" w:cs="Times New Roman"/>
-          <w:color w:val="000000"/>
-          <w:sz w:val="24"/>
-          <w:szCs w:val="24"/>
-        </w:rPr>
-        <w:t>10 }}</w:t>
-      </w:r>
-      <w:r>
-        <w:rPr>
-          <w:rFonts w:ascii="Times New Roman" w:eastAsia="Times New Roman" w:hAnsi="Times New Roman" w:cs="Times New Roman"/>
-          <w:color w:val="000000"/>
-          <w:sz w:val="24"/>
-          <w:szCs w:val="24"/>
-        </w:rPr>
-        <w:t>]</w:t>
+        <w:t xml:space="preserve">  </w:t>
       </w:r>
     </w:p>
     <w:p>
@@ -1396,16 +1547,17 @@
           <w:sz w:val="24"/>
           <w:szCs w:val="24"/>
         </w:rPr>
-        <w:t xml:space="preserve">Уточнение диагноза: </w:t>
-      </w:r>
-      <w:r>
-        <w:rPr>
-          <w:rFonts w:ascii="Times New Roman" w:eastAsia="Times New Roman" w:hAnsi="Times New Roman" w:cs="Times New Roman"/>
-          <w:color w:val="000000"/>
-          <w:sz w:val="24"/>
-          <w:szCs w:val="24"/>
-        </w:rPr>
-        <w:t>{{ clarifying_</w:t>
+        <w:t>МКБ [</w:t>
+      </w:r>
+      <w:proofErr w:type="gramStart"/>
+      <w:r>
+        <w:rPr>
+          <w:rFonts w:ascii="Times New Roman" w:eastAsia="Times New Roman" w:hAnsi="Times New Roman" w:cs="Times New Roman"/>
+          <w:color w:val="000000"/>
+          <w:sz w:val="24"/>
+          <w:szCs w:val="24"/>
+        </w:rPr>
+        <w:t xml:space="preserve">{{ </w:t>
       </w:r>
       <w:r>
         <w:rPr>
@@ -1415,16 +1567,35 @@
           <w:szCs w:val="24"/>
           <w:lang w:val="en-US"/>
         </w:rPr>
-        <w:t>diagnosis</w:t>
-      </w:r>
-      <w:r>
-        <w:rPr>
-          <w:rFonts w:ascii="Times New Roman" w:eastAsia="Times New Roman" w:hAnsi="Times New Roman" w:cs="Times New Roman"/>
-          <w:color w:val="000000"/>
-          <w:sz w:val="24"/>
-          <w:szCs w:val="24"/>
-        </w:rPr>
-        <w:t xml:space="preserve"> }}</w:t>
+        <w:t>icd</w:t>
+      </w:r>
+      <w:r>
+        <w:rPr>
+          <w:rFonts w:ascii="Times New Roman" w:eastAsia="Times New Roman" w:hAnsi="Times New Roman" w:cs="Times New Roman"/>
+          <w:color w:val="000000"/>
+          <w:sz w:val="24"/>
+          <w:szCs w:val="24"/>
+        </w:rPr>
+        <w:t>10 }</w:t>
+      </w:r>
+      <w:proofErr w:type="gramEnd"/>
+      <w:r>
+        <w:rPr>
+          <w:rFonts w:ascii="Times New Roman" w:eastAsia="Times New Roman" w:hAnsi="Times New Roman" w:cs="Times New Roman"/>
+          <w:color w:val="000000"/>
+          <w:sz w:val="24"/>
+          <w:szCs w:val="24"/>
+        </w:rPr>
+        <w:t>}</w:t>
+      </w:r>
+      <w:r>
+        <w:rPr>
+          <w:rFonts w:ascii="Times New Roman" w:eastAsia="Times New Roman" w:hAnsi="Times New Roman" w:cs="Times New Roman"/>
+          <w:color w:val="000000"/>
+          <w:sz w:val="24"/>
+          <w:szCs w:val="24"/>
+        </w:rPr>
+        <w:t>]</w:t>
       </w:r>
     </w:p>
     <w:p>
@@ -1478,6 +1649,7 @@
         </w:rPr>
         <w:t xml:space="preserve">Открыт МЭС № </w:t>
       </w:r>
+      <w:proofErr w:type="gramStart"/>
       <w:r>
         <w:rPr>
           <w:rFonts w:ascii="Arial CYR" w:eastAsia="Times New Roman" w:hAnsi="Arial CYR" w:cs="Arial CYR"/>
@@ -1502,6 +1674,7 @@
         </w:rPr>
         <w:t>cax</w:t>
       </w:r>
+      <w:proofErr w:type="gramEnd"/>
       <w:r>
         <w:rPr>
           <w:rFonts w:ascii="Arial CYR" w:eastAsia="Times New Roman" w:hAnsi="Arial CYR" w:cs="Arial CYR"/>
@@ -1514,6 +1687,7 @@
         </w:rPr>
         <w:t>_</w:t>
       </w:r>
+      <w:proofErr w:type="gramStart"/>
       <w:r>
         <w:rPr>
           <w:rFonts w:ascii="Arial CYR" w:eastAsia="Times New Roman" w:hAnsi="Arial CYR" w:cs="Arial CYR"/>
@@ -1536,7 +1710,20 @@
           <w:szCs w:val="20"/>
           <w:lang w:eastAsia="ru-RU"/>
         </w:rPr>
-        <w:t xml:space="preserve"> }}</w:t>
+        <w:t xml:space="preserve"> }</w:t>
+      </w:r>
+      <w:proofErr w:type="gramEnd"/>
+      <w:r>
+        <w:rPr>
+          <w:rFonts w:ascii="Arial CYR" w:eastAsia="Times New Roman" w:hAnsi="Arial CYR" w:cs="Arial CYR"/>
+          <w:b/>
+          <w:bCs/>
+          <w:position w:val="0"/>
+          <w:sz w:val="20"/>
+          <w:szCs w:val="20"/>
+          <w:lang w:eastAsia="ru-RU"/>
+        </w:rPr>
+        <w:t>}</w:t>
       </w:r>
     </w:p>
     <w:p>
@@ -1732,7 +1919,17 @@
           <w:sz w:val="24"/>
           <w:szCs w:val="24"/>
         </w:rPr>
-        <w:t xml:space="preserve">Врач-хирург                                                           </w:t>
+        <w:t xml:space="preserve">Врач-хирург                                                        </w:t>
+      </w:r>
+      <w:proofErr w:type="gramStart"/>
+      <w:r>
+        <w:rPr>
+          <w:rFonts w:ascii="Times New Roman" w:eastAsia="Times New Roman" w:hAnsi="Times New Roman" w:cs="Times New Roman"/>
+          <w:color w:val="000000"/>
+          <w:sz w:val="24"/>
+          <w:szCs w:val="24"/>
+        </w:rPr>
+        <w:t xml:space="preserve">   </w:t>
       </w:r>
       <w:r>
         <w:rPr>
@@ -1753,6 +1950,7 @@
         </w:rPr>
         <w:t>doctor</w:t>
       </w:r>
+      <w:proofErr w:type="gramEnd"/>
       <w:r>
         <w:rPr>
           <w:rFonts w:ascii="Times New Roman" w:eastAsia="Times New Roman" w:hAnsi="Times New Roman" w:cs="Times New Roman"/>
@@ -1866,14 +2064,25 @@
           <w:szCs w:val="24"/>
         </w:rPr>
       </w:pPr>
-      <w:r>
-        <w:rPr>
-          <w:rFonts w:ascii="Times New Roman" w:eastAsia="Times New Roman" w:hAnsi="Times New Roman" w:cs="Times New Roman"/>
-          <w:color w:val="000000"/>
-          <w:sz w:val="24"/>
-          <w:szCs w:val="24"/>
-        </w:rPr>
-        <w:t>СПб  ГБУЗ «Городская поликлиника № 19</w:t>
+      <w:proofErr w:type="gramStart"/>
+      <w:r>
+        <w:rPr>
+          <w:rFonts w:ascii="Times New Roman" w:eastAsia="Times New Roman" w:hAnsi="Times New Roman" w:cs="Times New Roman"/>
+          <w:color w:val="000000"/>
+          <w:sz w:val="24"/>
+          <w:szCs w:val="24"/>
+        </w:rPr>
+        <w:t>СПб  ГБУЗ</w:t>
+      </w:r>
+      <w:proofErr w:type="gramEnd"/>
+      <w:r>
+        <w:rPr>
+          <w:rFonts w:ascii="Times New Roman" w:eastAsia="Times New Roman" w:hAnsi="Times New Roman" w:cs="Times New Roman"/>
+          <w:color w:val="000000"/>
+          <w:sz w:val="24"/>
+          <w:szCs w:val="24"/>
+        </w:rPr>
+        <w:t xml:space="preserve"> «Городская поликлиника № 19</w:t>
       </w:r>
     </w:p>
     <w:p>
@@ -1929,8 +2138,19 @@
           <w:sz w:val="24"/>
           <w:szCs w:val="24"/>
         </w:rPr>
-        <w:t>«Поликлиническое отделение № ___ »</w:t>
-      </w:r>
+        <w:t>«Поликлиническое отделение № __</w:t>
+      </w:r>
+      <w:proofErr w:type="gramStart"/>
+      <w:r>
+        <w:rPr>
+          <w:rFonts w:ascii="Times New Roman" w:eastAsia="Times New Roman" w:hAnsi="Times New Roman" w:cs="Times New Roman"/>
+          <w:color w:val="000000"/>
+          <w:sz w:val="24"/>
+          <w:szCs w:val="24"/>
+        </w:rPr>
+        <w:t>_ »</w:t>
+      </w:r>
+      <w:proofErr w:type="gramEnd"/>
     </w:p>
     <w:p>
       <w:pPr>
@@ -2054,8 +2274,20 @@
           <w:sz w:val="24"/>
           <w:szCs w:val="24"/>
         </w:rPr>
-        <w:t>на медицинское  вмешательство</w:t>
-      </w:r>
+        <w:t xml:space="preserve">на </w:t>
+      </w:r>
+      <w:proofErr w:type="gramStart"/>
+      <w:r>
+        <w:rPr>
+          <w:rFonts w:ascii="Times New Roman" w:eastAsia="Times New Roman" w:hAnsi="Times New Roman" w:cs="Times New Roman"/>
+          <w:b/>
+          <w:color w:val="000000"/>
+          <w:sz w:val="24"/>
+          <w:szCs w:val="24"/>
+        </w:rPr>
+        <w:t>медицинское  вмешательство</w:t>
+      </w:r>
+      <w:proofErr w:type="gramEnd"/>
     </w:p>
     <w:p>
       <w:pPr>
@@ -2195,6 +2427,7 @@
                 <w:lang w:val="en-US"/>
               </w:rPr>
             </w:pPr>
+            <w:proofErr w:type="gramStart"/>
             <w:r>
               <w:rPr>
                 <w:rFonts w:ascii="Times New Roman" w:eastAsia="Times New Roman" w:hAnsi="Times New Roman" w:cs="Times New Roman"/>
@@ -2214,6 +2447,7 @@
               </w:rPr>
               <w:t>patient</w:t>
             </w:r>
+            <w:proofErr w:type="gramEnd"/>
             <w:r>
               <w:rPr>
                 <w:rFonts w:ascii="Times New Roman" w:eastAsia="Times New Roman" w:hAnsi="Times New Roman" w:cs="Times New Roman"/>
@@ -2357,6 +2591,7 @@
                 <w:lang w:val="en-US"/>
               </w:rPr>
             </w:pPr>
+            <w:proofErr w:type="gramStart"/>
             <w:r>
               <w:rPr>
                 <w:rFonts w:ascii="Times New Roman" w:eastAsia="Times New Roman" w:hAnsi="Times New Roman" w:cs="Times New Roman"/>
@@ -2376,6 +2611,7 @@
               </w:rPr>
               <w:t>birth</w:t>
             </w:r>
+            <w:proofErr w:type="gramEnd"/>
             <w:r>
               <w:rPr>
                 <w:rFonts w:ascii="Times New Roman" w:eastAsia="Times New Roman" w:hAnsi="Times New Roman" w:cs="Times New Roman"/>
@@ -2495,6 +2731,7 @@
                 <w:szCs w:val="24"/>
               </w:rPr>
             </w:pPr>
+            <w:proofErr w:type="gramStart"/>
             <w:r>
               <w:rPr>
                 <w:rFonts w:ascii="Times New Roman" w:eastAsia="Times New Roman" w:hAnsi="Times New Roman" w:cs="Times New Roman"/>
@@ -2514,6 +2751,7 @@
               </w:rPr>
               <w:t>patient</w:t>
             </w:r>
+            <w:proofErr w:type="gramEnd"/>
             <w:r>
               <w:rPr>
                 <w:rFonts w:ascii="Times New Roman" w:eastAsia="Times New Roman" w:hAnsi="Times New Roman" w:cs="Times New Roman"/>
@@ -2609,7 +2847,67 @@
           <w:sz w:val="24"/>
           <w:szCs w:val="24"/>
         </w:rPr>
-        <w:t>поставлен(а)  в известность,  что  я  госпитализирован(а) в дневной стационар СПб ГУЗ ГП №19 поликлинического отделения № ___.</w:t>
+        <w:t>поставлен(</w:t>
+      </w:r>
+      <w:proofErr w:type="gramStart"/>
+      <w:r>
+        <w:rPr>
+          <w:rFonts w:ascii="Times New Roman" w:eastAsia="Times New Roman" w:hAnsi="Times New Roman" w:cs="Times New Roman"/>
+          <w:color w:val="000000"/>
+          <w:sz w:val="24"/>
+          <w:szCs w:val="24"/>
+        </w:rPr>
+        <w:t>а)  в</w:t>
+      </w:r>
+      <w:proofErr w:type="gramEnd"/>
+      <w:r>
+        <w:rPr>
+          <w:rFonts w:ascii="Times New Roman" w:eastAsia="Times New Roman" w:hAnsi="Times New Roman" w:cs="Times New Roman"/>
+          <w:color w:val="000000"/>
+          <w:sz w:val="24"/>
+          <w:szCs w:val="24"/>
+        </w:rPr>
+        <w:t xml:space="preserve"> </w:t>
+      </w:r>
+      <w:proofErr w:type="gramStart"/>
+      <w:r>
+        <w:rPr>
+          <w:rFonts w:ascii="Times New Roman" w:eastAsia="Times New Roman" w:hAnsi="Times New Roman" w:cs="Times New Roman"/>
+          <w:color w:val="000000"/>
+          <w:sz w:val="24"/>
+          <w:szCs w:val="24"/>
+        </w:rPr>
+        <w:t>известность,  что</w:t>
+      </w:r>
+      <w:proofErr w:type="gramEnd"/>
+      <w:r>
+        <w:rPr>
+          <w:rFonts w:ascii="Times New Roman" w:eastAsia="Times New Roman" w:hAnsi="Times New Roman" w:cs="Times New Roman"/>
+          <w:color w:val="000000"/>
+          <w:sz w:val="24"/>
+          <w:szCs w:val="24"/>
+        </w:rPr>
+        <w:t xml:space="preserve">  </w:t>
+      </w:r>
+      <w:proofErr w:type="gramStart"/>
+      <w:r>
+        <w:rPr>
+          <w:rFonts w:ascii="Times New Roman" w:eastAsia="Times New Roman" w:hAnsi="Times New Roman" w:cs="Times New Roman"/>
+          <w:color w:val="000000"/>
+          <w:sz w:val="24"/>
+          <w:szCs w:val="24"/>
+        </w:rPr>
+        <w:t>я  госпитализирован</w:t>
+      </w:r>
+      <w:proofErr w:type="gramEnd"/>
+      <w:r>
+        <w:rPr>
+          <w:rFonts w:ascii="Times New Roman" w:eastAsia="Times New Roman" w:hAnsi="Times New Roman" w:cs="Times New Roman"/>
+          <w:color w:val="000000"/>
+          <w:sz w:val="24"/>
+          <w:szCs w:val="24"/>
+        </w:rPr>
+        <w:t>(а) в дневной стационар СПб ГУЗ ГП №19 поликлинического отделения № ___.</w:t>
       </w:r>
     </w:p>
     <w:p>
@@ -2656,7 +2954,47 @@
           <w:sz w:val="24"/>
           <w:szCs w:val="24"/>
         </w:rPr>
-        <w:t>- Мне, согласно моей воли, даны полные и всесторонние разъяснения о характере,   степени   тяжести   и   возможных  осложнениях  моего заболевания;</w:t>
+        <w:t xml:space="preserve">- Мне, согласно моей воли, даны полные и всесторонние разъяснения о </w:t>
+      </w:r>
+      <w:proofErr w:type="gramStart"/>
+      <w:r>
+        <w:rPr>
+          <w:rFonts w:ascii="Times New Roman" w:eastAsia="Times New Roman" w:hAnsi="Times New Roman" w:cs="Times New Roman"/>
+          <w:color w:val="000000"/>
+          <w:sz w:val="24"/>
+          <w:szCs w:val="24"/>
+        </w:rPr>
+        <w:t xml:space="preserve">характере,   </w:t>
+      </w:r>
+      <w:proofErr w:type="gramEnd"/>
+      <w:r>
+        <w:rPr>
+          <w:rFonts w:ascii="Times New Roman" w:eastAsia="Times New Roman" w:hAnsi="Times New Roman" w:cs="Times New Roman"/>
+          <w:color w:val="000000"/>
+          <w:sz w:val="24"/>
+          <w:szCs w:val="24"/>
+        </w:rPr>
+        <w:t xml:space="preserve">степени   тяжести   и   </w:t>
+      </w:r>
+      <w:proofErr w:type="gramStart"/>
+      <w:r>
+        <w:rPr>
+          <w:rFonts w:ascii="Times New Roman" w:eastAsia="Times New Roman" w:hAnsi="Times New Roman" w:cs="Times New Roman"/>
+          <w:color w:val="000000"/>
+          <w:sz w:val="24"/>
+          <w:szCs w:val="24"/>
+        </w:rPr>
+        <w:t>возможных  осложнениях</w:t>
+      </w:r>
+      <w:proofErr w:type="gramEnd"/>
+      <w:r>
+        <w:rPr>
+          <w:rFonts w:ascii="Times New Roman" w:eastAsia="Times New Roman" w:hAnsi="Times New Roman" w:cs="Times New Roman"/>
+          <w:color w:val="000000"/>
+          <w:sz w:val="24"/>
+          <w:szCs w:val="24"/>
+        </w:rPr>
+        <w:t xml:space="preserve">  моего заболевания;</w:t>
       </w:r>
     </w:p>
     <w:p>
@@ -2703,7 +3041,67 @@
           <w:sz w:val="24"/>
           <w:szCs w:val="24"/>
         </w:rPr>
-        <w:t>- Я ознакомлен(а)   с   распорядком  и  правилами лечебно-охранительного    режима,    установленного    в    данном лечебно-профилактическом учреждении, и обязуюсь их соблюдать;</w:t>
+        <w:t>- Я ознакомлен(</w:t>
+      </w:r>
+      <w:proofErr w:type="gramStart"/>
+      <w:r>
+        <w:rPr>
+          <w:rFonts w:ascii="Times New Roman" w:eastAsia="Times New Roman" w:hAnsi="Times New Roman" w:cs="Times New Roman"/>
+          <w:color w:val="000000"/>
+          <w:sz w:val="24"/>
+          <w:szCs w:val="24"/>
+        </w:rPr>
+        <w:t xml:space="preserve">а)   </w:t>
+      </w:r>
+      <w:proofErr w:type="gramEnd"/>
+      <w:r>
+        <w:rPr>
+          <w:rFonts w:ascii="Times New Roman" w:eastAsia="Times New Roman" w:hAnsi="Times New Roman" w:cs="Times New Roman"/>
+          <w:color w:val="000000"/>
+          <w:sz w:val="24"/>
+          <w:szCs w:val="24"/>
+        </w:rPr>
+        <w:t xml:space="preserve">с   </w:t>
+      </w:r>
+      <w:proofErr w:type="gramStart"/>
+      <w:r>
+        <w:rPr>
+          <w:rFonts w:ascii="Times New Roman" w:eastAsia="Times New Roman" w:hAnsi="Times New Roman" w:cs="Times New Roman"/>
+          <w:color w:val="000000"/>
+          <w:sz w:val="24"/>
+          <w:szCs w:val="24"/>
+        </w:rPr>
+        <w:t>распорядком  и</w:t>
+      </w:r>
+      <w:proofErr w:type="gramEnd"/>
+      <w:r>
+        <w:rPr>
+          <w:rFonts w:ascii="Times New Roman" w:eastAsia="Times New Roman" w:hAnsi="Times New Roman" w:cs="Times New Roman"/>
+          <w:color w:val="000000"/>
+          <w:sz w:val="24"/>
+          <w:szCs w:val="24"/>
+        </w:rPr>
+        <w:t xml:space="preserve">  правилами лечебно-охранительного    </w:t>
+      </w:r>
+      <w:proofErr w:type="gramStart"/>
+      <w:r>
+        <w:rPr>
+          <w:rFonts w:ascii="Times New Roman" w:eastAsia="Times New Roman" w:hAnsi="Times New Roman" w:cs="Times New Roman"/>
+          <w:color w:val="000000"/>
+          <w:sz w:val="24"/>
+          <w:szCs w:val="24"/>
+        </w:rPr>
+        <w:t xml:space="preserve">режима,   </w:t>
+      </w:r>
+      <w:proofErr w:type="gramEnd"/>
+      <w:r>
+        <w:rPr>
+          <w:rFonts w:ascii="Times New Roman" w:eastAsia="Times New Roman" w:hAnsi="Times New Roman" w:cs="Times New Roman"/>
+          <w:color w:val="000000"/>
+          <w:sz w:val="24"/>
+          <w:szCs w:val="24"/>
+        </w:rPr>
+        <w:t xml:space="preserve"> установленного    в    данном лечебно-профилактическом учреждении, и обязуюсь их соблюдать;</w:t>
       </w:r>
     </w:p>
     <w:p>
@@ -2750,7 +3148,107 @@
           <w:sz w:val="24"/>
           <w:szCs w:val="24"/>
         </w:rPr>
-        <w:t>- Добровольно    даю     свое    согласие    на   проведение   мне, в   соответствии   с   назначениями   врача, диагностических    исследований:    анализа    крови    общего   и биохимического,  анализа     мочи     общего,    электрокардиографии, лечебных  мероприятий: инъекций, оперативных пособий.   Необходимость   других  методов обследования и лечения будет мне разъяснена дополнительно;</w:t>
+        <w:t xml:space="preserve">- Добровольно    даю     свое    согласие    на   проведение   мне, в   соответствии   с   назначениями   врача, диагностических    </w:t>
+      </w:r>
+      <w:proofErr w:type="gramStart"/>
+      <w:r>
+        <w:rPr>
+          <w:rFonts w:ascii="Times New Roman" w:eastAsia="Times New Roman" w:hAnsi="Times New Roman" w:cs="Times New Roman"/>
+          <w:color w:val="000000"/>
+          <w:sz w:val="24"/>
+          <w:szCs w:val="24"/>
+        </w:rPr>
+        <w:t xml:space="preserve">исследований:   </w:t>
+      </w:r>
+      <w:proofErr w:type="gramEnd"/>
+      <w:r>
+        <w:rPr>
+          <w:rFonts w:ascii="Times New Roman" w:eastAsia="Times New Roman" w:hAnsi="Times New Roman" w:cs="Times New Roman"/>
+          <w:color w:val="000000"/>
+          <w:sz w:val="24"/>
+          <w:szCs w:val="24"/>
+        </w:rPr>
+        <w:t xml:space="preserve"> анализа    крови    общего   и </w:t>
+      </w:r>
+      <w:proofErr w:type="gramStart"/>
+      <w:r>
+        <w:rPr>
+          <w:rFonts w:ascii="Times New Roman" w:eastAsia="Times New Roman" w:hAnsi="Times New Roman" w:cs="Times New Roman"/>
+          <w:color w:val="000000"/>
+          <w:sz w:val="24"/>
+          <w:szCs w:val="24"/>
+        </w:rPr>
+        <w:t>биохимического,  анализа</w:t>
+      </w:r>
+      <w:proofErr w:type="gramEnd"/>
+      <w:r>
+        <w:rPr>
+          <w:rFonts w:ascii="Times New Roman" w:eastAsia="Times New Roman" w:hAnsi="Times New Roman" w:cs="Times New Roman"/>
+          <w:color w:val="000000"/>
+          <w:sz w:val="24"/>
+          <w:szCs w:val="24"/>
+        </w:rPr>
+        <w:t xml:space="preserve">     мочи     </w:t>
+      </w:r>
+      <w:proofErr w:type="gramStart"/>
+      <w:r>
+        <w:rPr>
+          <w:rFonts w:ascii="Times New Roman" w:eastAsia="Times New Roman" w:hAnsi="Times New Roman" w:cs="Times New Roman"/>
+          <w:color w:val="000000"/>
+          <w:sz w:val="24"/>
+          <w:szCs w:val="24"/>
+        </w:rPr>
+        <w:t xml:space="preserve">общего,   </w:t>
+      </w:r>
+      <w:proofErr w:type="gramEnd"/>
+      <w:r>
+        <w:rPr>
+          <w:rFonts w:ascii="Times New Roman" w:eastAsia="Times New Roman" w:hAnsi="Times New Roman" w:cs="Times New Roman"/>
+          <w:color w:val="000000"/>
+          <w:sz w:val="24"/>
+          <w:szCs w:val="24"/>
+        </w:rPr>
+        <w:t xml:space="preserve"> электрокардиографии, </w:t>
+      </w:r>
+      <w:proofErr w:type="gramStart"/>
+      <w:r>
+        <w:rPr>
+          <w:rFonts w:ascii="Times New Roman" w:eastAsia="Times New Roman" w:hAnsi="Times New Roman" w:cs="Times New Roman"/>
+          <w:color w:val="000000"/>
+          <w:sz w:val="24"/>
+          <w:szCs w:val="24"/>
+        </w:rPr>
+        <w:t>лечебных  мероприятий</w:t>
+      </w:r>
+      <w:proofErr w:type="gramEnd"/>
+      <w:r>
+        <w:rPr>
+          <w:rFonts w:ascii="Times New Roman" w:eastAsia="Times New Roman" w:hAnsi="Times New Roman" w:cs="Times New Roman"/>
+          <w:color w:val="000000"/>
+          <w:sz w:val="24"/>
+          <w:szCs w:val="24"/>
+        </w:rPr>
+        <w:t xml:space="preserve">: инъекций, оперативных пособий.   Необходимость   </w:t>
+      </w:r>
+      <w:proofErr w:type="gramStart"/>
+      <w:r>
+        <w:rPr>
+          <w:rFonts w:ascii="Times New Roman" w:eastAsia="Times New Roman" w:hAnsi="Times New Roman" w:cs="Times New Roman"/>
+          <w:color w:val="000000"/>
+          <w:sz w:val="24"/>
+          <w:szCs w:val="24"/>
+        </w:rPr>
+        <w:t>других  методов</w:t>
+      </w:r>
+      <w:proofErr w:type="gramEnd"/>
+      <w:r>
+        <w:rPr>
+          <w:rFonts w:ascii="Times New Roman" w:eastAsia="Times New Roman" w:hAnsi="Times New Roman" w:cs="Times New Roman"/>
+          <w:color w:val="000000"/>
+          <w:sz w:val="24"/>
+          <w:szCs w:val="24"/>
+        </w:rPr>
+        <w:t xml:space="preserve"> обследования и лечения будет мне разъяснена дополнительно;</w:t>
       </w:r>
     </w:p>
     <w:p>
@@ -2797,7 +3295,147 @@
           <w:sz w:val="24"/>
           <w:szCs w:val="24"/>
         </w:rPr>
-        <w:t>- Я информирован(а) о целях,   характере  и неблагоприятных  эффектах  диагностических  и  лечебных  процедур, возможности непреднамеренного причинения вреда здоровью, а также о том,  что  предстоит  мне делать  во  время их проведения;</w:t>
+        <w:t xml:space="preserve">- Я информирован(а) о </w:t>
+      </w:r>
+      <w:proofErr w:type="gramStart"/>
+      <w:r>
+        <w:rPr>
+          <w:rFonts w:ascii="Times New Roman" w:eastAsia="Times New Roman" w:hAnsi="Times New Roman" w:cs="Times New Roman"/>
+          <w:color w:val="000000"/>
+          <w:sz w:val="24"/>
+          <w:szCs w:val="24"/>
+        </w:rPr>
+        <w:t>целях,   характере  и</w:t>
+      </w:r>
+      <w:proofErr w:type="gramEnd"/>
+      <w:r>
+        <w:rPr>
+          <w:rFonts w:ascii="Times New Roman" w:eastAsia="Times New Roman" w:hAnsi="Times New Roman" w:cs="Times New Roman"/>
+          <w:color w:val="000000"/>
+          <w:sz w:val="24"/>
+          <w:szCs w:val="24"/>
+        </w:rPr>
+        <w:t xml:space="preserve"> </w:t>
+      </w:r>
+      <w:proofErr w:type="gramStart"/>
+      <w:r>
+        <w:rPr>
+          <w:rFonts w:ascii="Times New Roman" w:eastAsia="Times New Roman" w:hAnsi="Times New Roman" w:cs="Times New Roman"/>
+          <w:color w:val="000000"/>
+          <w:sz w:val="24"/>
+          <w:szCs w:val="24"/>
+        </w:rPr>
+        <w:t>неблагоприятных  эффектах</w:t>
+      </w:r>
+      <w:proofErr w:type="gramEnd"/>
+      <w:r>
+        <w:rPr>
+          <w:rFonts w:ascii="Times New Roman" w:eastAsia="Times New Roman" w:hAnsi="Times New Roman" w:cs="Times New Roman"/>
+          <w:color w:val="000000"/>
+          <w:sz w:val="24"/>
+          <w:szCs w:val="24"/>
+        </w:rPr>
+        <w:t xml:space="preserve">  </w:t>
+      </w:r>
+      <w:proofErr w:type="gramStart"/>
+      <w:r>
+        <w:rPr>
+          <w:rFonts w:ascii="Times New Roman" w:eastAsia="Times New Roman" w:hAnsi="Times New Roman" w:cs="Times New Roman"/>
+          <w:color w:val="000000"/>
+          <w:sz w:val="24"/>
+          <w:szCs w:val="24"/>
+        </w:rPr>
+        <w:t>диагностических  и</w:t>
+      </w:r>
+      <w:proofErr w:type="gramEnd"/>
+      <w:r>
+        <w:rPr>
+          <w:rFonts w:ascii="Times New Roman" w:eastAsia="Times New Roman" w:hAnsi="Times New Roman" w:cs="Times New Roman"/>
+          <w:color w:val="000000"/>
+          <w:sz w:val="24"/>
+          <w:szCs w:val="24"/>
+        </w:rPr>
+        <w:t xml:space="preserve">  </w:t>
+      </w:r>
+      <w:proofErr w:type="gramStart"/>
+      <w:r>
+        <w:rPr>
+          <w:rFonts w:ascii="Times New Roman" w:eastAsia="Times New Roman" w:hAnsi="Times New Roman" w:cs="Times New Roman"/>
+          <w:color w:val="000000"/>
+          <w:sz w:val="24"/>
+          <w:szCs w:val="24"/>
+        </w:rPr>
+        <w:t>лечебных  процедур</w:t>
+      </w:r>
+      <w:proofErr w:type="gramEnd"/>
+      <w:r>
+        <w:rPr>
+          <w:rFonts w:ascii="Times New Roman" w:eastAsia="Times New Roman" w:hAnsi="Times New Roman" w:cs="Times New Roman"/>
+          <w:color w:val="000000"/>
+          <w:sz w:val="24"/>
+          <w:szCs w:val="24"/>
+        </w:rPr>
+        <w:t xml:space="preserve">, возможности непреднамеренного причинения вреда здоровью, а также о </w:t>
+      </w:r>
+      <w:proofErr w:type="gramStart"/>
+      <w:r>
+        <w:rPr>
+          <w:rFonts w:ascii="Times New Roman" w:eastAsia="Times New Roman" w:hAnsi="Times New Roman" w:cs="Times New Roman"/>
+          <w:color w:val="000000"/>
+          <w:sz w:val="24"/>
+          <w:szCs w:val="24"/>
+        </w:rPr>
+        <w:t>том,  что</w:t>
+      </w:r>
+      <w:proofErr w:type="gramEnd"/>
+      <w:r>
+        <w:rPr>
+          <w:rFonts w:ascii="Times New Roman" w:eastAsia="Times New Roman" w:hAnsi="Times New Roman" w:cs="Times New Roman"/>
+          <w:color w:val="000000"/>
+          <w:sz w:val="24"/>
+          <w:szCs w:val="24"/>
+        </w:rPr>
+        <w:t xml:space="preserve">  </w:t>
+      </w:r>
+      <w:proofErr w:type="gramStart"/>
+      <w:r>
+        <w:rPr>
+          <w:rFonts w:ascii="Times New Roman" w:eastAsia="Times New Roman" w:hAnsi="Times New Roman" w:cs="Times New Roman"/>
+          <w:color w:val="000000"/>
+          <w:sz w:val="24"/>
+          <w:szCs w:val="24"/>
+        </w:rPr>
+        <w:t>предстоит  мне</w:t>
+      </w:r>
+      <w:proofErr w:type="gramEnd"/>
+      <w:r>
+        <w:rPr>
+          <w:rFonts w:ascii="Times New Roman" w:eastAsia="Times New Roman" w:hAnsi="Times New Roman" w:cs="Times New Roman"/>
+          <w:color w:val="000000"/>
+          <w:sz w:val="24"/>
+          <w:szCs w:val="24"/>
+        </w:rPr>
+        <w:t xml:space="preserve"> </w:t>
+      </w:r>
+      <w:proofErr w:type="gramStart"/>
+      <w:r>
+        <w:rPr>
+          <w:rFonts w:ascii="Times New Roman" w:eastAsia="Times New Roman" w:hAnsi="Times New Roman" w:cs="Times New Roman"/>
+          <w:color w:val="000000"/>
+          <w:sz w:val="24"/>
+          <w:szCs w:val="24"/>
+        </w:rPr>
+        <w:t>делать  во</w:t>
+      </w:r>
+      <w:proofErr w:type="gramEnd"/>
+      <w:r>
+        <w:rPr>
+          <w:rFonts w:ascii="Times New Roman" w:eastAsia="Times New Roman" w:hAnsi="Times New Roman" w:cs="Times New Roman"/>
+          <w:color w:val="000000"/>
+          <w:sz w:val="24"/>
+          <w:szCs w:val="24"/>
+        </w:rPr>
+        <w:t xml:space="preserve">  время их проведения;</w:t>
       </w:r>
     </w:p>
     <w:p>
@@ -2844,7 +3482,47 @@
           <w:sz w:val="24"/>
           <w:szCs w:val="24"/>
         </w:rPr>
-        <w:t>- Я извещен(а) о том, что мне необходимо регулярно принимать назначенные препараты и другие методы лечения, немедленно сообщать   врачу   о  любом  ухудшении  самочувствия, согласовывать с врачом прием любых, не прописанных лекарств;</w:t>
+        <w:t xml:space="preserve">- Я извещен(а) о том, что мне необходимо регулярно принимать назначенные препараты и другие методы лечения, немедленно сообщать   врачу   </w:t>
+      </w:r>
+      <w:proofErr w:type="gramStart"/>
+      <w:r>
+        <w:rPr>
+          <w:rFonts w:ascii="Times New Roman" w:eastAsia="Times New Roman" w:hAnsi="Times New Roman" w:cs="Times New Roman"/>
+          <w:color w:val="000000"/>
+          <w:sz w:val="24"/>
+          <w:szCs w:val="24"/>
+        </w:rPr>
+        <w:t>о  любом</w:t>
+      </w:r>
+      <w:proofErr w:type="gramEnd"/>
+      <w:r>
+        <w:rPr>
+          <w:rFonts w:ascii="Times New Roman" w:eastAsia="Times New Roman" w:hAnsi="Times New Roman" w:cs="Times New Roman"/>
+          <w:color w:val="000000"/>
+          <w:sz w:val="24"/>
+          <w:szCs w:val="24"/>
+        </w:rPr>
+        <w:t xml:space="preserve">  </w:t>
+      </w:r>
+      <w:proofErr w:type="gramStart"/>
+      <w:r>
+        <w:rPr>
+          <w:rFonts w:ascii="Times New Roman" w:eastAsia="Times New Roman" w:hAnsi="Times New Roman" w:cs="Times New Roman"/>
+          <w:color w:val="000000"/>
+          <w:sz w:val="24"/>
+          <w:szCs w:val="24"/>
+        </w:rPr>
+        <w:t>ухудшении  самочувствия</w:t>
+      </w:r>
+      <w:proofErr w:type="gramEnd"/>
+      <w:r>
+        <w:rPr>
+          <w:rFonts w:ascii="Times New Roman" w:eastAsia="Times New Roman" w:hAnsi="Times New Roman" w:cs="Times New Roman"/>
+          <w:color w:val="000000"/>
+          <w:sz w:val="24"/>
+          <w:szCs w:val="24"/>
+        </w:rPr>
+        <w:t>, согласовывать с врачом прием любых, не прописанных лекарств;</w:t>
       </w:r>
     </w:p>
     <w:p>
@@ -2891,7 +3569,127 @@
           <w:sz w:val="24"/>
           <w:szCs w:val="24"/>
         </w:rPr>
-        <w:t>- Я предупрежден(а) и осознаю, что отказ от лечения, несоблюдение лечебно-охранительного режима, рекомендаций медицинских  работников, режима  приема  препаратов,  самовольное использование    медицинского   инструментария   и   оборудования, бесконтрольное  самолечение  могут  осложнить  процесс  лечения  и отрицательно сказаться на состоянии здоровья;</w:t>
+        <w:t xml:space="preserve">- Я предупрежден(а) и осознаю, что отказ от лечения, несоблюдение лечебно-охранительного режима, рекомендаций </w:t>
+      </w:r>
+      <w:proofErr w:type="gramStart"/>
+      <w:r>
+        <w:rPr>
+          <w:rFonts w:ascii="Times New Roman" w:eastAsia="Times New Roman" w:hAnsi="Times New Roman" w:cs="Times New Roman"/>
+          <w:color w:val="000000"/>
+          <w:sz w:val="24"/>
+          <w:szCs w:val="24"/>
+        </w:rPr>
+        <w:t>медицинских  работников</w:t>
+      </w:r>
+      <w:proofErr w:type="gramEnd"/>
+      <w:r>
+        <w:rPr>
+          <w:rFonts w:ascii="Times New Roman" w:eastAsia="Times New Roman" w:hAnsi="Times New Roman" w:cs="Times New Roman"/>
+          <w:color w:val="000000"/>
+          <w:sz w:val="24"/>
+          <w:szCs w:val="24"/>
+        </w:rPr>
+        <w:t xml:space="preserve">, </w:t>
+      </w:r>
+      <w:proofErr w:type="gramStart"/>
+      <w:r>
+        <w:rPr>
+          <w:rFonts w:ascii="Times New Roman" w:eastAsia="Times New Roman" w:hAnsi="Times New Roman" w:cs="Times New Roman"/>
+          <w:color w:val="000000"/>
+          <w:sz w:val="24"/>
+          <w:szCs w:val="24"/>
+        </w:rPr>
+        <w:t>режима  приема</w:t>
+      </w:r>
+      <w:proofErr w:type="gramEnd"/>
+      <w:r>
+        <w:rPr>
+          <w:rFonts w:ascii="Times New Roman" w:eastAsia="Times New Roman" w:hAnsi="Times New Roman" w:cs="Times New Roman"/>
+          <w:color w:val="000000"/>
+          <w:sz w:val="24"/>
+          <w:szCs w:val="24"/>
+        </w:rPr>
+        <w:t xml:space="preserve">  </w:t>
+      </w:r>
+      <w:proofErr w:type="gramStart"/>
+      <w:r>
+        <w:rPr>
+          <w:rFonts w:ascii="Times New Roman" w:eastAsia="Times New Roman" w:hAnsi="Times New Roman" w:cs="Times New Roman"/>
+          <w:color w:val="000000"/>
+          <w:sz w:val="24"/>
+          <w:szCs w:val="24"/>
+        </w:rPr>
+        <w:t>препаратов,  самовольное</w:t>
+      </w:r>
+      <w:proofErr w:type="gramEnd"/>
+      <w:r>
+        <w:rPr>
+          <w:rFonts w:ascii="Times New Roman" w:eastAsia="Times New Roman" w:hAnsi="Times New Roman" w:cs="Times New Roman"/>
+          <w:color w:val="000000"/>
+          <w:sz w:val="24"/>
+          <w:szCs w:val="24"/>
+        </w:rPr>
+        <w:t xml:space="preserve"> использование    медицинского   инструментария   и   оборудования, </w:t>
+      </w:r>
+      <w:proofErr w:type="gramStart"/>
+      <w:r>
+        <w:rPr>
+          <w:rFonts w:ascii="Times New Roman" w:eastAsia="Times New Roman" w:hAnsi="Times New Roman" w:cs="Times New Roman"/>
+          <w:color w:val="000000"/>
+          <w:sz w:val="24"/>
+          <w:szCs w:val="24"/>
+        </w:rPr>
+        <w:t>бесконтрольное  самолечение</w:t>
+      </w:r>
+      <w:proofErr w:type="gramEnd"/>
+      <w:r>
+        <w:rPr>
+          <w:rFonts w:ascii="Times New Roman" w:eastAsia="Times New Roman" w:hAnsi="Times New Roman" w:cs="Times New Roman"/>
+          <w:color w:val="000000"/>
+          <w:sz w:val="24"/>
+          <w:szCs w:val="24"/>
+        </w:rPr>
+        <w:t xml:space="preserve">  </w:t>
+      </w:r>
+      <w:proofErr w:type="gramStart"/>
+      <w:r>
+        <w:rPr>
+          <w:rFonts w:ascii="Times New Roman" w:eastAsia="Times New Roman" w:hAnsi="Times New Roman" w:cs="Times New Roman"/>
+          <w:color w:val="000000"/>
+          <w:sz w:val="24"/>
+          <w:szCs w:val="24"/>
+        </w:rPr>
+        <w:t>могут  осложнить</w:t>
+      </w:r>
+      <w:proofErr w:type="gramEnd"/>
+      <w:r>
+        <w:rPr>
+          <w:rFonts w:ascii="Times New Roman" w:eastAsia="Times New Roman" w:hAnsi="Times New Roman" w:cs="Times New Roman"/>
+          <w:color w:val="000000"/>
+          <w:sz w:val="24"/>
+          <w:szCs w:val="24"/>
+        </w:rPr>
+        <w:t xml:space="preserve">  </w:t>
+      </w:r>
+      <w:proofErr w:type="gramStart"/>
+      <w:r>
+        <w:rPr>
+          <w:rFonts w:ascii="Times New Roman" w:eastAsia="Times New Roman" w:hAnsi="Times New Roman" w:cs="Times New Roman"/>
+          <w:color w:val="000000"/>
+          <w:sz w:val="24"/>
+          <w:szCs w:val="24"/>
+        </w:rPr>
+        <w:t>процесс  лечения</w:t>
+      </w:r>
+      <w:proofErr w:type="gramEnd"/>
+      <w:r>
+        <w:rPr>
+          <w:rFonts w:ascii="Times New Roman" w:eastAsia="Times New Roman" w:hAnsi="Times New Roman" w:cs="Times New Roman"/>
+          <w:color w:val="000000"/>
+          <w:sz w:val="24"/>
+          <w:szCs w:val="24"/>
+        </w:rPr>
+        <w:t xml:space="preserve">  и отрицательно сказаться на состоянии здоровья;</w:t>
       </w:r>
     </w:p>
     <w:p>
@@ -2985,7 +3783,127 @@
           <w:sz w:val="24"/>
           <w:szCs w:val="24"/>
         </w:rPr>
-        <w:t>- Я   ознакомлен(а)  и  согласен(а)  со всеми пунктами  настоящего документа, положения которого мне разъяснены, мною  поняты  и  добровольно  даю  свое согласие на обследование и лечение в предложенном объеме;</w:t>
+        <w:t>- Я   ознакомлен(</w:t>
+      </w:r>
+      <w:proofErr w:type="gramStart"/>
+      <w:r>
+        <w:rPr>
+          <w:rFonts w:ascii="Times New Roman" w:eastAsia="Times New Roman" w:hAnsi="Times New Roman" w:cs="Times New Roman"/>
+          <w:color w:val="000000"/>
+          <w:sz w:val="24"/>
+          <w:szCs w:val="24"/>
+        </w:rPr>
+        <w:t>а)  и</w:t>
+      </w:r>
+      <w:proofErr w:type="gramEnd"/>
+      <w:r>
+        <w:rPr>
+          <w:rFonts w:ascii="Times New Roman" w:eastAsia="Times New Roman" w:hAnsi="Times New Roman" w:cs="Times New Roman"/>
+          <w:color w:val="000000"/>
+          <w:sz w:val="24"/>
+          <w:szCs w:val="24"/>
+        </w:rPr>
+        <w:t xml:space="preserve">  согласен(</w:t>
+      </w:r>
+      <w:proofErr w:type="gramStart"/>
+      <w:r>
+        <w:rPr>
+          <w:rFonts w:ascii="Times New Roman" w:eastAsia="Times New Roman" w:hAnsi="Times New Roman" w:cs="Times New Roman"/>
+          <w:color w:val="000000"/>
+          <w:sz w:val="24"/>
+          <w:szCs w:val="24"/>
+        </w:rPr>
+        <w:t>а)  со</w:t>
+      </w:r>
+      <w:proofErr w:type="gramEnd"/>
+      <w:r>
+        <w:rPr>
+          <w:rFonts w:ascii="Times New Roman" w:eastAsia="Times New Roman" w:hAnsi="Times New Roman" w:cs="Times New Roman"/>
+          <w:color w:val="000000"/>
+          <w:sz w:val="24"/>
+          <w:szCs w:val="24"/>
+        </w:rPr>
+        <w:t xml:space="preserve"> всеми </w:t>
+      </w:r>
+      <w:proofErr w:type="gramStart"/>
+      <w:r>
+        <w:rPr>
+          <w:rFonts w:ascii="Times New Roman" w:eastAsia="Times New Roman" w:hAnsi="Times New Roman" w:cs="Times New Roman"/>
+          <w:color w:val="000000"/>
+          <w:sz w:val="24"/>
+          <w:szCs w:val="24"/>
+        </w:rPr>
+        <w:t>пунктами  настоящего</w:t>
+      </w:r>
+      <w:proofErr w:type="gramEnd"/>
+      <w:r>
+        <w:rPr>
+          <w:rFonts w:ascii="Times New Roman" w:eastAsia="Times New Roman" w:hAnsi="Times New Roman" w:cs="Times New Roman"/>
+          <w:color w:val="000000"/>
+          <w:sz w:val="24"/>
+          <w:szCs w:val="24"/>
+        </w:rPr>
+        <w:t xml:space="preserve"> документа, положения которого мне разъяснены, </w:t>
+      </w:r>
+      <w:proofErr w:type="gramStart"/>
+      <w:r>
+        <w:rPr>
+          <w:rFonts w:ascii="Times New Roman" w:eastAsia="Times New Roman" w:hAnsi="Times New Roman" w:cs="Times New Roman"/>
+          <w:color w:val="000000"/>
+          <w:sz w:val="24"/>
+          <w:szCs w:val="24"/>
+        </w:rPr>
+        <w:t>мною  поняты</w:t>
+      </w:r>
+      <w:proofErr w:type="gramEnd"/>
+      <w:r>
+        <w:rPr>
+          <w:rFonts w:ascii="Times New Roman" w:eastAsia="Times New Roman" w:hAnsi="Times New Roman" w:cs="Times New Roman"/>
+          <w:color w:val="000000"/>
+          <w:sz w:val="24"/>
+          <w:szCs w:val="24"/>
+        </w:rPr>
+        <w:t xml:space="preserve">  </w:t>
+      </w:r>
+      <w:proofErr w:type="gramStart"/>
+      <w:r>
+        <w:rPr>
+          <w:rFonts w:ascii="Times New Roman" w:eastAsia="Times New Roman" w:hAnsi="Times New Roman" w:cs="Times New Roman"/>
+          <w:color w:val="000000"/>
+          <w:sz w:val="24"/>
+          <w:szCs w:val="24"/>
+        </w:rPr>
+        <w:t>и  добровольно</w:t>
+      </w:r>
+      <w:proofErr w:type="gramEnd"/>
+      <w:r>
+        <w:rPr>
+          <w:rFonts w:ascii="Times New Roman" w:eastAsia="Times New Roman" w:hAnsi="Times New Roman" w:cs="Times New Roman"/>
+          <w:color w:val="000000"/>
+          <w:sz w:val="24"/>
+          <w:szCs w:val="24"/>
+        </w:rPr>
+        <w:t xml:space="preserve">  </w:t>
+      </w:r>
+      <w:proofErr w:type="gramStart"/>
+      <w:r>
+        <w:rPr>
+          <w:rFonts w:ascii="Times New Roman" w:eastAsia="Times New Roman" w:hAnsi="Times New Roman" w:cs="Times New Roman"/>
+          <w:color w:val="000000"/>
+          <w:sz w:val="24"/>
+          <w:szCs w:val="24"/>
+        </w:rPr>
+        <w:t>даю  свое</w:t>
+      </w:r>
+      <w:proofErr w:type="gramEnd"/>
+      <w:r>
+        <w:rPr>
+          <w:rFonts w:ascii="Times New Roman" w:eastAsia="Times New Roman" w:hAnsi="Times New Roman" w:cs="Times New Roman"/>
+          <w:color w:val="000000"/>
+          <w:sz w:val="24"/>
+          <w:szCs w:val="24"/>
+        </w:rPr>
+        <w:t xml:space="preserve"> согласие на обследование и лечение в предложенном объеме;</w:t>
       </w:r>
     </w:p>
     <w:p>
@@ -3032,7 +3950,47 @@
           <w:sz w:val="24"/>
           <w:szCs w:val="24"/>
         </w:rPr>
-        <w:t xml:space="preserve">- Разрешаю,  в  случае    необходимости, предоставить информацию о моем  диагнозе, степени тяжести и характере моего заболевания моим родственникам, законным представителям, гражданам: </w:t>
+        <w:t xml:space="preserve">- </w:t>
+      </w:r>
+      <w:proofErr w:type="gramStart"/>
+      <w:r>
+        <w:rPr>
+          <w:rFonts w:ascii="Times New Roman" w:eastAsia="Times New Roman" w:hAnsi="Times New Roman" w:cs="Times New Roman"/>
+          <w:color w:val="000000"/>
+          <w:sz w:val="24"/>
+          <w:szCs w:val="24"/>
+        </w:rPr>
+        <w:t>Разрешаю,  в</w:t>
+      </w:r>
+      <w:proofErr w:type="gramEnd"/>
+      <w:r>
+        <w:rPr>
+          <w:rFonts w:ascii="Times New Roman" w:eastAsia="Times New Roman" w:hAnsi="Times New Roman" w:cs="Times New Roman"/>
+          <w:color w:val="000000"/>
+          <w:sz w:val="24"/>
+          <w:szCs w:val="24"/>
+        </w:rPr>
+        <w:t xml:space="preserve">  случае    необходимости, предоставить информацию о </w:t>
+      </w:r>
+      <w:proofErr w:type="gramStart"/>
+      <w:r>
+        <w:rPr>
+          <w:rFonts w:ascii="Times New Roman" w:eastAsia="Times New Roman" w:hAnsi="Times New Roman" w:cs="Times New Roman"/>
+          <w:color w:val="000000"/>
+          <w:sz w:val="24"/>
+          <w:szCs w:val="24"/>
+        </w:rPr>
+        <w:t>моем  диагнозе</w:t>
+      </w:r>
+      <w:proofErr w:type="gramEnd"/>
+      <w:r>
+        <w:rPr>
+          <w:rFonts w:ascii="Times New Roman" w:eastAsia="Times New Roman" w:hAnsi="Times New Roman" w:cs="Times New Roman"/>
+          <w:color w:val="000000"/>
+          <w:sz w:val="24"/>
+          <w:szCs w:val="24"/>
+        </w:rPr>
+        <w:t xml:space="preserve">, степени тяжести и характере моего заболевания моим родственникам, законным представителям, гражданам: </w:t>
       </w:r>
     </w:p>
     <w:p>
@@ -3300,6 +4258,7 @@
         </w:rPr>
         <w:t xml:space="preserve">Врач-хирург </w:t>
       </w:r>
+      <w:proofErr w:type="gramStart"/>
       <w:r>
         <w:rPr>
           <w:rFonts w:ascii="Times New Roman" w:eastAsia="Times New Roman" w:hAnsi="Times New Roman" w:cs="Times New Roman"/>
@@ -3319,32 +4278,73 @@
         </w:rPr>
         <w:t>doctor</w:t>
       </w:r>
-      <w:r>
-        <w:rPr>
-          <w:rFonts w:ascii="Times New Roman" w:eastAsia="Times New Roman" w:hAnsi="Times New Roman" w:cs="Times New Roman"/>
-          <w:color w:val="000000"/>
-          <w:sz w:val="24"/>
-          <w:szCs w:val="24"/>
-        </w:rPr>
-        <w:t xml:space="preserve"> }}  </w:t>
-      </w:r>
-      <w:r>
-        <w:rPr>
-          <w:rFonts w:ascii="Times New Roman" w:eastAsia="Times New Roman" w:hAnsi="Times New Roman" w:cs="Times New Roman"/>
-          <w:color w:val="000000"/>
-          <w:sz w:val="24"/>
-          <w:szCs w:val="24"/>
-        </w:rPr>
-        <w:t xml:space="preserve">                                                                   </w:t>
-      </w:r>
-      <w:r>
-        <w:rPr>
-          <w:rFonts w:ascii="Times New Roman" w:eastAsia="Times New Roman" w:hAnsi="Times New Roman" w:cs="Times New Roman"/>
-          <w:color w:val="000000"/>
-          <w:sz w:val="24"/>
-          <w:szCs w:val="24"/>
-        </w:rPr>
-        <w:t>(подпись)</w:t>
+      <w:proofErr w:type="gramEnd"/>
+      <w:r>
+        <w:rPr>
+          <w:rFonts w:ascii="Times New Roman" w:eastAsia="Times New Roman" w:hAnsi="Times New Roman" w:cs="Times New Roman"/>
+          <w:color w:val="000000"/>
+          <w:sz w:val="24"/>
+          <w:szCs w:val="24"/>
+        </w:rPr>
+        <w:t xml:space="preserve"> </w:t>
+      </w:r>
+      <w:proofErr w:type="gramStart"/>
+      <w:r>
+        <w:rPr>
+          <w:rFonts w:ascii="Times New Roman" w:eastAsia="Times New Roman" w:hAnsi="Times New Roman" w:cs="Times New Roman"/>
+          <w:color w:val="000000"/>
+          <w:sz w:val="24"/>
+          <w:szCs w:val="24"/>
+        </w:rPr>
+        <w:t xml:space="preserve">}}  </w:t>
+      </w:r>
+      <w:r>
+        <w:rPr>
+          <w:rFonts w:ascii="Times New Roman" w:eastAsia="Times New Roman" w:hAnsi="Times New Roman" w:cs="Times New Roman"/>
+          <w:color w:val="000000"/>
+          <w:sz w:val="24"/>
+          <w:szCs w:val="24"/>
+        </w:rPr>
+        <w:t xml:space="preserve"> </w:t>
+      </w:r>
+      <w:proofErr w:type="gramEnd"/>
+      <w:r>
+        <w:rPr>
+          <w:rFonts w:ascii="Times New Roman" w:eastAsia="Times New Roman" w:hAnsi="Times New Roman" w:cs="Times New Roman"/>
+          <w:color w:val="000000"/>
+          <w:sz w:val="24"/>
+          <w:szCs w:val="24"/>
+        </w:rPr>
+        <w:t xml:space="preserve">                                                               </w:t>
+      </w:r>
+      <w:proofErr w:type="gramStart"/>
+      <w:r>
+        <w:rPr>
+          <w:rFonts w:ascii="Times New Roman" w:eastAsia="Times New Roman" w:hAnsi="Times New Roman" w:cs="Times New Roman"/>
+          <w:color w:val="000000"/>
+          <w:sz w:val="24"/>
+          <w:szCs w:val="24"/>
+        </w:rPr>
+        <w:t xml:space="preserve">   </w:t>
+      </w:r>
+      <w:r>
+        <w:rPr>
+          <w:rFonts w:ascii="Times New Roman" w:eastAsia="Times New Roman" w:hAnsi="Times New Roman" w:cs="Times New Roman"/>
+          <w:color w:val="000000"/>
+          <w:sz w:val="24"/>
+          <w:szCs w:val="24"/>
+        </w:rPr>
+        <w:t>(</w:t>
+      </w:r>
+      <w:proofErr w:type="gramEnd"/>
+      <w:r>
+        <w:rPr>
+          <w:rFonts w:ascii="Times New Roman" w:eastAsia="Times New Roman" w:hAnsi="Times New Roman" w:cs="Times New Roman"/>
+          <w:color w:val="000000"/>
+          <w:sz w:val="24"/>
+          <w:szCs w:val="24"/>
+        </w:rPr>
+        <w:t>подпись)</w:t>
       </w:r>
     </w:p>
     <w:p>
@@ -3812,7 +4812,23 @@
                 <w:rFonts w:ascii="Times New Roman" w:eastAsia="Times New Roman" w:hAnsi="Times New Roman" w:cs="Times New Roman"/>
                 <w:color w:val="000000"/>
               </w:rPr>
-              <w:t>оА003д  Некрэктомия до 1% поверхности тела, м/а</w:t>
+              <w:t>оА003</w:t>
+            </w:r>
+            <w:proofErr w:type="gramStart"/>
+            <w:r>
+              <w:rPr>
+                <w:rFonts w:ascii="Times New Roman" w:eastAsia="Times New Roman" w:hAnsi="Times New Roman" w:cs="Times New Roman"/>
+                <w:color w:val="000000"/>
+              </w:rPr>
+              <w:t>д  Некрэктомия</w:t>
+            </w:r>
+            <w:proofErr w:type="gramEnd"/>
+            <w:r>
+              <w:rPr>
+                <w:rFonts w:ascii="Times New Roman" w:eastAsia="Times New Roman" w:hAnsi="Times New Roman" w:cs="Times New Roman"/>
+                <w:color w:val="000000"/>
+              </w:rPr>
+              <w:t xml:space="preserve"> до 1% поверхности тела, м/а</w:t>
             </w:r>
           </w:p>
         </w:tc>
@@ -3913,7 +4929,23 @@
                 <w:rFonts w:ascii="Times New Roman" w:eastAsia="Times New Roman" w:hAnsi="Times New Roman" w:cs="Times New Roman"/>
                 <w:color w:val="000000"/>
               </w:rPr>
-              <w:t>оА005а  Хирургическая обработка раны или инфицированной ткани, м/а</w:t>
+              <w:t>оА005</w:t>
+            </w:r>
+            <w:proofErr w:type="gramStart"/>
+            <w:r>
+              <w:rPr>
+                <w:rFonts w:ascii="Times New Roman" w:eastAsia="Times New Roman" w:hAnsi="Times New Roman" w:cs="Times New Roman"/>
+                <w:color w:val="000000"/>
+              </w:rPr>
+              <w:t>а  Хирургическая</w:t>
+            </w:r>
+            <w:proofErr w:type="gramEnd"/>
+            <w:r>
+              <w:rPr>
+                <w:rFonts w:ascii="Times New Roman" w:eastAsia="Times New Roman" w:hAnsi="Times New Roman" w:cs="Times New Roman"/>
+                <w:color w:val="000000"/>
+              </w:rPr>
+              <w:t xml:space="preserve"> обработка раны или инфицированной ткани, м/а</w:t>
             </w:r>
           </w:p>
         </w:tc>
@@ -4014,7 +5046,23 @@
                 <w:rFonts w:ascii="Times New Roman" w:eastAsia="Times New Roman" w:hAnsi="Times New Roman" w:cs="Times New Roman"/>
                 <w:color w:val="000000"/>
               </w:rPr>
-              <w:t>оА028  Вскрытие фурункула (карбункула)</w:t>
+              <w:t>оА</w:t>
+            </w:r>
+            <w:proofErr w:type="gramStart"/>
+            <w:r>
+              <w:rPr>
+                <w:rFonts w:ascii="Times New Roman" w:eastAsia="Times New Roman" w:hAnsi="Times New Roman" w:cs="Times New Roman"/>
+                <w:color w:val="000000"/>
+              </w:rPr>
+              <w:t>028  Вскрытие</w:t>
+            </w:r>
+            <w:proofErr w:type="gramEnd"/>
+            <w:r>
+              <w:rPr>
+                <w:rFonts w:ascii="Times New Roman" w:eastAsia="Times New Roman" w:hAnsi="Times New Roman" w:cs="Times New Roman"/>
+                <w:color w:val="000000"/>
+              </w:rPr>
+              <w:t xml:space="preserve"> фурункула (карбункула)</w:t>
             </w:r>
           </w:p>
         </w:tc>
@@ -4117,7 +5165,23 @@
                 <w:rFonts w:ascii="Times New Roman" w:eastAsia="Times New Roman" w:hAnsi="Times New Roman" w:cs="Times New Roman"/>
                 <w:color w:val="000000"/>
               </w:rPr>
-              <w:t>оА028а  Вскрытие фурункула (карбункула), м/а</w:t>
+              <w:t>оА028</w:t>
+            </w:r>
+            <w:proofErr w:type="gramStart"/>
+            <w:r>
+              <w:rPr>
+                <w:rFonts w:ascii="Times New Roman" w:eastAsia="Times New Roman" w:hAnsi="Times New Roman" w:cs="Times New Roman"/>
+                <w:color w:val="000000"/>
+              </w:rPr>
+              <w:t>а  Вскрытие</w:t>
+            </w:r>
+            <w:proofErr w:type="gramEnd"/>
+            <w:r>
+              <w:rPr>
+                <w:rFonts w:ascii="Times New Roman" w:eastAsia="Times New Roman" w:hAnsi="Times New Roman" w:cs="Times New Roman"/>
+                <w:color w:val="000000"/>
+              </w:rPr>
+              <w:t xml:space="preserve"> фурункула (карбункула), м/а</w:t>
             </w:r>
           </w:p>
         </w:tc>
@@ -4225,7 +5289,23 @@
                 <w:rFonts w:ascii="Times New Roman" w:eastAsia="Times New Roman" w:hAnsi="Times New Roman" w:cs="Times New Roman"/>
                 <w:color w:val="000000"/>
               </w:rPr>
-              <w:t>оА029  Вскрытие и дренирование флегмоны (абсцесса)</w:t>
+              <w:t>оА</w:t>
+            </w:r>
+            <w:proofErr w:type="gramStart"/>
+            <w:r>
+              <w:rPr>
+                <w:rFonts w:ascii="Times New Roman" w:eastAsia="Times New Roman" w:hAnsi="Times New Roman" w:cs="Times New Roman"/>
+                <w:color w:val="000000"/>
+              </w:rPr>
+              <w:t>029  Вскрытие</w:t>
+            </w:r>
+            <w:proofErr w:type="gramEnd"/>
+            <w:r>
+              <w:rPr>
+                <w:rFonts w:ascii="Times New Roman" w:eastAsia="Times New Roman" w:hAnsi="Times New Roman" w:cs="Times New Roman"/>
+                <w:color w:val="000000"/>
+              </w:rPr>
+              <w:t xml:space="preserve"> и дренирование флегмоны (абсцесса)</w:t>
             </w:r>
           </w:p>
         </w:tc>
@@ -4326,7 +5406,23 @@
                 <w:rFonts w:ascii="Times New Roman" w:eastAsia="Times New Roman" w:hAnsi="Times New Roman" w:cs="Times New Roman"/>
                 <w:color w:val="000000"/>
               </w:rPr>
-              <w:t>оА029а  Вскрытие и дренирование флегмоны (абсцесса), м/а</w:t>
+              <w:t>оА029</w:t>
+            </w:r>
+            <w:proofErr w:type="gramStart"/>
+            <w:r>
+              <w:rPr>
+                <w:rFonts w:ascii="Times New Roman" w:eastAsia="Times New Roman" w:hAnsi="Times New Roman" w:cs="Times New Roman"/>
+                <w:color w:val="000000"/>
+              </w:rPr>
+              <w:t>а  Вскрытие</w:t>
+            </w:r>
+            <w:proofErr w:type="gramEnd"/>
+            <w:r>
+              <w:rPr>
+                <w:rFonts w:ascii="Times New Roman" w:eastAsia="Times New Roman" w:hAnsi="Times New Roman" w:cs="Times New Roman"/>
+                <w:color w:val="000000"/>
+              </w:rPr>
+              <w:t xml:space="preserve"> и дренирование флегмоны (абсцесса), м/а</w:t>
             </w:r>
           </w:p>
         </w:tc>
@@ -4434,7 +5530,23 @@
                 <w:rFonts w:ascii="Times New Roman" w:eastAsia="Times New Roman" w:hAnsi="Times New Roman" w:cs="Times New Roman"/>
                 <w:color w:val="000000"/>
               </w:rPr>
-              <w:t>оА036а  Вскрытие  инфильтрата (угревого элемента), м/а</w:t>
+              <w:t>оА036</w:t>
+            </w:r>
+            <w:proofErr w:type="gramStart"/>
+            <w:r>
+              <w:rPr>
+                <w:rFonts w:ascii="Times New Roman" w:eastAsia="Times New Roman" w:hAnsi="Times New Roman" w:cs="Times New Roman"/>
+                <w:color w:val="000000"/>
+              </w:rPr>
+              <w:t>а  Вскрытие</w:t>
+            </w:r>
+            <w:proofErr w:type="gramEnd"/>
+            <w:r>
+              <w:rPr>
+                <w:rFonts w:ascii="Times New Roman" w:eastAsia="Times New Roman" w:hAnsi="Times New Roman" w:cs="Times New Roman"/>
+                <w:color w:val="000000"/>
+              </w:rPr>
+              <w:t xml:space="preserve">  инфильтрата (угревого элемента), м/а</w:t>
             </w:r>
           </w:p>
         </w:tc>
@@ -4645,7 +5757,23 @@
                 <w:rFonts w:ascii="Times New Roman" w:eastAsia="Times New Roman" w:hAnsi="Times New Roman" w:cs="Times New Roman"/>
                 <w:color w:val="000000"/>
               </w:rPr>
-              <w:t>оА003д  Некрэктомия до 1% поверхности тела, м/а</w:t>
+              <w:t>оА003</w:t>
+            </w:r>
+            <w:proofErr w:type="gramStart"/>
+            <w:r>
+              <w:rPr>
+                <w:rFonts w:ascii="Times New Roman" w:eastAsia="Times New Roman" w:hAnsi="Times New Roman" w:cs="Times New Roman"/>
+                <w:color w:val="000000"/>
+              </w:rPr>
+              <w:t>д  Некрэктомия</w:t>
+            </w:r>
+            <w:proofErr w:type="gramEnd"/>
+            <w:r>
+              <w:rPr>
+                <w:rFonts w:ascii="Times New Roman" w:eastAsia="Times New Roman" w:hAnsi="Times New Roman" w:cs="Times New Roman"/>
+                <w:color w:val="000000"/>
+              </w:rPr>
+              <w:t xml:space="preserve"> до 1% поверхности тела, м/а</w:t>
             </w:r>
           </w:p>
         </w:tc>
@@ -4746,7 +5874,23 @@
                 <w:rFonts w:ascii="Times New Roman" w:eastAsia="Times New Roman" w:hAnsi="Times New Roman" w:cs="Times New Roman"/>
                 <w:color w:val="000000"/>
               </w:rPr>
-              <w:t>оА005а  Хирургическая обработка раны или инфицированной ткани, м/а</w:t>
+              <w:t>оА005</w:t>
+            </w:r>
+            <w:proofErr w:type="gramStart"/>
+            <w:r>
+              <w:rPr>
+                <w:rFonts w:ascii="Times New Roman" w:eastAsia="Times New Roman" w:hAnsi="Times New Roman" w:cs="Times New Roman"/>
+                <w:color w:val="000000"/>
+              </w:rPr>
+              <w:t>а  Хирургическая</w:t>
+            </w:r>
+            <w:proofErr w:type="gramEnd"/>
+            <w:r>
+              <w:rPr>
+                <w:rFonts w:ascii="Times New Roman" w:eastAsia="Times New Roman" w:hAnsi="Times New Roman" w:cs="Times New Roman"/>
+                <w:color w:val="000000"/>
+              </w:rPr>
+              <w:t xml:space="preserve"> обработка раны или инфицированной ткани, м/а</w:t>
             </w:r>
           </w:p>
         </w:tc>
@@ -4847,7 +5991,23 @@
                 <w:rFonts w:ascii="Times New Roman" w:eastAsia="Times New Roman" w:hAnsi="Times New Roman" w:cs="Times New Roman"/>
                 <w:color w:val="000000"/>
               </w:rPr>
-              <w:t>оА029  Вскрытие и дренирование флегмоны (абсцесса)</w:t>
+              <w:t>оА</w:t>
+            </w:r>
+            <w:proofErr w:type="gramStart"/>
+            <w:r>
+              <w:rPr>
+                <w:rFonts w:ascii="Times New Roman" w:eastAsia="Times New Roman" w:hAnsi="Times New Roman" w:cs="Times New Roman"/>
+                <w:color w:val="000000"/>
+              </w:rPr>
+              <w:t>029  Вскрытие</w:t>
+            </w:r>
+            <w:proofErr w:type="gramEnd"/>
+            <w:r>
+              <w:rPr>
+                <w:rFonts w:ascii="Times New Roman" w:eastAsia="Times New Roman" w:hAnsi="Times New Roman" w:cs="Times New Roman"/>
+                <w:color w:val="000000"/>
+              </w:rPr>
+              <w:t xml:space="preserve"> и дренирование флегмоны (абсцесса)</w:t>
             </w:r>
           </w:p>
         </w:tc>
@@ -4948,7 +6108,23 @@
                 <w:rFonts w:ascii="Times New Roman" w:eastAsia="Times New Roman" w:hAnsi="Times New Roman" w:cs="Times New Roman"/>
                 <w:color w:val="000000"/>
               </w:rPr>
-              <w:t>оА029а  Вскрытие и дренирование флегмоны (абсцесса), м/а</w:t>
+              <w:t>оА029</w:t>
+            </w:r>
+            <w:proofErr w:type="gramStart"/>
+            <w:r>
+              <w:rPr>
+                <w:rFonts w:ascii="Times New Roman" w:eastAsia="Times New Roman" w:hAnsi="Times New Roman" w:cs="Times New Roman"/>
+                <w:color w:val="000000"/>
+              </w:rPr>
+              <w:t>а  Вскрытие</w:t>
+            </w:r>
+            <w:proofErr w:type="gramEnd"/>
+            <w:r>
+              <w:rPr>
+                <w:rFonts w:ascii="Times New Roman" w:eastAsia="Times New Roman" w:hAnsi="Times New Roman" w:cs="Times New Roman"/>
+                <w:color w:val="000000"/>
+              </w:rPr>
+              <w:t xml:space="preserve"> и дренирование флегмоны (абсцесса), м/а</w:t>
             </w:r>
           </w:p>
         </w:tc>
@@ -5159,7 +6335,23 @@
                 <w:rFonts w:ascii="Times New Roman" w:eastAsia="Times New Roman" w:hAnsi="Times New Roman" w:cs="Times New Roman"/>
                 <w:color w:val="000000"/>
               </w:rPr>
-              <w:t>оА002  Вскрытие панариция</w:t>
+              <w:t>оА</w:t>
+            </w:r>
+            <w:proofErr w:type="gramStart"/>
+            <w:r>
+              <w:rPr>
+                <w:rFonts w:ascii="Times New Roman" w:eastAsia="Times New Roman" w:hAnsi="Times New Roman" w:cs="Times New Roman"/>
+                <w:color w:val="000000"/>
+              </w:rPr>
+              <w:t>002  Вскрытие</w:t>
+            </w:r>
+            <w:proofErr w:type="gramEnd"/>
+            <w:r>
+              <w:rPr>
+                <w:rFonts w:ascii="Times New Roman" w:eastAsia="Times New Roman" w:hAnsi="Times New Roman" w:cs="Times New Roman"/>
+                <w:color w:val="000000"/>
+              </w:rPr>
+              <w:t xml:space="preserve"> панариция</w:t>
             </w:r>
           </w:p>
         </w:tc>
@@ -5260,7 +6452,23 @@
                 <w:rFonts w:ascii="Times New Roman" w:eastAsia="Times New Roman" w:hAnsi="Times New Roman" w:cs="Times New Roman"/>
                 <w:color w:val="000000"/>
               </w:rPr>
-              <w:t>оА002а  Вскрытие панариция, м/а</w:t>
+              <w:t>оА002</w:t>
+            </w:r>
+            <w:proofErr w:type="gramStart"/>
+            <w:r>
+              <w:rPr>
+                <w:rFonts w:ascii="Times New Roman" w:eastAsia="Times New Roman" w:hAnsi="Times New Roman" w:cs="Times New Roman"/>
+                <w:color w:val="000000"/>
+              </w:rPr>
+              <w:t>а  Вскрытие</w:t>
+            </w:r>
+            <w:proofErr w:type="gramEnd"/>
+            <w:r>
+              <w:rPr>
+                <w:rFonts w:ascii="Times New Roman" w:eastAsia="Times New Roman" w:hAnsi="Times New Roman" w:cs="Times New Roman"/>
+                <w:color w:val="000000"/>
+              </w:rPr>
+              <w:t xml:space="preserve"> панариция, м/а</w:t>
             </w:r>
           </w:p>
         </w:tc>
@@ -5361,7 +6569,23 @@
                 <w:rFonts w:ascii="Times New Roman" w:eastAsia="Times New Roman" w:hAnsi="Times New Roman" w:cs="Times New Roman"/>
                 <w:color w:val="000000"/>
               </w:rPr>
-              <w:t>оА005а  Хирургическая обработка раны или инфицированной ткани, м/а</w:t>
+              <w:t>оА005</w:t>
+            </w:r>
+            <w:proofErr w:type="gramStart"/>
+            <w:r>
+              <w:rPr>
+                <w:rFonts w:ascii="Times New Roman" w:eastAsia="Times New Roman" w:hAnsi="Times New Roman" w:cs="Times New Roman"/>
+                <w:color w:val="000000"/>
+              </w:rPr>
+              <w:t>а  Хирургическая</w:t>
+            </w:r>
+            <w:proofErr w:type="gramEnd"/>
+            <w:r>
+              <w:rPr>
+                <w:rFonts w:ascii="Times New Roman" w:eastAsia="Times New Roman" w:hAnsi="Times New Roman" w:cs="Times New Roman"/>
+                <w:color w:val="000000"/>
+              </w:rPr>
+              <w:t xml:space="preserve"> обработка раны или инфицированной ткани, м/а</w:t>
             </w:r>
           </w:p>
         </w:tc>
@@ -5462,7 +6686,23 @@
                 <w:rFonts w:ascii="Times New Roman" w:eastAsia="Times New Roman" w:hAnsi="Times New Roman" w:cs="Times New Roman"/>
                 <w:color w:val="000000"/>
               </w:rPr>
-              <w:t>оА012а  Ушивание открытой раны (без кожной пересадки), м/а</w:t>
+              <w:t>оА012</w:t>
+            </w:r>
+            <w:proofErr w:type="gramStart"/>
+            <w:r>
+              <w:rPr>
+                <w:rFonts w:ascii="Times New Roman" w:eastAsia="Times New Roman" w:hAnsi="Times New Roman" w:cs="Times New Roman"/>
+                <w:color w:val="000000"/>
+              </w:rPr>
+              <w:t>а  Ушивание</w:t>
+            </w:r>
+            <w:proofErr w:type="gramEnd"/>
+            <w:r>
+              <w:rPr>
+                <w:rFonts w:ascii="Times New Roman" w:eastAsia="Times New Roman" w:hAnsi="Times New Roman" w:cs="Times New Roman"/>
+                <w:color w:val="000000"/>
+              </w:rPr>
+              <w:t xml:space="preserve"> открытой раны (без кожной пересадки), м/а</w:t>
             </w:r>
           </w:p>
         </w:tc>
@@ -5678,7 +6918,23 @@
                 <w:rFonts w:ascii="Times New Roman" w:eastAsia="Times New Roman" w:hAnsi="Times New Roman" w:cs="Times New Roman"/>
                 <w:color w:val="000000"/>
               </w:rPr>
-              <w:t>оА029а  Вскрытие и дренирование флегмоны (абсцесса), м/а</w:t>
+              <w:t>оА029</w:t>
+            </w:r>
+            <w:proofErr w:type="gramStart"/>
+            <w:r>
+              <w:rPr>
+                <w:rFonts w:ascii="Times New Roman" w:eastAsia="Times New Roman" w:hAnsi="Times New Roman" w:cs="Times New Roman"/>
+                <w:color w:val="000000"/>
+              </w:rPr>
+              <w:t>а  Вскрытие</w:t>
+            </w:r>
+            <w:proofErr w:type="gramEnd"/>
+            <w:r>
+              <w:rPr>
+                <w:rFonts w:ascii="Times New Roman" w:eastAsia="Times New Roman" w:hAnsi="Times New Roman" w:cs="Times New Roman"/>
+                <w:color w:val="000000"/>
+              </w:rPr>
+              <w:t xml:space="preserve"> и дренирование флегмоны (абсцесса), м/а</w:t>
             </w:r>
           </w:p>
         </w:tc>
@@ -5779,7 +7035,23 @@
                 <w:rFonts w:ascii="Times New Roman" w:eastAsia="Times New Roman" w:hAnsi="Times New Roman" w:cs="Times New Roman"/>
                 <w:color w:val="000000"/>
               </w:rPr>
-              <w:t>оА033а  Удаление атеромы, м/а</w:t>
+              <w:t>оА033</w:t>
+            </w:r>
+            <w:proofErr w:type="gramStart"/>
+            <w:r>
+              <w:rPr>
+                <w:rFonts w:ascii="Times New Roman" w:eastAsia="Times New Roman" w:hAnsi="Times New Roman" w:cs="Times New Roman"/>
+                <w:color w:val="000000"/>
+              </w:rPr>
+              <w:t>а  Удаление</w:t>
+            </w:r>
+            <w:proofErr w:type="gramEnd"/>
+            <w:r>
+              <w:rPr>
+                <w:rFonts w:ascii="Times New Roman" w:eastAsia="Times New Roman" w:hAnsi="Times New Roman" w:cs="Times New Roman"/>
+                <w:color w:val="000000"/>
+              </w:rPr>
+              <w:t xml:space="preserve"> атеромы, м/а</w:t>
             </w:r>
           </w:p>
         </w:tc>
@@ -5880,7 +7152,23 @@
                 <w:rFonts w:ascii="Times New Roman" w:eastAsia="Times New Roman" w:hAnsi="Times New Roman" w:cs="Times New Roman"/>
                 <w:color w:val="000000"/>
               </w:rPr>
-              <w:t>оЯ029  Иссечение новообразования мягких тканей</w:t>
+              <w:t>оЯ</w:t>
+            </w:r>
+            <w:proofErr w:type="gramStart"/>
+            <w:r>
+              <w:rPr>
+                <w:rFonts w:ascii="Times New Roman" w:eastAsia="Times New Roman" w:hAnsi="Times New Roman" w:cs="Times New Roman"/>
+                <w:color w:val="000000"/>
+              </w:rPr>
+              <w:t>029  Иссечение</w:t>
+            </w:r>
+            <w:proofErr w:type="gramEnd"/>
+            <w:r>
+              <w:rPr>
+                <w:rFonts w:ascii="Times New Roman" w:eastAsia="Times New Roman" w:hAnsi="Times New Roman" w:cs="Times New Roman"/>
+                <w:color w:val="000000"/>
+              </w:rPr>
+              <w:t xml:space="preserve"> новообразования мягких тканей</w:t>
             </w:r>
           </w:p>
         </w:tc>
@@ -5981,7 +7269,23 @@
                 <w:rFonts w:ascii="Times New Roman" w:eastAsia="Times New Roman" w:hAnsi="Times New Roman" w:cs="Times New Roman"/>
                 <w:color w:val="000000"/>
               </w:rPr>
-              <w:t>оЯ029а  Иссечение новообразования мягких тканей, м/а</w:t>
+              <w:t>оЯ029</w:t>
+            </w:r>
+            <w:proofErr w:type="gramStart"/>
+            <w:r>
+              <w:rPr>
+                <w:rFonts w:ascii="Times New Roman" w:eastAsia="Times New Roman" w:hAnsi="Times New Roman" w:cs="Times New Roman"/>
+                <w:color w:val="000000"/>
+              </w:rPr>
+              <w:t>а  Иссечение</w:t>
+            </w:r>
+            <w:proofErr w:type="gramEnd"/>
+            <w:r>
+              <w:rPr>
+                <w:rFonts w:ascii="Times New Roman" w:eastAsia="Times New Roman" w:hAnsi="Times New Roman" w:cs="Times New Roman"/>
+                <w:color w:val="000000"/>
+              </w:rPr>
+              <w:t xml:space="preserve"> новообразования мягких тканей, м/а</w:t>
             </w:r>
           </w:p>
         </w:tc>
@@ -6192,7 +7496,23 @@
                 <w:rFonts w:ascii="Times New Roman" w:eastAsia="Times New Roman" w:hAnsi="Times New Roman" w:cs="Times New Roman"/>
                 <w:color w:val="000000"/>
               </w:rPr>
-              <w:t>оА005а  Хирургическая обработка раны или инфицированной ткани, м/а</w:t>
+              <w:t>оА005</w:t>
+            </w:r>
+            <w:proofErr w:type="gramStart"/>
+            <w:r>
+              <w:rPr>
+                <w:rFonts w:ascii="Times New Roman" w:eastAsia="Times New Roman" w:hAnsi="Times New Roman" w:cs="Times New Roman"/>
+                <w:color w:val="000000"/>
+              </w:rPr>
+              <w:t>а  Хирургическая</w:t>
+            </w:r>
+            <w:proofErr w:type="gramEnd"/>
+            <w:r>
+              <w:rPr>
+                <w:rFonts w:ascii="Times New Roman" w:eastAsia="Times New Roman" w:hAnsi="Times New Roman" w:cs="Times New Roman"/>
+                <w:color w:val="000000"/>
+              </w:rPr>
+              <w:t xml:space="preserve"> обработка раны или инфицированной ткани, м/а</w:t>
             </w:r>
           </w:p>
         </w:tc>
@@ -6403,7 +7723,23 @@
                 <w:rFonts w:ascii="Times New Roman" w:eastAsia="Times New Roman" w:hAnsi="Times New Roman" w:cs="Times New Roman"/>
                 <w:color w:val="000000"/>
               </w:rPr>
-              <w:t>оА003д  Некрэктомия до 1% поверхности тела, м/а</w:t>
+              <w:t>оА003</w:t>
+            </w:r>
+            <w:proofErr w:type="gramStart"/>
+            <w:r>
+              <w:rPr>
+                <w:rFonts w:ascii="Times New Roman" w:eastAsia="Times New Roman" w:hAnsi="Times New Roman" w:cs="Times New Roman"/>
+                <w:color w:val="000000"/>
+              </w:rPr>
+              <w:t>д  Некрэктомия</w:t>
+            </w:r>
+            <w:proofErr w:type="gramEnd"/>
+            <w:r>
+              <w:rPr>
+                <w:rFonts w:ascii="Times New Roman" w:eastAsia="Times New Roman" w:hAnsi="Times New Roman" w:cs="Times New Roman"/>
+                <w:color w:val="000000"/>
+              </w:rPr>
+              <w:t xml:space="preserve"> до 1% поверхности тела, м/а</w:t>
             </w:r>
           </w:p>
         </w:tc>
@@ -6504,7 +7840,23 @@
                 <w:rFonts w:ascii="Times New Roman" w:eastAsia="Times New Roman" w:hAnsi="Times New Roman" w:cs="Times New Roman"/>
                 <w:color w:val="000000"/>
               </w:rPr>
-              <w:t>оА029  Вскрытие и дренирование флегмоны (абсцесса)</w:t>
+              <w:t>оА</w:t>
+            </w:r>
+            <w:proofErr w:type="gramStart"/>
+            <w:r>
+              <w:rPr>
+                <w:rFonts w:ascii="Times New Roman" w:eastAsia="Times New Roman" w:hAnsi="Times New Roman" w:cs="Times New Roman"/>
+                <w:color w:val="000000"/>
+              </w:rPr>
+              <w:t>029  Вскрытие</w:t>
+            </w:r>
+            <w:proofErr w:type="gramEnd"/>
+            <w:r>
+              <w:rPr>
+                <w:rFonts w:ascii="Times New Roman" w:eastAsia="Times New Roman" w:hAnsi="Times New Roman" w:cs="Times New Roman"/>
+                <w:color w:val="000000"/>
+              </w:rPr>
+              <w:t xml:space="preserve"> и дренирование флегмоны (абсцесса)</w:t>
             </w:r>
           </w:p>
         </w:tc>
@@ -6605,7 +7957,23 @@
                 <w:rFonts w:ascii="Times New Roman" w:eastAsia="Times New Roman" w:hAnsi="Times New Roman" w:cs="Times New Roman"/>
                 <w:color w:val="000000"/>
               </w:rPr>
-              <w:t>оА029а  Вскрытие и дренирование флегмоны (абсцесса), м/а</w:t>
+              <w:t>оА029</w:t>
+            </w:r>
+            <w:proofErr w:type="gramStart"/>
+            <w:r>
+              <w:rPr>
+                <w:rFonts w:ascii="Times New Roman" w:eastAsia="Times New Roman" w:hAnsi="Times New Roman" w:cs="Times New Roman"/>
+                <w:color w:val="000000"/>
+              </w:rPr>
+              <w:t>а  Вскрытие</w:t>
+            </w:r>
+            <w:proofErr w:type="gramEnd"/>
+            <w:r>
+              <w:rPr>
+                <w:rFonts w:ascii="Times New Roman" w:eastAsia="Times New Roman" w:hAnsi="Times New Roman" w:cs="Times New Roman"/>
+                <w:color w:val="000000"/>
+              </w:rPr>
+              <w:t xml:space="preserve"> и дренирование флегмоны (абсцесса), м/а</w:t>
             </w:r>
           </w:p>
         </w:tc>
@@ -6816,7 +8184,23 @@
                 <w:rFonts w:ascii="Times New Roman" w:eastAsia="Times New Roman" w:hAnsi="Times New Roman" w:cs="Times New Roman"/>
                 <w:color w:val="000000"/>
               </w:rPr>
-              <w:t>оА003д  Некрэктомия до 1% поверхности тела, м/а</w:t>
+              <w:t>оА003</w:t>
+            </w:r>
+            <w:proofErr w:type="gramStart"/>
+            <w:r>
+              <w:rPr>
+                <w:rFonts w:ascii="Times New Roman" w:eastAsia="Times New Roman" w:hAnsi="Times New Roman" w:cs="Times New Roman"/>
+                <w:color w:val="000000"/>
+              </w:rPr>
+              <w:t>д  Некрэктомия</w:t>
+            </w:r>
+            <w:proofErr w:type="gramEnd"/>
+            <w:r>
+              <w:rPr>
+                <w:rFonts w:ascii="Times New Roman" w:eastAsia="Times New Roman" w:hAnsi="Times New Roman" w:cs="Times New Roman"/>
+                <w:color w:val="000000"/>
+              </w:rPr>
+              <w:t xml:space="preserve"> до 1% поверхности тела, м/а</w:t>
             </w:r>
           </w:p>
         </w:tc>
@@ -6917,7 +8301,23 @@
                 <w:rFonts w:ascii="Times New Roman" w:eastAsia="Times New Roman" w:hAnsi="Times New Roman" w:cs="Times New Roman"/>
                 <w:color w:val="000000"/>
               </w:rPr>
-              <w:t>оА005  Хирургическая обработка раны или инфицированной ткани</w:t>
+              <w:t>оА</w:t>
+            </w:r>
+            <w:proofErr w:type="gramStart"/>
+            <w:r>
+              <w:rPr>
+                <w:rFonts w:ascii="Times New Roman" w:eastAsia="Times New Roman" w:hAnsi="Times New Roman" w:cs="Times New Roman"/>
+                <w:color w:val="000000"/>
+              </w:rPr>
+              <w:t>005  Хирургическая</w:t>
+            </w:r>
+            <w:proofErr w:type="gramEnd"/>
+            <w:r>
+              <w:rPr>
+                <w:rFonts w:ascii="Times New Roman" w:eastAsia="Times New Roman" w:hAnsi="Times New Roman" w:cs="Times New Roman"/>
+                <w:color w:val="000000"/>
+              </w:rPr>
+              <w:t xml:space="preserve"> обработка раны или инфицированной ткани</w:t>
             </w:r>
           </w:p>
         </w:tc>
@@ -7018,7 +8418,23 @@
                 <w:rFonts w:ascii="Times New Roman" w:eastAsia="Times New Roman" w:hAnsi="Times New Roman" w:cs="Times New Roman"/>
                 <w:color w:val="000000"/>
               </w:rPr>
-              <w:t>оА005а  Хирургическая обработка раны или инфицированной ткани, м/а</w:t>
+              <w:t>оА005</w:t>
+            </w:r>
+            <w:proofErr w:type="gramStart"/>
+            <w:r>
+              <w:rPr>
+                <w:rFonts w:ascii="Times New Roman" w:eastAsia="Times New Roman" w:hAnsi="Times New Roman" w:cs="Times New Roman"/>
+                <w:color w:val="000000"/>
+              </w:rPr>
+              <w:t>а  Хирургическая</w:t>
+            </w:r>
+            <w:proofErr w:type="gramEnd"/>
+            <w:r>
+              <w:rPr>
+                <w:rFonts w:ascii="Times New Roman" w:eastAsia="Times New Roman" w:hAnsi="Times New Roman" w:cs="Times New Roman"/>
+                <w:color w:val="000000"/>
+              </w:rPr>
+              <w:t xml:space="preserve"> обработка раны или инфицированной ткани, м/а</w:t>
             </w:r>
           </w:p>
         </w:tc>
@@ -7119,7 +8535,23 @@
                 <w:rFonts w:ascii="Times New Roman" w:eastAsia="Times New Roman" w:hAnsi="Times New Roman" w:cs="Times New Roman"/>
                 <w:color w:val="000000"/>
               </w:rPr>
-              <w:t>оА012а  Ушивание открытой раны (без кожной пересадки), м/а</w:t>
+              <w:t>оА012</w:t>
+            </w:r>
+            <w:proofErr w:type="gramStart"/>
+            <w:r>
+              <w:rPr>
+                <w:rFonts w:ascii="Times New Roman" w:eastAsia="Times New Roman" w:hAnsi="Times New Roman" w:cs="Times New Roman"/>
+                <w:color w:val="000000"/>
+              </w:rPr>
+              <w:t>а  Ушивание</w:t>
+            </w:r>
+            <w:proofErr w:type="gramEnd"/>
+            <w:r>
+              <w:rPr>
+                <w:rFonts w:ascii="Times New Roman" w:eastAsia="Times New Roman" w:hAnsi="Times New Roman" w:cs="Times New Roman"/>
+                <w:color w:val="000000"/>
+              </w:rPr>
+              <w:t xml:space="preserve"> открытой раны (без кожной пересадки), м/а</w:t>
             </w:r>
           </w:p>
         </w:tc>
@@ -7229,8 +8661,18 @@
                 <w:b/>
                 <w:color w:val="000000"/>
               </w:rPr>
-              <w:t>ДН СТАЦ ЦАХ Доброкачественные новообразования кожи и п/к  клетчатки</w:t>
+              <w:t>ДН СТАЦ ЦАХ Доброкачественные новообразования кожи и п/</w:t>
             </w:r>
+            <w:proofErr w:type="gramStart"/>
+            <w:r>
+              <w:rPr>
+                <w:rFonts w:ascii="Times New Roman" w:eastAsia="Times New Roman" w:hAnsi="Times New Roman" w:cs="Times New Roman"/>
+                <w:b/>
+                <w:color w:val="000000"/>
+              </w:rPr>
+              <w:t>к  клетчатки</w:t>
+            </w:r>
+            <w:proofErr w:type="gramEnd"/>
           </w:p>
         </w:tc>
         <w:tc>
@@ -7925,6 +9367,7 @@
         <w:lastRenderedPageBreak/>
         <w:t xml:space="preserve">Больного принял врач </w:t>
       </w:r>
+      <w:proofErr w:type="gramStart"/>
       <w:r>
         <w:rPr>
           <w:rFonts w:ascii="Times New Roman" w:eastAsia="Times New Roman" w:hAnsi="Times New Roman" w:cs="Times New Roman"/>
@@ -7944,6 +9387,7 @@
         </w:rPr>
         <w:t>doctor</w:t>
       </w:r>
+      <w:proofErr w:type="gramEnd"/>
       <w:r>
         <w:rPr>
           <w:rFonts w:ascii="Times New Roman" w:eastAsia="Times New Roman" w:hAnsi="Times New Roman" w:cs="Times New Roman"/>
@@ -8039,14 +9483,25 @@
           <w:szCs w:val="24"/>
         </w:rPr>
       </w:pPr>
-      <w:r>
-        <w:rPr>
-          <w:rFonts w:ascii="Times New Roman" w:eastAsia="Times New Roman" w:hAnsi="Times New Roman" w:cs="Times New Roman"/>
-          <w:color w:val="000000"/>
-          <w:sz w:val="24"/>
-          <w:szCs w:val="24"/>
-        </w:rPr>
-        <w:t>На наличие болезненного образования в области левой голени, покраснение кожи данной области.</w:t>
+      <w:proofErr w:type="gramStart"/>
+      <w:r>
+        <w:rPr>
+          <w:rFonts w:ascii="Times New Roman" w:eastAsia="Times New Roman" w:hAnsi="Times New Roman" w:cs="Times New Roman"/>
+          <w:color w:val="000000"/>
+          <w:sz w:val="24"/>
+          <w:szCs w:val="24"/>
+        </w:rPr>
+        <w:t>На наличие болезненного образования в области левой голени,</w:t>
+      </w:r>
+      <w:proofErr w:type="gramEnd"/>
+      <w:r>
+        <w:rPr>
+          <w:rFonts w:ascii="Times New Roman" w:eastAsia="Times New Roman" w:hAnsi="Times New Roman" w:cs="Times New Roman"/>
+          <w:color w:val="000000"/>
+          <w:sz w:val="24"/>
+          <w:szCs w:val="24"/>
+        </w:rPr>
+        <w:t xml:space="preserve"> покраснение кожи данной области.</w:t>
       </w:r>
     </w:p>
     <w:p>
@@ -8235,8 +9690,19 @@
           <w:sz w:val="24"/>
           <w:szCs w:val="24"/>
         </w:rPr>
-        <w:t xml:space="preserve"> средне специальное</w:t>
-      </w:r>
+        <w:t xml:space="preserve"> </w:t>
+      </w:r>
+      <w:proofErr w:type="gramStart"/>
+      <w:r>
+        <w:rPr>
+          <w:rFonts w:ascii="Times New Roman" w:eastAsia="Times New Roman" w:hAnsi="Times New Roman" w:cs="Times New Roman"/>
+          <w:color w:val="000000"/>
+          <w:sz w:val="24"/>
+          <w:szCs w:val="24"/>
+        </w:rPr>
+        <w:t>средне специальное</w:t>
+      </w:r>
+      <w:proofErr w:type="gramEnd"/>
     </w:p>
     <w:p>
       <w:pPr>
@@ -8891,7 +10357,27 @@
           <w:sz w:val="24"/>
           <w:szCs w:val="24"/>
         </w:rPr>
-        <w:t>ЧДД 17  в 1 мин., ритмичное, грудная клетка симметричная, форма правильная, равномерно участвует в акте дыхания, дыхание в легких везикулярное, хрипов нет</w:t>
+        <w:t xml:space="preserve">ЧДД </w:t>
+      </w:r>
+      <w:proofErr w:type="gramStart"/>
+      <w:r>
+        <w:rPr>
+          <w:rFonts w:ascii="Times New Roman" w:eastAsia="Times New Roman" w:hAnsi="Times New Roman" w:cs="Times New Roman"/>
+          <w:color w:val="000000"/>
+          <w:sz w:val="24"/>
+          <w:szCs w:val="24"/>
+        </w:rPr>
+        <w:t>17  в</w:t>
+      </w:r>
+      <w:proofErr w:type="gramEnd"/>
+      <w:r>
+        <w:rPr>
+          <w:rFonts w:ascii="Times New Roman" w:eastAsia="Times New Roman" w:hAnsi="Times New Roman" w:cs="Times New Roman"/>
+          <w:color w:val="000000"/>
+          <w:sz w:val="24"/>
+          <w:szCs w:val="24"/>
+        </w:rPr>
+        <w:t xml:space="preserve"> 1 мин., ритмичное, грудная клетка симметричная, форма правильная, равномерно участвует в акте дыхания, дыхание в легких везикулярное, хрипов нет</w:t>
       </w:r>
     </w:p>
     <w:p>
@@ -9378,6 +10864,7 @@
         </w:rPr>
         <w:tab/>
       </w:r>
+      <w:proofErr w:type="gramStart"/>
       <w:r>
         <w:rPr>
           <w:rFonts w:ascii="Times New Roman" w:eastAsia="Times New Roman" w:hAnsi="Times New Roman" w:cs="Times New Roman"/>
@@ -9397,6 +10884,7 @@
         </w:rPr>
         <w:t>doctor</w:t>
       </w:r>
+      <w:proofErr w:type="gramEnd"/>
       <w:r>
         <w:rPr>
           <w:rFonts w:ascii="Times New Roman" w:eastAsia="Times New Roman" w:hAnsi="Times New Roman" w:cs="Times New Roman"/>
@@ -10955,6 +12443,7 @@
                 <w:szCs w:val="24"/>
               </w:rPr>
             </w:pPr>
+            <w:proofErr w:type="gramStart"/>
             <w:r>
               <w:rPr>
                 <w:rFonts w:ascii="Times New Roman" w:eastAsia="Times New Roman" w:hAnsi="Times New Roman" w:cs="Times New Roman"/>
@@ -10962,7 +12451,17 @@
                 <w:sz w:val="24"/>
                 <w:szCs w:val="24"/>
               </w:rPr>
-              <w:t xml:space="preserve">Диета:   15 </w:t>
+              <w:t xml:space="preserve">Диета:   </w:t>
+            </w:r>
+            <w:proofErr w:type="gramEnd"/>
+            <w:r>
+              <w:rPr>
+                <w:rFonts w:ascii="Times New Roman" w:eastAsia="Times New Roman" w:hAnsi="Times New Roman" w:cs="Times New Roman"/>
+                <w:color w:val="000000"/>
+                <w:sz w:val="24"/>
+                <w:szCs w:val="24"/>
+              </w:rPr>
+              <w:t xml:space="preserve">15 </w:t>
             </w:r>
           </w:p>
         </w:tc>
@@ -12908,7 +14407,27 @@
                 <w:sz w:val="24"/>
                 <w:szCs w:val="24"/>
               </w:rPr>
-              <w:t>гистологическое исследование препарата  опухолей, опухолеподобных образований мягких тканей</w:t>
+              <w:t xml:space="preserve">гистологическое исследование </w:t>
+            </w:r>
+            <w:proofErr w:type="gramStart"/>
+            <w:r>
+              <w:rPr>
+                <w:rFonts w:ascii="Times New Roman" w:eastAsia="Times New Roman" w:hAnsi="Times New Roman" w:cs="Times New Roman"/>
+                <w:color w:val="000000"/>
+                <w:sz w:val="24"/>
+                <w:szCs w:val="24"/>
+              </w:rPr>
+              <w:t>препарата  опухолей</w:t>
+            </w:r>
+            <w:proofErr w:type="gramEnd"/>
+            <w:r>
+              <w:rPr>
+                <w:rFonts w:ascii="Times New Roman" w:eastAsia="Times New Roman" w:hAnsi="Times New Roman" w:cs="Times New Roman"/>
+                <w:color w:val="000000"/>
+                <w:sz w:val="24"/>
+                <w:szCs w:val="24"/>
+              </w:rPr>
+              <w:t>, опухолеподобных образований мягких тканей</w:t>
             </w:r>
           </w:p>
         </w:tc>
@@ -14748,7 +16267,73 @@
                 <w:sz w:val="24"/>
                 <w:szCs w:val="24"/>
               </w:rPr>
-              <w:t>Амоксициллин+Клавулановая кислота  625(500+125)мг по 1 таб.х3 р/д</w:t>
+              <w:t xml:space="preserve">Амоксициллин+Клавулановая </w:t>
+            </w:r>
+            <w:proofErr w:type="gramStart"/>
+            <w:r>
+              <w:rPr>
+                <w:rFonts w:ascii="Times New Roman" w:eastAsia="Times New Roman" w:hAnsi="Times New Roman" w:cs="Times New Roman"/>
+                <w:b/>
+                <w:color w:val="000000"/>
+                <w:sz w:val="24"/>
+                <w:szCs w:val="24"/>
+              </w:rPr>
+              <w:t>кислота  625</w:t>
+            </w:r>
+            <w:proofErr w:type="gramEnd"/>
+            <w:r>
+              <w:rPr>
+                <w:rFonts w:ascii="Times New Roman" w:eastAsia="Times New Roman" w:hAnsi="Times New Roman" w:cs="Times New Roman"/>
+                <w:b/>
+                <w:color w:val="000000"/>
+                <w:sz w:val="24"/>
+                <w:szCs w:val="24"/>
+              </w:rPr>
+              <w:t>(500+</w:t>
+            </w:r>
+            <w:proofErr w:type="gramStart"/>
+            <w:r>
+              <w:rPr>
+                <w:rFonts w:ascii="Times New Roman" w:eastAsia="Times New Roman" w:hAnsi="Times New Roman" w:cs="Times New Roman"/>
+                <w:b/>
+                <w:color w:val="000000"/>
+                <w:sz w:val="24"/>
+                <w:szCs w:val="24"/>
+              </w:rPr>
+              <w:t>125)мг</w:t>
+            </w:r>
+            <w:proofErr w:type="gramEnd"/>
+            <w:r>
+              <w:rPr>
+                <w:rFonts w:ascii="Times New Roman" w:eastAsia="Times New Roman" w:hAnsi="Times New Roman" w:cs="Times New Roman"/>
+                <w:b/>
+                <w:color w:val="000000"/>
+                <w:sz w:val="24"/>
+                <w:szCs w:val="24"/>
+              </w:rPr>
+              <w:t xml:space="preserve"> по 1 </w:t>
+            </w:r>
+            <w:proofErr w:type="gramStart"/>
+            <w:r>
+              <w:rPr>
+                <w:rFonts w:ascii="Times New Roman" w:eastAsia="Times New Roman" w:hAnsi="Times New Roman" w:cs="Times New Roman"/>
+                <w:b/>
+                <w:color w:val="000000"/>
+                <w:sz w:val="24"/>
+                <w:szCs w:val="24"/>
+              </w:rPr>
+              <w:t>таб.х</w:t>
+            </w:r>
+            <w:proofErr w:type="gramEnd"/>
+            <w:r>
+              <w:rPr>
+                <w:rFonts w:ascii="Times New Roman" w:eastAsia="Times New Roman" w:hAnsi="Times New Roman" w:cs="Times New Roman"/>
+                <w:b/>
+                <w:color w:val="000000"/>
+                <w:sz w:val="24"/>
+                <w:szCs w:val="24"/>
+              </w:rPr>
+              <w:t>3 р/д</w:t>
             </w:r>
           </w:p>
           <w:p>
@@ -15061,6 +16646,7 @@
                 <w:szCs w:val="24"/>
               </w:rPr>
             </w:pPr>
+            <w:proofErr w:type="gramStart"/>
             <w:r>
               <w:rPr>
                 <w:rFonts w:ascii="Times New Roman" w:eastAsia="Times New Roman" w:hAnsi="Times New Roman" w:cs="Times New Roman"/>
@@ -15069,7 +16655,18 @@
                 <w:sz w:val="24"/>
                 <w:szCs w:val="24"/>
               </w:rPr>
-              <w:t>Хлоргексидин  р-р</w:t>
+              <w:t>Хлоргексидин  р</w:t>
+            </w:r>
+            <w:proofErr w:type="gramEnd"/>
+            <w:r>
+              <w:rPr>
+                <w:rFonts w:ascii="Times New Roman" w:eastAsia="Times New Roman" w:hAnsi="Times New Roman" w:cs="Times New Roman"/>
+                <w:b/>
+                <w:color w:val="000000"/>
+                <w:sz w:val="24"/>
+                <w:szCs w:val="24"/>
+              </w:rPr>
+              <w:t>-р</w:t>
             </w:r>
           </w:p>
           <w:p>
@@ -17920,6 +19517,7 @@
         </w:rPr>
         <w:t xml:space="preserve">ПРОТОКОЛ ОПЕРАЦИИ № </w:t>
       </w:r>
+      <w:proofErr w:type="gramStart"/>
       <w:r>
         <w:rPr>
           <w:b/>
@@ -17927,7 +19525,37 @@
           <w:szCs w:val="24"/>
           <w:lang w:val="en-US"/>
         </w:rPr>
-        <w:t>{{ operation_number }}</w:t>
+        <w:t>{{ operation</w:t>
+      </w:r>
+      <w:proofErr w:type="gramEnd"/>
+      <w:r>
+        <w:rPr>
+          <w:b/>
+          <w:sz w:val="24"/>
+          <w:szCs w:val="24"/>
+          <w:lang w:val="en-US"/>
+        </w:rPr>
+        <w:t>_</w:t>
+      </w:r>
+      <w:proofErr w:type="gramStart"/>
+      <w:r>
+        <w:rPr>
+          <w:b/>
+          <w:sz w:val="24"/>
+          <w:szCs w:val="24"/>
+          <w:lang w:val="en-US"/>
+        </w:rPr>
+        <w:t>number }</w:t>
+      </w:r>
+      <w:proofErr w:type="gramEnd"/>
+      <w:r>
+        <w:rPr>
+          <w:b/>
+          <w:sz w:val="24"/>
+          <w:szCs w:val="24"/>
+          <w:lang w:val="en-US"/>
+        </w:rPr>
+        <w:t>}</w:t>
       </w:r>
     </w:p>
     <w:p>
@@ -17959,6 +19587,7 @@
         <w:tab/>
         <w:t xml:space="preserve">            </w:t>
       </w:r>
+      <w:proofErr w:type="gramStart"/>
       <w:r>
         <w:rPr>
           <w:rFonts w:ascii="Times New Roman" w:eastAsia="Times New Roman" w:hAnsi="Times New Roman" w:cs="Times New Roman"/>
@@ -17978,6 +19607,7 @@
         </w:rPr>
         <w:t>patient</w:t>
       </w:r>
+      <w:proofErr w:type="gramEnd"/>
       <w:r>
         <w:rPr>
           <w:rFonts w:ascii="Times New Roman" w:eastAsia="Times New Roman" w:hAnsi="Times New Roman" w:cs="Times New Roman"/>
@@ -18006,6 +19636,7 @@
         </w:rPr>
         <w:t>_</w:t>
       </w:r>
+      <w:proofErr w:type="gramStart"/>
       <w:r>
         <w:rPr>
           <w:rFonts w:ascii="Times New Roman" w:eastAsia="Times New Roman" w:hAnsi="Times New Roman" w:cs="Times New Roman"/>
@@ -18023,7 +19654,17 @@
           <w:sz w:val="24"/>
           <w:szCs w:val="24"/>
         </w:rPr>
-        <w:t xml:space="preserve"> }}</w:t>
+        <w:t xml:space="preserve"> }</w:t>
+      </w:r>
+      <w:proofErr w:type="gramEnd"/>
+      <w:r>
+        <w:rPr>
+          <w:rFonts w:ascii="Times New Roman" w:eastAsia="Times New Roman" w:hAnsi="Times New Roman" w:cs="Times New Roman"/>
+          <w:color w:val="000000"/>
+          <w:sz w:val="24"/>
+          <w:szCs w:val="24"/>
+        </w:rPr>
+        <w:t>}</w:t>
       </w:r>
     </w:p>
     <w:p>
@@ -18046,6 +19687,7 @@
           <w:lang w:val="en-US"/>
         </w:rPr>
       </w:pPr>
+      <w:proofErr w:type="gramStart"/>
       <w:r>
         <w:rPr>
           <w:rFonts w:ascii="Times New Roman" w:eastAsia="Times New Roman" w:hAnsi="Times New Roman" w:cs="Times New Roman"/>
@@ -18054,7 +19696,7 @@
           <w:szCs w:val="24"/>
           <w:u w:val="single"/>
         </w:rPr>
-        <w:t>{{ clarifying_</w:t>
+        <w:t xml:space="preserve">{{ </w:t>
       </w:r>
       <w:r>
         <w:rPr>
@@ -18067,6 +19709,7 @@
         </w:rPr>
         <w:t>diagnosis</w:t>
       </w:r>
+      <w:proofErr w:type="gramEnd"/>
       <w:r>
         <w:rPr>
           <w:rFonts w:ascii="Times New Roman" w:eastAsia="Times New Roman" w:hAnsi="Times New Roman" w:cs="Times New Roman"/>
@@ -18103,6 +19746,7 @@
           <w:lang w:eastAsia="ru-RU"/>
         </w:rPr>
       </w:pPr>
+      <w:proofErr w:type="gramStart"/>
       <w:r>
         <w:rPr>
           <w:position w:val="0"/>
@@ -18111,7 +19755,40 @@
           <w:u w:val="single"/>
           <w:lang w:val="en-US" w:eastAsia="ru-RU"/>
         </w:rPr>
-        <w:t>{{ operation_name }}</w:t>
+        <w:t>{{ operation</w:t>
+      </w:r>
+      <w:proofErr w:type="gramEnd"/>
+      <w:r>
+        <w:rPr>
+          <w:position w:val="0"/>
+          <w:sz w:val="24"/>
+          <w:szCs w:val="24"/>
+          <w:u w:val="single"/>
+          <w:lang w:val="en-US" w:eastAsia="ru-RU"/>
+        </w:rPr>
+        <w:t>_</w:t>
+      </w:r>
+      <w:proofErr w:type="gramStart"/>
+      <w:r>
+        <w:rPr>
+          <w:position w:val="0"/>
+          <w:sz w:val="24"/>
+          <w:szCs w:val="24"/>
+          <w:u w:val="single"/>
+          <w:lang w:val="en-US" w:eastAsia="ru-RU"/>
+        </w:rPr>
+        <w:t>name }</w:t>
+      </w:r>
+      <w:proofErr w:type="gramEnd"/>
+      <w:r>
+        <w:rPr>
+          <w:position w:val="0"/>
+          <w:sz w:val="24"/>
+          <w:szCs w:val="24"/>
+          <w:u w:val="single"/>
+          <w:lang w:val="en-US" w:eastAsia="ru-RU"/>
+        </w:rPr>
+        <w:t>}</w:t>
       </w:r>
       <w:r>
         <w:rPr>
@@ -18206,6 +19883,7 @@
                 <w:lang w:val="en-US" w:eastAsia="ru-RU"/>
               </w:rPr>
             </w:pPr>
+            <w:proofErr w:type="gramStart"/>
             <w:r>
               <w:rPr>
                 <w:position w:val="0"/>
@@ -18214,7 +19892,18 @@
                 <w:u w:val="single"/>
                 <w:lang w:val="en-US" w:eastAsia="ru-RU"/>
               </w:rPr>
-              <w:t>{{ operation_date }}</w:t>
+              <w:t>{{ operation</w:t>
+            </w:r>
+            <w:proofErr w:type="gramEnd"/>
+            <w:r>
+              <w:rPr>
+                <w:position w:val="0"/>
+                <w:sz w:val="24"/>
+                <w:szCs w:val="24"/>
+                <w:u w:val="single"/>
+                <w:lang w:val="en-US" w:eastAsia="ru-RU"/>
+              </w:rPr>
+              <w:t>_date }}</w:t>
             </w:r>
           </w:p>
         </w:tc>
@@ -18388,7 +20077,29 @@
           <w:szCs w:val="24"/>
           <w:lang w:eastAsia="ru-RU"/>
         </w:rPr>
-        <w:t xml:space="preserve">После обработки операционного поля (этиловый спирт), под местной анестезией Sol. Lidocaini 2% - 10,0 мл, над местом наибольшей флюктуации выполнен линейный разрез 1.5 см. Получено 10 мл гноя без запаха. Полость промыта раствором перекиси водорода. Резиновый выпускник. Мазь Левосин в рану. Асептическая повязка. Холод в область п/о раны в течение 30 мин. </w:t>
+        <w:t xml:space="preserve">После обработки операционного поля (этиловый спирт), под местной анестезией Sol. Lidocaini </w:t>
+      </w:r>
+      <w:proofErr w:type="gramStart"/>
+      <w:r>
+        <w:rPr>
+          <w:rFonts w:ascii="Times New Roman" w:eastAsia="Times New Roman" w:hAnsi="Times New Roman" w:cs="Times New Roman"/>
+          <w:position w:val="0"/>
+          <w:sz w:val="28"/>
+          <w:szCs w:val="24"/>
+          <w:lang w:eastAsia="ru-RU"/>
+        </w:rPr>
+        <w:t>2% - 10,0</w:t>
+      </w:r>
+      <w:proofErr w:type="gramEnd"/>
+      <w:r>
+        <w:rPr>
+          <w:rFonts w:ascii="Times New Roman" w:eastAsia="Times New Roman" w:hAnsi="Times New Roman" w:cs="Times New Roman"/>
+          <w:position w:val="0"/>
+          <w:sz w:val="28"/>
+          <w:szCs w:val="24"/>
+          <w:lang w:eastAsia="ru-RU"/>
+        </w:rPr>
+        <w:t xml:space="preserve"> мл, над местом наибольшей флюктуации выполнен линейный разрез 1.5 см. Получено 10 мл гноя без запаха. Полость промыта раствором перекиси водорода. Резиновый выпускник. Мазь Левосин в рану. Асептическая повязка. Холод в область п/о раны в течение 30 мин. </w:t>
       </w:r>
     </w:p>
     <w:p>
@@ -18476,6 +20187,7 @@
         </w:rPr>
         <w:tab/>
       </w:r>
+      <w:proofErr w:type="gramStart"/>
       <w:r>
         <w:rPr>
           <w:rFonts w:ascii="Times New Roman" w:eastAsia="Times New Roman" w:hAnsi="Times New Roman" w:cs="Times New Roman"/>
@@ -18496,6 +20208,7 @@
         </w:rPr>
         <w:t>doctor</w:t>
       </w:r>
+      <w:proofErr w:type="gramEnd"/>
       <w:r>
         <w:rPr>
           <w:rFonts w:ascii="Times New Roman" w:eastAsia="Times New Roman" w:hAnsi="Times New Roman" w:cs="Times New Roman"/>
@@ -18521,7 +20234,7 @@
           <w:position w:val="0"/>
           <w:sz w:val="28"/>
           <w:szCs w:val="24"/>
-          <w:lang w:val="en-US" w:eastAsia="ru-RU"/>
+          <w:lang w:eastAsia="ru-RU"/>
         </w:rPr>
       </w:pPr>
       <w:r>
@@ -18575,15 +20288,37 @@
         </w:rPr>
         <w:tab/>
       </w:r>
+      <w:proofErr w:type="gramStart"/>
       <w:r>
         <w:rPr>
           <w:rFonts w:ascii="Times New Roman" w:eastAsia="Times New Roman" w:hAnsi="Times New Roman" w:cs="Times New Roman"/>
           <w:position w:val="0"/>
           <w:sz w:val="28"/>
           <w:szCs w:val="24"/>
+          <w:lang w:eastAsia="ru-RU"/>
+        </w:rPr>
+        <w:t xml:space="preserve">{{ </w:t>
+      </w:r>
+      <w:r>
+        <w:rPr>
+          <w:rFonts w:ascii="Times New Roman" w:eastAsia="Times New Roman" w:hAnsi="Times New Roman" w:cs="Times New Roman"/>
+          <w:position w:val="0"/>
+          <w:sz w:val="28"/>
+          <w:szCs w:val="24"/>
           <w:lang w:val="en-US" w:eastAsia="ru-RU"/>
         </w:rPr>
-        <w:t>{{ nurse }}</w:t>
+        <w:t>nurse</w:t>
+      </w:r>
+      <w:proofErr w:type="gramEnd"/>
+      <w:r>
+        <w:rPr>
+          <w:rFonts w:ascii="Times New Roman" w:eastAsia="Times New Roman" w:hAnsi="Times New Roman" w:cs="Times New Roman"/>
+          <w:position w:val="0"/>
+          <w:sz w:val="28"/>
+          <w:szCs w:val="24"/>
+          <w:lang w:eastAsia="ru-RU"/>
+        </w:rPr>
+        <w:t xml:space="preserve"> }}</w:t>
       </w:r>
     </w:p>
     <w:p>
@@ -18894,13 +20629,23 @@
           <w:color w:val="000000"/>
         </w:rPr>
       </w:pPr>
+      <w:proofErr w:type="gramStart"/>
       <w:r>
         <w:rPr>
           <w:rFonts w:ascii="Times New Roman" w:eastAsia="Times New Roman" w:hAnsi="Times New Roman" w:cs="Times New Roman"/>
           <w:b/>
           <w:color w:val="000000"/>
         </w:rPr>
-        <w:t xml:space="preserve">St.localis: </w:t>
+        <w:t>St.localis</w:t>
+      </w:r>
+      <w:proofErr w:type="gramEnd"/>
+      <w:r>
+        <w:rPr>
+          <w:rFonts w:ascii="Times New Roman" w:eastAsia="Times New Roman" w:hAnsi="Times New Roman" w:cs="Times New Roman"/>
+          <w:b/>
+          <w:color w:val="000000"/>
+        </w:rPr>
+        <w:t xml:space="preserve">: </w:t>
       </w:r>
       <w:r>
         <w:rPr>
@@ -18960,89 +20705,106 @@
           <w:rFonts w:ascii="Times New Roman" w:eastAsia="Times New Roman" w:hAnsi="Times New Roman" w:cs="Times New Roman"/>
           <w:i/>
           <w:color w:val="000000"/>
+        </w:rPr>
+      </w:pPr>
+      <w:r>
+        <w:rPr>
+          <w:rFonts w:ascii="Times New Roman" w:eastAsia="Times New Roman" w:hAnsi="Times New Roman" w:cs="Times New Roman"/>
+          <w:i/>
+          <w:color w:val="000000"/>
+        </w:rPr>
+        <w:t xml:space="preserve">Лечащий врач                            </w:t>
+      </w:r>
+      <w:r>
+        <w:rPr>
+          <w:rFonts w:ascii="Times New Roman" w:eastAsia="Times New Roman" w:hAnsi="Times New Roman" w:cs="Times New Roman"/>
+          <w:i/>
+          <w:color w:val="000000"/>
+        </w:rPr>
+        <w:tab/>
+      </w:r>
+      <w:r>
+        <w:rPr>
+          <w:rFonts w:ascii="Times New Roman" w:eastAsia="Times New Roman" w:hAnsi="Times New Roman" w:cs="Times New Roman"/>
+          <w:i/>
+          <w:color w:val="000000"/>
+        </w:rPr>
+        <w:tab/>
+      </w:r>
+      <w:r>
+        <w:rPr>
+          <w:rFonts w:ascii="Times New Roman" w:eastAsia="Times New Roman" w:hAnsi="Times New Roman" w:cs="Times New Roman"/>
+          <w:i/>
+          <w:color w:val="000000"/>
+        </w:rPr>
+        <w:tab/>
+      </w:r>
+      <w:r>
+        <w:rPr>
+          <w:rFonts w:ascii="Times New Roman" w:eastAsia="Times New Roman" w:hAnsi="Times New Roman" w:cs="Times New Roman"/>
+          <w:i/>
+          <w:color w:val="000000"/>
+        </w:rPr>
+        <w:tab/>
+      </w:r>
+      <w:r>
+        <w:rPr>
+          <w:rFonts w:ascii="Times New Roman" w:eastAsia="Times New Roman" w:hAnsi="Times New Roman" w:cs="Times New Roman"/>
+          <w:i/>
+          <w:color w:val="000000"/>
+        </w:rPr>
+        <w:tab/>
+      </w:r>
+      <w:r>
+        <w:rPr>
+          <w:rFonts w:ascii="Times New Roman" w:eastAsia="Times New Roman" w:hAnsi="Times New Roman" w:cs="Times New Roman"/>
+          <w:i/>
+          <w:color w:val="000000"/>
+        </w:rPr>
+        <w:tab/>
+      </w:r>
+      <w:r>
+        <w:rPr>
+          <w:rFonts w:ascii="Times New Roman" w:eastAsia="Times New Roman" w:hAnsi="Times New Roman" w:cs="Times New Roman"/>
+          <w:i/>
+          <w:color w:val="000000"/>
+        </w:rPr>
+        <w:tab/>
+      </w:r>
+      <w:r>
+        <w:rPr>
+          <w:rFonts w:ascii="Times New Roman" w:eastAsia="Times New Roman" w:hAnsi="Times New Roman" w:cs="Times New Roman"/>
+          <w:i/>
+          <w:color w:val="000000"/>
+        </w:rPr>
+        <w:tab/>
+      </w:r>
+      <w:proofErr w:type="gramStart"/>
+      <w:r>
+        <w:rPr>
+          <w:rFonts w:ascii="Times New Roman" w:eastAsia="Times New Roman" w:hAnsi="Times New Roman" w:cs="Times New Roman"/>
+          <w:i/>
+          <w:color w:val="000000"/>
+        </w:rPr>
+        <w:t xml:space="preserve">{{ </w:t>
+      </w:r>
+      <w:r>
+        <w:rPr>
+          <w:rFonts w:ascii="Times New Roman" w:eastAsia="Times New Roman" w:hAnsi="Times New Roman" w:cs="Times New Roman"/>
+          <w:i/>
+          <w:color w:val="000000"/>
           <w:lang w:val="en-US"/>
         </w:rPr>
-      </w:pPr>
+        <w:t>doctor</w:t>
+      </w:r>
+      <w:proofErr w:type="gramEnd"/>
       <w:r>
         <w:rPr>
           <w:rFonts w:ascii="Times New Roman" w:eastAsia="Times New Roman" w:hAnsi="Times New Roman" w:cs="Times New Roman"/>
           <w:i/>
           <w:color w:val="000000"/>
         </w:rPr>
-        <w:t xml:space="preserve">Лечащий врач                            </w:t>
-      </w:r>
-      <w:r>
-        <w:rPr>
-          <w:rFonts w:ascii="Times New Roman" w:eastAsia="Times New Roman" w:hAnsi="Times New Roman" w:cs="Times New Roman"/>
-          <w:i/>
-          <w:color w:val="000000"/>
-        </w:rPr>
-        <w:tab/>
-      </w:r>
-      <w:r>
-        <w:rPr>
-          <w:rFonts w:ascii="Times New Roman" w:eastAsia="Times New Roman" w:hAnsi="Times New Roman" w:cs="Times New Roman"/>
-          <w:i/>
-          <w:color w:val="000000"/>
-        </w:rPr>
-        <w:tab/>
-      </w:r>
-      <w:r>
-        <w:rPr>
-          <w:rFonts w:ascii="Times New Roman" w:eastAsia="Times New Roman" w:hAnsi="Times New Roman" w:cs="Times New Roman"/>
-          <w:i/>
-          <w:color w:val="000000"/>
-        </w:rPr>
-        <w:tab/>
-      </w:r>
-      <w:r>
-        <w:rPr>
-          <w:rFonts w:ascii="Times New Roman" w:eastAsia="Times New Roman" w:hAnsi="Times New Roman" w:cs="Times New Roman"/>
-          <w:i/>
-          <w:color w:val="000000"/>
-        </w:rPr>
-        <w:tab/>
-      </w:r>
-      <w:r>
-        <w:rPr>
-          <w:rFonts w:ascii="Times New Roman" w:eastAsia="Times New Roman" w:hAnsi="Times New Roman" w:cs="Times New Roman"/>
-          <w:i/>
-          <w:color w:val="000000"/>
-        </w:rPr>
-        <w:tab/>
-      </w:r>
-      <w:r>
-        <w:rPr>
-          <w:rFonts w:ascii="Times New Roman" w:eastAsia="Times New Roman" w:hAnsi="Times New Roman" w:cs="Times New Roman"/>
-          <w:i/>
-          <w:color w:val="000000"/>
-        </w:rPr>
-        <w:tab/>
-      </w:r>
-      <w:r>
-        <w:rPr>
-          <w:rFonts w:ascii="Times New Roman" w:eastAsia="Times New Roman" w:hAnsi="Times New Roman" w:cs="Times New Roman"/>
-          <w:i/>
-          <w:color w:val="000000"/>
-        </w:rPr>
-        <w:tab/>
-      </w:r>
-      <w:r>
-        <w:rPr>
-          <w:rFonts w:ascii="Times New Roman" w:eastAsia="Times New Roman" w:hAnsi="Times New Roman" w:cs="Times New Roman"/>
-          <w:i/>
-          <w:color w:val="000000"/>
-        </w:rPr>
-        <w:tab/>
-      </w:r>
-      <w:r>
-        <w:rPr>
-          <w:rFonts w:ascii="Times New Roman" w:eastAsia="Times New Roman" w:hAnsi="Times New Roman" w:cs="Times New Roman"/>
-          <w:i/>
-          <w:color w:val="000000"/>
-          <w:lang w:val="en-US"/>
-        </w:rPr>
-        <w:t>{{ doctor }}</w:t>
+        <w:t xml:space="preserve"> }}</w:t>
       </w:r>
     </w:p>
     <w:p>
@@ -19383,13 +21145,23 @@
           <w:color w:val="000000" w:themeColor="text1"/>
         </w:rPr>
       </w:pPr>
+      <w:proofErr w:type="gramStart"/>
       <w:r>
         <w:rPr>
           <w:rFonts w:ascii="Times New Roman" w:eastAsia="Times New Roman" w:hAnsi="Times New Roman" w:cs="Times New Roman"/>
           <w:b/>
           <w:color w:val="000000" w:themeColor="text1"/>
         </w:rPr>
-        <w:t xml:space="preserve">St.localis: </w:t>
+        <w:t>St.localis</w:t>
+      </w:r>
+      <w:proofErr w:type="gramEnd"/>
+      <w:r>
+        <w:rPr>
+          <w:rFonts w:ascii="Times New Roman" w:eastAsia="Times New Roman" w:hAnsi="Times New Roman" w:cs="Times New Roman"/>
+          <w:b/>
+          <w:color w:val="000000" w:themeColor="text1"/>
+        </w:rPr>
+        <w:t xml:space="preserve">: </w:t>
       </w:r>
       <w:r>
         <w:rPr>
@@ -19545,14 +21317,32 @@
         </w:rPr>
         <w:tab/>
       </w:r>
+      <w:proofErr w:type="gramStart"/>
       <w:r>
         <w:rPr>
           <w:rFonts w:ascii="Times New Roman" w:eastAsia="Times New Roman" w:hAnsi="Times New Roman" w:cs="Times New Roman"/>
           <w:i/>
           <w:color w:val="000000"/>
+        </w:rPr>
+        <w:t xml:space="preserve">{{ </w:t>
+      </w:r>
+      <w:r>
+        <w:rPr>
+          <w:rFonts w:ascii="Times New Roman" w:eastAsia="Times New Roman" w:hAnsi="Times New Roman" w:cs="Times New Roman"/>
+          <w:i/>
+          <w:color w:val="000000"/>
           <w:lang w:val="en-US"/>
         </w:rPr>
-        <w:t>{{ doctor }}</w:t>
+        <w:t>doctor</w:t>
+      </w:r>
+      <w:proofErr w:type="gramEnd"/>
+      <w:r>
+        <w:rPr>
+          <w:rFonts w:ascii="Times New Roman" w:eastAsia="Times New Roman" w:hAnsi="Times New Roman" w:cs="Times New Roman"/>
+          <w:i/>
+          <w:color w:val="000000"/>
+        </w:rPr>
+        <w:t xml:space="preserve"> }}</w:t>
       </w:r>
     </w:p>
     <w:p>
@@ -19932,13 +21722,23 @@
           <w:color w:val="000000" w:themeColor="text1"/>
         </w:rPr>
       </w:pPr>
+      <w:proofErr w:type="gramStart"/>
       <w:r>
         <w:rPr>
           <w:rFonts w:ascii="Times New Roman" w:eastAsia="Times New Roman" w:hAnsi="Times New Roman" w:cs="Times New Roman"/>
           <w:b/>
           <w:color w:val="000000" w:themeColor="text1"/>
         </w:rPr>
-        <w:t xml:space="preserve">St.localis: </w:t>
+        <w:t>St.localis</w:t>
+      </w:r>
+      <w:proofErr w:type="gramEnd"/>
+      <w:r>
+        <w:rPr>
+          <w:rFonts w:ascii="Times New Roman" w:eastAsia="Times New Roman" w:hAnsi="Times New Roman" w:cs="Times New Roman"/>
+          <w:b/>
+          <w:color w:val="000000" w:themeColor="text1"/>
+        </w:rPr>
+        <w:t xml:space="preserve">: </w:t>
       </w:r>
       <w:r>
         <w:rPr>
@@ -20096,14 +21896,32 @@
         </w:rPr>
         <w:tab/>
       </w:r>
+      <w:proofErr w:type="gramStart"/>
       <w:r>
         <w:rPr>
           <w:rFonts w:ascii="Times New Roman" w:eastAsia="Times New Roman" w:hAnsi="Times New Roman" w:cs="Times New Roman"/>
           <w:i/>
           <w:color w:val="000000"/>
+        </w:rPr>
+        <w:t xml:space="preserve">{{ </w:t>
+      </w:r>
+      <w:r>
+        <w:rPr>
+          <w:rFonts w:ascii="Times New Roman" w:eastAsia="Times New Roman" w:hAnsi="Times New Roman" w:cs="Times New Roman"/>
+          <w:i/>
+          <w:color w:val="000000"/>
           <w:lang w:val="en-US"/>
         </w:rPr>
-        <w:t>{{ doctor }}</w:t>
+        <w:t>doctor</w:t>
+      </w:r>
+      <w:proofErr w:type="gramEnd"/>
+      <w:r>
+        <w:rPr>
+          <w:rFonts w:ascii="Times New Roman" w:eastAsia="Times New Roman" w:hAnsi="Times New Roman" w:cs="Times New Roman"/>
+          <w:i/>
+          <w:color w:val="000000"/>
+        </w:rPr>
+        <w:t xml:space="preserve"> }}</w:t>
       </w:r>
     </w:p>
     <w:p>
@@ -20415,13 +22233,23 @@
           <w:color w:val="000000" w:themeColor="text1"/>
         </w:rPr>
       </w:pPr>
+      <w:proofErr w:type="gramStart"/>
       <w:r>
         <w:rPr>
           <w:rFonts w:ascii="Times New Roman" w:eastAsia="Times New Roman" w:hAnsi="Times New Roman" w:cs="Times New Roman"/>
           <w:b/>
           <w:color w:val="000000" w:themeColor="text1"/>
         </w:rPr>
-        <w:t xml:space="preserve">St.localis: </w:t>
+        <w:t>St.localis</w:t>
+      </w:r>
+      <w:proofErr w:type="gramEnd"/>
+      <w:r>
+        <w:rPr>
+          <w:rFonts w:ascii="Times New Roman" w:eastAsia="Times New Roman" w:hAnsi="Times New Roman" w:cs="Times New Roman"/>
+          <w:b/>
+          <w:color w:val="000000" w:themeColor="text1"/>
+        </w:rPr>
+        <w:t xml:space="preserve">: </w:t>
       </w:r>
       <w:r>
         <w:rPr>
@@ -20601,14 +22429,32 @@
         </w:rPr>
         <w:tab/>
       </w:r>
+      <w:proofErr w:type="gramStart"/>
       <w:r>
         <w:rPr>
           <w:rFonts w:ascii="Times New Roman" w:eastAsia="Times New Roman" w:hAnsi="Times New Roman" w:cs="Times New Roman"/>
           <w:i/>
           <w:color w:val="000000"/>
+        </w:rPr>
+        <w:t xml:space="preserve">{{ </w:t>
+      </w:r>
+      <w:r>
+        <w:rPr>
+          <w:rFonts w:ascii="Times New Roman" w:eastAsia="Times New Roman" w:hAnsi="Times New Roman" w:cs="Times New Roman"/>
+          <w:i/>
+          <w:color w:val="000000"/>
           <w:lang w:val="en-US"/>
         </w:rPr>
-        <w:t>{{ doctor }}</w:t>
+        <w:t>doctor</w:t>
+      </w:r>
+      <w:proofErr w:type="gramEnd"/>
+      <w:r>
+        <w:rPr>
+          <w:rFonts w:ascii="Times New Roman" w:eastAsia="Times New Roman" w:hAnsi="Times New Roman" w:cs="Times New Roman"/>
+          <w:i/>
+          <w:color w:val="000000"/>
+        </w:rPr>
+        <w:t xml:space="preserve"> }}</w:t>
       </w:r>
     </w:p>
     <w:p>
@@ -20921,13 +22767,23 @@
           <w:color w:val="000000"/>
         </w:rPr>
       </w:pPr>
+      <w:proofErr w:type="gramStart"/>
       <w:r>
         <w:rPr>
           <w:rFonts w:ascii="Times New Roman" w:eastAsia="Times New Roman" w:hAnsi="Times New Roman" w:cs="Times New Roman"/>
           <w:b/>
           <w:color w:val="000000"/>
         </w:rPr>
-        <w:t xml:space="preserve">St.localis: </w:t>
+        <w:t>St.localis</w:t>
+      </w:r>
+      <w:proofErr w:type="gramEnd"/>
+      <w:r>
+        <w:rPr>
+          <w:rFonts w:ascii="Times New Roman" w:eastAsia="Times New Roman" w:hAnsi="Times New Roman" w:cs="Times New Roman"/>
+          <w:b/>
+          <w:color w:val="000000"/>
+        </w:rPr>
+        <w:t xml:space="preserve">: </w:t>
       </w:r>
       <w:r>
         <w:rPr>
@@ -21074,14 +22930,32 @@
         </w:rPr>
         <w:tab/>
       </w:r>
+      <w:proofErr w:type="gramStart"/>
       <w:r>
         <w:rPr>
           <w:rFonts w:ascii="Times New Roman" w:eastAsia="Times New Roman" w:hAnsi="Times New Roman" w:cs="Times New Roman"/>
           <w:i/>
           <w:color w:val="000000"/>
+        </w:rPr>
+        <w:t xml:space="preserve">{{ </w:t>
+      </w:r>
+      <w:r>
+        <w:rPr>
+          <w:rFonts w:ascii="Times New Roman" w:eastAsia="Times New Roman" w:hAnsi="Times New Roman" w:cs="Times New Roman"/>
+          <w:i/>
+          <w:color w:val="000000"/>
           <w:lang w:val="en-US"/>
         </w:rPr>
-        <w:t>{{ doctor }}</w:t>
+        <w:t>doctor</w:t>
+      </w:r>
+      <w:proofErr w:type="gramEnd"/>
+      <w:r>
+        <w:rPr>
+          <w:rFonts w:ascii="Times New Roman" w:eastAsia="Times New Roman" w:hAnsi="Times New Roman" w:cs="Times New Roman"/>
+          <w:i/>
+          <w:color w:val="000000"/>
+        </w:rPr>
+        <w:t xml:space="preserve"> }}</w:t>
       </w:r>
     </w:p>
     <w:p>
@@ -21462,13 +23336,23 @@
           <w:color w:val="000000"/>
         </w:rPr>
       </w:pPr>
+      <w:proofErr w:type="gramStart"/>
       <w:r>
         <w:rPr>
           <w:rFonts w:ascii="Times New Roman" w:eastAsia="Times New Roman" w:hAnsi="Times New Roman" w:cs="Times New Roman"/>
           <w:b/>
           <w:color w:val="000000"/>
         </w:rPr>
-        <w:t xml:space="preserve">St.localis: </w:t>
+        <w:t>St.localis</w:t>
+      </w:r>
+      <w:proofErr w:type="gramEnd"/>
+      <w:r>
+        <w:rPr>
+          <w:rFonts w:ascii="Times New Roman" w:eastAsia="Times New Roman" w:hAnsi="Times New Roman" w:cs="Times New Roman"/>
+          <w:b/>
+          <w:color w:val="000000"/>
+        </w:rPr>
+        <w:t xml:space="preserve">: </w:t>
       </w:r>
       <w:r>
         <w:rPr>
@@ -21624,14 +23508,32 @@
         </w:rPr>
         <w:tab/>
       </w:r>
+      <w:proofErr w:type="gramStart"/>
       <w:r>
         <w:rPr>
           <w:rFonts w:ascii="Times New Roman" w:eastAsia="Times New Roman" w:hAnsi="Times New Roman" w:cs="Times New Roman"/>
           <w:i/>
           <w:color w:val="000000"/>
+        </w:rPr>
+        <w:t xml:space="preserve">{{ </w:t>
+      </w:r>
+      <w:r>
+        <w:rPr>
+          <w:rFonts w:ascii="Times New Roman" w:eastAsia="Times New Roman" w:hAnsi="Times New Roman" w:cs="Times New Roman"/>
+          <w:i/>
+          <w:color w:val="000000"/>
           <w:lang w:val="en-US"/>
         </w:rPr>
-        <w:t>{{ doctor }}</w:t>
+        <w:t>doctor</w:t>
+      </w:r>
+      <w:proofErr w:type="gramEnd"/>
+      <w:r>
+        <w:rPr>
+          <w:rFonts w:ascii="Times New Roman" w:eastAsia="Times New Roman" w:hAnsi="Times New Roman" w:cs="Times New Roman"/>
+          <w:i/>
+          <w:color w:val="000000"/>
+        </w:rPr>
+        <w:t xml:space="preserve"> }}</w:t>
       </w:r>
     </w:p>
     <w:p>
@@ -22009,13 +23911,23 @@
           <w:color w:val="000000"/>
         </w:rPr>
       </w:pPr>
+      <w:proofErr w:type="gramStart"/>
       <w:r>
         <w:rPr>
           <w:rFonts w:ascii="Times New Roman" w:eastAsia="Times New Roman" w:hAnsi="Times New Roman" w:cs="Times New Roman"/>
           <w:b/>
           <w:color w:val="000000"/>
         </w:rPr>
-        <w:t xml:space="preserve">St.localis: </w:t>
+        <w:t>St.localis</w:t>
+      </w:r>
+      <w:proofErr w:type="gramEnd"/>
+      <w:r>
+        <w:rPr>
+          <w:rFonts w:ascii="Times New Roman" w:eastAsia="Times New Roman" w:hAnsi="Times New Roman" w:cs="Times New Roman"/>
+          <w:b/>
+          <w:color w:val="000000"/>
+        </w:rPr>
+        <w:t xml:space="preserve">: </w:t>
       </w:r>
       <w:r>
         <w:rPr>
@@ -22140,14 +24052,32 @@
         </w:rPr>
         <w:tab/>
       </w:r>
+      <w:proofErr w:type="gramStart"/>
       <w:r>
         <w:rPr>
           <w:rFonts w:ascii="Times New Roman" w:eastAsia="Times New Roman" w:hAnsi="Times New Roman" w:cs="Times New Roman"/>
           <w:i/>
           <w:color w:val="000000"/>
+        </w:rPr>
+        <w:t xml:space="preserve">{{ </w:t>
+      </w:r>
+      <w:r>
+        <w:rPr>
+          <w:rFonts w:ascii="Times New Roman" w:eastAsia="Times New Roman" w:hAnsi="Times New Roman" w:cs="Times New Roman"/>
+          <w:i/>
+          <w:color w:val="000000"/>
           <w:lang w:val="en-US"/>
         </w:rPr>
-        <w:t>{{ doctor }}</w:t>
+        <w:t>doctor</w:t>
+      </w:r>
+      <w:proofErr w:type="gramEnd"/>
+      <w:r>
+        <w:rPr>
+          <w:rFonts w:ascii="Times New Roman" w:eastAsia="Times New Roman" w:hAnsi="Times New Roman" w:cs="Times New Roman"/>
+          <w:i/>
+          <w:color w:val="000000"/>
+        </w:rPr>
+        <w:t xml:space="preserve"> }}</w:t>
       </w:r>
     </w:p>
     <w:p>
@@ -22281,6 +24211,7 @@
         </w:rPr>
         <w:t xml:space="preserve">Находилась на лечении в Центре амбулаторной хирургии с </w:t>
       </w:r>
+      <w:proofErr w:type="gramStart"/>
       <w:r>
         <w:rPr>
           <w:rFonts w:ascii="Times New Roman" w:eastAsia="Times New Roman" w:hAnsi="Times New Roman" w:cs="Times New Roman"/>
@@ -22300,6 +24231,7 @@
         </w:rPr>
         <w:t>admission</w:t>
       </w:r>
+      <w:proofErr w:type="gramEnd"/>
       <w:r>
         <w:rPr>
           <w:rFonts w:ascii="Times New Roman" w:eastAsia="Times New Roman" w:hAnsi="Times New Roman" w:cs="Times New Roman"/>
@@ -22309,6 +24241,7 @@
         </w:rPr>
         <w:t>_</w:t>
       </w:r>
+      <w:proofErr w:type="gramStart"/>
       <w:r>
         <w:rPr>
           <w:rFonts w:ascii="Times New Roman" w:eastAsia="Times New Roman" w:hAnsi="Times New Roman" w:cs="Times New Roman"/>
@@ -22326,7 +24259,17 @@
           <w:sz w:val="24"/>
           <w:szCs w:val="24"/>
         </w:rPr>
-        <w:t xml:space="preserve"> }}</w:t>
+        <w:t xml:space="preserve"> }</w:t>
+      </w:r>
+      <w:proofErr w:type="gramEnd"/>
+      <w:r>
+        <w:rPr>
+          <w:rFonts w:ascii="Times New Roman" w:eastAsia="Times New Roman" w:hAnsi="Times New Roman" w:cs="Times New Roman"/>
+          <w:color w:val="000000"/>
+          <w:sz w:val="24"/>
+          <w:szCs w:val="24"/>
+        </w:rPr>
+        <w:t>}</w:t>
       </w:r>
       <w:r>
         <w:rPr>
@@ -22337,6 +24280,7 @@
         </w:rPr>
         <w:t xml:space="preserve"> по </w:t>
       </w:r>
+      <w:proofErr w:type="gramStart"/>
       <w:r>
         <w:rPr>
           <w:rFonts w:ascii="Times New Roman" w:eastAsia="Times New Roman" w:hAnsi="Times New Roman" w:cs="Times New Roman"/>
@@ -22356,6 +24300,7 @@
         </w:rPr>
         <w:t>discharge</w:t>
       </w:r>
+      <w:proofErr w:type="gramEnd"/>
       <w:r>
         <w:rPr>
           <w:rFonts w:ascii="Times New Roman" w:eastAsia="Times New Roman" w:hAnsi="Times New Roman" w:cs="Times New Roman"/>
@@ -22365,6 +24310,7 @@
         </w:rPr>
         <w:t>_</w:t>
       </w:r>
+      <w:proofErr w:type="gramStart"/>
       <w:r>
         <w:rPr>
           <w:rFonts w:ascii="Times New Roman" w:eastAsia="Times New Roman" w:hAnsi="Times New Roman" w:cs="Times New Roman"/>
@@ -22382,7 +24328,17 @@
           <w:sz w:val="24"/>
           <w:szCs w:val="24"/>
         </w:rPr>
-        <w:t xml:space="preserve"> }}</w:t>
+        <w:t xml:space="preserve"> }</w:t>
+      </w:r>
+      <w:proofErr w:type="gramEnd"/>
+      <w:r>
+        <w:rPr>
+          <w:rFonts w:ascii="Times New Roman" w:eastAsia="Times New Roman" w:hAnsi="Times New Roman" w:cs="Times New Roman"/>
+          <w:color w:val="000000"/>
+          <w:sz w:val="24"/>
+          <w:szCs w:val="24"/>
+        </w:rPr>
+        <w:t>}</w:t>
       </w:r>
     </w:p>
     <w:p>
@@ -22415,6 +24371,7 @@
         </w:rPr>
         <w:t xml:space="preserve">с диагнозом: </w:t>
       </w:r>
+      <w:proofErr w:type="gramStart"/>
       <w:r>
         <w:rPr>
           <w:rFonts w:ascii="Times New Roman" w:eastAsia="Times New Roman" w:hAnsi="Times New Roman" w:cs="Times New Roman"/>
@@ -22430,28 +24387,11 @@
           <w:color w:val="000000"/>
           <w:sz w:val="24"/>
           <w:szCs w:val="24"/>
-        </w:rPr>
-        <w:t>clarifying</w:t>
-      </w:r>
-      <w:r>
-        <w:rPr>
-          <w:rFonts w:ascii="Times New Roman" w:eastAsia="Times New Roman" w:hAnsi="Times New Roman" w:cs="Times New Roman"/>
-          <w:color w:val="000000"/>
-          <w:sz w:val="24"/>
-          <w:szCs w:val="24"/>
-        </w:rPr>
-        <w:t>_</w:t>
-      </w:r>
-      <w:r>
-        <w:rPr>
-          <w:rFonts w:ascii="Times New Roman" w:eastAsia="Times New Roman" w:hAnsi="Times New Roman" w:cs="Times New Roman"/>
-          <w:color w:val="000000"/>
-          <w:sz w:val="24"/>
-          <w:szCs w:val="24"/>
           <w:lang w:val="en-US"/>
         </w:rPr>
         <w:t>diagnosis</w:t>
       </w:r>
+      <w:proofErr w:type="gramEnd"/>
       <w:r>
         <w:rPr>
           <w:rFonts w:ascii="Times New Roman" w:eastAsia="Times New Roman" w:hAnsi="Times New Roman" w:cs="Times New Roman"/>
@@ -22492,6 +24432,7 @@
         </w:rPr>
         <w:t xml:space="preserve">Получал(а) лечение: Операция № </w:t>
       </w:r>
+      <w:proofErr w:type="gramStart"/>
       <w:r>
         <w:rPr>
           <w:rFonts w:ascii="Times New Roman" w:eastAsia="Times New Roman" w:hAnsi="Times New Roman" w:cs="Times New Roman"/>
@@ -22511,6 +24452,7 @@
         </w:rPr>
         <w:t>operation</w:t>
       </w:r>
+      <w:proofErr w:type="gramEnd"/>
       <w:r>
         <w:rPr>
           <w:rFonts w:ascii="Times New Roman" w:eastAsia="Times New Roman" w:hAnsi="Times New Roman" w:cs="Times New Roman"/>
@@ -22520,6 +24462,7 @@
         </w:rPr>
         <w:t>_</w:t>
       </w:r>
+      <w:proofErr w:type="gramStart"/>
       <w:r>
         <w:rPr>
           <w:rFonts w:ascii="Times New Roman" w:eastAsia="Times New Roman" w:hAnsi="Times New Roman" w:cs="Times New Roman"/>
@@ -22537,7 +24480,17 @@
           <w:sz w:val="24"/>
           <w:szCs w:val="24"/>
         </w:rPr>
-        <w:t xml:space="preserve"> }}</w:t>
+        <w:t xml:space="preserve"> }</w:t>
+      </w:r>
+      <w:proofErr w:type="gramEnd"/>
+      <w:r>
+        <w:rPr>
+          <w:rFonts w:ascii="Times New Roman" w:eastAsia="Times New Roman" w:hAnsi="Times New Roman" w:cs="Times New Roman"/>
+          <w:color w:val="000000"/>
+          <w:sz w:val="24"/>
+          <w:szCs w:val="24"/>
+        </w:rPr>
+        <w:t>}</w:t>
       </w:r>
       <w:r>
         <w:rPr>
@@ -22548,6 +24501,7 @@
         </w:rPr>
         <w:t xml:space="preserve"> от </w:t>
       </w:r>
+      <w:proofErr w:type="gramStart"/>
       <w:r>
         <w:rPr>
           <w:rFonts w:ascii="Times New Roman" w:eastAsia="Times New Roman" w:hAnsi="Times New Roman" w:cs="Times New Roman"/>
@@ -22567,6 +24521,7 @@
         </w:rPr>
         <w:t>operation</w:t>
       </w:r>
+      <w:proofErr w:type="gramEnd"/>
       <w:r>
         <w:rPr>
           <w:rFonts w:ascii="Times New Roman" w:eastAsia="Times New Roman" w:hAnsi="Times New Roman" w:cs="Times New Roman"/>
@@ -22576,6 +24531,7 @@
         </w:rPr>
         <w:t>_</w:t>
       </w:r>
+      <w:proofErr w:type="gramStart"/>
       <w:r>
         <w:rPr>
           <w:rFonts w:ascii="Times New Roman" w:eastAsia="Times New Roman" w:hAnsi="Times New Roman" w:cs="Times New Roman"/>
@@ -22593,7 +24549,17 @@
           <w:sz w:val="24"/>
           <w:szCs w:val="24"/>
         </w:rPr>
-        <w:t xml:space="preserve"> }}</w:t>
+        <w:t xml:space="preserve"> }</w:t>
+      </w:r>
+      <w:proofErr w:type="gramEnd"/>
+      <w:r>
+        <w:rPr>
+          <w:rFonts w:ascii="Times New Roman" w:eastAsia="Times New Roman" w:hAnsi="Times New Roman" w:cs="Times New Roman"/>
+          <w:color w:val="000000"/>
+          <w:sz w:val="24"/>
+          <w:szCs w:val="24"/>
+        </w:rPr>
+        <w:t>}</w:t>
       </w:r>
       <w:r>
         <w:rPr>
@@ -22604,6 +24570,7 @@
         </w:rPr>
         <w:t xml:space="preserve"> г.: </w:t>
       </w:r>
+      <w:proofErr w:type="gramStart"/>
       <w:r>
         <w:rPr>
           <w:rFonts w:ascii="Times New Roman" w:eastAsia="Times New Roman" w:hAnsi="Times New Roman" w:cs="Times New Roman"/>
@@ -22623,6 +24590,7 @@
         </w:rPr>
         <w:t>operation</w:t>
       </w:r>
+      <w:proofErr w:type="gramEnd"/>
       <w:r>
         <w:rPr>
           <w:rFonts w:ascii="Times New Roman" w:eastAsia="Times New Roman" w:hAnsi="Times New Roman" w:cs="Times New Roman"/>
@@ -22632,6 +24600,7 @@
         </w:rPr>
         <w:t>_</w:t>
       </w:r>
+      <w:proofErr w:type="gramStart"/>
       <w:r>
         <w:rPr>
           <w:rFonts w:ascii="Times New Roman" w:eastAsia="Times New Roman" w:hAnsi="Times New Roman" w:cs="Times New Roman"/>
@@ -22649,7 +24618,17 @@
           <w:sz w:val="24"/>
           <w:szCs w:val="24"/>
         </w:rPr>
-        <w:t xml:space="preserve"> }}</w:t>
+        <w:t xml:space="preserve"> }</w:t>
+      </w:r>
+      <w:proofErr w:type="gramEnd"/>
+      <w:r>
+        <w:rPr>
+          <w:rFonts w:ascii="Times New Roman" w:eastAsia="Times New Roman" w:hAnsi="Times New Roman" w:cs="Times New Roman"/>
+          <w:color w:val="000000"/>
+          <w:sz w:val="24"/>
+          <w:szCs w:val="24"/>
+        </w:rPr>
+        <w:t>}</w:t>
       </w:r>
       <w:r>
         <w:rPr>
@@ -22827,7 +24806,6 @@
           <w:color w:val="000000"/>
           <w:sz w:val="24"/>
           <w:szCs w:val="24"/>
-          <w:lang w:val="en-US"/>
         </w:rPr>
       </w:pPr>
     </w:p>
@@ -22979,7 +24957,6 @@
           <w:color w:val="000000"/>
           <w:sz w:val="24"/>
           <w:szCs w:val="24"/>
-          <w:lang w:val="en-US"/>
         </w:rPr>
       </w:pPr>
       <w:r>
@@ -23010,6 +24987,16 @@
         <w:tab/>
         <w:t xml:space="preserve">Врач-хирург __________________ </w:t>
       </w:r>
+      <w:proofErr w:type="gramStart"/>
+      <w:r>
+        <w:rPr>
+          <w:rFonts w:ascii="Times New Roman" w:eastAsia="Times New Roman" w:hAnsi="Times New Roman" w:cs="Times New Roman"/>
+          <w:color w:val="000000"/>
+          <w:sz w:val="24"/>
+          <w:szCs w:val="24"/>
+        </w:rPr>
+        <w:t xml:space="preserve">{{ </w:t>
+      </w:r>
       <w:r>
         <w:rPr>
           <w:rFonts w:ascii="Times New Roman" w:eastAsia="Times New Roman" w:hAnsi="Times New Roman" w:cs="Times New Roman"/>
@@ -23018,7 +25005,17 @@
           <w:szCs w:val="24"/>
           <w:lang w:val="en-US"/>
         </w:rPr>
-        <w:t>{{ doctor }}</w:t>
+        <w:t>doctor</w:t>
+      </w:r>
+      <w:proofErr w:type="gramEnd"/>
+      <w:r>
+        <w:rPr>
+          <w:rFonts w:ascii="Times New Roman" w:eastAsia="Times New Roman" w:hAnsi="Times New Roman" w:cs="Times New Roman"/>
+          <w:color w:val="000000"/>
+          <w:sz w:val="24"/>
+          <w:szCs w:val="24"/>
+        </w:rPr>
+        <w:t xml:space="preserve"> }}</w:t>
       </w:r>
     </w:p>
     <w:p>

</xml_diff>

<commit_message>
add report history to docx
</commit_message>
<xml_diff>
--- a/src/templates/medical_history_template.docx
+++ b/src/templates/medical_history_template.docx
@@ -73,29 +73,7 @@
           <w:sz w:val="24"/>
           <w:szCs w:val="24"/>
         </w:rPr>
-        <w:t>Приложение №1 к приказу от «___» ________________</w:t>
-      </w:r>
-      <w:proofErr w:type="gramStart"/>
-      <w:r>
-        <w:rPr>
-          <w:rFonts w:ascii="Times New Roman" w:eastAsia="Times New Roman" w:hAnsi="Times New Roman" w:cs="Times New Roman"/>
-          <w:b/>
-          <w:color w:val="000000"/>
-          <w:sz w:val="24"/>
-          <w:szCs w:val="24"/>
-        </w:rPr>
-        <w:t>_  2014</w:t>
-      </w:r>
-      <w:proofErr w:type="gramEnd"/>
-      <w:r>
-        <w:rPr>
-          <w:rFonts w:ascii="Times New Roman" w:eastAsia="Times New Roman" w:hAnsi="Times New Roman" w:cs="Times New Roman"/>
-          <w:b/>
-          <w:color w:val="000000"/>
-          <w:sz w:val="24"/>
-          <w:szCs w:val="24"/>
-        </w:rPr>
-        <w:t xml:space="preserve">г. №_________ </w:t>
+        <w:t xml:space="preserve">Приложение №1 к приказу от «___» _________________  2014г. №_________ </w:t>
       </w:r>
     </w:p>
     <w:p>
@@ -310,27 +288,7 @@
           <w:szCs w:val="24"/>
         </w:rPr>
         <w:tab/>
-        <w:t xml:space="preserve">Форма </w:t>
-      </w:r>
-      <w:proofErr w:type="gramStart"/>
-      <w:r>
-        <w:rPr>
-          <w:rFonts w:ascii="Times New Roman" w:eastAsia="Times New Roman" w:hAnsi="Times New Roman" w:cs="Times New Roman"/>
-          <w:color w:val="000000"/>
-          <w:sz w:val="24"/>
-          <w:szCs w:val="24"/>
-        </w:rPr>
-        <w:t>№ 003-2</w:t>
-      </w:r>
-      <w:proofErr w:type="gramEnd"/>
-      <w:r>
-        <w:rPr>
-          <w:rFonts w:ascii="Times New Roman" w:eastAsia="Times New Roman" w:hAnsi="Times New Roman" w:cs="Times New Roman"/>
-          <w:color w:val="000000"/>
-          <w:sz w:val="24"/>
-          <w:szCs w:val="24"/>
-        </w:rPr>
-        <w:t>/у -88</w:t>
+        <w:t>Форма № 003-2/у -88</w:t>
       </w:r>
     </w:p>
     <w:p>
@@ -477,29 +435,7 @@
           <w:szCs w:val="24"/>
           <w:u w:val="single"/>
         </w:rPr>
-        <w:t xml:space="preserve">СПб ГБУЗ «Городская поликлиника № 19 </w:t>
-      </w:r>
-      <w:proofErr w:type="gramStart"/>
-      <w:r>
-        <w:rPr>
-          <w:rFonts w:ascii="Times New Roman" w:eastAsia="Times New Roman" w:hAnsi="Times New Roman" w:cs="Times New Roman"/>
-          <w:color w:val="000000"/>
-          <w:sz w:val="24"/>
-          <w:szCs w:val="24"/>
-          <w:u w:val="single"/>
-        </w:rPr>
-        <w:t>Фрунзенского  района</w:t>
-      </w:r>
-      <w:proofErr w:type="gramEnd"/>
-      <w:r>
-        <w:rPr>
-          <w:rFonts w:ascii="Times New Roman" w:eastAsia="Times New Roman" w:hAnsi="Times New Roman" w:cs="Times New Roman"/>
-          <w:color w:val="000000"/>
-          <w:sz w:val="24"/>
-          <w:szCs w:val="24"/>
-          <w:u w:val="single"/>
-        </w:rPr>
-        <w:t>»</w:t>
+        <w:t>СПб ГБУЗ «Городская поликлиника № 19 Фрунзенского  района»</w:t>
       </w:r>
     </w:p>
     <w:p>
@@ -599,7 +535,6 @@
         </w:rPr>
         <w:t xml:space="preserve">КАРТА № </w:t>
       </w:r>
-      <w:proofErr w:type="gramStart"/>
       <w:r>
         <w:rPr>
           <w:rFonts w:ascii="Times New Roman" w:eastAsia="Times New Roman" w:hAnsi="Times New Roman" w:cs="Times New Roman"/>
@@ -621,7 +556,6 @@
         </w:rPr>
         <w:t>history</w:t>
       </w:r>
-      <w:proofErr w:type="gramEnd"/>
       <w:r>
         <w:rPr>
           <w:rFonts w:ascii="Times New Roman" w:eastAsia="Times New Roman" w:hAnsi="Times New Roman" w:cs="Times New Roman"/>
@@ -632,7 +566,6 @@
         </w:rPr>
         <w:t>_</w:t>
       </w:r>
-      <w:proofErr w:type="gramStart"/>
       <w:r>
         <w:rPr>
           <w:rFonts w:ascii="Times New Roman" w:eastAsia="Times New Roman" w:hAnsi="Times New Roman" w:cs="Times New Roman"/>
@@ -652,18 +585,7 @@
           <w:sz w:val="24"/>
           <w:szCs w:val="24"/>
         </w:rPr>
-        <w:t xml:space="preserve"> }</w:t>
-      </w:r>
-      <w:proofErr w:type="gramEnd"/>
-      <w:r>
-        <w:rPr>
-          <w:rFonts w:ascii="Times New Roman" w:eastAsia="Times New Roman" w:hAnsi="Times New Roman" w:cs="Times New Roman"/>
-          <w:b/>
-          <w:color w:val="000000"/>
-          <w:sz w:val="24"/>
-          <w:szCs w:val="24"/>
-        </w:rPr>
-        <w:t>}</w:t>
+        <w:t xml:space="preserve"> }}</w:t>
       </w:r>
     </w:p>
     <w:p>
@@ -819,7 +741,6 @@
         </w:rPr>
         <w:t xml:space="preserve">Фамилия, имя, отчество: </w:t>
       </w:r>
-      <w:proofErr w:type="gramStart"/>
       <w:r>
         <w:rPr>
           <w:rFonts w:ascii="Times New Roman" w:eastAsia="Times New Roman" w:hAnsi="Times New Roman" w:cs="Times New Roman"/>
@@ -839,7 +760,6 @@
         </w:rPr>
         <w:t>patient</w:t>
       </w:r>
-      <w:proofErr w:type="gramEnd"/>
       <w:r>
         <w:rPr>
           <w:rFonts w:ascii="Times New Roman" w:eastAsia="Times New Roman" w:hAnsi="Times New Roman" w:cs="Times New Roman"/>
@@ -868,7 +788,6 @@
         </w:rPr>
         <w:t>_</w:t>
       </w:r>
-      <w:proofErr w:type="gramStart"/>
       <w:r>
         <w:rPr>
           <w:rFonts w:ascii="Times New Roman" w:eastAsia="Times New Roman" w:hAnsi="Times New Roman" w:cs="Times New Roman"/>
@@ -886,17 +805,7 @@
           <w:sz w:val="24"/>
           <w:szCs w:val="24"/>
         </w:rPr>
-        <w:t xml:space="preserve"> }</w:t>
-      </w:r>
-      <w:proofErr w:type="gramEnd"/>
-      <w:r>
-        <w:rPr>
-          <w:rFonts w:ascii="Times New Roman" w:eastAsia="Times New Roman" w:hAnsi="Times New Roman" w:cs="Times New Roman"/>
-          <w:color w:val="000000"/>
-          <w:sz w:val="24"/>
-          <w:szCs w:val="24"/>
-        </w:rPr>
-        <w:t>}</w:t>
+        <w:t xml:space="preserve"> }}</w:t>
       </w:r>
       <w:r>
         <w:rPr>
@@ -937,17 +846,7 @@
           <w:sz w:val="24"/>
           <w:szCs w:val="24"/>
         </w:rPr>
-        <w:t xml:space="preserve">Дата </w:t>
-      </w:r>
-      <w:proofErr w:type="gramStart"/>
-      <w:r>
-        <w:rPr>
-          <w:rFonts w:ascii="Times New Roman" w:eastAsia="Times New Roman" w:hAnsi="Times New Roman" w:cs="Times New Roman"/>
-          <w:color w:val="000000"/>
-          <w:sz w:val="24"/>
-          <w:szCs w:val="24"/>
-        </w:rPr>
-        <w:t xml:space="preserve">рождения:  </w:t>
+        <w:t xml:space="preserve">Дата рождения:  </w:t>
       </w:r>
       <w:r>
         <w:rPr>
@@ -968,7 +867,6 @@
         </w:rPr>
         <w:t>birth</w:t>
       </w:r>
-      <w:proofErr w:type="gramEnd"/>
       <w:r>
         <w:rPr>
           <w:rFonts w:ascii="Times New Roman" w:eastAsia="Times New Roman" w:hAnsi="Times New Roman" w:cs="Times New Roman"/>
@@ -978,7 +876,6 @@
         </w:rPr>
         <w:t>_</w:t>
       </w:r>
-      <w:proofErr w:type="gramStart"/>
       <w:r>
         <w:rPr>
           <w:rFonts w:ascii="Times New Roman" w:eastAsia="Times New Roman" w:hAnsi="Times New Roman" w:cs="Times New Roman"/>
@@ -996,17 +893,7 @@
           <w:sz w:val="24"/>
           <w:szCs w:val="24"/>
         </w:rPr>
-        <w:t xml:space="preserve"> }</w:t>
-      </w:r>
-      <w:proofErr w:type="gramEnd"/>
-      <w:r>
-        <w:rPr>
-          <w:rFonts w:ascii="Times New Roman" w:eastAsia="Times New Roman" w:hAnsi="Times New Roman" w:cs="Times New Roman"/>
-          <w:color w:val="000000"/>
-          <w:sz w:val="24"/>
-          <w:szCs w:val="24"/>
-        </w:rPr>
-        <w:t>}</w:t>
+        <w:t xml:space="preserve"> }}</w:t>
       </w:r>
     </w:p>
     <w:p>
@@ -1040,7 +927,6 @@
         </w:rPr>
         <w:t xml:space="preserve">Домашний адрес: </w:t>
       </w:r>
-      <w:proofErr w:type="gramStart"/>
       <w:r>
         <w:rPr>
           <w:rFonts w:ascii="Times New Roman" w:eastAsia="Times New Roman" w:hAnsi="Times New Roman" w:cs="Times New Roman"/>
@@ -1060,7 +946,6 @@
         </w:rPr>
         <w:t>patient</w:t>
       </w:r>
-      <w:proofErr w:type="gramEnd"/>
       <w:r>
         <w:rPr>
           <w:rFonts w:ascii="Times New Roman" w:eastAsia="Times New Roman" w:hAnsi="Times New Roman" w:cs="Times New Roman"/>
@@ -1070,7 +955,6 @@
         </w:rPr>
         <w:t>_</w:t>
       </w:r>
-      <w:proofErr w:type="gramStart"/>
       <w:r>
         <w:rPr>
           <w:rFonts w:ascii="Times New Roman" w:eastAsia="Times New Roman" w:hAnsi="Times New Roman" w:cs="Times New Roman"/>
@@ -1088,17 +972,7 @@
           <w:sz w:val="24"/>
           <w:szCs w:val="24"/>
         </w:rPr>
-        <w:t xml:space="preserve"> }</w:t>
-      </w:r>
-      <w:proofErr w:type="gramEnd"/>
-      <w:r>
-        <w:rPr>
-          <w:rFonts w:ascii="Times New Roman" w:eastAsia="Times New Roman" w:hAnsi="Times New Roman" w:cs="Times New Roman"/>
-          <w:color w:val="000000"/>
-          <w:sz w:val="24"/>
-          <w:szCs w:val="24"/>
-        </w:rPr>
-        <w:t>}</w:t>
+        <w:t xml:space="preserve"> }}</w:t>
       </w:r>
     </w:p>
     <w:p>
@@ -1132,7 +1006,6 @@
         </w:rPr>
         <w:t xml:space="preserve">Место работы, род занятий: </w:t>
       </w:r>
-      <w:proofErr w:type="gramStart"/>
       <w:r>
         <w:rPr>
           <w:rFonts w:ascii="Times New Roman" w:eastAsia="Times New Roman" w:hAnsi="Times New Roman" w:cs="Times New Roman"/>
@@ -1161,7 +1034,6 @@
         </w:rPr>
         <w:t>work</w:t>
       </w:r>
-      <w:proofErr w:type="gramEnd"/>
       <w:r>
         <w:rPr>
           <w:rFonts w:ascii="Times New Roman" w:eastAsia="Times New Roman" w:hAnsi="Times New Roman" w:cs="Times New Roman"/>
@@ -1171,7 +1043,6 @@
         </w:rPr>
         <w:t>_</w:t>
       </w:r>
-      <w:proofErr w:type="gramStart"/>
       <w:r>
         <w:rPr>
           <w:rFonts w:ascii="Times New Roman" w:eastAsia="Times New Roman" w:hAnsi="Times New Roman" w:cs="Times New Roman"/>
@@ -1189,17 +1060,7 @@
           <w:sz w:val="24"/>
           <w:szCs w:val="24"/>
         </w:rPr>
-        <w:t xml:space="preserve"> }</w:t>
-      </w:r>
-      <w:proofErr w:type="gramEnd"/>
-      <w:r>
-        <w:rPr>
-          <w:rFonts w:ascii="Times New Roman" w:eastAsia="Times New Roman" w:hAnsi="Times New Roman" w:cs="Times New Roman"/>
-          <w:color w:val="000000"/>
-          <w:sz w:val="24"/>
-          <w:szCs w:val="24"/>
-        </w:rPr>
-        <w:t>}</w:t>
+        <w:t xml:space="preserve"> }}</w:t>
       </w:r>
     </w:p>
     <w:p>
@@ -1287,7 +1148,6 @@
         <w:tab/>
         <w:t xml:space="preserve">Начала лечения: </w:t>
       </w:r>
-      <w:proofErr w:type="gramStart"/>
       <w:r>
         <w:rPr>
           <w:rFonts w:ascii="Times New Roman" w:eastAsia="Times New Roman" w:hAnsi="Times New Roman" w:cs="Times New Roman"/>
@@ -1302,42 +1162,16 @@
           <w:rFonts w:eastAsia="Times New Roman"/>
           <w:color w:val="000000"/>
         </w:rPr>
-        <w:t>admission</w:t>
-      </w:r>
-      <w:proofErr w:type="gramEnd"/>
-      <w:r>
-        <w:rPr>
-          <w:rFonts w:eastAsia="Times New Roman"/>
-          <w:color w:val="000000"/>
-        </w:rPr>
-        <w:t>_</w:t>
-      </w:r>
-      <w:proofErr w:type="gramStart"/>
-      <w:r>
-        <w:rPr>
-          <w:rFonts w:eastAsia="Times New Roman"/>
-          <w:color w:val="000000"/>
-        </w:rPr>
-        <w:t>date</w:t>
-      </w:r>
-      <w:r>
-        <w:rPr>
-          <w:rFonts w:ascii="Times New Roman" w:eastAsia="Times New Roman" w:hAnsi="Times New Roman" w:cs="Times New Roman"/>
-          <w:color w:val="000000"/>
-          <w:sz w:val="24"/>
-          <w:szCs w:val="24"/>
-        </w:rPr>
-        <w:t xml:space="preserve"> }</w:t>
-      </w:r>
-      <w:proofErr w:type="gramEnd"/>
-      <w:r>
-        <w:rPr>
-          <w:rFonts w:ascii="Times New Roman" w:eastAsia="Times New Roman" w:hAnsi="Times New Roman" w:cs="Times New Roman"/>
-          <w:color w:val="000000"/>
-          <w:sz w:val="24"/>
-          <w:szCs w:val="24"/>
-        </w:rPr>
-        <w:t>}</w:t>
+        <w:t>admission_date</w:t>
+      </w:r>
+      <w:r>
+        <w:rPr>
+          <w:rFonts w:ascii="Times New Roman" w:eastAsia="Times New Roman" w:hAnsi="Times New Roman" w:cs="Times New Roman"/>
+          <w:color w:val="000000"/>
+          <w:sz w:val="24"/>
+          <w:szCs w:val="24"/>
+        </w:rPr>
+        <w:t xml:space="preserve"> }}</w:t>
       </w:r>
     </w:p>
     <w:p>
@@ -1370,7 +1204,6 @@
         <w:tab/>
         <w:t xml:space="preserve">Окончания: </w:t>
       </w:r>
-      <w:proofErr w:type="gramStart"/>
       <w:r>
         <w:rPr>
           <w:rFonts w:ascii="Times New Roman" w:eastAsia="Times New Roman" w:hAnsi="Times New Roman" w:cs="Times New Roman"/>
@@ -1385,21 +1218,12 @@
           <w:rFonts w:eastAsia="Times New Roman"/>
           <w:color w:val="000000"/>
         </w:rPr>
-        <w:t>discharge</w:t>
-      </w:r>
-      <w:proofErr w:type="gramEnd"/>
+        <w:t>discharge_</w:t>
+      </w:r>
       <w:r>
         <w:rPr>
           <w:rFonts w:eastAsia="Times New Roman"/>
           <w:color w:val="000000"/>
-        </w:rPr>
-        <w:t>_</w:t>
-      </w:r>
-      <w:proofErr w:type="gramStart"/>
-      <w:r>
-        <w:rPr>
-          <w:rFonts w:eastAsia="Times New Roman"/>
-          <w:color w:val="000000"/>
           <w:lang w:val="en-US"/>
         </w:rPr>
         <w:t>date</w:t>
@@ -1411,17 +1235,7 @@
           <w:sz w:val="24"/>
           <w:szCs w:val="24"/>
         </w:rPr>
-        <w:t xml:space="preserve"> }</w:t>
-      </w:r>
-      <w:proofErr w:type="gramEnd"/>
-      <w:r>
-        <w:rPr>
-          <w:rFonts w:ascii="Times New Roman" w:eastAsia="Times New Roman" w:hAnsi="Times New Roman" w:cs="Times New Roman"/>
-          <w:color w:val="000000"/>
-          <w:sz w:val="24"/>
-          <w:szCs w:val="24"/>
-        </w:rPr>
-        <w:t>}</w:t>
+        <w:t xml:space="preserve"> }}</w:t>
       </w:r>
     </w:p>
     <w:p>
@@ -1478,7 +1292,6 @@
         </w:rPr>
         <w:t xml:space="preserve">Диагноз: </w:t>
       </w:r>
-      <w:proofErr w:type="gramStart"/>
       <w:r>
         <w:rPr>
           <w:rFonts w:ascii="Times New Roman" w:eastAsia="Times New Roman" w:hAnsi="Times New Roman" w:cs="Times New Roman"/>
@@ -1498,7 +1311,6 @@
         </w:rPr>
         <w:t>diagnosis</w:t>
       </w:r>
-      <w:proofErr w:type="gramEnd"/>
       <w:r>
         <w:rPr>
           <w:rFonts w:ascii="Times New Roman" w:eastAsia="Times New Roman" w:hAnsi="Times New Roman" w:cs="Times New Roman"/>
@@ -1549,7 +1361,6 @@
         </w:rPr>
         <w:t>МКБ [</w:t>
       </w:r>
-      <w:proofErr w:type="gramStart"/>
       <w:r>
         <w:rPr>
           <w:rFonts w:ascii="Times New Roman" w:eastAsia="Times New Roman" w:hAnsi="Times New Roman" w:cs="Times New Roman"/>
@@ -1576,17 +1387,7 @@
           <w:sz w:val="24"/>
           <w:szCs w:val="24"/>
         </w:rPr>
-        <w:t>10 }</w:t>
-      </w:r>
-      <w:proofErr w:type="gramEnd"/>
-      <w:r>
-        <w:rPr>
-          <w:rFonts w:ascii="Times New Roman" w:eastAsia="Times New Roman" w:hAnsi="Times New Roman" w:cs="Times New Roman"/>
-          <w:color w:val="000000"/>
-          <w:sz w:val="24"/>
-          <w:szCs w:val="24"/>
-        </w:rPr>
-        <w:t>}</w:t>
+        <w:t>10 }}</w:t>
       </w:r>
       <w:r>
         <w:rPr>
@@ -1649,7 +1450,6 @@
         </w:rPr>
         <w:t xml:space="preserve">Открыт МЭС № </w:t>
       </w:r>
-      <w:proofErr w:type="gramStart"/>
       <w:r>
         <w:rPr>
           <w:rFonts w:ascii="Arial CYR" w:eastAsia="Times New Roman" w:hAnsi="Arial CYR" w:cs="Arial CYR"/>
@@ -1674,7 +1474,6 @@
         </w:rPr>
         <w:t>cax</w:t>
       </w:r>
-      <w:proofErr w:type="gramEnd"/>
       <w:r>
         <w:rPr>
           <w:rFonts w:ascii="Arial CYR" w:eastAsia="Times New Roman" w:hAnsi="Arial CYR" w:cs="Arial CYR"/>
@@ -1687,7 +1486,6 @@
         </w:rPr>
         <w:t>_</w:t>
       </w:r>
-      <w:proofErr w:type="gramStart"/>
       <w:r>
         <w:rPr>
           <w:rFonts w:ascii="Arial CYR" w:eastAsia="Times New Roman" w:hAnsi="Arial CYR" w:cs="Arial CYR"/>
@@ -1710,20 +1508,7 @@
           <w:szCs w:val="20"/>
           <w:lang w:eastAsia="ru-RU"/>
         </w:rPr>
-        <w:t xml:space="preserve"> }</w:t>
-      </w:r>
-      <w:proofErr w:type="gramEnd"/>
-      <w:r>
-        <w:rPr>
-          <w:rFonts w:ascii="Arial CYR" w:eastAsia="Times New Roman" w:hAnsi="Arial CYR" w:cs="Arial CYR"/>
-          <w:b/>
-          <w:bCs/>
-          <w:position w:val="0"/>
-          <w:sz w:val="20"/>
-          <w:szCs w:val="20"/>
-          <w:lang w:eastAsia="ru-RU"/>
-        </w:rPr>
-        <w:t>}</w:t>
+        <w:t xml:space="preserve"> }}</w:t>
       </w:r>
     </w:p>
     <w:p>
@@ -1919,17 +1704,7 @@
           <w:sz w:val="24"/>
           <w:szCs w:val="24"/>
         </w:rPr>
-        <w:t xml:space="preserve">Врач-хирург                                                        </w:t>
-      </w:r>
-      <w:proofErr w:type="gramStart"/>
-      <w:r>
-        <w:rPr>
-          <w:rFonts w:ascii="Times New Roman" w:eastAsia="Times New Roman" w:hAnsi="Times New Roman" w:cs="Times New Roman"/>
-          <w:color w:val="000000"/>
-          <w:sz w:val="24"/>
-          <w:szCs w:val="24"/>
-        </w:rPr>
-        <w:t xml:space="preserve">   </w:t>
+        <w:t xml:space="preserve">Врач-хирург                                                           </w:t>
       </w:r>
       <w:r>
         <w:rPr>
@@ -1950,7 +1725,6 @@
         </w:rPr>
         <w:t>doctor</w:t>
       </w:r>
-      <w:proofErr w:type="gramEnd"/>
       <w:r>
         <w:rPr>
           <w:rFonts w:ascii="Times New Roman" w:eastAsia="Times New Roman" w:hAnsi="Times New Roman" w:cs="Times New Roman"/>
@@ -2064,25 +1838,14 @@
           <w:szCs w:val="24"/>
         </w:rPr>
       </w:pPr>
-      <w:proofErr w:type="gramStart"/>
-      <w:r>
-        <w:rPr>
-          <w:rFonts w:ascii="Times New Roman" w:eastAsia="Times New Roman" w:hAnsi="Times New Roman" w:cs="Times New Roman"/>
-          <w:color w:val="000000"/>
-          <w:sz w:val="24"/>
-          <w:szCs w:val="24"/>
-        </w:rPr>
-        <w:t>СПб  ГБУЗ</w:t>
-      </w:r>
-      <w:proofErr w:type="gramEnd"/>
-      <w:r>
-        <w:rPr>
-          <w:rFonts w:ascii="Times New Roman" w:eastAsia="Times New Roman" w:hAnsi="Times New Roman" w:cs="Times New Roman"/>
-          <w:color w:val="000000"/>
-          <w:sz w:val="24"/>
-          <w:szCs w:val="24"/>
-        </w:rPr>
-        <w:t xml:space="preserve"> «Городская поликлиника № 19</w:t>
+      <w:r>
+        <w:rPr>
+          <w:rFonts w:ascii="Times New Roman" w:eastAsia="Times New Roman" w:hAnsi="Times New Roman" w:cs="Times New Roman"/>
+          <w:color w:val="000000"/>
+          <w:sz w:val="24"/>
+          <w:szCs w:val="24"/>
+        </w:rPr>
+        <w:t>СПб  ГБУЗ «Городская поликлиника № 19</w:t>
       </w:r>
     </w:p>
     <w:p>
@@ -2138,19 +1901,8 @@
           <w:sz w:val="24"/>
           <w:szCs w:val="24"/>
         </w:rPr>
-        <w:t>«Поликлиническое отделение № __</w:t>
-      </w:r>
-      <w:proofErr w:type="gramStart"/>
-      <w:r>
-        <w:rPr>
-          <w:rFonts w:ascii="Times New Roman" w:eastAsia="Times New Roman" w:hAnsi="Times New Roman" w:cs="Times New Roman"/>
-          <w:color w:val="000000"/>
-          <w:sz w:val="24"/>
-          <w:szCs w:val="24"/>
-        </w:rPr>
-        <w:t>_ »</w:t>
-      </w:r>
-      <w:proofErr w:type="gramEnd"/>
+        <w:t>«Поликлиническое отделение № ___ »</w:t>
+      </w:r>
     </w:p>
     <w:p>
       <w:pPr>
@@ -2274,20 +2026,8 @@
           <w:sz w:val="24"/>
           <w:szCs w:val="24"/>
         </w:rPr>
-        <w:t xml:space="preserve">на </w:t>
-      </w:r>
-      <w:proofErr w:type="gramStart"/>
-      <w:r>
-        <w:rPr>
-          <w:rFonts w:ascii="Times New Roman" w:eastAsia="Times New Roman" w:hAnsi="Times New Roman" w:cs="Times New Roman"/>
-          <w:b/>
-          <w:color w:val="000000"/>
-          <w:sz w:val="24"/>
-          <w:szCs w:val="24"/>
-        </w:rPr>
-        <w:t>медицинское  вмешательство</w:t>
-      </w:r>
-      <w:proofErr w:type="gramEnd"/>
+        <w:t>на медицинское  вмешательство</w:t>
+      </w:r>
     </w:p>
     <w:p>
       <w:pPr>
@@ -2427,7 +2167,6 @@
                 <w:lang w:val="en-US"/>
               </w:rPr>
             </w:pPr>
-            <w:proofErr w:type="gramStart"/>
             <w:r>
               <w:rPr>
                 <w:rFonts w:ascii="Times New Roman" w:eastAsia="Times New Roman" w:hAnsi="Times New Roman" w:cs="Times New Roman"/>
@@ -2447,7 +2186,6 @@
               </w:rPr>
               <w:t>patient</w:t>
             </w:r>
-            <w:proofErr w:type="gramEnd"/>
             <w:r>
               <w:rPr>
                 <w:rFonts w:ascii="Times New Roman" w:eastAsia="Times New Roman" w:hAnsi="Times New Roman" w:cs="Times New Roman"/>
@@ -2591,7 +2329,6 @@
                 <w:lang w:val="en-US"/>
               </w:rPr>
             </w:pPr>
-            <w:proofErr w:type="gramStart"/>
             <w:r>
               <w:rPr>
                 <w:rFonts w:ascii="Times New Roman" w:eastAsia="Times New Roman" w:hAnsi="Times New Roman" w:cs="Times New Roman"/>
@@ -2611,7 +2348,6 @@
               </w:rPr>
               <w:t>birth</w:t>
             </w:r>
-            <w:proofErr w:type="gramEnd"/>
             <w:r>
               <w:rPr>
                 <w:rFonts w:ascii="Times New Roman" w:eastAsia="Times New Roman" w:hAnsi="Times New Roman" w:cs="Times New Roman"/>
@@ -2731,7 +2467,6 @@
                 <w:szCs w:val="24"/>
               </w:rPr>
             </w:pPr>
-            <w:proofErr w:type="gramStart"/>
             <w:r>
               <w:rPr>
                 <w:rFonts w:ascii="Times New Roman" w:eastAsia="Times New Roman" w:hAnsi="Times New Roman" w:cs="Times New Roman"/>
@@ -2751,7 +2486,6 @@
               </w:rPr>
               <w:t>patient</w:t>
             </w:r>
-            <w:proofErr w:type="gramEnd"/>
             <w:r>
               <w:rPr>
                 <w:rFonts w:ascii="Times New Roman" w:eastAsia="Times New Roman" w:hAnsi="Times New Roman" w:cs="Times New Roman"/>
@@ -2847,67 +2581,7 @@
           <w:sz w:val="24"/>
           <w:szCs w:val="24"/>
         </w:rPr>
-        <w:t>поставлен(</w:t>
-      </w:r>
-      <w:proofErr w:type="gramStart"/>
-      <w:r>
-        <w:rPr>
-          <w:rFonts w:ascii="Times New Roman" w:eastAsia="Times New Roman" w:hAnsi="Times New Roman" w:cs="Times New Roman"/>
-          <w:color w:val="000000"/>
-          <w:sz w:val="24"/>
-          <w:szCs w:val="24"/>
-        </w:rPr>
-        <w:t>а)  в</w:t>
-      </w:r>
-      <w:proofErr w:type="gramEnd"/>
-      <w:r>
-        <w:rPr>
-          <w:rFonts w:ascii="Times New Roman" w:eastAsia="Times New Roman" w:hAnsi="Times New Roman" w:cs="Times New Roman"/>
-          <w:color w:val="000000"/>
-          <w:sz w:val="24"/>
-          <w:szCs w:val="24"/>
-        </w:rPr>
-        <w:t xml:space="preserve"> </w:t>
-      </w:r>
-      <w:proofErr w:type="gramStart"/>
-      <w:r>
-        <w:rPr>
-          <w:rFonts w:ascii="Times New Roman" w:eastAsia="Times New Roman" w:hAnsi="Times New Roman" w:cs="Times New Roman"/>
-          <w:color w:val="000000"/>
-          <w:sz w:val="24"/>
-          <w:szCs w:val="24"/>
-        </w:rPr>
-        <w:t>известность,  что</w:t>
-      </w:r>
-      <w:proofErr w:type="gramEnd"/>
-      <w:r>
-        <w:rPr>
-          <w:rFonts w:ascii="Times New Roman" w:eastAsia="Times New Roman" w:hAnsi="Times New Roman" w:cs="Times New Roman"/>
-          <w:color w:val="000000"/>
-          <w:sz w:val="24"/>
-          <w:szCs w:val="24"/>
-        </w:rPr>
-        <w:t xml:space="preserve">  </w:t>
-      </w:r>
-      <w:proofErr w:type="gramStart"/>
-      <w:r>
-        <w:rPr>
-          <w:rFonts w:ascii="Times New Roman" w:eastAsia="Times New Roman" w:hAnsi="Times New Roman" w:cs="Times New Roman"/>
-          <w:color w:val="000000"/>
-          <w:sz w:val="24"/>
-          <w:szCs w:val="24"/>
-        </w:rPr>
-        <w:t>я  госпитализирован</w:t>
-      </w:r>
-      <w:proofErr w:type="gramEnd"/>
-      <w:r>
-        <w:rPr>
-          <w:rFonts w:ascii="Times New Roman" w:eastAsia="Times New Roman" w:hAnsi="Times New Roman" w:cs="Times New Roman"/>
-          <w:color w:val="000000"/>
-          <w:sz w:val="24"/>
-          <w:szCs w:val="24"/>
-        </w:rPr>
-        <w:t>(а) в дневной стационар СПб ГУЗ ГП №19 поликлинического отделения № ___.</w:t>
+        <w:t>поставлен(а)  в известность,  что  я  госпитализирован(а) в дневной стационар СПб ГУЗ ГП №19 поликлинического отделения № ___.</w:t>
       </w:r>
     </w:p>
     <w:p>
@@ -2954,47 +2628,7 @@
           <w:sz w:val="24"/>
           <w:szCs w:val="24"/>
         </w:rPr>
-        <w:t xml:space="preserve">- Мне, согласно моей воли, даны полные и всесторонние разъяснения о </w:t>
-      </w:r>
-      <w:proofErr w:type="gramStart"/>
-      <w:r>
-        <w:rPr>
-          <w:rFonts w:ascii="Times New Roman" w:eastAsia="Times New Roman" w:hAnsi="Times New Roman" w:cs="Times New Roman"/>
-          <w:color w:val="000000"/>
-          <w:sz w:val="24"/>
-          <w:szCs w:val="24"/>
-        </w:rPr>
-        <w:t xml:space="preserve">характере,   </w:t>
-      </w:r>
-      <w:proofErr w:type="gramEnd"/>
-      <w:r>
-        <w:rPr>
-          <w:rFonts w:ascii="Times New Roman" w:eastAsia="Times New Roman" w:hAnsi="Times New Roman" w:cs="Times New Roman"/>
-          <w:color w:val="000000"/>
-          <w:sz w:val="24"/>
-          <w:szCs w:val="24"/>
-        </w:rPr>
-        <w:t xml:space="preserve">степени   тяжести   и   </w:t>
-      </w:r>
-      <w:proofErr w:type="gramStart"/>
-      <w:r>
-        <w:rPr>
-          <w:rFonts w:ascii="Times New Roman" w:eastAsia="Times New Roman" w:hAnsi="Times New Roman" w:cs="Times New Roman"/>
-          <w:color w:val="000000"/>
-          <w:sz w:val="24"/>
-          <w:szCs w:val="24"/>
-        </w:rPr>
-        <w:t>возможных  осложнениях</w:t>
-      </w:r>
-      <w:proofErr w:type="gramEnd"/>
-      <w:r>
-        <w:rPr>
-          <w:rFonts w:ascii="Times New Roman" w:eastAsia="Times New Roman" w:hAnsi="Times New Roman" w:cs="Times New Roman"/>
-          <w:color w:val="000000"/>
-          <w:sz w:val="24"/>
-          <w:szCs w:val="24"/>
-        </w:rPr>
-        <w:t xml:space="preserve">  моего заболевания;</w:t>
+        <w:t>- Мне, согласно моей воли, даны полные и всесторонние разъяснения о характере,   степени   тяжести   и   возможных  осложнениях  моего заболевания;</w:t>
       </w:r>
     </w:p>
     <w:p>
@@ -3041,67 +2675,7 @@
           <w:sz w:val="24"/>
           <w:szCs w:val="24"/>
         </w:rPr>
-        <w:t>- Я ознакомлен(</w:t>
-      </w:r>
-      <w:proofErr w:type="gramStart"/>
-      <w:r>
-        <w:rPr>
-          <w:rFonts w:ascii="Times New Roman" w:eastAsia="Times New Roman" w:hAnsi="Times New Roman" w:cs="Times New Roman"/>
-          <w:color w:val="000000"/>
-          <w:sz w:val="24"/>
-          <w:szCs w:val="24"/>
-        </w:rPr>
-        <w:t xml:space="preserve">а)   </w:t>
-      </w:r>
-      <w:proofErr w:type="gramEnd"/>
-      <w:r>
-        <w:rPr>
-          <w:rFonts w:ascii="Times New Roman" w:eastAsia="Times New Roman" w:hAnsi="Times New Roman" w:cs="Times New Roman"/>
-          <w:color w:val="000000"/>
-          <w:sz w:val="24"/>
-          <w:szCs w:val="24"/>
-        </w:rPr>
-        <w:t xml:space="preserve">с   </w:t>
-      </w:r>
-      <w:proofErr w:type="gramStart"/>
-      <w:r>
-        <w:rPr>
-          <w:rFonts w:ascii="Times New Roman" w:eastAsia="Times New Roman" w:hAnsi="Times New Roman" w:cs="Times New Roman"/>
-          <w:color w:val="000000"/>
-          <w:sz w:val="24"/>
-          <w:szCs w:val="24"/>
-        </w:rPr>
-        <w:t>распорядком  и</w:t>
-      </w:r>
-      <w:proofErr w:type="gramEnd"/>
-      <w:r>
-        <w:rPr>
-          <w:rFonts w:ascii="Times New Roman" w:eastAsia="Times New Roman" w:hAnsi="Times New Roman" w:cs="Times New Roman"/>
-          <w:color w:val="000000"/>
-          <w:sz w:val="24"/>
-          <w:szCs w:val="24"/>
-        </w:rPr>
-        <w:t xml:space="preserve">  правилами лечебно-охранительного    </w:t>
-      </w:r>
-      <w:proofErr w:type="gramStart"/>
-      <w:r>
-        <w:rPr>
-          <w:rFonts w:ascii="Times New Roman" w:eastAsia="Times New Roman" w:hAnsi="Times New Roman" w:cs="Times New Roman"/>
-          <w:color w:val="000000"/>
-          <w:sz w:val="24"/>
-          <w:szCs w:val="24"/>
-        </w:rPr>
-        <w:t xml:space="preserve">режима,   </w:t>
-      </w:r>
-      <w:proofErr w:type="gramEnd"/>
-      <w:r>
-        <w:rPr>
-          <w:rFonts w:ascii="Times New Roman" w:eastAsia="Times New Roman" w:hAnsi="Times New Roman" w:cs="Times New Roman"/>
-          <w:color w:val="000000"/>
-          <w:sz w:val="24"/>
-          <w:szCs w:val="24"/>
-        </w:rPr>
-        <w:t xml:space="preserve"> установленного    в    данном лечебно-профилактическом учреждении, и обязуюсь их соблюдать;</w:t>
+        <w:t>- Я ознакомлен(а)   с   распорядком  и  правилами лечебно-охранительного    режима,    установленного    в    данном лечебно-профилактическом учреждении, и обязуюсь их соблюдать;</w:t>
       </w:r>
     </w:p>
     <w:p>
@@ -3148,107 +2722,7 @@
           <w:sz w:val="24"/>
           <w:szCs w:val="24"/>
         </w:rPr>
-        <w:t xml:space="preserve">- Добровольно    даю     свое    согласие    на   проведение   мне, в   соответствии   с   назначениями   врача, диагностических    </w:t>
-      </w:r>
-      <w:proofErr w:type="gramStart"/>
-      <w:r>
-        <w:rPr>
-          <w:rFonts w:ascii="Times New Roman" w:eastAsia="Times New Roman" w:hAnsi="Times New Roman" w:cs="Times New Roman"/>
-          <w:color w:val="000000"/>
-          <w:sz w:val="24"/>
-          <w:szCs w:val="24"/>
-        </w:rPr>
-        <w:t xml:space="preserve">исследований:   </w:t>
-      </w:r>
-      <w:proofErr w:type="gramEnd"/>
-      <w:r>
-        <w:rPr>
-          <w:rFonts w:ascii="Times New Roman" w:eastAsia="Times New Roman" w:hAnsi="Times New Roman" w:cs="Times New Roman"/>
-          <w:color w:val="000000"/>
-          <w:sz w:val="24"/>
-          <w:szCs w:val="24"/>
-        </w:rPr>
-        <w:t xml:space="preserve"> анализа    крови    общего   и </w:t>
-      </w:r>
-      <w:proofErr w:type="gramStart"/>
-      <w:r>
-        <w:rPr>
-          <w:rFonts w:ascii="Times New Roman" w:eastAsia="Times New Roman" w:hAnsi="Times New Roman" w:cs="Times New Roman"/>
-          <w:color w:val="000000"/>
-          <w:sz w:val="24"/>
-          <w:szCs w:val="24"/>
-        </w:rPr>
-        <w:t>биохимического,  анализа</w:t>
-      </w:r>
-      <w:proofErr w:type="gramEnd"/>
-      <w:r>
-        <w:rPr>
-          <w:rFonts w:ascii="Times New Roman" w:eastAsia="Times New Roman" w:hAnsi="Times New Roman" w:cs="Times New Roman"/>
-          <w:color w:val="000000"/>
-          <w:sz w:val="24"/>
-          <w:szCs w:val="24"/>
-        </w:rPr>
-        <w:t xml:space="preserve">     мочи     </w:t>
-      </w:r>
-      <w:proofErr w:type="gramStart"/>
-      <w:r>
-        <w:rPr>
-          <w:rFonts w:ascii="Times New Roman" w:eastAsia="Times New Roman" w:hAnsi="Times New Roman" w:cs="Times New Roman"/>
-          <w:color w:val="000000"/>
-          <w:sz w:val="24"/>
-          <w:szCs w:val="24"/>
-        </w:rPr>
-        <w:t xml:space="preserve">общего,   </w:t>
-      </w:r>
-      <w:proofErr w:type="gramEnd"/>
-      <w:r>
-        <w:rPr>
-          <w:rFonts w:ascii="Times New Roman" w:eastAsia="Times New Roman" w:hAnsi="Times New Roman" w:cs="Times New Roman"/>
-          <w:color w:val="000000"/>
-          <w:sz w:val="24"/>
-          <w:szCs w:val="24"/>
-        </w:rPr>
-        <w:t xml:space="preserve"> электрокардиографии, </w:t>
-      </w:r>
-      <w:proofErr w:type="gramStart"/>
-      <w:r>
-        <w:rPr>
-          <w:rFonts w:ascii="Times New Roman" w:eastAsia="Times New Roman" w:hAnsi="Times New Roman" w:cs="Times New Roman"/>
-          <w:color w:val="000000"/>
-          <w:sz w:val="24"/>
-          <w:szCs w:val="24"/>
-        </w:rPr>
-        <w:t>лечебных  мероприятий</w:t>
-      </w:r>
-      <w:proofErr w:type="gramEnd"/>
-      <w:r>
-        <w:rPr>
-          <w:rFonts w:ascii="Times New Roman" w:eastAsia="Times New Roman" w:hAnsi="Times New Roman" w:cs="Times New Roman"/>
-          <w:color w:val="000000"/>
-          <w:sz w:val="24"/>
-          <w:szCs w:val="24"/>
-        </w:rPr>
-        <w:t xml:space="preserve">: инъекций, оперативных пособий.   Необходимость   </w:t>
-      </w:r>
-      <w:proofErr w:type="gramStart"/>
-      <w:r>
-        <w:rPr>
-          <w:rFonts w:ascii="Times New Roman" w:eastAsia="Times New Roman" w:hAnsi="Times New Roman" w:cs="Times New Roman"/>
-          <w:color w:val="000000"/>
-          <w:sz w:val="24"/>
-          <w:szCs w:val="24"/>
-        </w:rPr>
-        <w:t>других  методов</w:t>
-      </w:r>
-      <w:proofErr w:type="gramEnd"/>
-      <w:r>
-        <w:rPr>
-          <w:rFonts w:ascii="Times New Roman" w:eastAsia="Times New Roman" w:hAnsi="Times New Roman" w:cs="Times New Roman"/>
-          <w:color w:val="000000"/>
-          <w:sz w:val="24"/>
-          <w:szCs w:val="24"/>
-        </w:rPr>
-        <w:t xml:space="preserve"> обследования и лечения будет мне разъяснена дополнительно;</w:t>
+        <w:t>- Добровольно    даю     свое    согласие    на   проведение   мне, в   соответствии   с   назначениями   врача, диагностических    исследований:    анализа    крови    общего   и биохимического,  анализа     мочи     общего,    электрокардиографии, лечебных  мероприятий: инъекций, оперативных пособий.   Необходимость   других  методов обследования и лечения будет мне разъяснена дополнительно;</w:t>
       </w:r>
     </w:p>
     <w:p>
@@ -3295,147 +2769,7 @@
           <w:sz w:val="24"/>
           <w:szCs w:val="24"/>
         </w:rPr>
-        <w:t xml:space="preserve">- Я информирован(а) о </w:t>
-      </w:r>
-      <w:proofErr w:type="gramStart"/>
-      <w:r>
-        <w:rPr>
-          <w:rFonts w:ascii="Times New Roman" w:eastAsia="Times New Roman" w:hAnsi="Times New Roman" w:cs="Times New Roman"/>
-          <w:color w:val="000000"/>
-          <w:sz w:val="24"/>
-          <w:szCs w:val="24"/>
-        </w:rPr>
-        <w:t>целях,   характере  и</w:t>
-      </w:r>
-      <w:proofErr w:type="gramEnd"/>
-      <w:r>
-        <w:rPr>
-          <w:rFonts w:ascii="Times New Roman" w:eastAsia="Times New Roman" w:hAnsi="Times New Roman" w:cs="Times New Roman"/>
-          <w:color w:val="000000"/>
-          <w:sz w:val="24"/>
-          <w:szCs w:val="24"/>
-        </w:rPr>
-        <w:t xml:space="preserve"> </w:t>
-      </w:r>
-      <w:proofErr w:type="gramStart"/>
-      <w:r>
-        <w:rPr>
-          <w:rFonts w:ascii="Times New Roman" w:eastAsia="Times New Roman" w:hAnsi="Times New Roman" w:cs="Times New Roman"/>
-          <w:color w:val="000000"/>
-          <w:sz w:val="24"/>
-          <w:szCs w:val="24"/>
-        </w:rPr>
-        <w:t>неблагоприятных  эффектах</w:t>
-      </w:r>
-      <w:proofErr w:type="gramEnd"/>
-      <w:r>
-        <w:rPr>
-          <w:rFonts w:ascii="Times New Roman" w:eastAsia="Times New Roman" w:hAnsi="Times New Roman" w:cs="Times New Roman"/>
-          <w:color w:val="000000"/>
-          <w:sz w:val="24"/>
-          <w:szCs w:val="24"/>
-        </w:rPr>
-        <w:t xml:space="preserve">  </w:t>
-      </w:r>
-      <w:proofErr w:type="gramStart"/>
-      <w:r>
-        <w:rPr>
-          <w:rFonts w:ascii="Times New Roman" w:eastAsia="Times New Roman" w:hAnsi="Times New Roman" w:cs="Times New Roman"/>
-          <w:color w:val="000000"/>
-          <w:sz w:val="24"/>
-          <w:szCs w:val="24"/>
-        </w:rPr>
-        <w:t>диагностических  и</w:t>
-      </w:r>
-      <w:proofErr w:type="gramEnd"/>
-      <w:r>
-        <w:rPr>
-          <w:rFonts w:ascii="Times New Roman" w:eastAsia="Times New Roman" w:hAnsi="Times New Roman" w:cs="Times New Roman"/>
-          <w:color w:val="000000"/>
-          <w:sz w:val="24"/>
-          <w:szCs w:val="24"/>
-        </w:rPr>
-        <w:t xml:space="preserve">  </w:t>
-      </w:r>
-      <w:proofErr w:type="gramStart"/>
-      <w:r>
-        <w:rPr>
-          <w:rFonts w:ascii="Times New Roman" w:eastAsia="Times New Roman" w:hAnsi="Times New Roman" w:cs="Times New Roman"/>
-          <w:color w:val="000000"/>
-          <w:sz w:val="24"/>
-          <w:szCs w:val="24"/>
-        </w:rPr>
-        <w:t>лечебных  процедур</w:t>
-      </w:r>
-      <w:proofErr w:type="gramEnd"/>
-      <w:r>
-        <w:rPr>
-          <w:rFonts w:ascii="Times New Roman" w:eastAsia="Times New Roman" w:hAnsi="Times New Roman" w:cs="Times New Roman"/>
-          <w:color w:val="000000"/>
-          <w:sz w:val="24"/>
-          <w:szCs w:val="24"/>
-        </w:rPr>
-        <w:t xml:space="preserve">, возможности непреднамеренного причинения вреда здоровью, а также о </w:t>
-      </w:r>
-      <w:proofErr w:type="gramStart"/>
-      <w:r>
-        <w:rPr>
-          <w:rFonts w:ascii="Times New Roman" w:eastAsia="Times New Roman" w:hAnsi="Times New Roman" w:cs="Times New Roman"/>
-          <w:color w:val="000000"/>
-          <w:sz w:val="24"/>
-          <w:szCs w:val="24"/>
-        </w:rPr>
-        <w:t>том,  что</w:t>
-      </w:r>
-      <w:proofErr w:type="gramEnd"/>
-      <w:r>
-        <w:rPr>
-          <w:rFonts w:ascii="Times New Roman" w:eastAsia="Times New Roman" w:hAnsi="Times New Roman" w:cs="Times New Roman"/>
-          <w:color w:val="000000"/>
-          <w:sz w:val="24"/>
-          <w:szCs w:val="24"/>
-        </w:rPr>
-        <w:t xml:space="preserve">  </w:t>
-      </w:r>
-      <w:proofErr w:type="gramStart"/>
-      <w:r>
-        <w:rPr>
-          <w:rFonts w:ascii="Times New Roman" w:eastAsia="Times New Roman" w:hAnsi="Times New Roman" w:cs="Times New Roman"/>
-          <w:color w:val="000000"/>
-          <w:sz w:val="24"/>
-          <w:szCs w:val="24"/>
-        </w:rPr>
-        <w:t>предстоит  мне</w:t>
-      </w:r>
-      <w:proofErr w:type="gramEnd"/>
-      <w:r>
-        <w:rPr>
-          <w:rFonts w:ascii="Times New Roman" w:eastAsia="Times New Roman" w:hAnsi="Times New Roman" w:cs="Times New Roman"/>
-          <w:color w:val="000000"/>
-          <w:sz w:val="24"/>
-          <w:szCs w:val="24"/>
-        </w:rPr>
-        <w:t xml:space="preserve"> </w:t>
-      </w:r>
-      <w:proofErr w:type="gramStart"/>
-      <w:r>
-        <w:rPr>
-          <w:rFonts w:ascii="Times New Roman" w:eastAsia="Times New Roman" w:hAnsi="Times New Roman" w:cs="Times New Roman"/>
-          <w:color w:val="000000"/>
-          <w:sz w:val="24"/>
-          <w:szCs w:val="24"/>
-        </w:rPr>
-        <w:t>делать  во</w:t>
-      </w:r>
-      <w:proofErr w:type="gramEnd"/>
-      <w:r>
-        <w:rPr>
-          <w:rFonts w:ascii="Times New Roman" w:eastAsia="Times New Roman" w:hAnsi="Times New Roman" w:cs="Times New Roman"/>
-          <w:color w:val="000000"/>
-          <w:sz w:val="24"/>
-          <w:szCs w:val="24"/>
-        </w:rPr>
-        <w:t xml:space="preserve">  время их проведения;</w:t>
+        <w:t>- Я информирован(а) о целях,   характере  и неблагоприятных  эффектах  диагностических  и  лечебных  процедур, возможности непреднамеренного причинения вреда здоровью, а также о том,  что  предстоит  мне делать  во  время их проведения;</w:t>
       </w:r>
     </w:p>
     <w:p>
@@ -3482,47 +2816,7 @@
           <w:sz w:val="24"/>
           <w:szCs w:val="24"/>
         </w:rPr>
-        <w:t xml:space="preserve">- Я извещен(а) о том, что мне необходимо регулярно принимать назначенные препараты и другие методы лечения, немедленно сообщать   врачу   </w:t>
-      </w:r>
-      <w:proofErr w:type="gramStart"/>
-      <w:r>
-        <w:rPr>
-          <w:rFonts w:ascii="Times New Roman" w:eastAsia="Times New Roman" w:hAnsi="Times New Roman" w:cs="Times New Roman"/>
-          <w:color w:val="000000"/>
-          <w:sz w:val="24"/>
-          <w:szCs w:val="24"/>
-        </w:rPr>
-        <w:t>о  любом</w:t>
-      </w:r>
-      <w:proofErr w:type="gramEnd"/>
-      <w:r>
-        <w:rPr>
-          <w:rFonts w:ascii="Times New Roman" w:eastAsia="Times New Roman" w:hAnsi="Times New Roman" w:cs="Times New Roman"/>
-          <w:color w:val="000000"/>
-          <w:sz w:val="24"/>
-          <w:szCs w:val="24"/>
-        </w:rPr>
-        <w:t xml:space="preserve">  </w:t>
-      </w:r>
-      <w:proofErr w:type="gramStart"/>
-      <w:r>
-        <w:rPr>
-          <w:rFonts w:ascii="Times New Roman" w:eastAsia="Times New Roman" w:hAnsi="Times New Roman" w:cs="Times New Roman"/>
-          <w:color w:val="000000"/>
-          <w:sz w:val="24"/>
-          <w:szCs w:val="24"/>
-        </w:rPr>
-        <w:t>ухудшении  самочувствия</w:t>
-      </w:r>
-      <w:proofErr w:type="gramEnd"/>
-      <w:r>
-        <w:rPr>
-          <w:rFonts w:ascii="Times New Roman" w:eastAsia="Times New Roman" w:hAnsi="Times New Roman" w:cs="Times New Roman"/>
-          <w:color w:val="000000"/>
-          <w:sz w:val="24"/>
-          <w:szCs w:val="24"/>
-        </w:rPr>
-        <w:t>, согласовывать с врачом прием любых, не прописанных лекарств;</w:t>
+        <w:t>- Я извещен(а) о том, что мне необходимо регулярно принимать назначенные препараты и другие методы лечения, немедленно сообщать   врачу   о  любом  ухудшении  самочувствия, согласовывать с врачом прием любых, не прописанных лекарств;</w:t>
       </w:r>
     </w:p>
     <w:p>
@@ -3569,127 +2863,7 @@
           <w:sz w:val="24"/>
           <w:szCs w:val="24"/>
         </w:rPr>
-        <w:t xml:space="preserve">- Я предупрежден(а) и осознаю, что отказ от лечения, несоблюдение лечебно-охранительного режима, рекомендаций </w:t>
-      </w:r>
-      <w:proofErr w:type="gramStart"/>
-      <w:r>
-        <w:rPr>
-          <w:rFonts w:ascii="Times New Roman" w:eastAsia="Times New Roman" w:hAnsi="Times New Roman" w:cs="Times New Roman"/>
-          <w:color w:val="000000"/>
-          <w:sz w:val="24"/>
-          <w:szCs w:val="24"/>
-        </w:rPr>
-        <w:t>медицинских  работников</w:t>
-      </w:r>
-      <w:proofErr w:type="gramEnd"/>
-      <w:r>
-        <w:rPr>
-          <w:rFonts w:ascii="Times New Roman" w:eastAsia="Times New Roman" w:hAnsi="Times New Roman" w:cs="Times New Roman"/>
-          <w:color w:val="000000"/>
-          <w:sz w:val="24"/>
-          <w:szCs w:val="24"/>
-        </w:rPr>
-        <w:t xml:space="preserve">, </w:t>
-      </w:r>
-      <w:proofErr w:type="gramStart"/>
-      <w:r>
-        <w:rPr>
-          <w:rFonts w:ascii="Times New Roman" w:eastAsia="Times New Roman" w:hAnsi="Times New Roman" w:cs="Times New Roman"/>
-          <w:color w:val="000000"/>
-          <w:sz w:val="24"/>
-          <w:szCs w:val="24"/>
-        </w:rPr>
-        <w:t>режима  приема</w:t>
-      </w:r>
-      <w:proofErr w:type="gramEnd"/>
-      <w:r>
-        <w:rPr>
-          <w:rFonts w:ascii="Times New Roman" w:eastAsia="Times New Roman" w:hAnsi="Times New Roman" w:cs="Times New Roman"/>
-          <w:color w:val="000000"/>
-          <w:sz w:val="24"/>
-          <w:szCs w:val="24"/>
-        </w:rPr>
-        <w:t xml:space="preserve">  </w:t>
-      </w:r>
-      <w:proofErr w:type="gramStart"/>
-      <w:r>
-        <w:rPr>
-          <w:rFonts w:ascii="Times New Roman" w:eastAsia="Times New Roman" w:hAnsi="Times New Roman" w:cs="Times New Roman"/>
-          <w:color w:val="000000"/>
-          <w:sz w:val="24"/>
-          <w:szCs w:val="24"/>
-        </w:rPr>
-        <w:t>препаратов,  самовольное</w:t>
-      </w:r>
-      <w:proofErr w:type="gramEnd"/>
-      <w:r>
-        <w:rPr>
-          <w:rFonts w:ascii="Times New Roman" w:eastAsia="Times New Roman" w:hAnsi="Times New Roman" w:cs="Times New Roman"/>
-          <w:color w:val="000000"/>
-          <w:sz w:val="24"/>
-          <w:szCs w:val="24"/>
-        </w:rPr>
-        <w:t xml:space="preserve"> использование    медицинского   инструментария   и   оборудования, </w:t>
-      </w:r>
-      <w:proofErr w:type="gramStart"/>
-      <w:r>
-        <w:rPr>
-          <w:rFonts w:ascii="Times New Roman" w:eastAsia="Times New Roman" w:hAnsi="Times New Roman" w:cs="Times New Roman"/>
-          <w:color w:val="000000"/>
-          <w:sz w:val="24"/>
-          <w:szCs w:val="24"/>
-        </w:rPr>
-        <w:t>бесконтрольное  самолечение</w:t>
-      </w:r>
-      <w:proofErr w:type="gramEnd"/>
-      <w:r>
-        <w:rPr>
-          <w:rFonts w:ascii="Times New Roman" w:eastAsia="Times New Roman" w:hAnsi="Times New Roman" w:cs="Times New Roman"/>
-          <w:color w:val="000000"/>
-          <w:sz w:val="24"/>
-          <w:szCs w:val="24"/>
-        </w:rPr>
-        <w:t xml:space="preserve">  </w:t>
-      </w:r>
-      <w:proofErr w:type="gramStart"/>
-      <w:r>
-        <w:rPr>
-          <w:rFonts w:ascii="Times New Roman" w:eastAsia="Times New Roman" w:hAnsi="Times New Roman" w:cs="Times New Roman"/>
-          <w:color w:val="000000"/>
-          <w:sz w:val="24"/>
-          <w:szCs w:val="24"/>
-        </w:rPr>
-        <w:t>могут  осложнить</w:t>
-      </w:r>
-      <w:proofErr w:type="gramEnd"/>
-      <w:r>
-        <w:rPr>
-          <w:rFonts w:ascii="Times New Roman" w:eastAsia="Times New Roman" w:hAnsi="Times New Roman" w:cs="Times New Roman"/>
-          <w:color w:val="000000"/>
-          <w:sz w:val="24"/>
-          <w:szCs w:val="24"/>
-        </w:rPr>
-        <w:t xml:space="preserve">  </w:t>
-      </w:r>
-      <w:proofErr w:type="gramStart"/>
-      <w:r>
-        <w:rPr>
-          <w:rFonts w:ascii="Times New Roman" w:eastAsia="Times New Roman" w:hAnsi="Times New Roman" w:cs="Times New Roman"/>
-          <w:color w:val="000000"/>
-          <w:sz w:val="24"/>
-          <w:szCs w:val="24"/>
-        </w:rPr>
-        <w:t>процесс  лечения</w:t>
-      </w:r>
-      <w:proofErr w:type="gramEnd"/>
-      <w:r>
-        <w:rPr>
-          <w:rFonts w:ascii="Times New Roman" w:eastAsia="Times New Roman" w:hAnsi="Times New Roman" w:cs="Times New Roman"/>
-          <w:color w:val="000000"/>
-          <w:sz w:val="24"/>
-          <w:szCs w:val="24"/>
-        </w:rPr>
-        <w:t xml:space="preserve">  и отрицательно сказаться на состоянии здоровья;</w:t>
+        <w:t>- Я предупрежден(а) и осознаю, что отказ от лечения, несоблюдение лечебно-охранительного режима, рекомендаций медицинских  работников, режима  приема  препаратов,  самовольное использование    медицинского   инструментария   и   оборудования, бесконтрольное  самолечение  могут  осложнить  процесс  лечения  и отрицательно сказаться на состоянии здоровья;</w:t>
       </w:r>
     </w:p>
     <w:p>
@@ -3783,127 +2957,7 @@
           <w:sz w:val="24"/>
           <w:szCs w:val="24"/>
         </w:rPr>
-        <w:t>- Я   ознакомлен(</w:t>
-      </w:r>
-      <w:proofErr w:type="gramStart"/>
-      <w:r>
-        <w:rPr>
-          <w:rFonts w:ascii="Times New Roman" w:eastAsia="Times New Roman" w:hAnsi="Times New Roman" w:cs="Times New Roman"/>
-          <w:color w:val="000000"/>
-          <w:sz w:val="24"/>
-          <w:szCs w:val="24"/>
-        </w:rPr>
-        <w:t>а)  и</w:t>
-      </w:r>
-      <w:proofErr w:type="gramEnd"/>
-      <w:r>
-        <w:rPr>
-          <w:rFonts w:ascii="Times New Roman" w:eastAsia="Times New Roman" w:hAnsi="Times New Roman" w:cs="Times New Roman"/>
-          <w:color w:val="000000"/>
-          <w:sz w:val="24"/>
-          <w:szCs w:val="24"/>
-        </w:rPr>
-        <w:t xml:space="preserve">  согласен(</w:t>
-      </w:r>
-      <w:proofErr w:type="gramStart"/>
-      <w:r>
-        <w:rPr>
-          <w:rFonts w:ascii="Times New Roman" w:eastAsia="Times New Roman" w:hAnsi="Times New Roman" w:cs="Times New Roman"/>
-          <w:color w:val="000000"/>
-          <w:sz w:val="24"/>
-          <w:szCs w:val="24"/>
-        </w:rPr>
-        <w:t>а)  со</w:t>
-      </w:r>
-      <w:proofErr w:type="gramEnd"/>
-      <w:r>
-        <w:rPr>
-          <w:rFonts w:ascii="Times New Roman" w:eastAsia="Times New Roman" w:hAnsi="Times New Roman" w:cs="Times New Roman"/>
-          <w:color w:val="000000"/>
-          <w:sz w:val="24"/>
-          <w:szCs w:val="24"/>
-        </w:rPr>
-        <w:t xml:space="preserve"> всеми </w:t>
-      </w:r>
-      <w:proofErr w:type="gramStart"/>
-      <w:r>
-        <w:rPr>
-          <w:rFonts w:ascii="Times New Roman" w:eastAsia="Times New Roman" w:hAnsi="Times New Roman" w:cs="Times New Roman"/>
-          <w:color w:val="000000"/>
-          <w:sz w:val="24"/>
-          <w:szCs w:val="24"/>
-        </w:rPr>
-        <w:t>пунктами  настоящего</w:t>
-      </w:r>
-      <w:proofErr w:type="gramEnd"/>
-      <w:r>
-        <w:rPr>
-          <w:rFonts w:ascii="Times New Roman" w:eastAsia="Times New Roman" w:hAnsi="Times New Roman" w:cs="Times New Roman"/>
-          <w:color w:val="000000"/>
-          <w:sz w:val="24"/>
-          <w:szCs w:val="24"/>
-        </w:rPr>
-        <w:t xml:space="preserve"> документа, положения которого мне разъяснены, </w:t>
-      </w:r>
-      <w:proofErr w:type="gramStart"/>
-      <w:r>
-        <w:rPr>
-          <w:rFonts w:ascii="Times New Roman" w:eastAsia="Times New Roman" w:hAnsi="Times New Roman" w:cs="Times New Roman"/>
-          <w:color w:val="000000"/>
-          <w:sz w:val="24"/>
-          <w:szCs w:val="24"/>
-        </w:rPr>
-        <w:t>мною  поняты</w:t>
-      </w:r>
-      <w:proofErr w:type="gramEnd"/>
-      <w:r>
-        <w:rPr>
-          <w:rFonts w:ascii="Times New Roman" w:eastAsia="Times New Roman" w:hAnsi="Times New Roman" w:cs="Times New Roman"/>
-          <w:color w:val="000000"/>
-          <w:sz w:val="24"/>
-          <w:szCs w:val="24"/>
-        </w:rPr>
-        <w:t xml:space="preserve">  </w:t>
-      </w:r>
-      <w:proofErr w:type="gramStart"/>
-      <w:r>
-        <w:rPr>
-          <w:rFonts w:ascii="Times New Roman" w:eastAsia="Times New Roman" w:hAnsi="Times New Roman" w:cs="Times New Roman"/>
-          <w:color w:val="000000"/>
-          <w:sz w:val="24"/>
-          <w:szCs w:val="24"/>
-        </w:rPr>
-        <w:t>и  добровольно</w:t>
-      </w:r>
-      <w:proofErr w:type="gramEnd"/>
-      <w:r>
-        <w:rPr>
-          <w:rFonts w:ascii="Times New Roman" w:eastAsia="Times New Roman" w:hAnsi="Times New Roman" w:cs="Times New Roman"/>
-          <w:color w:val="000000"/>
-          <w:sz w:val="24"/>
-          <w:szCs w:val="24"/>
-        </w:rPr>
-        <w:t xml:space="preserve">  </w:t>
-      </w:r>
-      <w:proofErr w:type="gramStart"/>
-      <w:r>
-        <w:rPr>
-          <w:rFonts w:ascii="Times New Roman" w:eastAsia="Times New Roman" w:hAnsi="Times New Roman" w:cs="Times New Roman"/>
-          <w:color w:val="000000"/>
-          <w:sz w:val="24"/>
-          <w:szCs w:val="24"/>
-        </w:rPr>
-        <w:t>даю  свое</w:t>
-      </w:r>
-      <w:proofErr w:type="gramEnd"/>
-      <w:r>
-        <w:rPr>
-          <w:rFonts w:ascii="Times New Roman" w:eastAsia="Times New Roman" w:hAnsi="Times New Roman" w:cs="Times New Roman"/>
-          <w:color w:val="000000"/>
-          <w:sz w:val="24"/>
-          <w:szCs w:val="24"/>
-        </w:rPr>
-        <w:t xml:space="preserve"> согласие на обследование и лечение в предложенном объеме;</w:t>
+        <w:t>- Я   ознакомлен(а)  и  согласен(а)  со всеми пунктами  настоящего документа, положения которого мне разъяснены, мною  поняты  и  добровольно  даю  свое согласие на обследование и лечение в предложенном объеме;</w:t>
       </w:r>
     </w:p>
     <w:p>
@@ -3950,47 +3004,7 @@
           <w:sz w:val="24"/>
           <w:szCs w:val="24"/>
         </w:rPr>
-        <w:t xml:space="preserve">- </w:t>
-      </w:r>
-      <w:proofErr w:type="gramStart"/>
-      <w:r>
-        <w:rPr>
-          <w:rFonts w:ascii="Times New Roman" w:eastAsia="Times New Roman" w:hAnsi="Times New Roman" w:cs="Times New Roman"/>
-          <w:color w:val="000000"/>
-          <w:sz w:val="24"/>
-          <w:szCs w:val="24"/>
-        </w:rPr>
-        <w:t>Разрешаю,  в</w:t>
-      </w:r>
-      <w:proofErr w:type="gramEnd"/>
-      <w:r>
-        <w:rPr>
-          <w:rFonts w:ascii="Times New Roman" w:eastAsia="Times New Roman" w:hAnsi="Times New Roman" w:cs="Times New Roman"/>
-          <w:color w:val="000000"/>
-          <w:sz w:val="24"/>
-          <w:szCs w:val="24"/>
-        </w:rPr>
-        <w:t xml:space="preserve">  случае    необходимости, предоставить информацию о </w:t>
-      </w:r>
-      <w:proofErr w:type="gramStart"/>
-      <w:r>
-        <w:rPr>
-          <w:rFonts w:ascii="Times New Roman" w:eastAsia="Times New Roman" w:hAnsi="Times New Roman" w:cs="Times New Roman"/>
-          <w:color w:val="000000"/>
-          <w:sz w:val="24"/>
-          <w:szCs w:val="24"/>
-        </w:rPr>
-        <w:t>моем  диагнозе</w:t>
-      </w:r>
-      <w:proofErr w:type="gramEnd"/>
-      <w:r>
-        <w:rPr>
-          <w:rFonts w:ascii="Times New Roman" w:eastAsia="Times New Roman" w:hAnsi="Times New Roman" w:cs="Times New Roman"/>
-          <w:color w:val="000000"/>
-          <w:sz w:val="24"/>
-          <w:szCs w:val="24"/>
-        </w:rPr>
-        <w:t xml:space="preserve">, степени тяжести и характере моего заболевания моим родственникам, законным представителям, гражданам: </w:t>
+        <w:t xml:space="preserve">- Разрешаю,  в  случае    необходимости, предоставить информацию о моем  диагнозе, степени тяжести и характере моего заболевания моим родственникам, законным представителям, гражданам: </w:t>
       </w:r>
     </w:p>
     <w:p>
@@ -4258,7 +3272,6 @@
         </w:rPr>
         <w:t xml:space="preserve">Врач-хирург </w:t>
       </w:r>
-      <w:proofErr w:type="gramStart"/>
       <w:r>
         <w:rPr>
           <w:rFonts w:ascii="Times New Roman" w:eastAsia="Times New Roman" w:hAnsi="Times New Roman" w:cs="Times New Roman"/>
@@ -4278,73 +3291,32 @@
         </w:rPr>
         <w:t>doctor</w:t>
       </w:r>
-      <w:proofErr w:type="gramEnd"/>
-      <w:r>
-        <w:rPr>
-          <w:rFonts w:ascii="Times New Roman" w:eastAsia="Times New Roman" w:hAnsi="Times New Roman" w:cs="Times New Roman"/>
-          <w:color w:val="000000"/>
-          <w:sz w:val="24"/>
-          <w:szCs w:val="24"/>
-        </w:rPr>
-        <w:t xml:space="preserve"> </w:t>
-      </w:r>
-      <w:proofErr w:type="gramStart"/>
-      <w:r>
-        <w:rPr>
-          <w:rFonts w:ascii="Times New Roman" w:eastAsia="Times New Roman" w:hAnsi="Times New Roman" w:cs="Times New Roman"/>
-          <w:color w:val="000000"/>
-          <w:sz w:val="24"/>
-          <w:szCs w:val="24"/>
-        </w:rPr>
-        <w:t xml:space="preserve">}}  </w:t>
-      </w:r>
-      <w:r>
-        <w:rPr>
-          <w:rFonts w:ascii="Times New Roman" w:eastAsia="Times New Roman" w:hAnsi="Times New Roman" w:cs="Times New Roman"/>
-          <w:color w:val="000000"/>
-          <w:sz w:val="24"/>
-          <w:szCs w:val="24"/>
-        </w:rPr>
-        <w:t xml:space="preserve"> </w:t>
-      </w:r>
-      <w:proofErr w:type="gramEnd"/>
-      <w:r>
-        <w:rPr>
-          <w:rFonts w:ascii="Times New Roman" w:eastAsia="Times New Roman" w:hAnsi="Times New Roman" w:cs="Times New Roman"/>
-          <w:color w:val="000000"/>
-          <w:sz w:val="24"/>
-          <w:szCs w:val="24"/>
-        </w:rPr>
-        <w:t xml:space="preserve">                                                               </w:t>
-      </w:r>
-      <w:proofErr w:type="gramStart"/>
-      <w:r>
-        <w:rPr>
-          <w:rFonts w:ascii="Times New Roman" w:eastAsia="Times New Roman" w:hAnsi="Times New Roman" w:cs="Times New Roman"/>
-          <w:color w:val="000000"/>
-          <w:sz w:val="24"/>
-          <w:szCs w:val="24"/>
-        </w:rPr>
-        <w:t xml:space="preserve">   </w:t>
-      </w:r>
-      <w:r>
-        <w:rPr>
-          <w:rFonts w:ascii="Times New Roman" w:eastAsia="Times New Roman" w:hAnsi="Times New Roman" w:cs="Times New Roman"/>
-          <w:color w:val="000000"/>
-          <w:sz w:val="24"/>
-          <w:szCs w:val="24"/>
-        </w:rPr>
-        <w:t>(</w:t>
-      </w:r>
-      <w:proofErr w:type="gramEnd"/>
-      <w:r>
-        <w:rPr>
-          <w:rFonts w:ascii="Times New Roman" w:eastAsia="Times New Roman" w:hAnsi="Times New Roman" w:cs="Times New Roman"/>
-          <w:color w:val="000000"/>
-          <w:sz w:val="24"/>
-          <w:szCs w:val="24"/>
-        </w:rPr>
-        <w:t>подпись)</w:t>
+      <w:r>
+        <w:rPr>
+          <w:rFonts w:ascii="Times New Roman" w:eastAsia="Times New Roman" w:hAnsi="Times New Roman" w:cs="Times New Roman"/>
+          <w:color w:val="000000"/>
+          <w:sz w:val="24"/>
+          <w:szCs w:val="24"/>
+        </w:rPr>
+        <w:t xml:space="preserve"> }}  </w:t>
+      </w:r>
+      <w:r>
+        <w:rPr>
+          <w:rFonts w:ascii="Times New Roman" w:eastAsia="Times New Roman" w:hAnsi="Times New Roman" w:cs="Times New Roman"/>
+          <w:color w:val="000000"/>
+          <w:sz w:val="24"/>
+          <w:szCs w:val="24"/>
+        </w:rPr>
+        <w:t xml:space="preserve">                                                                   </w:t>
+      </w:r>
+      <w:r>
+        <w:rPr>
+          <w:rFonts w:ascii="Times New Roman" w:eastAsia="Times New Roman" w:hAnsi="Times New Roman" w:cs="Times New Roman"/>
+          <w:color w:val="000000"/>
+          <w:sz w:val="24"/>
+          <w:szCs w:val="24"/>
+        </w:rPr>
+        <w:t>(подпись)</w:t>
       </w:r>
     </w:p>
     <w:p>
@@ -4812,23 +3784,7 @@
                 <w:rFonts w:ascii="Times New Roman" w:eastAsia="Times New Roman" w:hAnsi="Times New Roman" w:cs="Times New Roman"/>
                 <w:color w:val="000000"/>
               </w:rPr>
-              <w:t>оА003</w:t>
-            </w:r>
-            <w:proofErr w:type="gramStart"/>
-            <w:r>
-              <w:rPr>
-                <w:rFonts w:ascii="Times New Roman" w:eastAsia="Times New Roman" w:hAnsi="Times New Roman" w:cs="Times New Roman"/>
-                <w:color w:val="000000"/>
-              </w:rPr>
-              <w:t>д  Некрэктомия</w:t>
-            </w:r>
-            <w:proofErr w:type="gramEnd"/>
-            <w:r>
-              <w:rPr>
-                <w:rFonts w:ascii="Times New Roman" w:eastAsia="Times New Roman" w:hAnsi="Times New Roman" w:cs="Times New Roman"/>
-                <w:color w:val="000000"/>
-              </w:rPr>
-              <w:t xml:space="preserve"> до 1% поверхности тела, м/а</w:t>
+              <w:t>оА003д  Некрэктомия до 1% поверхности тела, м/а</w:t>
             </w:r>
           </w:p>
         </w:tc>
@@ -4929,23 +3885,7 @@
                 <w:rFonts w:ascii="Times New Roman" w:eastAsia="Times New Roman" w:hAnsi="Times New Roman" w:cs="Times New Roman"/>
                 <w:color w:val="000000"/>
               </w:rPr>
-              <w:t>оА005</w:t>
-            </w:r>
-            <w:proofErr w:type="gramStart"/>
-            <w:r>
-              <w:rPr>
-                <w:rFonts w:ascii="Times New Roman" w:eastAsia="Times New Roman" w:hAnsi="Times New Roman" w:cs="Times New Roman"/>
-                <w:color w:val="000000"/>
-              </w:rPr>
-              <w:t>а  Хирургическая</w:t>
-            </w:r>
-            <w:proofErr w:type="gramEnd"/>
-            <w:r>
-              <w:rPr>
-                <w:rFonts w:ascii="Times New Roman" w:eastAsia="Times New Roman" w:hAnsi="Times New Roman" w:cs="Times New Roman"/>
-                <w:color w:val="000000"/>
-              </w:rPr>
-              <w:t xml:space="preserve"> обработка раны или инфицированной ткани, м/а</w:t>
+              <w:t>оА005а  Хирургическая обработка раны или инфицированной ткани, м/а</w:t>
             </w:r>
           </w:p>
         </w:tc>
@@ -5046,23 +3986,7 @@
                 <w:rFonts w:ascii="Times New Roman" w:eastAsia="Times New Roman" w:hAnsi="Times New Roman" w:cs="Times New Roman"/>
                 <w:color w:val="000000"/>
               </w:rPr>
-              <w:t>оА</w:t>
-            </w:r>
-            <w:proofErr w:type="gramStart"/>
-            <w:r>
-              <w:rPr>
-                <w:rFonts w:ascii="Times New Roman" w:eastAsia="Times New Roman" w:hAnsi="Times New Roman" w:cs="Times New Roman"/>
-                <w:color w:val="000000"/>
-              </w:rPr>
-              <w:t>028  Вскрытие</w:t>
-            </w:r>
-            <w:proofErr w:type="gramEnd"/>
-            <w:r>
-              <w:rPr>
-                <w:rFonts w:ascii="Times New Roman" w:eastAsia="Times New Roman" w:hAnsi="Times New Roman" w:cs="Times New Roman"/>
-                <w:color w:val="000000"/>
-              </w:rPr>
-              <w:t xml:space="preserve"> фурункула (карбункула)</w:t>
+              <w:t>оА028  Вскрытие фурункула (карбункула)</w:t>
             </w:r>
           </w:p>
         </w:tc>
@@ -5165,23 +4089,7 @@
                 <w:rFonts w:ascii="Times New Roman" w:eastAsia="Times New Roman" w:hAnsi="Times New Roman" w:cs="Times New Roman"/>
                 <w:color w:val="000000"/>
               </w:rPr>
-              <w:t>оА028</w:t>
-            </w:r>
-            <w:proofErr w:type="gramStart"/>
-            <w:r>
-              <w:rPr>
-                <w:rFonts w:ascii="Times New Roman" w:eastAsia="Times New Roman" w:hAnsi="Times New Roman" w:cs="Times New Roman"/>
-                <w:color w:val="000000"/>
-              </w:rPr>
-              <w:t>а  Вскрытие</w:t>
-            </w:r>
-            <w:proofErr w:type="gramEnd"/>
-            <w:r>
-              <w:rPr>
-                <w:rFonts w:ascii="Times New Roman" w:eastAsia="Times New Roman" w:hAnsi="Times New Roman" w:cs="Times New Roman"/>
-                <w:color w:val="000000"/>
-              </w:rPr>
-              <w:t xml:space="preserve"> фурункула (карбункула), м/а</w:t>
+              <w:t>оА028а  Вскрытие фурункула (карбункула), м/а</w:t>
             </w:r>
           </w:p>
         </w:tc>
@@ -5289,23 +4197,7 @@
                 <w:rFonts w:ascii="Times New Roman" w:eastAsia="Times New Roman" w:hAnsi="Times New Roman" w:cs="Times New Roman"/>
                 <w:color w:val="000000"/>
               </w:rPr>
-              <w:t>оА</w:t>
-            </w:r>
-            <w:proofErr w:type="gramStart"/>
-            <w:r>
-              <w:rPr>
-                <w:rFonts w:ascii="Times New Roman" w:eastAsia="Times New Roman" w:hAnsi="Times New Roman" w:cs="Times New Roman"/>
-                <w:color w:val="000000"/>
-              </w:rPr>
-              <w:t>029  Вскрытие</w:t>
-            </w:r>
-            <w:proofErr w:type="gramEnd"/>
-            <w:r>
-              <w:rPr>
-                <w:rFonts w:ascii="Times New Roman" w:eastAsia="Times New Roman" w:hAnsi="Times New Roman" w:cs="Times New Roman"/>
-                <w:color w:val="000000"/>
-              </w:rPr>
-              <w:t xml:space="preserve"> и дренирование флегмоны (абсцесса)</w:t>
+              <w:t>оА029  Вскрытие и дренирование флегмоны (абсцесса)</w:t>
             </w:r>
           </w:p>
         </w:tc>
@@ -5406,23 +4298,7 @@
                 <w:rFonts w:ascii="Times New Roman" w:eastAsia="Times New Roman" w:hAnsi="Times New Roman" w:cs="Times New Roman"/>
                 <w:color w:val="000000"/>
               </w:rPr>
-              <w:t>оА029</w:t>
-            </w:r>
-            <w:proofErr w:type="gramStart"/>
-            <w:r>
-              <w:rPr>
-                <w:rFonts w:ascii="Times New Roman" w:eastAsia="Times New Roman" w:hAnsi="Times New Roman" w:cs="Times New Roman"/>
-                <w:color w:val="000000"/>
-              </w:rPr>
-              <w:t>а  Вскрытие</w:t>
-            </w:r>
-            <w:proofErr w:type="gramEnd"/>
-            <w:r>
-              <w:rPr>
-                <w:rFonts w:ascii="Times New Roman" w:eastAsia="Times New Roman" w:hAnsi="Times New Roman" w:cs="Times New Roman"/>
-                <w:color w:val="000000"/>
-              </w:rPr>
-              <w:t xml:space="preserve"> и дренирование флегмоны (абсцесса), м/а</w:t>
+              <w:t>оА029а  Вскрытие и дренирование флегмоны (абсцесса), м/а</w:t>
             </w:r>
           </w:p>
         </w:tc>
@@ -5530,23 +4406,7 @@
                 <w:rFonts w:ascii="Times New Roman" w:eastAsia="Times New Roman" w:hAnsi="Times New Roman" w:cs="Times New Roman"/>
                 <w:color w:val="000000"/>
               </w:rPr>
-              <w:t>оА036</w:t>
-            </w:r>
-            <w:proofErr w:type="gramStart"/>
-            <w:r>
-              <w:rPr>
-                <w:rFonts w:ascii="Times New Roman" w:eastAsia="Times New Roman" w:hAnsi="Times New Roman" w:cs="Times New Roman"/>
-                <w:color w:val="000000"/>
-              </w:rPr>
-              <w:t>а  Вскрытие</w:t>
-            </w:r>
-            <w:proofErr w:type="gramEnd"/>
-            <w:r>
-              <w:rPr>
-                <w:rFonts w:ascii="Times New Roman" w:eastAsia="Times New Roman" w:hAnsi="Times New Roman" w:cs="Times New Roman"/>
-                <w:color w:val="000000"/>
-              </w:rPr>
-              <w:t xml:space="preserve">  инфильтрата (угревого элемента), м/а</w:t>
+              <w:t>оА036а  Вскрытие  инфильтрата (угревого элемента), м/а</w:t>
             </w:r>
           </w:p>
         </w:tc>
@@ -5757,23 +4617,7 @@
                 <w:rFonts w:ascii="Times New Roman" w:eastAsia="Times New Roman" w:hAnsi="Times New Roman" w:cs="Times New Roman"/>
                 <w:color w:val="000000"/>
               </w:rPr>
-              <w:t>оА003</w:t>
-            </w:r>
-            <w:proofErr w:type="gramStart"/>
-            <w:r>
-              <w:rPr>
-                <w:rFonts w:ascii="Times New Roman" w:eastAsia="Times New Roman" w:hAnsi="Times New Roman" w:cs="Times New Roman"/>
-                <w:color w:val="000000"/>
-              </w:rPr>
-              <w:t>д  Некрэктомия</w:t>
-            </w:r>
-            <w:proofErr w:type="gramEnd"/>
-            <w:r>
-              <w:rPr>
-                <w:rFonts w:ascii="Times New Roman" w:eastAsia="Times New Roman" w:hAnsi="Times New Roman" w:cs="Times New Roman"/>
-                <w:color w:val="000000"/>
-              </w:rPr>
-              <w:t xml:space="preserve"> до 1% поверхности тела, м/а</w:t>
+              <w:t>оА003д  Некрэктомия до 1% поверхности тела, м/а</w:t>
             </w:r>
           </w:p>
         </w:tc>
@@ -5874,23 +4718,7 @@
                 <w:rFonts w:ascii="Times New Roman" w:eastAsia="Times New Roman" w:hAnsi="Times New Roman" w:cs="Times New Roman"/>
                 <w:color w:val="000000"/>
               </w:rPr>
-              <w:t>оА005</w:t>
-            </w:r>
-            <w:proofErr w:type="gramStart"/>
-            <w:r>
-              <w:rPr>
-                <w:rFonts w:ascii="Times New Roman" w:eastAsia="Times New Roman" w:hAnsi="Times New Roman" w:cs="Times New Roman"/>
-                <w:color w:val="000000"/>
-              </w:rPr>
-              <w:t>а  Хирургическая</w:t>
-            </w:r>
-            <w:proofErr w:type="gramEnd"/>
-            <w:r>
-              <w:rPr>
-                <w:rFonts w:ascii="Times New Roman" w:eastAsia="Times New Roman" w:hAnsi="Times New Roman" w:cs="Times New Roman"/>
-                <w:color w:val="000000"/>
-              </w:rPr>
-              <w:t xml:space="preserve"> обработка раны или инфицированной ткани, м/а</w:t>
+              <w:t>оА005а  Хирургическая обработка раны или инфицированной ткани, м/а</w:t>
             </w:r>
           </w:p>
         </w:tc>
@@ -5991,23 +4819,7 @@
                 <w:rFonts w:ascii="Times New Roman" w:eastAsia="Times New Roman" w:hAnsi="Times New Roman" w:cs="Times New Roman"/>
                 <w:color w:val="000000"/>
               </w:rPr>
-              <w:t>оА</w:t>
-            </w:r>
-            <w:proofErr w:type="gramStart"/>
-            <w:r>
-              <w:rPr>
-                <w:rFonts w:ascii="Times New Roman" w:eastAsia="Times New Roman" w:hAnsi="Times New Roman" w:cs="Times New Roman"/>
-                <w:color w:val="000000"/>
-              </w:rPr>
-              <w:t>029  Вскрытие</w:t>
-            </w:r>
-            <w:proofErr w:type="gramEnd"/>
-            <w:r>
-              <w:rPr>
-                <w:rFonts w:ascii="Times New Roman" w:eastAsia="Times New Roman" w:hAnsi="Times New Roman" w:cs="Times New Roman"/>
-                <w:color w:val="000000"/>
-              </w:rPr>
-              <w:t xml:space="preserve"> и дренирование флегмоны (абсцесса)</w:t>
+              <w:t>оА029  Вскрытие и дренирование флегмоны (абсцесса)</w:t>
             </w:r>
           </w:p>
         </w:tc>
@@ -6108,23 +4920,7 @@
                 <w:rFonts w:ascii="Times New Roman" w:eastAsia="Times New Roman" w:hAnsi="Times New Roman" w:cs="Times New Roman"/>
                 <w:color w:val="000000"/>
               </w:rPr>
-              <w:t>оА029</w:t>
-            </w:r>
-            <w:proofErr w:type="gramStart"/>
-            <w:r>
-              <w:rPr>
-                <w:rFonts w:ascii="Times New Roman" w:eastAsia="Times New Roman" w:hAnsi="Times New Roman" w:cs="Times New Roman"/>
-                <w:color w:val="000000"/>
-              </w:rPr>
-              <w:t>а  Вскрытие</w:t>
-            </w:r>
-            <w:proofErr w:type="gramEnd"/>
-            <w:r>
-              <w:rPr>
-                <w:rFonts w:ascii="Times New Roman" w:eastAsia="Times New Roman" w:hAnsi="Times New Roman" w:cs="Times New Roman"/>
-                <w:color w:val="000000"/>
-              </w:rPr>
-              <w:t xml:space="preserve"> и дренирование флегмоны (абсцесса), м/а</w:t>
+              <w:t>оА029а  Вскрытие и дренирование флегмоны (абсцесса), м/а</w:t>
             </w:r>
           </w:p>
         </w:tc>
@@ -6335,23 +5131,7 @@
                 <w:rFonts w:ascii="Times New Roman" w:eastAsia="Times New Roman" w:hAnsi="Times New Roman" w:cs="Times New Roman"/>
                 <w:color w:val="000000"/>
               </w:rPr>
-              <w:t>оА</w:t>
-            </w:r>
-            <w:proofErr w:type="gramStart"/>
-            <w:r>
-              <w:rPr>
-                <w:rFonts w:ascii="Times New Roman" w:eastAsia="Times New Roman" w:hAnsi="Times New Roman" w:cs="Times New Roman"/>
-                <w:color w:val="000000"/>
-              </w:rPr>
-              <w:t>002  Вскрытие</w:t>
-            </w:r>
-            <w:proofErr w:type="gramEnd"/>
-            <w:r>
-              <w:rPr>
-                <w:rFonts w:ascii="Times New Roman" w:eastAsia="Times New Roman" w:hAnsi="Times New Roman" w:cs="Times New Roman"/>
-                <w:color w:val="000000"/>
-              </w:rPr>
-              <w:t xml:space="preserve"> панариция</w:t>
+              <w:t>оА002  Вскрытие панариция</w:t>
             </w:r>
           </w:p>
         </w:tc>
@@ -6452,23 +5232,7 @@
                 <w:rFonts w:ascii="Times New Roman" w:eastAsia="Times New Roman" w:hAnsi="Times New Roman" w:cs="Times New Roman"/>
                 <w:color w:val="000000"/>
               </w:rPr>
-              <w:t>оА002</w:t>
-            </w:r>
-            <w:proofErr w:type="gramStart"/>
-            <w:r>
-              <w:rPr>
-                <w:rFonts w:ascii="Times New Roman" w:eastAsia="Times New Roman" w:hAnsi="Times New Roman" w:cs="Times New Roman"/>
-                <w:color w:val="000000"/>
-              </w:rPr>
-              <w:t>а  Вскрытие</w:t>
-            </w:r>
-            <w:proofErr w:type="gramEnd"/>
-            <w:r>
-              <w:rPr>
-                <w:rFonts w:ascii="Times New Roman" w:eastAsia="Times New Roman" w:hAnsi="Times New Roman" w:cs="Times New Roman"/>
-                <w:color w:val="000000"/>
-              </w:rPr>
-              <w:t xml:space="preserve"> панариция, м/а</w:t>
+              <w:t>оА002а  Вскрытие панариция, м/а</w:t>
             </w:r>
           </w:p>
         </w:tc>
@@ -6569,23 +5333,7 @@
                 <w:rFonts w:ascii="Times New Roman" w:eastAsia="Times New Roman" w:hAnsi="Times New Roman" w:cs="Times New Roman"/>
                 <w:color w:val="000000"/>
               </w:rPr>
-              <w:t>оА005</w:t>
-            </w:r>
-            <w:proofErr w:type="gramStart"/>
-            <w:r>
-              <w:rPr>
-                <w:rFonts w:ascii="Times New Roman" w:eastAsia="Times New Roman" w:hAnsi="Times New Roman" w:cs="Times New Roman"/>
-                <w:color w:val="000000"/>
-              </w:rPr>
-              <w:t>а  Хирургическая</w:t>
-            </w:r>
-            <w:proofErr w:type="gramEnd"/>
-            <w:r>
-              <w:rPr>
-                <w:rFonts w:ascii="Times New Roman" w:eastAsia="Times New Roman" w:hAnsi="Times New Roman" w:cs="Times New Roman"/>
-                <w:color w:val="000000"/>
-              </w:rPr>
-              <w:t xml:space="preserve"> обработка раны или инфицированной ткани, м/а</w:t>
+              <w:t>оА005а  Хирургическая обработка раны или инфицированной ткани, м/а</w:t>
             </w:r>
           </w:p>
         </w:tc>
@@ -6686,23 +5434,7 @@
                 <w:rFonts w:ascii="Times New Roman" w:eastAsia="Times New Roman" w:hAnsi="Times New Roman" w:cs="Times New Roman"/>
                 <w:color w:val="000000"/>
               </w:rPr>
-              <w:t>оА012</w:t>
-            </w:r>
-            <w:proofErr w:type="gramStart"/>
-            <w:r>
-              <w:rPr>
-                <w:rFonts w:ascii="Times New Roman" w:eastAsia="Times New Roman" w:hAnsi="Times New Roman" w:cs="Times New Roman"/>
-                <w:color w:val="000000"/>
-              </w:rPr>
-              <w:t>а  Ушивание</w:t>
-            </w:r>
-            <w:proofErr w:type="gramEnd"/>
-            <w:r>
-              <w:rPr>
-                <w:rFonts w:ascii="Times New Roman" w:eastAsia="Times New Roman" w:hAnsi="Times New Roman" w:cs="Times New Roman"/>
-                <w:color w:val="000000"/>
-              </w:rPr>
-              <w:t xml:space="preserve"> открытой раны (без кожной пересадки), м/а</w:t>
+              <w:t>оА012а  Ушивание открытой раны (без кожной пересадки), м/а</w:t>
             </w:r>
           </w:p>
         </w:tc>
@@ -6918,23 +5650,7 @@
                 <w:rFonts w:ascii="Times New Roman" w:eastAsia="Times New Roman" w:hAnsi="Times New Roman" w:cs="Times New Roman"/>
                 <w:color w:val="000000"/>
               </w:rPr>
-              <w:t>оА029</w:t>
-            </w:r>
-            <w:proofErr w:type="gramStart"/>
-            <w:r>
-              <w:rPr>
-                <w:rFonts w:ascii="Times New Roman" w:eastAsia="Times New Roman" w:hAnsi="Times New Roman" w:cs="Times New Roman"/>
-                <w:color w:val="000000"/>
-              </w:rPr>
-              <w:t>а  Вскрытие</w:t>
-            </w:r>
-            <w:proofErr w:type="gramEnd"/>
-            <w:r>
-              <w:rPr>
-                <w:rFonts w:ascii="Times New Roman" w:eastAsia="Times New Roman" w:hAnsi="Times New Roman" w:cs="Times New Roman"/>
-                <w:color w:val="000000"/>
-              </w:rPr>
-              <w:t xml:space="preserve"> и дренирование флегмоны (абсцесса), м/а</w:t>
+              <w:t>оА029а  Вскрытие и дренирование флегмоны (абсцесса), м/а</w:t>
             </w:r>
           </w:p>
         </w:tc>
@@ -7035,23 +5751,7 @@
                 <w:rFonts w:ascii="Times New Roman" w:eastAsia="Times New Roman" w:hAnsi="Times New Roman" w:cs="Times New Roman"/>
                 <w:color w:val="000000"/>
               </w:rPr>
-              <w:t>оА033</w:t>
-            </w:r>
-            <w:proofErr w:type="gramStart"/>
-            <w:r>
-              <w:rPr>
-                <w:rFonts w:ascii="Times New Roman" w:eastAsia="Times New Roman" w:hAnsi="Times New Roman" w:cs="Times New Roman"/>
-                <w:color w:val="000000"/>
-              </w:rPr>
-              <w:t>а  Удаление</w:t>
-            </w:r>
-            <w:proofErr w:type="gramEnd"/>
-            <w:r>
-              <w:rPr>
-                <w:rFonts w:ascii="Times New Roman" w:eastAsia="Times New Roman" w:hAnsi="Times New Roman" w:cs="Times New Roman"/>
-                <w:color w:val="000000"/>
-              </w:rPr>
-              <w:t xml:space="preserve"> атеромы, м/а</w:t>
+              <w:t>оА033а  Удаление атеромы, м/а</w:t>
             </w:r>
           </w:p>
         </w:tc>
@@ -7152,23 +5852,7 @@
                 <w:rFonts w:ascii="Times New Roman" w:eastAsia="Times New Roman" w:hAnsi="Times New Roman" w:cs="Times New Roman"/>
                 <w:color w:val="000000"/>
               </w:rPr>
-              <w:t>оЯ</w:t>
-            </w:r>
-            <w:proofErr w:type="gramStart"/>
-            <w:r>
-              <w:rPr>
-                <w:rFonts w:ascii="Times New Roman" w:eastAsia="Times New Roman" w:hAnsi="Times New Roman" w:cs="Times New Roman"/>
-                <w:color w:val="000000"/>
-              </w:rPr>
-              <w:t>029  Иссечение</w:t>
-            </w:r>
-            <w:proofErr w:type="gramEnd"/>
-            <w:r>
-              <w:rPr>
-                <w:rFonts w:ascii="Times New Roman" w:eastAsia="Times New Roman" w:hAnsi="Times New Roman" w:cs="Times New Roman"/>
-                <w:color w:val="000000"/>
-              </w:rPr>
-              <w:t xml:space="preserve"> новообразования мягких тканей</w:t>
+              <w:t>оЯ029  Иссечение новообразования мягких тканей</w:t>
             </w:r>
           </w:p>
         </w:tc>
@@ -7269,23 +5953,7 @@
                 <w:rFonts w:ascii="Times New Roman" w:eastAsia="Times New Roman" w:hAnsi="Times New Roman" w:cs="Times New Roman"/>
                 <w:color w:val="000000"/>
               </w:rPr>
-              <w:t>оЯ029</w:t>
-            </w:r>
-            <w:proofErr w:type="gramStart"/>
-            <w:r>
-              <w:rPr>
-                <w:rFonts w:ascii="Times New Roman" w:eastAsia="Times New Roman" w:hAnsi="Times New Roman" w:cs="Times New Roman"/>
-                <w:color w:val="000000"/>
-              </w:rPr>
-              <w:t>а  Иссечение</w:t>
-            </w:r>
-            <w:proofErr w:type="gramEnd"/>
-            <w:r>
-              <w:rPr>
-                <w:rFonts w:ascii="Times New Roman" w:eastAsia="Times New Roman" w:hAnsi="Times New Roman" w:cs="Times New Roman"/>
-                <w:color w:val="000000"/>
-              </w:rPr>
-              <w:t xml:space="preserve"> новообразования мягких тканей, м/а</w:t>
+              <w:t>оЯ029а  Иссечение новообразования мягких тканей, м/а</w:t>
             </w:r>
           </w:p>
         </w:tc>
@@ -7496,23 +6164,7 @@
                 <w:rFonts w:ascii="Times New Roman" w:eastAsia="Times New Roman" w:hAnsi="Times New Roman" w:cs="Times New Roman"/>
                 <w:color w:val="000000"/>
               </w:rPr>
-              <w:t>оА005</w:t>
-            </w:r>
-            <w:proofErr w:type="gramStart"/>
-            <w:r>
-              <w:rPr>
-                <w:rFonts w:ascii="Times New Roman" w:eastAsia="Times New Roman" w:hAnsi="Times New Roman" w:cs="Times New Roman"/>
-                <w:color w:val="000000"/>
-              </w:rPr>
-              <w:t>а  Хирургическая</w:t>
-            </w:r>
-            <w:proofErr w:type="gramEnd"/>
-            <w:r>
-              <w:rPr>
-                <w:rFonts w:ascii="Times New Roman" w:eastAsia="Times New Roman" w:hAnsi="Times New Roman" w:cs="Times New Roman"/>
-                <w:color w:val="000000"/>
-              </w:rPr>
-              <w:t xml:space="preserve"> обработка раны или инфицированной ткани, м/а</w:t>
+              <w:t>оА005а  Хирургическая обработка раны или инфицированной ткани, м/а</w:t>
             </w:r>
           </w:p>
         </w:tc>
@@ -7723,23 +6375,7 @@
                 <w:rFonts w:ascii="Times New Roman" w:eastAsia="Times New Roman" w:hAnsi="Times New Roman" w:cs="Times New Roman"/>
                 <w:color w:val="000000"/>
               </w:rPr>
-              <w:t>оА003</w:t>
-            </w:r>
-            <w:proofErr w:type="gramStart"/>
-            <w:r>
-              <w:rPr>
-                <w:rFonts w:ascii="Times New Roman" w:eastAsia="Times New Roman" w:hAnsi="Times New Roman" w:cs="Times New Roman"/>
-                <w:color w:val="000000"/>
-              </w:rPr>
-              <w:t>д  Некрэктомия</w:t>
-            </w:r>
-            <w:proofErr w:type="gramEnd"/>
-            <w:r>
-              <w:rPr>
-                <w:rFonts w:ascii="Times New Roman" w:eastAsia="Times New Roman" w:hAnsi="Times New Roman" w:cs="Times New Roman"/>
-                <w:color w:val="000000"/>
-              </w:rPr>
-              <w:t xml:space="preserve"> до 1% поверхности тела, м/а</w:t>
+              <w:t>оА003д  Некрэктомия до 1% поверхности тела, м/а</w:t>
             </w:r>
           </w:p>
         </w:tc>
@@ -7840,23 +6476,7 @@
                 <w:rFonts w:ascii="Times New Roman" w:eastAsia="Times New Roman" w:hAnsi="Times New Roman" w:cs="Times New Roman"/>
                 <w:color w:val="000000"/>
               </w:rPr>
-              <w:t>оА</w:t>
-            </w:r>
-            <w:proofErr w:type="gramStart"/>
-            <w:r>
-              <w:rPr>
-                <w:rFonts w:ascii="Times New Roman" w:eastAsia="Times New Roman" w:hAnsi="Times New Roman" w:cs="Times New Roman"/>
-                <w:color w:val="000000"/>
-              </w:rPr>
-              <w:t>029  Вскрытие</w:t>
-            </w:r>
-            <w:proofErr w:type="gramEnd"/>
-            <w:r>
-              <w:rPr>
-                <w:rFonts w:ascii="Times New Roman" w:eastAsia="Times New Roman" w:hAnsi="Times New Roman" w:cs="Times New Roman"/>
-                <w:color w:val="000000"/>
-              </w:rPr>
-              <w:t xml:space="preserve"> и дренирование флегмоны (абсцесса)</w:t>
+              <w:t>оА029  Вскрытие и дренирование флегмоны (абсцесса)</w:t>
             </w:r>
           </w:p>
         </w:tc>
@@ -7957,23 +6577,7 @@
                 <w:rFonts w:ascii="Times New Roman" w:eastAsia="Times New Roman" w:hAnsi="Times New Roman" w:cs="Times New Roman"/>
                 <w:color w:val="000000"/>
               </w:rPr>
-              <w:t>оА029</w:t>
-            </w:r>
-            <w:proofErr w:type="gramStart"/>
-            <w:r>
-              <w:rPr>
-                <w:rFonts w:ascii="Times New Roman" w:eastAsia="Times New Roman" w:hAnsi="Times New Roman" w:cs="Times New Roman"/>
-                <w:color w:val="000000"/>
-              </w:rPr>
-              <w:t>а  Вскрытие</w:t>
-            </w:r>
-            <w:proofErr w:type="gramEnd"/>
-            <w:r>
-              <w:rPr>
-                <w:rFonts w:ascii="Times New Roman" w:eastAsia="Times New Roman" w:hAnsi="Times New Roman" w:cs="Times New Roman"/>
-                <w:color w:val="000000"/>
-              </w:rPr>
-              <w:t xml:space="preserve"> и дренирование флегмоны (абсцесса), м/а</w:t>
+              <w:t>оА029а  Вскрытие и дренирование флегмоны (абсцесса), м/а</w:t>
             </w:r>
           </w:p>
         </w:tc>
@@ -8184,23 +6788,7 @@
                 <w:rFonts w:ascii="Times New Roman" w:eastAsia="Times New Roman" w:hAnsi="Times New Roman" w:cs="Times New Roman"/>
                 <w:color w:val="000000"/>
               </w:rPr>
-              <w:t>оА003</w:t>
-            </w:r>
-            <w:proofErr w:type="gramStart"/>
-            <w:r>
-              <w:rPr>
-                <w:rFonts w:ascii="Times New Roman" w:eastAsia="Times New Roman" w:hAnsi="Times New Roman" w:cs="Times New Roman"/>
-                <w:color w:val="000000"/>
-              </w:rPr>
-              <w:t>д  Некрэктомия</w:t>
-            </w:r>
-            <w:proofErr w:type="gramEnd"/>
-            <w:r>
-              <w:rPr>
-                <w:rFonts w:ascii="Times New Roman" w:eastAsia="Times New Roman" w:hAnsi="Times New Roman" w:cs="Times New Roman"/>
-                <w:color w:val="000000"/>
-              </w:rPr>
-              <w:t xml:space="preserve"> до 1% поверхности тела, м/а</w:t>
+              <w:t>оА003д  Некрэктомия до 1% поверхности тела, м/а</w:t>
             </w:r>
           </w:p>
         </w:tc>
@@ -8301,23 +6889,7 @@
                 <w:rFonts w:ascii="Times New Roman" w:eastAsia="Times New Roman" w:hAnsi="Times New Roman" w:cs="Times New Roman"/>
                 <w:color w:val="000000"/>
               </w:rPr>
-              <w:t>оА</w:t>
-            </w:r>
-            <w:proofErr w:type="gramStart"/>
-            <w:r>
-              <w:rPr>
-                <w:rFonts w:ascii="Times New Roman" w:eastAsia="Times New Roman" w:hAnsi="Times New Roman" w:cs="Times New Roman"/>
-                <w:color w:val="000000"/>
-              </w:rPr>
-              <w:t>005  Хирургическая</w:t>
-            </w:r>
-            <w:proofErr w:type="gramEnd"/>
-            <w:r>
-              <w:rPr>
-                <w:rFonts w:ascii="Times New Roman" w:eastAsia="Times New Roman" w:hAnsi="Times New Roman" w:cs="Times New Roman"/>
-                <w:color w:val="000000"/>
-              </w:rPr>
-              <w:t xml:space="preserve"> обработка раны или инфицированной ткани</w:t>
+              <w:t>оА005  Хирургическая обработка раны или инфицированной ткани</w:t>
             </w:r>
           </w:p>
         </w:tc>
@@ -8418,23 +6990,7 @@
                 <w:rFonts w:ascii="Times New Roman" w:eastAsia="Times New Roman" w:hAnsi="Times New Roman" w:cs="Times New Roman"/>
                 <w:color w:val="000000"/>
               </w:rPr>
-              <w:t>оА005</w:t>
-            </w:r>
-            <w:proofErr w:type="gramStart"/>
-            <w:r>
-              <w:rPr>
-                <w:rFonts w:ascii="Times New Roman" w:eastAsia="Times New Roman" w:hAnsi="Times New Roman" w:cs="Times New Roman"/>
-                <w:color w:val="000000"/>
-              </w:rPr>
-              <w:t>а  Хирургическая</w:t>
-            </w:r>
-            <w:proofErr w:type="gramEnd"/>
-            <w:r>
-              <w:rPr>
-                <w:rFonts w:ascii="Times New Roman" w:eastAsia="Times New Roman" w:hAnsi="Times New Roman" w:cs="Times New Roman"/>
-                <w:color w:val="000000"/>
-              </w:rPr>
-              <w:t xml:space="preserve"> обработка раны или инфицированной ткани, м/а</w:t>
+              <w:t>оА005а  Хирургическая обработка раны или инфицированной ткани, м/а</w:t>
             </w:r>
           </w:p>
         </w:tc>
@@ -8535,23 +7091,7 @@
                 <w:rFonts w:ascii="Times New Roman" w:eastAsia="Times New Roman" w:hAnsi="Times New Roman" w:cs="Times New Roman"/>
                 <w:color w:val="000000"/>
               </w:rPr>
-              <w:t>оА012</w:t>
-            </w:r>
-            <w:proofErr w:type="gramStart"/>
-            <w:r>
-              <w:rPr>
-                <w:rFonts w:ascii="Times New Roman" w:eastAsia="Times New Roman" w:hAnsi="Times New Roman" w:cs="Times New Roman"/>
-                <w:color w:val="000000"/>
-              </w:rPr>
-              <w:t>а  Ушивание</w:t>
-            </w:r>
-            <w:proofErr w:type="gramEnd"/>
-            <w:r>
-              <w:rPr>
-                <w:rFonts w:ascii="Times New Roman" w:eastAsia="Times New Roman" w:hAnsi="Times New Roman" w:cs="Times New Roman"/>
-                <w:color w:val="000000"/>
-              </w:rPr>
-              <w:t xml:space="preserve"> открытой раны (без кожной пересадки), м/а</w:t>
+              <w:t>оА012а  Ушивание открытой раны (без кожной пересадки), м/а</w:t>
             </w:r>
           </w:p>
         </w:tc>
@@ -8661,18 +7201,8 @@
                 <w:b/>
                 <w:color w:val="000000"/>
               </w:rPr>
-              <w:t>ДН СТАЦ ЦАХ Доброкачественные новообразования кожи и п/</w:t>
+              <w:t>ДН СТАЦ ЦАХ Доброкачественные новообразования кожи и п/к  клетчатки</w:t>
             </w:r>
-            <w:proofErr w:type="gramStart"/>
-            <w:r>
-              <w:rPr>
-                <w:rFonts w:ascii="Times New Roman" w:eastAsia="Times New Roman" w:hAnsi="Times New Roman" w:cs="Times New Roman"/>
-                <w:b/>
-                <w:color w:val="000000"/>
-              </w:rPr>
-              <w:t>к  клетчатки</w:t>
-            </w:r>
-            <w:proofErr w:type="gramEnd"/>
           </w:p>
         </w:tc>
         <w:tc>
@@ -9367,7 +7897,6 @@
         <w:lastRenderedPageBreak/>
         <w:t xml:space="preserve">Больного принял врач </w:t>
       </w:r>
-      <w:proofErr w:type="gramStart"/>
       <w:r>
         <w:rPr>
           <w:rFonts w:ascii="Times New Roman" w:eastAsia="Times New Roman" w:hAnsi="Times New Roman" w:cs="Times New Roman"/>
@@ -9387,7 +7916,6 @@
         </w:rPr>
         <w:t>doctor</w:t>
       </w:r>
-      <w:proofErr w:type="gramEnd"/>
       <w:r>
         <w:rPr>
           <w:rFonts w:ascii="Times New Roman" w:eastAsia="Times New Roman" w:hAnsi="Times New Roman" w:cs="Times New Roman"/>
@@ -9483,25 +8011,14 @@
           <w:szCs w:val="24"/>
         </w:rPr>
       </w:pPr>
-      <w:proofErr w:type="gramStart"/>
-      <w:r>
-        <w:rPr>
-          <w:rFonts w:ascii="Times New Roman" w:eastAsia="Times New Roman" w:hAnsi="Times New Roman" w:cs="Times New Roman"/>
-          <w:color w:val="000000"/>
-          <w:sz w:val="24"/>
-          <w:szCs w:val="24"/>
-        </w:rPr>
-        <w:t>На наличие болезненного образования в области левой голени,</w:t>
-      </w:r>
-      <w:proofErr w:type="gramEnd"/>
-      <w:r>
-        <w:rPr>
-          <w:rFonts w:ascii="Times New Roman" w:eastAsia="Times New Roman" w:hAnsi="Times New Roman" w:cs="Times New Roman"/>
-          <w:color w:val="000000"/>
-          <w:sz w:val="24"/>
-          <w:szCs w:val="24"/>
-        </w:rPr>
-        <w:t xml:space="preserve"> покраснение кожи данной области.</w:t>
+      <w:r>
+        <w:rPr>
+          <w:rFonts w:ascii="Times New Roman" w:eastAsia="Times New Roman" w:hAnsi="Times New Roman" w:cs="Times New Roman"/>
+          <w:color w:val="000000"/>
+          <w:sz w:val="24"/>
+          <w:szCs w:val="24"/>
+        </w:rPr>
+        <w:t>На наличие болезненного образования в области левой голени, покраснение кожи данной области.</w:t>
       </w:r>
     </w:p>
     <w:p>
@@ -9690,19 +8207,8 @@
           <w:sz w:val="24"/>
           <w:szCs w:val="24"/>
         </w:rPr>
-        <w:t xml:space="preserve"> </w:t>
-      </w:r>
-      <w:proofErr w:type="gramStart"/>
-      <w:r>
-        <w:rPr>
-          <w:rFonts w:ascii="Times New Roman" w:eastAsia="Times New Roman" w:hAnsi="Times New Roman" w:cs="Times New Roman"/>
-          <w:color w:val="000000"/>
-          <w:sz w:val="24"/>
-          <w:szCs w:val="24"/>
-        </w:rPr>
-        <w:t>средне специальное</w:t>
-      </w:r>
-      <w:proofErr w:type="gramEnd"/>
+        <w:t xml:space="preserve"> средне специальное</w:t>
+      </w:r>
     </w:p>
     <w:p>
       <w:pPr>
@@ -10357,27 +8863,7 @@
           <w:sz w:val="24"/>
           <w:szCs w:val="24"/>
         </w:rPr>
-        <w:t xml:space="preserve">ЧДД </w:t>
-      </w:r>
-      <w:proofErr w:type="gramStart"/>
-      <w:r>
-        <w:rPr>
-          <w:rFonts w:ascii="Times New Roman" w:eastAsia="Times New Roman" w:hAnsi="Times New Roman" w:cs="Times New Roman"/>
-          <w:color w:val="000000"/>
-          <w:sz w:val="24"/>
-          <w:szCs w:val="24"/>
-        </w:rPr>
-        <w:t>17  в</w:t>
-      </w:r>
-      <w:proofErr w:type="gramEnd"/>
-      <w:r>
-        <w:rPr>
-          <w:rFonts w:ascii="Times New Roman" w:eastAsia="Times New Roman" w:hAnsi="Times New Roman" w:cs="Times New Roman"/>
-          <w:color w:val="000000"/>
-          <w:sz w:val="24"/>
-          <w:szCs w:val="24"/>
-        </w:rPr>
-        <w:t xml:space="preserve"> 1 мин., ритмичное, грудная клетка симметричная, форма правильная, равномерно участвует в акте дыхания, дыхание в легких везикулярное, хрипов нет</w:t>
+        <w:t>ЧДД 17  в 1 мин., ритмичное, грудная клетка симметричная, форма правильная, равномерно участвует в акте дыхания, дыхание в легких везикулярное, хрипов нет</w:t>
       </w:r>
     </w:p>
     <w:p>
@@ -10726,7 +9212,44 @@
           <w:sz w:val="24"/>
           <w:szCs w:val="24"/>
         </w:rPr>
-        <w:t xml:space="preserve"> Абсцесс левой голени</w:t>
+        <w:t xml:space="preserve"> </w:t>
+      </w:r>
+      <w:r>
+        <w:rPr>
+          <w:rFonts w:ascii="Times New Roman" w:eastAsia="Times New Roman" w:hAnsi="Times New Roman" w:cs="Times New Roman"/>
+          <w:color w:val="000000"/>
+          <w:sz w:val="24"/>
+          <w:szCs w:val="24"/>
+        </w:rPr>
+        <w:t xml:space="preserve">{{ </w:t>
+      </w:r>
+      <w:r>
+        <w:rPr>
+          <w:rFonts w:ascii="Times New Roman" w:eastAsia="Times New Roman" w:hAnsi="Times New Roman" w:cs="Times New Roman"/>
+          <w:color w:val="000000"/>
+          <w:sz w:val="24"/>
+          <w:szCs w:val="24"/>
+          <w:lang w:val="en-US"/>
+        </w:rPr>
+        <w:t>diagnosis</w:t>
+      </w:r>
+      <w:r>
+        <w:rPr>
+          <w:rFonts w:ascii="Times New Roman" w:eastAsia="Times New Roman" w:hAnsi="Times New Roman" w:cs="Times New Roman"/>
+          <w:color w:val="000000"/>
+          <w:sz w:val="24"/>
+          <w:szCs w:val="24"/>
+        </w:rPr>
+        <w:t xml:space="preserve"> }}</w:t>
+      </w:r>
+      <w:r>
+        <w:rPr>
+          <w:rFonts w:ascii="Times New Roman" w:eastAsia="Times New Roman" w:hAnsi="Times New Roman" w:cs="Times New Roman"/>
+          <w:color w:val="000000"/>
+          <w:sz w:val="24"/>
+          <w:szCs w:val="24"/>
+        </w:rPr>
+        <w:t xml:space="preserve">  </w:t>
       </w:r>
     </w:p>
     <w:p>
@@ -10864,7 +9387,6 @@
         </w:rPr>
         <w:tab/>
       </w:r>
-      <w:proofErr w:type="gramStart"/>
       <w:r>
         <w:rPr>
           <w:rFonts w:ascii="Times New Roman" w:eastAsia="Times New Roman" w:hAnsi="Times New Roman" w:cs="Times New Roman"/>
@@ -10884,7 +9406,6 @@
         </w:rPr>
         <w:t>doctor</w:t>
       </w:r>
-      <w:proofErr w:type="gramEnd"/>
       <w:r>
         <w:rPr>
           <w:rFonts w:ascii="Times New Roman" w:eastAsia="Times New Roman" w:hAnsi="Times New Roman" w:cs="Times New Roman"/>
@@ -12443,7 +10964,6 @@
                 <w:szCs w:val="24"/>
               </w:rPr>
             </w:pPr>
-            <w:proofErr w:type="gramStart"/>
             <w:r>
               <w:rPr>
                 <w:rFonts w:ascii="Times New Roman" w:eastAsia="Times New Roman" w:hAnsi="Times New Roman" w:cs="Times New Roman"/>
@@ -12451,17 +10971,7 @@
                 <w:sz w:val="24"/>
                 <w:szCs w:val="24"/>
               </w:rPr>
-              <w:t xml:space="preserve">Диета:   </w:t>
-            </w:r>
-            <w:proofErr w:type="gramEnd"/>
-            <w:r>
-              <w:rPr>
-                <w:rFonts w:ascii="Times New Roman" w:eastAsia="Times New Roman" w:hAnsi="Times New Roman" w:cs="Times New Roman"/>
-                <w:color w:val="000000"/>
-                <w:sz w:val="24"/>
-                <w:szCs w:val="24"/>
-              </w:rPr>
-              <w:t xml:space="preserve">15 </w:t>
+              <w:t xml:space="preserve">Диета:   15 </w:t>
             </w:r>
           </w:p>
         </w:tc>
@@ -14407,27 +12917,7 @@
                 <w:sz w:val="24"/>
                 <w:szCs w:val="24"/>
               </w:rPr>
-              <w:t xml:space="preserve">гистологическое исследование </w:t>
-            </w:r>
-            <w:proofErr w:type="gramStart"/>
-            <w:r>
-              <w:rPr>
-                <w:rFonts w:ascii="Times New Roman" w:eastAsia="Times New Roman" w:hAnsi="Times New Roman" w:cs="Times New Roman"/>
-                <w:color w:val="000000"/>
-                <w:sz w:val="24"/>
-                <w:szCs w:val="24"/>
-              </w:rPr>
-              <w:t>препарата  опухолей</w:t>
-            </w:r>
-            <w:proofErr w:type="gramEnd"/>
-            <w:r>
-              <w:rPr>
-                <w:rFonts w:ascii="Times New Roman" w:eastAsia="Times New Roman" w:hAnsi="Times New Roman" w:cs="Times New Roman"/>
-                <w:color w:val="000000"/>
-                <w:sz w:val="24"/>
-                <w:szCs w:val="24"/>
-              </w:rPr>
-              <w:t>, опухолеподобных образований мягких тканей</w:t>
+              <w:t>гистологическое исследование препарата  опухолей, опухолеподобных образований мягких тканей</w:t>
             </w:r>
           </w:p>
         </w:tc>
@@ -16267,73 +14757,7 @@
                 <w:sz w:val="24"/>
                 <w:szCs w:val="24"/>
               </w:rPr>
-              <w:t xml:space="preserve">Амоксициллин+Клавулановая </w:t>
-            </w:r>
-            <w:proofErr w:type="gramStart"/>
-            <w:r>
-              <w:rPr>
-                <w:rFonts w:ascii="Times New Roman" w:eastAsia="Times New Roman" w:hAnsi="Times New Roman" w:cs="Times New Roman"/>
-                <w:b/>
-                <w:color w:val="000000"/>
-                <w:sz w:val="24"/>
-                <w:szCs w:val="24"/>
-              </w:rPr>
-              <w:t>кислота  625</w:t>
-            </w:r>
-            <w:proofErr w:type="gramEnd"/>
-            <w:r>
-              <w:rPr>
-                <w:rFonts w:ascii="Times New Roman" w:eastAsia="Times New Roman" w:hAnsi="Times New Roman" w:cs="Times New Roman"/>
-                <w:b/>
-                <w:color w:val="000000"/>
-                <w:sz w:val="24"/>
-                <w:szCs w:val="24"/>
-              </w:rPr>
-              <w:t>(500+</w:t>
-            </w:r>
-            <w:proofErr w:type="gramStart"/>
-            <w:r>
-              <w:rPr>
-                <w:rFonts w:ascii="Times New Roman" w:eastAsia="Times New Roman" w:hAnsi="Times New Roman" w:cs="Times New Roman"/>
-                <w:b/>
-                <w:color w:val="000000"/>
-                <w:sz w:val="24"/>
-                <w:szCs w:val="24"/>
-              </w:rPr>
-              <w:t>125)мг</w:t>
-            </w:r>
-            <w:proofErr w:type="gramEnd"/>
-            <w:r>
-              <w:rPr>
-                <w:rFonts w:ascii="Times New Roman" w:eastAsia="Times New Roman" w:hAnsi="Times New Roman" w:cs="Times New Roman"/>
-                <w:b/>
-                <w:color w:val="000000"/>
-                <w:sz w:val="24"/>
-                <w:szCs w:val="24"/>
-              </w:rPr>
-              <w:t xml:space="preserve"> по 1 </w:t>
-            </w:r>
-            <w:proofErr w:type="gramStart"/>
-            <w:r>
-              <w:rPr>
-                <w:rFonts w:ascii="Times New Roman" w:eastAsia="Times New Roman" w:hAnsi="Times New Roman" w:cs="Times New Roman"/>
-                <w:b/>
-                <w:color w:val="000000"/>
-                <w:sz w:val="24"/>
-                <w:szCs w:val="24"/>
-              </w:rPr>
-              <w:t>таб.х</w:t>
-            </w:r>
-            <w:proofErr w:type="gramEnd"/>
-            <w:r>
-              <w:rPr>
-                <w:rFonts w:ascii="Times New Roman" w:eastAsia="Times New Roman" w:hAnsi="Times New Roman" w:cs="Times New Roman"/>
-                <w:b/>
-                <w:color w:val="000000"/>
-                <w:sz w:val="24"/>
-                <w:szCs w:val="24"/>
-              </w:rPr>
-              <w:t>3 р/д</w:t>
+              <w:t>Амоксициллин+Клавулановая кислота  625(500+125)мг по 1 таб.х3 р/д</w:t>
             </w:r>
           </w:p>
           <w:p>
@@ -16646,7 +15070,6 @@
                 <w:szCs w:val="24"/>
               </w:rPr>
             </w:pPr>
-            <w:proofErr w:type="gramStart"/>
             <w:r>
               <w:rPr>
                 <w:rFonts w:ascii="Times New Roman" w:eastAsia="Times New Roman" w:hAnsi="Times New Roman" w:cs="Times New Roman"/>
@@ -16655,18 +15078,7 @@
                 <w:sz w:val="24"/>
                 <w:szCs w:val="24"/>
               </w:rPr>
-              <w:t>Хлоргексидин  р</w:t>
-            </w:r>
-            <w:proofErr w:type="gramEnd"/>
-            <w:r>
-              <w:rPr>
-                <w:rFonts w:ascii="Times New Roman" w:eastAsia="Times New Roman" w:hAnsi="Times New Roman" w:cs="Times New Roman"/>
-                <w:b/>
-                <w:color w:val="000000"/>
-                <w:sz w:val="24"/>
-                <w:szCs w:val="24"/>
-              </w:rPr>
-              <w:t>-р</w:t>
+              <w:t>Хлоргексидин  р-р</w:t>
             </w:r>
           </w:p>
           <w:p>
@@ -19517,7 +17929,6 @@
         </w:rPr>
         <w:t xml:space="preserve">ПРОТОКОЛ ОПЕРАЦИИ № </w:t>
       </w:r>
-      <w:proofErr w:type="gramStart"/>
       <w:r>
         <w:rPr>
           <w:b/>
@@ -19525,37 +17936,7 @@
           <w:szCs w:val="24"/>
           <w:lang w:val="en-US"/>
         </w:rPr>
-        <w:t>{{ operation</w:t>
-      </w:r>
-      <w:proofErr w:type="gramEnd"/>
-      <w:r>
-        <w:rPr>
-          <w:b/>
-          <w:sz w:val="24"/>
-          <w:szCs w:val="24"/>
-          <w:lang w:val="en-US"/>
-        </w:rPr>
-        <w:t>_</w:t>
-      </w:r>
-      <w:proofErr w:type="gramStart"/>
-      <w:r>
-        <w:rPr>
-          <w:b/>
-          <w:sz w:val="24"/>
-          <w:szCs w:val="24"/>
-          <w:lang w:val="en-US"/>
-        </w:rPr>
-        <w:t>number }</w:t>
-      </w:r>
-      <w:proofErr w:type="gramEnd"/>
-      <w:r>
-        <w:rPr>
-          <w:b/>
-          <w:sz w:val="24"/>
-          <w:szCs w:val="24"/>
-          <w:lang w:val="en-US"/>
-        </w:rPr>
-        <w:t>}</w:t>
+        <w:t>{{ operation_number }}</w:t>
       </w:r>
     </w:p>
     <w:p>
@@ -19587,7 +17968,6 @@
         <w:tab/>
         <w:t xml:space="preserve">            </w:t>
       </w:r>
-      <w:proofErr w:type="gramStart"/>
       <w:r>
         <w:rPr>
           <w:rFonts w:ascii="Times New Roman" w:eastAsia="Times New Roman" w:hAnsi="Times New Roman" w:cs="Times New Roman"/>
@@ -19607,7 +17987,6 @@
         </w:rPr>
         <w:t>patient</w:t>
       </w:r>
-      <w:proofErr w:type="gramEnd"/>
       <w:r>
         <w:rPr>
           <w:rFonts w:ascii="Times New Roman" w:eastAsia="Times New Roman" w:hAnsi="Times New Roman" w:cs="Times New Roman"/>
@@ -19636,7 +18015,6 @@
         </w:rPr>
         <w:t>_</w:t>
       </w:r>
-      <w:proofErr w:type="gramStart"/>
       <w:r>
         <w:rPr>
           <w:rFonts w:ascii="Times New Roman" w:eastAsia="Times New Roman" w:hAnsi="Times New Roman" w:cs="Times New Roman"/>
@@ -19654,17 +18032,7 @@
           <w:sz w:val="24"/>
           <w:szCs w:val="24"/>
         </w:rPr>
-        <w:t xml:space="preserve"> }</w:t>
-      </w:r>
-      <w:proofErr w:type="gramEnd"/>
-      <w:r>
-        <w:rPr>
-          <w:rFonts w:ascii="Times New Roman" w:eastAsia="Times New Roman" w:hAnsi="Times New Roman" w:cs="Times New Roman"/>
-          <w:color w:val="000000"/>
-          <w:sz w:val="24"/>
-          <w:szCs w:val="24"/>
-        </w:rPr>
-        <w:t>}</w:t>
+        <w:t xml:space="preserve"> }}</w:t>
       </w:r>
     </w:p>
     <w:p>
@@ -19687,7 +18055,6 @@
           <w:lang w:val="en-US"/>
         </w:rPr>
       </w:pPr>
-      <w:proofErr w:type="gramStart"/>
       <w:r>
         <w:rPr>
           <w:rFonts w:ascii="Times New Roman" w:eastAsia="Times New Roman" w:hAnsi="Times New Roman" w:cs="Times New Roman"/>
@@ -19709,7 +18076,6 @@
         </w:rPr>
         <w:t>diagnosis</w:t>
       </w:r>
-      <w:proofErr w:type="gramEnd"/>
       <w:r>
         <w:rPr>
           <w:rFonts w:ascii="Times New Roman" w:eastAsia="Times New Roman" w:hAnsi="Times New Roman" w:cs="Times New Roman"/>
@@ -19746,7 +18112,6 @@
           <w:lang w:eastAsia="ru-RU"/>
         </w:rPr>
       </w:pPr>
-      <w:proofErr w:type="gramStart"/>
       <w:r>
         <w:rPr>
           <w:position w:val="0"/>
@@ -19755,40 +18120,7 @@
           <w:u w:val="single"/>
           <w:lang w:val="en-US" w:eastAsia="ru-RU"/>
         </w:rPr>
-        <w:t>{{ operation</w:t>
-      </w:r>
-      <w:proofErr w:type="gramEnd"/>
-      <w:r>
-        <w:rPr>
-          <w:position w:val="0"/>
-          <w:sz w:val="24"/>
-          <w:szCs w:val="24"/>
-          <w:u w:val="single"/>
-          <w:lang w:val="en-US" w:eastAsia="ru-RU"/>
-        </w:rPr>
-        <w:t>_</w:t>
-      </w:r>
-      <w:proofErr w:type="gramStart"/>
-      <w:r>
-        <w:rPr>
-          <w:position w:val="0"/>
-          <w:sz w:val="24"/>
-          <w:szCs w:val="24"/>
-          <w:u w:val="single"/>
-          <w:lang w:val="en-US" w:eastAsia="ru-RU"/>
-        </w:rPr>
-        <w:t>name }</w:t>
-      </w:r>
-      <w:proofErr w:type="gramEnd"/>
-      <w:r>
-        <w:rPr>
-          <w:position w:val="0"/>
-          <w:sz w:val="24"/>
-          <w:szCs w:val="24"/>
-          <w:u w:val="single"/>
-          <w:lang w:val="en-US" w:eastAsia="ru-RU"/>
-        </w:rPr>
-        <w:t>}</w:t>
+        <w:t>{{ operation_name }}</w:t>
       </w:r>
       <w:r>
         <w:rPr>
@@ -19883,7 +18215,6 @@
                 <w:lang w:val="en-US" w:eastAsia="ru-RU"/>
               </w:rPr>
             </w:pPr>
-            <w:proofErr w:type="gramStart"/>
             <w:r>
               <w:rPr>
                 <w:position w:val="0"/>
@@ -19892,18 +18223,7 @@
                 <w:u w:val="single"/>
                 <w:lang w:val="en-US" w:eastAsia="ru-RU"/>
               </w:rPr>
-              <w:t>{{ operation</w:t>
-            </w:r>
-            <w:proofErr w:type="gramEnd"/>
-            <w:r>
-              <w:rPr>
-                <w:position w:val="0"/>
-                <w:sz w:val="24"/>
-                <w:szCs w:val="24"/>
-                <w:u w:val="single"/>
-                <w:lang w:val="en-US" w:eastAsia="ru-RU"/>
-              </w:rPr>
-              <w:t>_date }}</w:t>
+              <w:t>{{ operation_date }}</w:t>
             </w:r>
           </w:p>
         </w:tc>
@@ -20066,7 +18386,7 @@
           <w:position w:val="0"/>
           <w:sz w:val="28"/>
           <w:szCs w:val="24"/>
-          <w:lang w:eastAsia="ru-RU"/>
+          <w:lang w:val="en-US" w:eastAsia="ru-RU"/>
         </w:rPr>
       </w:pPr>
       <w:r>
@@ -20075,31 +18395,9 @@
           <w:position w:val="0"/>
           <w:sz w:val="28"/>
           <w:szCs w:val="24"/>
-          <w:lang w:eastAsia="ru-RU"/>
-        </w:rPr>
-        <w:t xml:space="preserve">После обработки операционного поля (этиловый спирт), под местной анестезией Sol. Lidocaini </w:t>
-      </w:r>
-      <w:proofErr w:type="gramStart"/>
-      <w:r>
-        <w:rPr>
-          <w:rFonts w:ascii="Times New Roman" w:eastAsia="Times New Roman" w:hAnsi="Times New Roman" w:cs="Times New Roman"/>
-          <w:position w:val="0"/>
-          <w:sz w:val="28"/>
-          <w:szCs w:val="24"/>
-          <w:lang w:eastAsia="ru-RU"/>
-        </w:rPr>
-        <w:t>2% - 10,0</w:t>
-      </w:r>
-      <w:proofErr w:type="gramEnd"/>
-      <w:r>
-        <w:rPr>
-          <w:rFonts w:ascii="Times New Roman" w:eastAsia="Times New Roman" w:hAnsi="Times New Roman" w:cs="Times New Roman"/>
-          <w:position w:val="0"/>
-          <w:sz w:val="28"/>
-          <w:szCs w:val="24"/>
-          <w:lang w:eastAsia="ru-RU"/>
-        </w:rPr>
-        <w:t xml:space="preserve"> мл, над местом наибольшей флюктуации выполнен линейный разрез 1.5 см. Получено 10 мл гноя без запаха. Полость промыта раствором перекиси водорода. Резиновый выпускник. Мазь Левосин в рану. Асептическая повязка. Холод в область п/о раны в течение 30 мин. </w:t>
+          <w:lang w:val="en-US" w:eastAsia="ru-RU"/>
+        </w:rPr>
+        <w:t>{{ operation_protocol }}</w:t>
       </w:r>
     </w:p>
     <w:p>
@@ -20187,7 +18485,6 @@
         </w:rPr>
         <w:tab/>
       </w:r>
-      <w:proofErr w:type="gramStart"/>
       <w:r>
         <w:rPr>
           <w:rFonts w:ascii="Times New Roman" w:eastAsia="Times New Roman" w:hAnsi="Times New Roman" w:cs="Times New Roman"/>
@@ -20208,7 +18505,6 @@
         </w:rPr>
         <w:t>doctor</w:t>
       </w:r>
-      <w:proofErr w:type="gramEnd"/>
       <w:r>
         <w:rPr>
           <w:rFonts w:ascii="Times New Roman" w:eastAsia="Times New Roman" w:hAnsi="Times New Roman" w:cs="Times New Roman"/>
@@ -20288,7 +18584,6 @@
         </w:rPr>
         <w:tab/>
       </w:r>
-      <w:proofErr w:type="gramStart"/>
       <w:r>
         <w:rPr>
           <w:rFonts w:ascii="Times New Roman" w:eastAsia="Times New Roman" w:hAnsi="Times New Roman" w:cs="Times New Roman"/>
@@ -20309,7 +18604,6 @@
         </w:rPr>
         <w:t>nurse</w:t>
       </w:r>
-      <w:proofErr w:type="gramEnd"/>
       <w:r>
         <w:rPr>
           <w:rFonts w:ascii="Times New Roman" w:eastAsia="Times New Roman" w:hAnsi="Times New Roman" w:cs="Times New Roman"/>
@@ -20629,62 +18923,52 @@
           <w:color w:val="000000"/>
         </w:rPr>
       </w:pPr>
-      <w:proofErr w:type="gramStart"/>
       <w:r>
         <w:rPr>
           <w:rFonts w:ascii="Times New Roman" w:eastAsia="Times New Roman" w:hAnsi="Times New Roman" w:cs="Times New Roman"/>
           <w:b/>
           <w:color w:val="000000"/>
         </w:rPr>
-        <w:t>St.localis</w:t>
-      </w:r>
-      <w:proofErr w:type="gramEnd"/>
+        <w:t xml:space="preserve">St.localis: </w:t>
+      </w:r>
+      <w:r>
+        <w:rPr>
+          <w:rFonts w:ascii="Times New Roman" w:eastAsia="Times New Roman" w:hAnsi="Times New Roman" w:cs="Times New Roman"/>
+          <w:color w:val="000000"/>
+        </w:rPr>
+        <w:t>Повязка незначительно промокла серозно-геморрагическим отделяемым.</w:t>
+      </w:r>
       <w:r>
         <w:rPr>
           <w:rFonts w:ascii="Times New Roman" w:eastAsia="Times New Roman" w:hAnsi="Times New Roman" w:cs="Times New Roman"/>
           <w:b/>
           <w:color w:val="000000"/>
         </w:rPr>
-        <w:t xml:space="preserve">: </w:t>
-      </w:r>
-      <w:r>
-        <w:rPr>
-          <w:rFonts w:ascii="Times New Roman" w:eastAsia="Times New Roman" w:hAnsi="Times New Roman" w:cs="Times New Roman"/>
-          <w:color w:val="000000"/>
-        </w:rPr>
-        <w:t>Повязка незначительно промокла серозно-геморрагическим отделяемым.</w:t>
-      </w:r>
+        <w:t xml:space="preserve"> </w:t>
+      </w:r>
+    </w:p>
+    <w:p>
+      <w:pPr>
+        <w:pBdr>
+          <w:top w:val="nil"/>
+          <w:left w:val="nil"/>
+          <w:bottom w:val="nil"/>
+          <w:right w:val="nil"/>
+          <w:between w:val="nil"/>
+        </w:pBdr>
+        <w:spacing w:after="0"/>
+        <w:ind w:left="0" w:hanging="2"/>
+        <w:rPr>
+          <w:rFonts w:ascii="Times New Roman" w:eastAsia="Times New Roman" w:hAnsi="Times New Roman" w:cs="Times New Roman"/>
+          <w:color w:val="000000"/>
+        </w:rPr>
+      </w:pPr>
       <w:r>
         <w:rPr>
           <w:rFonts w:ascii="Times New Roman" w:eastAsia="Times New Roman" w:hAnsi="Times New Roman" w:cs="Times New Roman"/>
           <w:b/>
           <w:color w:val="000000"/>
         </w:rPr>
-        <w:t xml:space="preserve"> </w:t>
-      </w:r>
-    </w:p>
-    <w:p>
-      <w:pPr>
-        <w:pBdr>
-          <w:top w:val="nil"/>
-          <w:left w:val="nil"/>
-          <w:bottom w:val="nil"/>
-          <w:right w:val="nil"/>
-          <w:between w:val="nil"/>
-        </w:pBdr>
-        <w:spacing w:after="0"/>
-        <w:ind w:left="0" w:hanging="2"/>
-        <w:rPr>
-          <w:rFonts w:ascii="Times New Roman" w:eastAsia="Times New Roman" w:hAnsi="Times New Roman" w:cs="Times New Roman"/>
-          <w:color w:val="000000"/>
-        </w:rPr>
-      </w:pPr>
-      <w:r>
-        <w:rPr>
-          <w:rFonts w:ascii="Times New Roman" w:eastAsia="Times New Roman" w:hAnsi="Times New Roman" w:cs="Times New Roman"/>
-          <w:b/>
-          <w:color w:val="000000"/>
-        </w:rPr>
         <w:t xml:space="preserve">Пациент в удовлетворительном состоянии отпущен домой. Даны рекомендации. </w:t>
       </w:r>
     </w:p>
@@ -20779,7 +19063,6 @@
         </w:rPr>
         <w:tab/>
       </w:r>
-      <w:proofErr w:type="gramStart"/>
       <w:r>
         <w:rPr>
           <w:rFonts w:ascii="Times New Roman" w:eastAsia="Times New Roman" w:hAnsi="Times New Roman" w:cs="Times New Roman"/>
@@ -20797,7 +19080,6 @@
         </w:rPr>
         <w:t>doctor</w:t>
       </w:r>
-      <w:proofErr w:type="gramEnd"/>
       <w:r>
         <w:rPr>
           <w:rFonts w:ascii="Times New Roman" w:eastAsia="Times New Roman" w:hAnsi="Times New Roman" w:cs="Times New Roman"/>
@@ -21063,6 +19345,7 @@
           <w:b/>
           <w:color w:val="000000" w:themeColor="text1"/>
         </w:rPr>
+        <w:lastRenderedPageBreak/>
         <w:t xml:space="preserve">Гемодинамика </w:t>
       </w:r>
       <w:r>
@@ -21145,69 +19428,59 @@
           <w:color w:val="000000" w:themeColor="text1"/>
         </w:rPr>
       </w:pPr>
-      <w:proofErr w:type="gramStart"/>
       <w:r>
         <w:rPr>
           <w:rFonts w:ascii="Times New Roman" w:eastAsia="Times New Roman" w:hAnsi="Times New Roman" w:cs="Times New Roman"/>
           <w:b/>
           <w:color w:val="000000" w:themeColor="text1"/>
         </w:rPr>
-        <w:t>St.localis</w:t>
-      </w:r>
-      <w:proofErr w:type="gramEnd"/>
+        <w:t xml:space="preserve">St.localis: </w:t>
+      </w:r>
+      <w:r>
+        <w:rPr>
+          <w:rFonts w:ascii="Times New Roman" w:eastAsia="Times New Roman" w:hAnsi="Times New Roman" w:cs="Times New Roman"/>
+          <w:color w:val="000000" w:themeColor="text1"/>
+        </w:rPr>
+        <w:t>Повязка незначительно промокла серозным отделяемым.</w:t>
+      </w:r>
       <w:r>
         <w:rPr>
           <w:rFonts w:ascii="Times New Roman" w:eastAsia="Times New Roman" w:hAnsi="Times New Roman" w:cs="Times New Roman"/>
           <w:b/>
           <w:color w:val="000000" w:themeColor="text1"/>
         </w:rPr>
-        <w:t xml:space="preserve">: </w:t>
+        <w:t xml:space="preserve"> </w:t>
       </w:r>
       <w:r>
         <w:rPr>
           <w:rFonts w:ascii="Times New Roman" w:eastAsia="Times New Roman" w:hAnsi="Times New Roman" w:cs="Times New Roman"/>
           <w:color w:val="000000" w:themeColor="text1"/>
         </w:rPr>
-        <w:t>Повязка незначительно промокла серозным отделяемым.</w:t>
-      </w:r>
+        <w:t>При осмотре п/о рана, края раны отечны, гиперемированы. Без отделяемого. Рана заживает вторичным натяжением. Выполнена перевязка с раствором хлоргексидина, мазь Левосин</w:t>
+      </w:r>
+    </w:p>
+    <w:p>
+      <w:pPr>
+        <w:pBdr>
+          <w:top w:val="nil"/>
+          <w:left w:val="nil"/>
+          <w:bottom w:val="nil"/>
+          <w:right w:val="nil"/>
+          <w:between w:val="nil"/>
+        </w:pBdr>
+        <w:spacing w:after="0"/>
+        <w:ind w:left="0" w:hanging="2"/>
+        <w:rPr>
+          <w:rFonts w:ascii="Times New Roman" w:eastAsia="Times New Roman" w:hAnsi="Times New Roman" w:cs="Times New Roman"/>
+          <w:color w:val="000000" w:themeColor="text1"/>
+        </w:rPr>
+      </w:pPr>
       <w:r>
         <w:rPr>
           <w:rFonts w:ascii="Times New Roman" w:eastAsia="Times New Roman" w:hAnsi="Times New Roman" w:cs="Times New Roman"/>
           <w:b/>
           <w:color w:val="000000" w:themeColor="text1"/>
         </w:rPr>
-        <w:t xml:space="preserve"> </w:t>
-      </w:r>
-      <w:r>
-        <w:rPr>
-          <w:rFonts w:ascii="Times New Roman" w:eastAsia="Times New Roman" w:hAnsi="Times New Roman" w:cs="Times New Roman"/>
-          <w:color w:val="000000" w:themeColor="text1"/>
-        </w:rPr>
-        <w:t>При осмотре п/о рана, края раны отечны, гиперемированы. Без отделяемого. Рана заживает вторичным натяжением. Выполнена перевязка с раствором хлоргексидина, мазь Левосин</w:t>
-      </w:r>
-    </w:p>
-    <w:p>
-      <w:pPr>
-        <w:pBdr>
-          <w:top w:val="nil"/>
-          <w:left w:val="nil"/>
-          <w:bottom w:val="nil"/>
-          <w:right w:val="nil"/>
-          <w:between w:val="nil"/>
-        </w:pBdr>
-        <w:spacing w:after="0"/>
-        <w:ind w:left="0" w:hanging="2"/>
-        <w:rPr>
-          <w:rFonts w:ascii="Times New Roman" w:eastAsia="Times New Roman" w:hAnsi="Times New Roman" w:cs="Times New Roman"/>
-          <w:color w:val="000000" w:themeColor="text1"/>
-        </w:rPr>
-      </w:pPr>
-      <w:r>
-        <w:rPr>
-          <w:rFonts w:ascii="Times New Roman" w:eastAsia="Times New Roman" w:hAnsi="Times New Roman" w:cs="Times New Roman"/>
-          <w:b/>
-          <w:color w:val="000000" w:themeColor="text1"/>
-        </w:rPr>
         <w:t>Продолжает болеть. Назначенное лечение получает</w:t>
       </w:r>
       <w:r>
@@ -21317,7 +19590,6 @@
         </w:rPr>
         <w:tab/>
       </w:r>
-      <w:proofErr w:type="gramStart"/>
       <w:r>
         <w:rPr>
           <w:rFonts w:ascii="Times New Roman" w:eastAsia="Times New Roman" w:hAnsi="Times New Roman" w:cs="Times New Roman"/>
@@ -21335,7 +19607,6 @@
         </w:rPr>
         <w:t>doctor</w:t>
       </w:r>
-      <w:proofErr w:type="gramEnd"/>
       <w:r>
         <w:rPr>
           <w:rFonts w:ascii="Times New Roman" w:eastAsia="Times New Roman" w:hAnsi="Times New Roman" w:cs="Times New Roman"/>
@@ -21722,23 +19993,13 @@
           <w:color w:val="000000" w:themeColor="text1"/>
         </w:rPr>
       </w:pPr>
-      <w:proofErr w:type="gramStart"/>
       <w:r>
         <w:rPr>
           <w:rFonts w:ascii="Times New Roman" w:eastAsia="Times New Roman" w:hAnsi="Times New Roman" w:cs="Times New Roman"/>
           <w:b/>
           <w:color w:val="000000" w:themeColor="text1"/>
         </w:rPr>
-        <w:t>St.localis</w:t>
-      </w:r>
-      <w:proofErr w:type="gramEnd"/>
-      <w:r>
-        <w:rPr>
-          <w:rFonts w:ascii="Times New Roman" w:eastAsia="Times New Roman" w:hAnsi="Times New Roman" w:cs="Times New Roman"/>
-          <w:b/>
-          <w:color w:val="000000" w:themeColor="text1"/>
-        </w:rPr>
-        <w:t xml:space="preserve">: </w:t>
+        <w:t xml:space="preserve">St.localis: </w:t>
       </w:r>
       <w:r>
         <w:rPr>
@@ -21896,7 +20157,6 @@
         </w:rPr>
         <w:tab/>
       </w:r>
-      <w:proofErr w:type="gramStart"/>
       <w:r>
         <w:rPr>
           <w:rFonts w:ascii="Times New Roman" w:eastAsia="Times New Roman" w:hAnsi="Times New Roman" w:cs="Times New Roman"/>
@@ -21914,7 +20174,6 @@
         </w:rPr>
         <w:t>doctor</w:t>
       </w:r>
-      <w:proofErr w:type="gramEnd"/>
       <w:r>
         <w:rPr>
           <w:rFonts w:ascii="Times New Roman" w:eastAsia="Times New Roman" w:hAnsi="Times New Roman" w:cs="Times New Roman"/>
@@ -22233,93 +20492,83 @@
           <w:color w:val="000000" w:themeColor="text1"/>
         </w:rPr>
       </w:pPr>
-      <w:proofErr w:type="gramStart"/>
       <w:r>
         <w:rPr>
           <w:rFonts w:ascii="Times New Roman" w:eastAsia="Times New Roman" w:hAnsi="Times New Roman" w:cs="Times New Roman"/>
           <w:b/>
           <w:color w:val="000000" w:themeColor="text1"/>
         </w:rPr>
-        <w:t>St.localis</w:t>
-      </w:r>
-      <w:proofErr w:type="gramEnd"/>
+        <w:t xml:space="preserve">St.localis: </w:t>
+      </w:r>
+      <w:r>
+        <w:rPr>
+          <w:rFonts w:ascii="Times New Roman" w:eastAsia="Times New Roman" w:hAnsi="Times New Roman" w:cs="Times New Roman"/>
+          <w:color w:val="000000" w:themeColor="text1"/>
+        </w:rPr>
+        <w:t>Повязка сухая.</w:t>
+      </w:r>
       <w:r>
         <w:rPr>
           <w:rFonts w:ascii="Times New Roman" w:eastAsia="Times New Roman" w:hAnsi="Times New Roman" w:cs="Times New Roman"/>
           <w:b/>
           <w:color w:val="000000" w:themeColor="text1"/>
         </w:rPr>
-        <w:t xml:space="preserve">: </w:t>
+        <w:t xml:space="preserve"> </w:t>
       </w:r>
       <w:r>
         <w:rPr>
           <w:rFonts w:ascii="Times New Roman" w:eastAsia="Times New Roman" w:hAnsi="Times New Roman" w:cs="Times New Roman"/>
           <w:color w:val="000000" w:themeColor="text1"/>
         </w:rPr>
-        <w:t>Повязка сухая.</w:t>
-      </w:r>
+        <w:t xml:space="preserve">При осмотре п/о рана незначительно гиперемирована. Края раны незначительно гиперемированы. Рана заживает вторичным натяжением. </w:t>
+      </w:r>
+    </w:p>
+    <w:p>
+      <w:pPr>
+        <w:pBdr>
+          <w:top w:val="nil"/>
+          <w:left w:val="nil"/>
+          <w:bottom w:val="nil"/>
+          <w:right w:val="nil"/>
+          <w:between w:val="nil"/>
+        </w:pBdr>
+        <w:spacing w:after="0"/>
+        <w:ind w:left="0" w:hanging="2"/>
+        <w:rPr>
+          <w:rFonts w:ascii="Times New Roman" w:eastAsia="Times New Roman" w:hAnsi="Times New Roman" w:cs="Times New Roman"/>
+          <w:color w:val="000000" w:themeColor="text1"/>
+        </w:rPr>
+      </w:pPr>
+      <w:r>
+        <w:rPr>
+          <w:rFonts w:ascii="Times New Roman" w:eastAsia="Times New Roman" w:hAnsi="Times New Roman" w:cs="Times New Roman"/>
+          <w:color w:val="000000" w:themeColor="text1"/>
+        </w:rPr>
+        <w:t xml:space="preserve">Рана обработаны раствором антисептика, с раствором повидон -Йод  </w:t>
+      </w:r>
+    </w:p>
+    <w:p>
+      <w:pPr>
+        <w:pBdr>
+          <w:top w:val="nil"/>
+          <w:left w:val="nil"/>
+          <w:bottom w:val="nil"/>
+          <w:right w:val="nil"/>
+          <w:between w:val="nil"/>
+        </w:pBdr>
+        <w:spacing w:after="0"/>
+        <w:ind w:left="0" w:hanging="2"/>
+        <w:rPr>
+          <w:rFonts w:ascii="Times New Roman" w:eastAsia="Times New Roman" w:hAnsi="Times New Roman" w:cs="Times New Roman"/>
+          <w:color w:val="000000" w:themeColor="text1"/>
+        </w:rPr>
+      </w:pPr>
       <w:r>
         <w:rPr>
           <w:rFonts w:ascii="Times New Roman" w:eastAsia="Times New Roman" w:hAnsi="Times New Roman" w:cs="Times New Roman"/>
           <w:b/>
           <w:color w:val="000000" w:themeColor="text1"/>
         </w:rPr>
-        <w:t xml:space="preserve"> </w:t>
-      </w:r>
-      <w:r>
-        <w:rPr>
-          <w:rFonts w:ascii="Times New Roman" w:eastAsia="Times New Roman" w:hAnsi="Times New Roman" w:cs="Times New Roman"/>
-          <w:color w:val="000000" w:themeColor="text1"/>
-        </w:rPr>
-        <w:t xml:space="preserve">При осмотре п/о рана незначительно гиперемирована. Края раны незначительно гиперемированы. Рана заживает вторичным натяжением. </w:t>
-      </w:r>
-    </w:p>
-    <w:p>
-      <w:pPr>
-        <w:pBdr>
-          <w:top w:val="nil"/>
-          <w:left w:val="nil"/>
-          <w:bottom w:val="nil"/>
-          <w:right w:val="nil"/>
-          <w:between w:val="nil"/>
-        </w:pBdr>
-        <w:spacing w:after="0"/>
-        <w:ind w:left="0" w:hanging="2"/>
-        <w:rPr>
-          <w:rFonts w:ascii="Times New Roman" w:eastAsia="Times New Roman" w:hAnsi="Times New Roman" w:cs="Times New Roman"/>
-          <w:color w:val="000000" w:themeColor="text1"/>
-        </w:rPr>
-      </w:pPr>
-      <w:r>
-        <w:rPr>
-          <w:rFonts w:ascii="Times New Roman" w:eastAsia="Times New Roman" w:hAnsi="Times New Roman" w:cs="Times New Roman"/>
-          <w:color w:val="000000" w:themeColor="text1"/>
-        </w:rPr>
-        <w:t xml:space="preserve">Рана обработаны раствором антисептика, с раствором повидон -Йод  </w:t>
-      </w:r>
-    </w:p>
-    <w:p>
-      <w:pPr>
-        <w:pBdr>
-          <w:top w:val="nil"/>
-          <w:left w:val="nil"/>
-          <w:bottom w:val="nil"/>
-          <w:right w:val="nil"/>
-          <w:between w:val="nil"/>
-        </w:pBdr>
-        <w:spacing w:after="0"/>
-        <w:ind w:left="0" w:hanging="2"/>
-        <w:rPr>
-          <w:rFonts w:ascii="Times New Roman" w:eastAsia="Times New Roman" w:hAnsi="Times New Roman" w:cs="Times New Roman"/>
-          <w:color w:val="000000" w:themeColor="text1"/>
-        </w:rPr>
-      </w:pPr>
-      <w:r>
-        <w:rPr>
-          <w:rFonts w:ascii="Times New Roman" w:eastAsia="Times New Roman" w:hAnsi="Times New Roman" w:cs="Times New Roman"/>
-          <w:b/>
-          <w:color w:val="000000" w:themeColor="text1"/>
-        </w:rPr>
         <w:t>Продолжает болеть. Назначенное лечение получает</w:t>
       </w:r>
       <w:r>
@@ -22429,7 +20678,6 @@
         </w:rPr>
         <w:tab/>
       </w:r>
-      <w:proofErr w:type="gramStart"/>
       <w:r>
         <w:rPr>
           <w:rFonts w:ascii="Times New Roman" w:eastAsia="Times New Roman" w:hAnsi="Times New Roman" w:cs="Times New Roman"/>
@@ -22447,7 +20695,6 @@
         </w:rPr>
         <w:t>doctor</w:t>
       </w:r>
-      <w:proofErr w:type="gramEnd"/>
       <w:r>
         <w:rPr>
           <w:rFonts w:ascii="Times New Roman" w:eastAsia="Times New Roman" w:hAnsi="Times New Roman" w:cs="Times New Roman"/>
@@ -22515,8 +20762,240 @@
           <w:szCs w:val="24"/>
           <w:u w:val="single"/>
         </w:rPr>
+        <w:t>20.07.23 г. Осмотр лечащего врача</w:t>
+      </w:r>
+    </w:p>
+    <w:p>
+      <w:pPr>
+        <w:pBdr>
+          <w:top w:val="nil"/>
+          <w:left w:val="nil"/>
+          <w:bottom w:val="nil"/>
+          <w:right w:val="nil"/>
+          <w:between w:val="nil"/>
+        </w:pBdr>
+        <w:spacing w:after="0"/>
+        <w:ind w:left="0" w:hanging="2"/>
+        <w:jc w:val="both"/>
+        <w:rPr>
+          <w:rFonts w:ascii="Times New Roman" w:eastAsia="Times New Roman" w:hAnsi="Times New Roman" w:cs="Times New Roman"/>
+          <w:color w:val="000000"/>
+        </w:rPr>
+      </w:pPr>
+      <w:r>
+        <w:rPr>
+          <w:rFonts w:ascii="Times New Roman" w:eastAsia="Times New Roman" w:hAnsi="Times New Roman" w:cs="Times New Roman"/>
+          <w:b/>
+          <w:color w:val="000000"/>
+        </w:rPr>
+        <w:t>Жалобы</w:t>
+      </w:r>
+      <w:r>
+        <w:rPr>
+          <w:rFonts w:ascii="Times New Roman" w:eastAsia="Times New Roman" w:hAnsi="Times New Roman" w:cs="Times New Roman"/>
+          <w:color w:val="000000"/>
+        </w:rPr>
+        <w:t>: на умеренные боли в области послеоперационной раны</w:t>
+      </w:r>
+    </w:p>
+    <w:p>
+      <w:pPr>
+        <w:pBdr>
+          <w:top w:val="nil"/>
+          <w:left w:val="nil"/>
+          <w:bottom w:val="nil"/>
+          <w:right w:val="nil"/>
+          <w:between w:val="nil"/>
+        </w:pBdr>
+        <w:spacing w:after="0"/>
+        <w:ind w:left="0" w:hanging="2"/>
+        <w:rPr>
+          <w:rFonts w:ascii="Times New Roman" w:eastAsia="Times New Roman" w:hAnsi="Times New Roman" w:cs="Times New Roman"/>
+          <w:color w:val="000000"/>
+        </w:rPr>
+      </w:pPr>
+      <w:r>
+        <w:rPr>
+          <w:rFonts w:ascii="Times New Roman" w:eastAsia="Times New Roman" w:hAnsi="Times New Roman" w:cs="Times New Roman"/>
+          <w:b/>
+          <w:color w:val="000000"/>
+        </w:rPr>
+        <w:t>Сознание:</w:t>
+      </w:r>
+      <w:r>
+        <w:rPr>
+          <w:rFonts w:ascii="Times New Roman" w:eastAsia="Times New Roman" w:hAnsi="Times New Roman" w:cs="Times New Roman"/>
+          <w:color w:val="000000"/>
+        </w:rPr>
+        <w:t xml:space="preserve"> Ясное, контактен</w:t>
+      </w:r>
+    </w:p>
+    <w:p>
+      <w:pPr>
+        <w:pBdr>
+          <w:top w:val="nil"/>
+          <w:left w:val="nil"/>
+          <w:bottom w:val="nil"/>
+          <w:right w:val="nil"/>
+          <w:between w:val="nil"/>
+        </w:pBdr>
+        <w:spacing w:after="0"/>
+        <w:ind w:left="0" w:hanging="2"/>
+        <w:rPr>
+          <w:rFonts w:ascii="Times New Roman" w:eastAsia="Times New Roman" w:hAnsi="Times New Roman" w:cs="Times New Roman"/>
+          <w:color w:val="000000"/>
+        </w:rPr>
+      </w:pPr>
+      <w:r>
+        <w:rPr>
+          <w:rFonts w:ascii="Times New Roman" w:eastAsia="Times New Roman" w:hAnsi="Times New Roman" w:cs="Times New Roman"/>
+          <w:b/>
+          <w:color w:val="000000"/>
+        </w:rPr>
+        <w:t>Состояние:</w:t>
+      </w:r>
+      <w:r>
+        <w:rPr>
+          <w:rFonts w:ascii="Times New Roman" w:eastAsia="Times New Roman" w:hAnsi="Times New Roman" w:cs="Times New Roman"/>
+          <w:color w:val="000000"/>
+        </w:rPr>
+        <w:t xml:space="preserve"> ближе к удовлетворительному </w:t>
+      </w:r>
+    </w:p>
+    <w:p>
+      <w:pPr>
+        <w:pBdr>
+          <w:top w:val="nil"/>
+          <w:left w:val="nil"/>
+          <w:bottom w:val="nil"/>
+          <w:right w:val="nil"/>
+          <w:between w:val="nil"/>
+        </w:pBdr>
+        <w:spacing w:after="0"/>
+        <w:ind w:left="0" w:hanging="2"/>
+        <w:rPr>
+          <w:rFonts w:ascii="Times New Roman" w:eastAsia="Times New Roman" w:hAnsi="Times New Roman" w:cs="Times New Roman"/>
+          <w:color w:val="000000"/>
+        </w:rPr>
+      </w:pPr>
+      <w:r>
+        <w:rPr>
+          <w:rFonts w:ascii="Times New Roman" w:eastAsia="Times New Roman" w:hAnsi="Times New Roman" w:cs="Times New Roman"/>
+          <w:b/>
+          <w:color w:val="000000"/>
+        </w:rPr>
+        <w:t>Кожа и видимые слизистые</w:t>
+      </w:r>
+      <w:r>
+        <w:rPr>
+          <w:rFonts w:ascii="Times New Roman" w:eastAsia="Times New Roman" w:hAnsi="Times New Roman" w:cs="Times New Roman"/>
+          <w:color w:val="000000"/>
+        </w:rPr>
+        <w:t xml:space="preserve">: обычной окраски и влажности. Периферических отеков нет. Температура тела 36.6 </w:t>
+      </w:r>
+      <w:r>
+        <w:rPr>
+          <w:rFonts w:ascii="Times New Roman" w:eastAsia="Times New Roman" w:hAnsi="Times New Roman" w:cs="Times New Roman"/>
+          <w:color w:val="000000"/>
+          <w:vertAlign w:val="superscript"/>
+        </w:rPr>
+        <w:t>о</w:t>
+      </w:r>
+      <w:r>
+        <w:rPr>
+          <w:rFonts w:ascii="Times New Roman" w:eastAsia="Times New Roman" w:hAnsi="Times New Roman" w:cs="Times New Roman"/>
+          <w:color w:val="000000"/>
+        </w:rPr>
+        <w:t> С.</w:t>
+      </w:r>
+    </w:p>
+    <w:p>
+      <w:pPr>
+        <w:pBdr>
+          <w:top w:val="nil"/>
+          <w:left w:val="nil"/>
+          <w:bottom w:val="nil"/>
+          <w:right w:val="nil"/>
+          <w:between w:val="nil"/>
+        </w:pBdr>
+        <w:spacing w:after="0"/>
+        <w:ind w:left="0" w:hanging="2"/>
+        <w:rPr>
+          <w:rFonts w:ascii="Times New Roman" w:eastAsia="Times New Roman" w:hAnsi="Times New Roman" w:cs="Times New Roman"/>
+          <w:color w:val="000000"/>
+        </w:rPr>
+      </w:pPr>
+      <w:r>
+        <w:rPr>
+          <w:rFonts w:ascii="Times New Roman" w:eastAsia="Times New Roman" w:hAnsi="Times New Roman" w:cs="Times New Roman"/>
+          <w:b/>
+          <w:color w:val="000000"/>
+        </w:rPr>
+        <w:t xml:space="preserve">Гемодинамика </w:t>
+      </w:r>
+      <w:r>
+        <w:rPr>
+          <w:rFonts w:ascii="Times New Roman" w:eastAsia="Times New Roman" w:hAnsi="Times New Roman" w:cs="Times New Roman"/>
+          <w:color w:val="000000"/>
+        </w:rPr>
+        <w:t xml:space="preserve">стабильна, ЧСС 62 ударов в минуту, АД 120/80 мм.рт.ст., </w:t>
+      </w:r>
+    </w:p>
+    <w:p>
+      <w:pPr>
+        <w:pBdr>
+          <w:top w:val="nil"/>
+          <w:left w:val="nil"/>
+          <w:bottom w:val="nil"/>
+          <w:right w:val="nil"/>
+          <w:between w:val="nil"/>
+        </w:pBdr>
+        <w:spacing w:after="0"/>
+        <w:ind w:left="0" w:hanging="2"/>
+        <w:rPr>
+          <w:rFonts w:ascii="Times New Roman" w:eastAsia="Times New Roman" w:hAnsi="Times New Roman" w:cs="Times New Roman"/>
+          <w:color w:val="000000"/>
+        </w:rPr>
+      </w:pPr>
+      <w:r>
+        <w:rPr>
+          <w:rFonts w:ascii="Times New Roman" w:eastAsia="Times New Roman" w:hAnsi="Times New Roman" w:cs="Times New Roman"/>
+          <w:b/>
+          <w:color w:val="000000"/>
+        </w:rPr>
+        <w:t>Дыхание:</w:t>
+      </w:r>
+      <w:r>
+        <w:rPr>
+          <w:rFonts w:ascii="Times New Roman" w:eastAsia="Times New Roman" w:hAnsi="Times New Roman" w:cs="Times New Roman"/>
+          <w:color w:val="000000"/>
+        </w:rPr>
+        <w:t xml:space="preserve"> везикулярное, хрипов нет, проводится во все отделы. ЧДД – 16 в мин.</w:t>
+      </w:r>
+    </w:p>
+    <w:p>
+      <w:pPr>
+        <w:pBdr>
+          <w:top w:val="nil"/>
+          <w:left w:val="nil"/>
+          <w:bottom w:val="nil"/>
+          <w:right w:val="nil"/>
+          <w:between w:val="nil"/>
+        </w:pBdr>
+        <w:spacing w:after="0"/>
+        <w:ind w:left="0" w:hanging="2"/>
+        <w:rPr>
+          <w:rFonts w:ascii="Times New Roman" w:eastAsia="Times New Roman" w:hAnsi="Times New Roman" w:cs="Times New Roman"/>
+          <w:color w:val="000000"/>
+        </w:rPr>
+      </w:pPr>
+      <w:r>
+        <w:rPr>
+          <w:rFonts w:ascii="Times New Roman" w:eastAsia="Times New Roman" w:hAnsi="Times New Roman" w:cs="Times New Roman"/>
+          <w:color w:val="000000"/>
+        </w:rPr>
         <w:lastRenderedPageBreak/>
-        <w:t>20.07.23 г. Осмотр лечащего врача</w:t>
+        <w:t>Язык чистый, влажный. Живот мягкий, при пальпации безболезненный, аускультативно перистальтика выслушивается, участвует в акте дыхания, симптомов раздражения брюшины нет.</w:t>
       </w:r>
     </w:p>
     <w:p>
@@ -22530,7 +21009,6 @@
         </w:pBdr>
         <w:spacing w:after="0"/>
         <w:ind w:left="0" w:hanging="2"/>
-        <w:jc w:val="both"/>
         <w:rPr>
           <w:rFonts w:ascii="Times New Roman" w:eastAsia="Times New Roman" w:hAnsi="Times New Roman" w:cs="Times New Roman"/>
           <w:color w:val="000000"/>
@@ -22542,14 +21020,29 @@
           <w:b/>
           <w:color w:val="000000"/>
         </w:rPr>
-        <w:t>Жалобы</w:t>
-      </w:r>
-      <w:r>
-        <w:rPr>
-          <w:rFonts w:ascii="Times New Roman" w:eastAsia="Times New Roman" w:hAnsi="Times New Roman" w:cs="Times New Roman"/>
-          <w:color w:val="000000"/>
-        </w:rPr>
-        <w:t>: на умеренные боли в области послеоперационной раны</w:t>
+        <w:t xml:space="preserve">St.localis: </w:t>
+      </w:r>
+      <w:r>
+        <w:rPr>
+          <w:rFonts w:ascii="Times New Roman" w:eastAsia="Times New Roman" w:hAnsi="Times New Roman" w:cs="Times New Roman"/>
+          <w:color w:val="000000"/>
+        </w:rPr>
+        <w:t>Повязка незначительно промокла серозным отделяемым.</w:t>
+      </w:r>
+      <w:r>
+        <w:rPr>
+          <w:rFonts w:ascii="Times New Roman" w:eastAsia="Times New Roman" w:hAnsi="Times New Roman" w:cs="Times New Roman"/>
+          <w:b/>
+          <w:color w:val="000000"/>
+        </w:rPr>
+        <w:t xml:space="preserve"> </w:t>
+      </w:r>
+      <w:r>
+        <w:rPr>
+          <w:rFonts w:ascii="Times New Roman" w:eastAsia="Times New Roman" w:hAnsi="Times New Roman" w:cs="Times New Roman"/>
+          <w:color w:val="000000"/>
+        </w:rPr>
+        <w:t>Края п/о рана отечны, гиперемированы. Отмечается незначительное серозно-гнойное отделяемое. Рана заживает вторичным натяжением. Выполнена перевязка с раствором хлоргексидина, мазь Левосин, резиновый выпускник.</w:t>
       </w:r>
     </w:p>
     <w:p>
@@ -22565,6 +21058,7 @@
         <w:ind w:left="0" w:hanging="2"/>
         <w:rPr>
           <w:rFonts w:ascii="Times New Roman" w:eastAsia="Times New Roman" w:hAnsi="Times New Roman" w:cs="Times New Roman"/>
+          <w:i/>
           <w:color w:val="000000"/>
         </w:rPr>
       </w:pPr>
@@ -22574,14 +21068,22 @@
           <w:b/>
           <w:color w:val="000000"/>
         </w:rPr>
-        <w:t>Сознание:</w:t>
-      </w:r>
-      <w:r>
-        <w:rPr>
-          <w:rFonts w:ascii="Times New Roman" w:eastAsia="Times New Roman" w:hAnsi="Times New Roman" w:cs="Times New Roman"/>
-          <w:color w:val="000000"/>
-        </w:rPr>
-        <w:t xml:space="preserve"> Ясное, контактен</w:t>
+        <w:t>Продолжает болеть. Назначенное лечение получает</w:t>
+      </w:r>
+      <w:r>
+        <w:rPr>
+          <w:rFonts w:ascii="Times New Roman" w:eastAsia="Times New Roman" w:hAnsi="Times New Roman" w:cs="Times New Roman"/>
+          <w:color w:val="000000"/>
+        </w:rPr>
+        <w:t>.</w:t>
+      </w:r>
+      <w:r>
+        <w:rPr>
+          <w:rFonts w:ascii="Times New Roman" w:eastAsia="Times New Roman" w:hAnsi="Times New Roman" w:cs="Times New Roman"/>
+          <w:i/>
+          <w:color w:val="000000"/>
+        </w:rPr>
+        <w:t xml:space="preserve"> </w:t>
       </w:r>
     </w:p>
     <w:p>
@@ -22597,230 +21099,6 @@
         <w:ind w:left="0" w:hanging="2"/>
         <w:rPr>
           <w:rFonts w:ascii="Times New Roman" w:eastAsia="Times New Roman" w:hAnsi="Times New Roman" w:cs="Times New Roman"/>
-          <w:color w:val="000000"/>
-        </w:rPr>
-      </w:pPr>
-      <w:r>
-        <w:rPr>
-          <w:rFonts w:ascii="Times New Roman" w:eastAsia="Times New Roman" w:hAnsi="Times New Roman" w:cs="Times New Roman"/>
-          <w:b/>
-          <w:color w:val="000000"/>
-        </w:rPr>
-        <w:t>Состояние:</w:t>
-      </w:r>
-      <w:r>
-        <w:rPr>
-          <w:rFonts w:ascii="Times New Roman" w:eastAsia="Times New Roman" w:hAnsi="Times New Roman" w:cs="Times New Roman"/>
-          <w:color w:val="000000"/>
-        </w:rPr>
-        <w:t xml:space="preserve"> ближе к удовлетворительному </w:t>
-      </w:r>
-    </w:p>
-    <w:p>
-      <w:pPr>
-        <w:pBdr>
-          <w:top w:val="nil"/>
-          <w:left w:val="nil"/>
-          <w:bottom w:val="nil"/>
-          <w:right w:val="nil"/>
-          <w:between w:val="nil"/>
-        </w:pBdr>
-        <w:spacing w:after="0"/>
-        <w:ind w:left="0" w:hanging="2"/>
-        <w:rPr>
-          <w:rFonts w:ascii="Times New Roman" w:eastAsia="Times New Roman" w:hAnsi="Times New Roman" w:cs="Times New Roman"/>
-          <w:color w:val="000000"/>
-        </w:rPr>
-      </w:pPr>
-      <w:r>
-        <w:rPr>
-          <w:rFonts w:ascii="Times New Roman" w:eastAsia="Times New Roman" w:hAnsi="Times New Roman" w:cs="Times New Roman"/>
-          <w:b/>
-          <w:color w:val="000000"/>
-        </w:rPr>
-        <w:t>Кожа и видимые слизистые</w:t>
-      </w:r>
-      <w:r>
-        <w:rPr>
-          <w:rFonts w:ascii="Times New Roman" w:eastAsia="Times New Roman" w:hAnsi="Times New Roman" w:cs="Times New Roman"/>
-          <w:color w:val="000000"/>
-        </w:rPr>
-        <w:t xml:space="preserve">: обычной окраски и влажности. Периферических отеков нет. Температура тела 36.6 </w:t>
-      </w:r>
-      <w:r>
-        <w:rPr>
-          <w:rFonts w:ascii="Times New Roman" w:eastAsia="Times New Roman" w:hAnsi="Times New Roman" w:cs="Times New Roman"/>
-          <w:color w:val="000000"/>
-          <w:vertAlign w:val="superscript"/>
-        </w:rPr>
-        <w:t>о</w:t>
-      </w:r>
-      <w:r>
-        <w:rPr>
-          <w:rFonts w:ascii="Times New Roman" w:eastAsia="Times New Roman" w:hAnsi="Times New Roman" w:cs="Times New Roman"/>
-          <w:color w:val="000000"/>
-        </w:rPr>
-        <w:t> С.</w:t>
-      </w:r>
-    </w:p>
-    <w:p>
-      <w:pPr>
-        <w:pBdr>
-          <w:top w:val="nil"/>
-          <w:left w:val="nil"/>
-          <w:bottom w:val="nil"/>
-          <w:right w:val="nil"/>
-          <w:between w:val="nil"/>
-        </w:pBdr>
-        <w:spacing w:after="0"/>
-        <w:ind w:left="0" w:hanging="2"/>
-        <w:rPr>
-          <w:rFonts w:ascii="Times New Roman" w:eastAsia="Times New Roman" w:hAnsi="Times New Roman" w:cs="Times New Roman"/>
-          <w:color w:val="000000"/>
-        </w:rPr>
-      </w:pPr>
-      <w:r>
-        <w:rPr>
-          <w:rFonts w:ascii="Times New Roman" w:eastAsia="Times New Roman" w:hAnsi="Times New Roman" w:cs="Times New Roman"/>
-          <w:b/>
-          <w:color w:val="000000"/>
-        </w:rPr>
-        <w:t xml:space="preserve">Гемодинамика </w:t>
-      </w:r>
-      <w:r>
-        <w:rPr>
-          <w:rFonts w:ascii="Times New Roman" w:eastAsia="Times New Roman" w:hAnsi="Times New Roman" w:cs="Times New Roman"/>
-          <w:color w:val="000000"/>
-        </w:rPr>
-        <w:t xml:space="preserve">стабильна, ЧСС 62 ударов в минуту, АД 120/80 мм.рт.ст., </w:t>
-      </w:r>
-    </w:p>
-    <w:p>
-      <w:pPr>
-        <w:pBdr>
-          <w:top w:val="nil"/>
-          <w:left w:val="nil"/>
-          <w:bottom w:val="nil"/>
-          <w:right w:val="nil"/>
-          <w:between w:val="nil"/>
-        </w:pBdr>
-        <w:spacing w:after="0"/>
-        <w:ind w:left="0" w:hanging="2"/>
-        <w:rPr>
-          <w:rFonts w:ascii="Times New Roman" w:eastAsia="Times New Roman" w:hAnsi="Times New Roman" w:cs="Times New Roman"/>
-          <w:color w:val="000000"/>
-        </w:rPr>
-      </w:pPr>
-      <w:r>
-        <w:rPr>
-          <w:rFonts w:ascii="Times New Roman" w:eastAsia="Times New Roman" w:hAnsi="Times New Roman" w:cs="Times New Roman"/>
-          <w:b/>
-          <w:color w:val="000000"/>
-        </w:rPr>
-        <w:t>Дыхание:</w:t>
-      </w:r>
-      <w:r>
-        <w:rPr>
-          <w:rFonts w:ascii="Times New Roman" w:eastAsia="Times New Roman" w:hAnsi="Times New Roman" w:cs="Times New Roman"/>
-          <w:color w:val="000000"/>
-        </w:rPr>
-        <w:t xml:space="preserve"> везикулярное, хрипов нет, проводится во все отделы. ЧДД – 16 в мин.</w:t>
-      </w:r>
-    </w:p>
-    <w:p>
-      <w:pPr>
-        <w:pBdr>
-          <w:top w:val="nil"/>
-          <w:left w:val="nil"/>
-          <w:bottom w:val="nil"/>
-          <w:right w:val="nil"/>
-          <w:between w:val="nil"/>
-        </w:pBdr>
-        <w:spacing w:after="0"/>
-        <w:ind w:left="0" w:hanging="2"/>
-        <w:rPr>
-          <w:rFonts w:ascii="Times New Roman" w:eastAsia="Times New Roman" w:hAnsi="Times New Roman" w:cs="Times New Roman"/>
-          <w:color w:val="000000"/>
-        </w:rPr>
-      </w:pPr>
-      <w:r>
-        <w:rPr>
-          <w:rFonts w:ascii="Times New Roman" w:eastAsia="Times New Roman" w:hAnsi="Times New Roman" w:cs="Times New Roman"/>
-          <w:color w:val="000000"/>
-        </w:rPr>
-        <w:t>Язык чистый, влажный. Живот мягкий, при пальпации безболезненный, аускультативно перистальтика выслушивается, участвует в акте дыхания, симптомов раздражения брюшины нет.</w:t>
-      </w:r>
-    </w:p>
-    <w:p>
-      <w:pPr>
-        <w:pBdr>
-          <w:top w:val="nil"/>
-          <w:left w:val="nil"/>
-          <w:bottom w:val="nil"/>
-          <w:right w:val="nil"/>
-          <w:between w:val="nil"/>
-        </w:pBdr>
-        <w:spacing w:after="0"/>
-        <w:ind w:left="0" w:hanging="2"/>
-        <w:rPr>
-          <w:rFonts w:ascii="Times New Roman" w:eastAsia="Times New Roman" w:hAnsi="Times New Roman" w:cs="Times New Roman"/>
-          <w:color w:val="000000"/>
-        </w:rPr>
-      </w:pPr>
-      <w:proofErr w:type="gramStart"/>
-      <w:r>
-        <w:rPr>
-          <w:rFonts w:ascii="Times New Roman" w:eastAsia="Times New Roman" w:hAnsi="Times New Roman" w:cs="Times New Roman"/>
-          <w:b/>
-          <w:color w:val="000000"/>
-        </w:rPr>
-        <w:t>St.localis</w:t>
-      </w:r>
-      <w:proofErr w:type="gramEnd"/>
-      <w:r>
-        <w:rPr>
-          <w:rFonts w:ascii="Times New Roman" w:eastAsia="Times New Roman" w:hAnsi="Times New Roman" w:cs="Times New Roman"/>
-          <w:b/>
-          <w:color w:val="000000"/>
-        </w:rPr>
-        <w:t xml:space="preserve">: </w:t>
-      </w:r>
-      <w:r>
-        <w:rPr>
-          <w:rFonts w:ascii="Times New Roman" w:eastAsia="Times New Roman" w:hAnsi="Times New Roman" w:cs="Times New Roman"/>
-          <w:color w:val="000000"/>
-        </w:rPr>
-        <w:t>Повязка незначительно промокла серозным отделяемым.</w:t>
-      </w:r>
-      <w:r>
-        <w:rPr>
-          <w:rFonts w:ascii="Times New Roman" w:eastAsia="Times New Roman" w:hAnsi="Times New Roman" w:cs="Times New Roman"/>
-          <w:b/>
-          <w:color w:val="000000"/>
-        </w:rPr>
-        <w:t xml:space="preserve"> </w:t>
-      </w:r>
-      <w:r>
-        <w:rPr>
-          <w:rFonts w:ascii="Times New Roman" w:eastAsia="Times New Roman" w:hAnsi="Times New Roman" w:cs="Times New Roman"/>
-          <w:color w:val="000000"/>
-        </w:rPr>
-        <w:t>Края п/о рана отечны, гиперемированы. Отмечается незначительное серозно-гнойное отделяемое. Рана заживает вторичным натяжением. Выполнена перевязка с раствором хлоргексидина, мазь Левосин, резиновый выпускник.</w:t>
-      </w:r>
-    </w:p>
-    <w:p>
-      <w:pPr>
-        <w:pBdr>
-          <w:top w:val="nil"/>
-          <w:left w:val="nil"/>
-          <w:bottom w:val="nil"/>
-          <w:right w:val="nil"/>
-          <w:between w:val="nil"/>
-        </w:pBdr>
-        <w:spacing w:after="0"/>
-        <w:ind w:left="0" w:hanging="2"/>
-        <w:rPr>
-          <w:rFonts w:ascii="Times New Roman" w:eastAsia="Times New Roman" w:hAnsi="Times New Roman" w:cs="Times New Roman"/>
           <w:i/>
           <w:color w:val="000000"/>
         </w:rPr>
@@ -22828,51 +21106,26 @@
       <w:r>
         <w:rPr>
           <w:rFonts w:ascii="Times New Roman" w:eastAsia="Times New Roman" w:hAnsi="Times New Roman" w:cs="Times New Roman"/>
-          <w:b/>
-          <w:color w:val="000000"/>
-        </w:rPr>
-        <w:t>Продолжает болеть. Назначенное лечение получает</w:t>
-      </w:r>
-      <w:r>
-        <w:rPr>
-          <w:rFonts w:ascii="Times New Roman" w:eastAsia="Times New Roman" w:hAnsi="Times New Roman" w:cs="Times New Roman"/>
-          <w:color w:val="000000"/>
-        </w:rPr>
-        <w:t>.</w:t>
-      </w:r>
-      <w:r>
-        <w:rPr>
-          <w:rFonts w:ascii="Times New Roman" w:eastAsia="Times New Roman" w:hAnsi="Times New Roman" w:cs="Times New Roman"/>
           <w:i/>
           <w:color w:val="000000"/>
         </w:rPr>
-        <w:t xml:space="preserve"> </w:t>
-      </w:r>
-    </w:p>
-    <w:p>
-      <w:pPr>
-        <w:pBdr>
-          <w:top w:val="nil"/>
-          <w:left w:val="nil"/>
-          <w:bottom w:val="nil"/>
-          <w:right w:val="nil"/>
-          <w:between w:val="nil"/>
-        </w:pBdr>
-        <w:spacing w:after="0"/>
-        <w:ind w:left="0" w:hanging="2"/>
+        <w:t xml:space="preserve">Лечащий врач                            </w:t>
+      </w:r>
+      <w:r>
         <w:rPr>
           <w:rFonts w:ascii="Times New Roman" w:eastAsia="Times New Roman" w:hAnsi="Times New Roman" w:cs="Times New Roman"/>
           <w:i/>
           <w:color w:val="000000"/>
         </w:rPr>
-      </w:pPr>
+        <w:tab/>
+      </w:r>
       <w:r>
         <w:rPr>
           <w:rFonts w:ascii="Times New Roman" w:eastAsia="Times New Roman" w:hAnsi="Times New Roman" w:cs="Times New Roman"/>
           <w:i/>
           <w:color w:val="000000"/>
         </w:rPr>
-        <w:t xml:space="preserve">Лечащий врач                            </w:t>
+        <w:tab/>
       </w:r>
       <w:r>
         <w:rPr>
@@ -22920,35 +21173,17 @@
           <w:i/>
           <w:color w:val="000000"/>
         </w:rPr>
-        <w:tab/>
+        <w:t xml:space="preserve">{{ </w:t>
       </w:r>
       <w:r>
         <w:rPr>
           <w:rFonts w:ascii="Times New Roman" w:eastAsia="Times New Roman" w:hAnsi="Times New Roman" w:cs="Times New Roman"/>
           <w:i/>
           <w:color w:val="000000"/>
-        </w:rPr>
-        <w:tab/>
-      </w:r>
-      <w:proofErr w:type="gramStart"/>
-      <w:r>
-        <w:rPr>
-          <w:rFonts w:ascii="Times New Roman" w:eastAsia="Times New Roman" w:hAnsi="Times New Roman" w:cs="Times New Roman"/>
-          <w:i/>
-          <w:color w:val="000000"/>
-        </w:rPr>
-        <w:t xml:space="preserve">{{ </w:t>
-      </w:r>
-      <w:r>
-        <w:rPr>
-          <w:rFonts w:ascii="Times New Roman" w:eastAsia="Times New Roman" w:hAnsi="Times New Roman" w:cs="Times New Roman"/>
-          <w:i/>
-          <w:color w:val="000000"/>
           <w:lang w:val="en-US"/>
         </w:rPr>
         <w:t>doctor</w:t>
       </w:r>
-      <w:proofErr w:type="gramEnd"/>
       <w:r>
         <w:rPr>
           <w:rFonts w:ascii="Times New Roman" w:eastAsia="Times New Roman" w:hAnsi="Times New Roman" w:cs="Times New Roman"/>
@@ -23336,113 +21571,111 @@
           <w:color w:val="000000"/>
         </w:rPr>
       </w:pPr>
-      <w:proofErr w:type="gramStart"/>
       <w:r>
         <w:rPr>
           <w:rFonts w:ascii="Times New Roman" w:eastAsia="Times New Roman" w:hAnsi="Times New Roman" w:cs="Times New Roman"/>
           <w:b/>
           <w:color w:val="000000"/>
         </w:rPr>
-        <w:t>St.localis</w:t>
-      </w:r>
-      <w:proofErr w:type="gramEnd"/>
+        <w:t xml:space="preserve">St.localis: </w:t>
+      </w:r>
+      <w:r>
+        <w:rPr>
+          <w:rFonts w:ascii="Times New Roman" w:eastAsia="Times New Roman" w:hAnsi="Times New Roman" w:cs="Times New Roman"/>
+          <w:color w:val="000000"/>
+        </w:rPr>
+        <w:t>Повязка незначительно промокла серозным отделяемым.</w:t>
+      </w:r>
       <w:r>
         <w:rPr>
           <w:rFonts w:ascii="Times New Roman" w:eastAsia="Times New Roman" w:hAnsi="Times New Roman" w:cs="Times New Roman"/>
           <w:b/>
           <w:color w:val="000000"/>
         </w:rPr>
-        <w:t xml:space="preserve">: </w:t>
-      </w:r>
-      <w:r>
-        <w:rPr>
-          <w:rFonts w:ascii="Times New Roman" w:eastAsia="Times New Roman" w:hAnsi="Times New Roman" w:cs="Times New Roman"/>
-          <w:color w:val="000000"/>
-        </w:rPr>
-        <w:t>Повязка незначительно промокла серозным отделяемым.</w:t>
-      </w:r>
+        <w:t xml:space="preserve"> </w:t>
+      </w:r>
+      <w:r>
+        <w:rPr>
+          <w:rFonts w:ascii="Times New Roman" w:eastAsia="Times New Roman" w:hAnsi="Times New Roman" w:cs="Times New Roman"/>
+          <w:color w:val="000000"/>
+        </w:rPr>
+        <w:t>При осмотре п/о рана, края раны отечны, гиперемированы. Без отделяемого. Рана заживает вторичным натяжением. Выполнена перевязка с раствором хлоргексидина, мазь Левосин</w:t>
+      </w:r>
+    </w:p>
+    <w:p>
+      <w:pPr>
+        <w:pBdr>
+          <w:top w:val="nil"/>
+          <w:left w:val="nil"/>
+          <w:bottom w:val="nil"/>
+          <w:right w:val="nil"/>
+          <w:between w:val="nil"/>
+        </w:pBdr>
+        <w:spacing w:after="0"/>
+        <w:ind w:left="0" w:hanging="2"/>
+        <w:rPr>
+          <w:rFonts w:ascii="Times New Roman" w:eastAsia="Times New Roman" w:hAnsi="Times New Roman" w:cs="Times New Roman"/>
+          <w:color w:val="000000"/>
+        </w:rPr>
+      </w:pPr>
       <w:r>
         <w:rPr>
           <w:rFonts w:ascii="Times New Roman" w:eastAsia="Times New Roman" w:hAnsi="Times New Roman" w:cs="Times New Roman"/>
           <w:b/>
           <w:color w:val="000000"/>
         </w:rPr>
+        <w:t>Продолжает болеть. Назначенное лечение получает</w:t>
+      </w:r>
+      <w:r>
+        <w:rPr>
+          <w:rFonts w:ascii="Times New Roman" w:eastAsia="Times New Roman" w:hAnsi="Times New Roman" w:cs="Times New Roman"/>
+          <w:color w:val="000000"/>
+        </w:rPr>
+        <w:t>.</w:t>
+      </w:r>
+      <w:r>
+        <w:rPr>
+          <w:rFonts w:ascii="Times New Roman" w:eastAsia="Times New Roman" w:hAnsi="Times New Roman" w:cs="Times New Roman"/>
+          <w:i/>
+          <w:color w:val="000000"/>
+        </w:rPr>
         <w:t xml:space="preserve"> </w:t>
       </w:r>
-      <w:r>
-        <w:rPr>
-          <w:rFonts w:ascii="Times New Roman" w:eastAsia="Times New Roman" w:hAnsi="Times New Roman" w:cs="Times New Roman"/>
-          <w:color w:val="000000"/>
-        </w:rPr>
-        <w:t>При осмотре п/о рана, края раны отечны, гиперемированы. Без отделяемого. Рана заживает вторичным натяжением. Выполнена перевязка с раствором хлоргексидина, мазь Левосин</w:t>
-      </w:r>
-    </w:p>
-    <w:p>
-      <w:pPr>
-        <w:pBdr>
-          <w:top w:val="nil"/>
-          <w:left w:val="nil"/>
-          <w:bottom w:val="nil"/>
-          <w:right w:val="nil"/>
-          <w:between w:val="nil"/>
-        </w:pBdr>
-        <w:spacing w:after="0"/>
-        <w:ind w:left="0" w:hanging="2"/>
-        <w:rPr>
-          <w:rFonts w:ascii="Times New Roman" w:eastAsia="Times New Roman" w:hAnsi="Times New Roman" w:cs="Times New Roman"/>
-          <w:color w:val="000000"/>
-        </w:rPr>
-      </w:pPr>
-      <w:r>
-        <w:rPr>
-          <w:rFonts w:ascii="Times New Roman" w:eastAsia="Times New Roman" w:hAnsi="Times New Roman" w:cs="Times New Roman"/>
-          <w:b/>
-          <w:color w:val="000000"/>
-        </w:rPr>
-        <w:t>Продолжает болеть. Назначенное лечение получает</w:t>
-      </w:r>
-      <w:r>
-        <w:rPr>
-          <w:rFonts w:ascii="Times New Roman" w:eastAsia="Times New Roman" w:hAnsi="Times New Roman" w:cs="Times New Roman"/>
-          <w:color w:val="000000"/>
-        </w:rPr>
-        <w:t>.</w:t>
-      </w:r>
-      <w:r>
+    </w:p>
+    <w:p>
+      <w:pPr>
+        <w:keepLines/>
+        <w:pBdr>
+          <w:top w:val="nil"/>
+          <w:left w:val="nil"/>
+          <w:bottom w:val="nil"/>
+          <w:right w:val="nil"/>
+          <w:between w:val="nil"/>
+        </w:pBdr>
+        <w:spacing w:before="120" w:after="0" w:line="240" w:lineRule="auto"/>
+        <w:ind w:left="0" w:hanging="2"/>
+        <w:jc w:val="both"/>
         <w:rPr>
           <w:rFonts w:ascii="Times New Roman" w:eastAsia="Times New Roman" w:hAnsi="Times New Roman" w:cs="Times New Roman"/>
           <w:i/>
           <w:color w:val="000000"/>
         </w:rPr>
-        <w:t xml:space="preserve"> </w:t>
-      </w:r>
-    </w:p>
-    <w:p>
-      <w:pPr>
-        <w:keepLines/>
-        <w:pBdr>
-          <w:top w:val="nil"/>
-          <w:left w:val="nil"/>
-          <w:bottom w:val="nil"/>
-          <w:right w:val="nil"/>
-          <w:between w:val="nil"/>
-        </w:pBdr>
-        <w:spacing w:before="120" w:after="0" w:line="240" w:lineRule="auto"/>
-        <w:ind w:left="0" w:hanging="2"/>
-        <w:jc w:val="both"/>
+      </w:pPr>
+      <w:r>
         <w:rPr>
           <w:rFonts w:ascii="Times New Roman" w:eastAsia="Times New Roman" w:hAnsi="Times New Roman" w:cs="Times New Roman"/>
           <w:i/>
           <w:color w:val="000000"/>
         </w:rPr>
-      </w:pPr>
+        <w:t xml:space="preserve">Лечащий врач                            </w:t>
+      </w:r>
       <w:r>
         <w:rPr>
           <w:rFonts w:ascii="Times New Roman" w:eastAsia="Times New Roman" w:hAnsi="Times New Roman" w:cs="Times New Roman"/>
           <w:i/>
           <w:color w:val="000000"/>
         </w:rPr>
-        <w:t xml:space="preserve">Лечащий врач                            </w:t>
+        <w:tab/>
       </w:r>
       <w:r>
         <w:rPr>
@@ -23506,27 +21739,17 @@
           <w:i/>
           <w:color w:val="000000"/>
         </w:rPr>
-        <w:tab/>
-      </w:r>
-      <w:proofErr w:type="gramStart"/>
+        <w:t xml:space="preserve">{{ </w:t>
+      </w:r>
       <w:r>
         <w:rPr>
           <w:rFonts w:ascii="Times New Roman" w:eastAsia="Times New Roman" w:hAnsi="Times New Roman" w:cs="Times New Roman"/>
           <w:i/>
           <w:color w:val="000000"/>
-        </w:rPr>
-        <w:t xml:space="preserve">{{ </w:t>
-      </w:r>
-      <w:r>
-        <w:rPr>
-          <w:rFonts w:ascii="Times New Roman" w:eastAsia="Times New Roman" w:hAnsi="Times New Roman" w:cs="Times New Roman"/>
-          <w:i/>
-          <w:color w:val="000000"/>
           <w:lang w:val="en-US"/>
         </w:rPr>
         <w:t>doctor</w:t>
       </w:r>
-      <w:proofErr w:type="gramEnd"/>
       <w:r>
         <w:rPr>
           <w:rFonts w:ascii="Times New Roman" w:eastAsia="Times New Roman" w:hAnsi="Times New Roman" w:cs="Times New Roman"/>
@@ -23911,23 +22134,13 @@
           <w:color w:val="000000"/>
         </w:rPr>
       </w:pPr>
-      <w:proofErr w:type="gramStart"/>
       <w:r>
         <w:rPr>
           <w:rFonts w:ascii="Times New Roman" w:eastAsia="Times New Roman" w:hAnsi="Times New Roman" w:cs="Times New Roman"/>
           <w:b/>
           <w:color w:val="000000"/>
         </w:rPr>
-        <w:t>St.localis</w:t>
-      </w:r>
-      <w:proofErr w:type="gramEnd"/>
-      <w:r>
-        <w:rPr>
-          <w:rFonts w:ascii="Times New Roman" w:eastAsia="Times New Roman" w:hAnsi="Times New Roman" w:cs="Times New Roman"/>
-          <w:b/>
-          <w:color w:val="000000"/>
-        </w:rPr>
-        <w:t xml:space="preserve">: </w:t>
+        <w:t xml:space="preserve">St.localis: </w:t>
       </w:r>
       <w:r>
         <w:rPr>
@@ -24052,7 +22265,6 @@
         </w:rPr>
         <w:tab/>
       </w:r>
-      <w:proofErr w:type="gramStart"/>
       <w:r>
         <w:rPr>
           <w:rFonts w:ascii="Times New Roman" w:eastAsia="Times New Roman" w:hAnsi="Times New Roman" w:cs="Times New Roman"/>
@@ -24070,7 +22282,6 @@
         </w:rPr>
         <w:t>doctor</w:t>
       </w:r>
-      <w:proofErr w:type="gramEnd"/>
       <w:r>
         <w:rPr>
           <w:rFonts w:ascii="Times New Roman" w:eastAsia="Times New Roman" w:hAnsi="Times New Roman" w:cs="Times New Roman"/>
@@ -24211,7 +22422,6 @@
         </w:rPr>
         <w:t xml:space="preserve">Находилась на лечении в Центре амбулаторной хирургии с </w:t>
       </w:r>
-      <w:proofErr w:type="gramStart"/>
       <w:r>
         <w:rPr>
           <w:rFonts w:ascii="Times New Roman" w:eastAsia="Times New Roman" w:hAnsi="Times New Roman" w:cs="Times New Roman"/>
@@ -24231,7 +22441,6 @@
         </w:rPr>
         <w:t>admission</w:t>
       </w:r>
-      <w:proofErr w:type="gramEnd"/>
       <w:r>
         <w:rPr>
           <w:rFonts w:ascii="Times New Roman" w:eastAsia="Times New Roman" w:hAnsi="Times New Roman" w:cs="Times New Roman"/>
@@ -24241,7 +22450,6 @@
         </w:rPr>
         <w:t>_</w:t>
       </w:r>
-      <w:proofErr w:type="gramStart"/>
       <w:r>
         <w:rPr>
           <w:rFonts w:ascii="Times New Roman" w:eastAsia="Times New Roman" w:hAnsi="Times New Roman" w:cs="Times New Roman"/>
@@ -24259,17 +22467,7 @@
           <w:sz w:val="24"/>
           <w:szCs w:val="24"/>
         </w:rPr>
-        <w:t xml:space="preserve"> }</w:t>
-      </w:r>
-      <w:proofErr w:type="gramEnd"/>
-      <w:r>
-        <w:rPr>
-          <w:rFonts w:ascii="Times New Roman" w:eastAsia="Times New Roman" w:hAnsi="Times New Roman" w:cs="Times New Roman"/>
-          <w:color w:val="000000"/>
-          <w:sz w:val="24"/>
-          <w:szCs w:val="24"/>
-        </w:rPr>
-        <w:t>}</w:t>
+        <w:t xml:space="preserve"> }}</w:t>
       </w:r>
       <w:r>
         <w:rPr>
@@ -24280,7 +22478,6 @@
         </w:rPr>
         <w:t xml:space="preserve"> по </w:t>
       </w:r>
-      <w:proofErr w:type="gramStart"/>
       <w:r>
         <w:rPr>
           <w:rFonts w:ascii="Times New Roman" w:eastAsia="Times New Roman" w:hAnsi="Times New Roman" w:cs="Times New Roman"/>
@@ -24300,7 +22497,6 @@
         </w:rPr>
         <w:t>discharge</w:t>
       </w:r>
-      <w:proofErr w:type="gramEnd"/>
       <w:r>
         <w:rPr>
           <w:rFonts w:ascii="Times New Roman" w:eastAsia="Times New Roman" w:hAnsi="Times New Roman" w:cs="Times New Roman"/>
@@ -24310,7 +22506,6 @@
         </w:rPr>
         <w:t>_</w:t>
       </w:r>
-      <w:proofErr w:type="gramStart"/>
       <w:r>
         <w:rPr>
           <w:rFonts w:ascii="Times New Roman" w:eastAsia="Times New Roman" w:hAnsi="Times New Roman" w:cs="Times New Roman"/>
@@ -24328,17 +22523,7 @@
           <w:sz w:val="24"/>
           <w:szCs w:val="24"/>
         </w:rPr>
-        <w:t xml:space="preserve"> }</w:t>
-      </w:r>
-      <w:proofErr w:type="gramEnd"/>
-      <w:r>
-        <w:rPr>
-          <w:rFonts w:ascii="Times New Roman" w:eastAsia="Times New Roman" w:hAnsi="Times New Roman" w:cs="Times New Roman"/>
-          <w:color w:val="000000"/>
-          <w:sz w:val="24"/>
-          <w:szCs w:val="24"/>
-        </w:rPr>
-        <w:t>}</w:t>
+        <w:t xml:space="preserve"> }}</w:t>
       </w:r>
     </w:p>
     <w:p>
@@ -24371,7 +22556,6 @@
         </w:rPr>
         <w:t xml:space="preserve">с диагнозом: </w:t>
       </w:r>
-      <w:proofErr w:type="gramStart"/>
       <w:r>
         <w:rPr>
           <w:rFonts w:ascii="Times New Roman" w:eastAsia="Times New Roman" w:hAnsi="Times New Roman" w:cs="Times New Roman"/>
@@ -24391,7 +22575,6 @@
         </w:rPr>
         <w:t>diagnosis</w:t>
       </w:r>
-      <w:proofErr w:type="gramEnd"/>
       <w:r>
         <w:rPr>
           <w:rFonts w:ascii="Times New Roman" w:eastAsia="Times New Roman" w:hAnsi="Times New Roman" w:cs="Times New Roman"/>
@@ -24430,9 +22613,9 @@
           <w:sz w:val="24"/>
           <w:szCs w:val="24"/>
         </w:rPr>
+        <w:lastRenderedPageBreak/>
         <w:t xml:space="preserve">Получал(а) лечение: Операция № </w:t>
       </w:r>
-      <w:proofErr w:type="gramStart"/>
       <w:r>
         <w:rPr>
           <w:rFonts w:ascii="Times New Roman" w:eastAsia="Times New Roman" w:hAnsi="Times New Roman" w:cs="Times New Roman"/>
@@ -24452,7 +22635,6 @@
         </w:rPr>
         <w:t>operation</w:t>
       </w:r>
-      <w:proofErr w:type="gramEnd"/>
       <w:r>
         <w:rPr>
           <w:rFonts w:ascii="Times New Roman" w:eastAsia="Times New Roman" w:hAnsi="Times New Roman" w:cs="Times New Roman"/>
@@ -24462,7 +22644,6 @@
         </w:rPr>
         <w:t>_</w:t>
       </w:r>
-      <w:proofErr w:type="gramStart"/>
       <w:r>
         <w:rPr>
           <w:rFonts w:ascii="Times New Roman" w:eastAsia="Times New Roman" w:hAnsi="Times New Roman" w:cs="Times New Roman"/>
@@ -24480,17 +22661,7 @@
           <w:sz w:val="24"/>
           <w:szCs w:val="24"/>
         </w:rPr>
-        <w:t xml:space="preserve"> }</w:t>
-      </w:r>
-      <w:proofErr w:type="gramEnd"/>
-      <w:r>
-        <w:rPr>
-          <w:rFonts w:ascii="Times New Roman" w:eastAsia="Times New Roman" w:hAnsi="Times New Roman" w:cs="Times New Roman"/>
-          <w:color w:val="000000"/>
-          <w:sz w:val="24"/>
-          <w:szCs w:val="24"/>
-        </w:rPr>
-        <w:t>}</w:t>
+        <w:t xml:space="preserve"> }}</w:t>
       </w:r>
       <w:r>
         <w:rPr>
@@ -24501,7 +22672,6 @@
         </w:rPr>
         <w:t xml:space="preserve"> от </w:t>
       </w:r>
-      <w:proofErr w:type="gramStart"/>
       <w:r>
         <w:rPr>
           <w:rFonts w:ascii="Times New Roman" w:eastAsia="Times New Roman" w:hAnsi="Times New Roman" w:cs="Times New Roman"/>
@@ -24521,7 +22691,6 @@
         </w:rPr>
         <w:t>operation</w:t>
       </w:r>
-      <w:proofErr w:type="gramEnd"/>
       <w:r>
         <w:rPr>
           <w:rFonts w:ascii="Times New Roman" w:eastAsia="Times New Roman" w:hAnsi="Times New Roman" w:cs="Times New Roman"/>
@@ -24531,7 +22700,6 @@
         </w:rPr>
         <w:t>_</w:t>
       </w:r>
-      <w:proofErr w:type="gramStart"/>
       <w:r>
         <w:rPr>
           <w:rFonts w:ascii="Times New Roman" w:eastAsia="Times New Roman" w:hAnsi="Times New Roman" w:cs="Times New Roman"/>
@@ -24549,17 +22717,7 @@
           <w:sz w:val="24"/>
           <w:szCs w:val="24"/>
         </w:rPr>
-        <w:t xml:space="preserve"> }</w:t>
-      </w:r>
-      <w:proofErr w:type="gramEnd"/>
-      <w:r>
-        <w:rPr>
-          <w:rFonts w:ascii="Times New Roman" w:eastAsia="Times New Roman" w:hAnsi="Times New Roman" w:cs="Times New Roman"/>
-          <w:color w:val="000000"/>
-          <w:sz w:val="24"/>
-          <w:szCs w:val="24"/>
-        </w:rPr>
-        <w:t>}</w:t>
+        <w:t xml:space="preserve"> }}</w:t>
       </w:r>
       <w:r>
         <w:rPr>
@@ -24570,7 +22728,6 @@
         </w:rPr>
         <w:t xml:space="preserve"> г.: </w:t>
       </w:r>
-      <w:proofErr w:type="gramStart"/>
       <w:r>
         <w:rPr>
           <w:rFonts w:ascii="Times New Roman" w:eastAsia="Times New Roman" w:hAnsi="Times New Roman" w:cs="Times New Roman"/>
@@ -24590,7 +22747,6 @@
         </w:rPr>
         <w:t>operation</w:t>
       </w:r>
-      <w:proofErr w:type="gramEnd"/>
       <w:r>
         <w:rPr>
           <w:rFonts w:ascii="Times New Roman" w:eastAsia="Times New Roman" w:hAnsi="Times New Roman" w:cs="Times New Roman"/>
@@ -24600,7 +22756,6 @@
         </w:rPr>
         <w:t>_</w:t>
       </w:r>
-      <w:proofErr w:type="gramStart"/>
       <w:r>
         <w:rPr>
           <w:rFonts w:ascii="Times New Roman" w:eastAsia="Times New Roman" w:hAnsi="Times New Roman" w:cs="Times New Roman"/>
@@ -24618,17 +22773,7 @@
           <w:sz w:val="24"/>
           <w:szCs w:val="24"/>
         </w:rPr>
-        <w:t xml:space="preserve"> }</w:t>
-      </w:r>
-      <w:proofErr w:type="gramEnd"/>
-      <w:r>
-        <w:rPr>
-          <w:rFonts w:ascii="Times New Roman" w:eastAsia="Times New Roman" w:hAnsi="Times New Roman" w:cs="Times New Roman"/>
-          <w:color w:val="000000"/>
-          <w:sz w:val="24"/>
-          <w:szCs w:val="24"/>
-        </w:rPr>
-        <w:t>}</w:t>
+        <w:t xml:space="preserve"> }}</w:t>
       </w:r>
       <w:r>
         <w:rPr>
@@ -24987,7 +23132,6 @@
         <w:tab/>
         <w:t xml:space="preserve">Врач-хирург __________________ </w:t>
       </w:r>
-      <w:proofErr w:type="gramStart"/>
       <w:r>
         <w:rPr>
           <w:rFonts w:ascii="Times New Roman" w:eastAsia="Times New Roman" w:hAnsi="Times New Roman" w:cs="Times New Roman"/>
@@ -25007,7 +23151,6 @@
         </w:rPr>
         <w:t>doctor</w:t>
       </w:r>
-      <w:proofErr w:type="gramEnd"/>
       <w:r>
         <w:rPr>
           <w:rFonts w:ascii="Times New Roman" w:eastAsia="Times New Roman" w:hAnsi="Times New Roman" w:cs="Times New Roman"/>

</xml_diff>

<commit_message>
correct docx report service
</commit_message>
<xml_diff>
--- a/src/templates/medical_history_template.docx
+++ b/src/templates/medical_history_template.docx
@@ -543,7 +543,7 @@
           <w:sz w:val="24"/>
           <w:szCs w:val="24"/>
         </w:rPr>
-        <w:t xml:space="preserve">{{ </w:t>
+        <w:t>{{</w:t>
       </w:r>
       <w:r>
         <w:rPr>
@@ -585,7 +585,7 @@
           <w:sz w:val="24"/>
           <w:szCs w:val="24"/>
         </w:rPr>
-        <w:t xml:space="preserve"> }}</w:t>
+        <w:t>}}</w:t>
       </w:r>
     </w:p>
     <w:p>
@@ -730,6 +730,7 @@
           <w:color w:val="000000"/>
           <w:sz w:val="24"/>
           <w:szCs w:val="24"/>
+          <w:lang w:val="en-US"/>
         </w:rPr>
       </w:pPr>
       <w:r>
@@ -747,17 +748,27 @@
           <w:color w:val="000000"/>
           <w:sz w:val="24"/>
           <w:szCs w:val="24"/>
-        </w:rPr>
-        <w:t xml:space="preserve">{{ </w:t>
-      </w:r>
-      <w:r>
-        <w:rPr>
-          <w:rFonts w:ascii="Times New Roman" w:eastAsia="Times New Roman" w:hAnsi="Times New Roman" w:cs="Times New Roman"/>
-          <w:color w:val="000000"/>
-          <w:sz w:val="24"/>
-          <w:szCs w:val="24"/>
           <w:lang w:val="en-US"/>
         </w:rPr>
+        <w:t>{</w:t>
+      </w:r>
+      <w:r>
+        <w:rPr>
+          <w:rFonts w:ascii="Times New Roman" w:eastAsia="Times New Roman" w:hAnsi="Times New Roman" w:cs="Times New Roman"/>
+          <w:color w:val="000000"/>
+          <w:sz w:val="24"/>
+          <w:szCs w:val="24"/>
+        </w:rPr>
+        <w:t>{</w:t>
+      </w:r>
+      <w:r>
+        <w:rPr>
+          <w:rFonts w:ascii="Times New Roman" w:eastAsia="Times New Roman" w:hAnsi="Times New Roman" w:cs="Times New Roman"/>
+          <w:color w:val="000000"/>
+          <w:sz w:val="24"/>
+          <w:szCs w:val="24"/>
+          <w:lang w:val="en-US"/>
+        </w:rPr>
         <w:t>patient</w:t>
       </w:r>
       <w:r>
@@ -805,16 +816,17 @@
           <w:sz w:val="24"/>
           <w:szCs w:val="24"/>
         </w:rPr>
-        <w:t xml:space="preserve"> }}</w:t>
-      </w:r>
-      <w:r>
-        <w:rPr>
-          <w:rFonts w:ascii="Times New Roman" w:eastAsia="Times New Roman" w:hAnsi="Times New Roman" w:cs="Times New Roman"/>
-          <w:color w:val="000000"/>
-          <w:sz w:val="24"/>
-          <w:szCs w:val="24"/>
-        </w:rPr>
-        <w:t xml:space="preserve"> </w:t>
+        <w:t>}</w:t>
+      </w:r>
+      <w:r>
+        <w:rPr>
+          <w:rFonts w:ascii="Times New Roman" w:eastAsia="Times New Roman" w:hAnsi="Times New Roman" w:cs="Times New Roman"/>
+          <w:color w:val="000000"/>
+          <w:sz w:val="24"/>
+          <w:szCs w:val="24"/>
+          <w:lang w:val="en-US"/>
+        </w:rPr>
+        <w:t>}</w:t>
       </w:r>
     </w:p>
     <w:p>
@@ -837,34 +849,65 @@
           <w:color w:val="000000"/>
           <w:sz w:val="24"/>
           <w:szCs w:val="24"/>
-        </w:rPr>
-      </w:pPr>
-      <w:r>
-        <w:rPr>
-          <w:rFonts w:ascii="Times New Roman" w:eastAsia="Times New Roman" w:hAnsi="Times New Roman" w:cs="Times New Roman"/>
-          <w:color w:val="000000"/>
-          <w:sz w:val="24"/>
-          <w:szCs w:val="24"/>
-        </w:rPr>
-        <w:t xml:space="preserve">Дата рождения:  </w:t>
-      </w:r>
-      <w:r>
-        <w:rPr>
-          <w:rFonts w:ascii="Times New Roman" w:eastAsia="Times New Roman" w:hAnsi="Times New Roman" w:cs="Times New Roman"/>
-          <w:color w:val="000000"/>
-          <w:sz w:val="24"/>
-          <w:szCs w:val="24"/>
-        </w:rPr>
-        <w:t xml:space="preserve">{{ </w:t>
-      </w:r>
-      <w:r>
-        <w:rPr>
-          <w:rFonts w:ascii="Times New Roman" w:eastAsia="Times New Roman" w:hAnsi="Times New Roman" w:cs="Times New Roman"/>
-          <w:color w:val="000000"/>
-          <w:sz w:val="24"/>
-          <w:szCs w:val="24"/>
           <w:lang w:val="en-US"/>
         </w:rPr>
+      </w:pPr>
+      <w:r>
+        <w:rPr>
+          <w:rFonts w:ascii="Times New Roman" w:eastAsia="Times New Roman" w:hAnsi="Times New Roman" w:cs="Times New Roman"/>
+          <w:color w:val="000000"/>
+          <w:sz w:val="24"/>
+          <w:szCs w:val="24"/>
+        </w:rPr>
+        <w:t>Дата</w:t>
+      </w:r>
+      <w:r>
+        <w:rPr>
+          <w:rFonts w:ascii="Times New Roman" w:eastAsia="Times New Roman" w:hAnsi="Times New Roman" w:cs="Times New Roman"/>
+          <w:color w:val="000000"/>
+          <w:sz w:val="24"/>
+          <w:szCs w:val="24"/>
+          <w:lang w:val="en-US"/>
+        </w:rPr>
+        <w:t xml:space="preserve"> </w:t>
+      </w:r>
+      <w:r>
+        <w:rPr>
+          <w:rFonts w:ascii="Times New Roman" w:eastAsia="Times New Roman" w:hAnsi="Times New Roman" w:cs="Times New Roman"/>
+          <w:color w:val="000000"/>
+          <w:sz w:val="24"/>
+          <w:szCs w:val="24"/>
+        </w:rPr>
+        <w:t>рождения</w:t>
+      </w:r>
+      <w:r>
+        <w:rPr>
+          <w:rFonts w:ascii="Times New Roman" w:eastAsia="Times New Roman" w:hAnsi="Times New Roman" w:cs="Times New Roman"/>
+          <w:color w:val="000000"/>
+          <w:sz w:val="24"/>
+          <w:szCs w:val="24"/>
+          <w:lang w:val="en-US"/>
+        </w:rPr>
+        <w:t xml:space="preserve">:  </w:t>
+      </w:r>
+      <w:r>
+        <w:rPr>
+          <w:rFonts w:ascii="Times New Roman" w:eastAsia="Times New Roman" w:hAnsi="Times New Roman" w:cs="Times New Roman"/>
+          <w:color w:val="000000"/>
+          <w:sz w:val="24"/>
+          <w:szCs w:val="24"/>
+          <w:lang w:val="en-US"/>
+        </w:rPr>
+        <w:t>{{</w:t>
+      </w:r>
+      <w:r>
+        <w:rPr>
+          <w:rFonts w:ascii="Times New Roman" w:eastAsia="Times New Roman" w:hAnsi="Times New Roman" w:cs="Times New Roman"/>
+          <w:color w:val="000000"/>
+          <w:sz w:val="24"/>
+          <w:szCs w:val="24"/>
+          <w:lang w:val="en-US"/>
+        </w:rPr>
         <w:t>birth</w:t>
       </w:r>
       <w:r>
@@ -873,6 +916,7 @@
           <w:color w:val="000000"/>
           <w:sz w:val="24"/>
           <w:szCs w:val="24"/>
+          <w:lang w:val="en-US"/>
         </w:rPr>
         <w:t>_</w:t>
       </w:r>
@@ -892,8 +936,9 @@
           <w:color w:val="000000"/>
           <w:sz w:val="24"/>
           <w:szCs w:val="24"/>
-        </w:rPr>
-        <w:t xml:space="preserve"> }}</w:t>
+          <w:lang w:val="en-US"/>
+        </w:rPr>
+        <w:t>}}</w:t>
       </w:r>
     </w:p>
     <w:p>
@@ -916,34 +961,65 @@
           <w:color w:val="000000"/>
           <w:sz w:val="24"/>
           <w:szCs w:val="24"/>
-        </w:rPr>
-      </w:pPr>
-      <w:r>
-        <w:rPr>
-          <w:rFonts w:ascii="Times New Roman" w:eastAsia="Times New Roman" w:hAnsi="Times New Roman" w:cs="Times New Roman"/>
-          <w:color w:val="000000"/>
-          <w:sz w:val="24"/>
-          <w:szCs w:val="24"/>
-        </w:rPr>
-        <w:t xml:space="preserve">Домашний адрес: </w:t>
-      </w:r>
-      <w:r>
-        <w:rPr>
-          <w:rFonts w:ascii="Times New Roman" w:eastAsia="Times New Roman" w:hAnsi="Times New Roman" w:cs="Times New Roman"/>
-          <w:color w:val="000000"/>
-          <w:sz w:val="24"/>
-          <w:szCs w:val="24"/>
-        </w:rPr>
-        <w:t xml:space="preserve">{{ </w:t>
-      </w:r>
-      <w:r>
-        <w:rPr>
-          <w:rFonts w:ascii="Times New Roman" w:eastAsia="Times New Roman" w:hAnsi="Times New Roman" w:cs="Times New Roman"/>
-          <w:color w:val="000000"/>
-          <w:sz w:val="24"/>
-          <w:szCs w:val="24"/>
           <w:lang w:val="en-US"/>
         </w:rPr>
+      </w:pPr>
+      <w:r>
+        <w:rPr>
+          <w:rFonts w:ascii="Times New Roman" w:eastAsia="Times New Roman" w:hAnsi="Times New Roman" w:cs="Times New Roman"/>
+          <w:color w:val="000000"/>
+          <w:sz w:val="24"/>
+          <w:szCs w:val="24"/>
+        </w:rPr>
+        <w:t>Домашний</w:t>
+      </w:r>
+      <w:r>
+        <w:rPr>
+          <w:rFonts w:ascii="Times New Roman" w:eastAsia="Times New Roman" w:hAnsi="Times New Roman" w:cs="Times New Roman"/>
+          <w:color w:val="000000"/>
+          <w:sz w:val="24"/>
+          <w:szCs w:val="24"/>
+          <w:lang w:val="en-US"/>
+        </w:rPr>
+        <w:t xml:space="preserve"> </w:t>
+      </w:r>
+      <w:r>
+        <w:rPr>
+          <w:rFonts w:ascii="Times New Roman" w:eastAsia="Times New Roman" w:hAnsi="Times New Roman" w:cs="Times New Roman"/>
+          <w:color w:val="000000"/>
+          <w:sz w:val="24"/>
+          <w:szCs w:val="24"/>
+        </w:rPr>
+        <w:t>адрес</w:t>
+      </w:r>
+      <w:r>
+        <w:rPr>
+          <w:rFonts w:ascii="Times New Roman" w:eastAsia="Times New Roman" w:hAnsi="Times New Roman" w:cs="Times New Roman"/>
+          <w:color w:val="000000"/>
+          <w:sz w:val="24"/>
+          <w:szCs w:val="24"/>
+          <w:lang w:val="en-US"/>
+        </w:rPr>
+        <w:t xml:space="preserve">: </w:t>
+      </w:r>
+      <w:r>
+        <w:rPr>
+          <w:rFonts w:ascii="Times New Roman" w:eastAsia="Times New Roman" w:hAnsi="Times New Roman" w:cs="Times New Roman"/>
+          <w:color w:val="000000"/>
+          <w:sz w:val="24"/>
+          <w:szCs w:val="24"/>
+          <w:lang w:val="en-US"/>
+        </w:rPr>
+        <w:t>{{</w:t>
+      </w:r>
+      <w:r>
+        <w:rPr>
+          <w:rFonts w:ascii="Times New Roman" w:eastAsia="Times New Roman" w:hAnsi="Times New Roman" w:cs="Times New Roman"/>
+          <w:color w:val="000000"/>
+          <w:sz w:val="24"/>
+          <w:szCs w:val="24"/>
+          <w:lang w:val="en-US"/>
+        </w:rPr>
         <w:t>patient</w:t>
       </w:r>
       <w:r>
@@ -952,10 +1028,10 @@
           <w:color w:val="000000"/>
           <w:sz w:val="24"/>
           <w:szCs w:val="24"/>
+          <w:lang w:val="en-US"/>
         </w:rPr>
         <w:t>_</w:t>
       </w:r>
-      <w:proofErr w:type="spellStart"/>
       <w:r>
         <w:rPr>
           <w:rFonts w:ascii="Times New Roman" w:eastAsia="Times New Roman" w:hAnsi="Times New Roman" w:cs="Times New Roman"/>
@@ -966,15 +1042,15 @@
         </w:rPr>
         <w:t>adress</w:t>
       </w:r>
-      <w:proofErr w:type="spellEnd"/>
-      <w:r>
-        <w:rPr>
-          <w:rFonts w:ascii="Times New Roman" w:eastAsia="Times New Roman" w:hAnsi="Times New Roman" w:cs="Times New Roman"/>
-          <w:color w:val="000000"/>
-          <w:sz w:val="24"/>
-          <w:szCs w:val="24"/>
-        </w:rPr>
-        <w:t xml:space="preserve"> }}</w:t>
+      <w:r>
+        <w:rPr>
+          <w:rFonts w:ascii="Times New Roman" w:eastAsia="Times New Roman" w:hAnsi="Times New Roman" w:cs="Times New Roman"/>
+          <w:color w:val="000000"/>
+          <w:sz w:val="24"/>
+          <w:szCs w:val="24"/>
+          <w:lang w:val="en-US"/>
+        </w:rPr>
+        <w:t>}}</w:t>
       </w:r>
     </w:p>
     <w:p>
@@ -1024,7 +1100,7 @@
           <w:sz w:val="24"/>
           <w:szCs w:val="24"/>
         </w:rPr>
-        <w:t xml:space="preserve">{ </w:t>
+        <w:t>{</w:t>
       </w:r>
       <w:r>
         <w:rPr>
@@ -1062,7 +1138,7 @@
           <w:sz w:val="24"/>
           <w:szCs w:val="24"/>
         </w:rPr>
-        <w:t xml:space="preserve"> }}</w:t>
+        <w:t>}}</w:t>
       </w:r>
     </w:p>
     <w:p>
@@ -1157,9 +1233,8 @@
           <w:sz w:val="24"/>
           <w:szCs w:val="24"/>
         </w:rPr>
-        <w:t xml:space="preserve">{{ </w:t>
-      </w:r>
-      <w:proofErr w:type="spellStart"/>
+        <w:t>{{</w:t>
+      </w:r>
       <w:r>
         <w:rPr>
           <w:rFonts w:eastAsia="Times New Roman"/>
@@ -1167,15 +1242,14 @@
         </w:rPr>
         <w:t>admission_date</w:t>
       </w:r>
-      <w:proofErr w:type="spellEnd"/>
-      <w:r>
-        <w:rPr>
-          <w:rFonts w:ascii="Times New Roman" w:eastAsia="Times New Roman" w:hAnsi="Times New Roman" w:cs="Times New Roman"/>
-          <w:color w:val="000000"/>
-          <w:sz w:val="24"/>
-          <w:szCs w:val="24"/>
-        </w:rPr>
-        <w:t xml:space="preserve"> }}</w:t>
+      <w:r>
+        <w:rPr>
+          <w:rFonts w:ascii="Times New Roman" w:eastAsia="Times New Roman" w:hAnsi="Times New Roman" w:cs="Times New Roman"/>
+          <w:color w:val="000000"/>
+          <w:sz w:val="24"/>
+          <w:szCs w:val="24"/>
+        </w:rPr>
+        <w:t>}}</w:t>
       </w:r>
     </w:p>
     <w:p>
@@ -1215,28 +1289,19 @@
           <w:sz w:val="24"/>
           <w:szCs w:val="24"/>
         </w:rPr>
-        <w:t xml:space="preserve">{{ </w:t>
-      </w:r>
-      <w:proofErr w:type="spellStart"/>
+        <w:t>{{</w:t>
+      </w:r>
       <w:r>
         <w:rPr>
           <w:rFonts w:eastAsia="Times New Roman"/>
           <w:color w:val="000000"/>
         </w:rPr>
-        <w:t>discharge</w:t>
-      </w:r>
-      <w:proofErr w:type="spellEnd"/>
+        <w:t>discharge_</w:t>
+      </w:r>
       <w:r>
         <w:rPr>
           <w:rFonts w:eastAsia="Times New Roman"/>
           <w:color w:val="000000"/>
-        </w:rPr>
-        <w:t>_</w:t>
-      </w:r>
-      <w:r>
-        <w:rPr>
-          <w:rFonts w:eastAsia="Times New Roman"/>
-          <w:color w:val="000000"/>
           <w:lang w:val="en-US"/>
         </w:rPr>
         <w:t>date</w:t>
@@ -1248,7 +1313,7 @@
           <w:sz w:val="24"/>
           <w:szCs w:val="24"/>
         </w:rPr>
-        <w:t xml:space="preserve"> }}</w:t>
+        <w:t>}}</w:t>
       </w:r>
     </w:p>
     <w:p>
@@ -1312,7 +1377,7 @@
           <w:sz w:val="24"/>
           <w:szCs w:val="24"/>
         </w:rPr>
-        <w:t xml:space="preserve">{{ </w:t>
+        <w:t>{{</w:t>
       </w:r>
       <w:r>
         <w:rPr>
@@ -1331,7 +1396,7 @@
           <w:sz w:val="24"/>
           <w:szCs w:val="24"/>
         </w:rPr>
-        <w:t xml:space="preserve"> }}</w:t>
+        <w:t>}}</w:t>
       </w:r>
       <w:r>
         <w:rPr>
@@ -1381,9 +1446,8 @@
           <w:sz w:val="24"/>
           <w:szCs w:val="24"/>
         </w:rPr>
-        <w:t xml:space="preserve">{{ </w:t>
-      </w:r>
-      <w:proofErr w:type="spellStart"/>
+        <w:t>{{</w:t>
+      </w:r>
       <w:r>
         <w:rPr>
           <w:rFonts w:ascii="Times New Roman" w:eastAsia="Times New Roman" w:hAnsi="Times New Roman" w:cs="Times New Roman"/>
@@ -1394,15 +1458,14 @@
         </w:rPr>
         <w:t>icd</w:t>
       </w:r>
-      <w:proofErr w:type="spellEnd"/>
-      <w:r>
-        <w:rPr>
-          <w:rFonts w:ascii="Times New Roman" w:eastAsia="Times New Roman" w:hAnsi="Times New Roman" w:cs="Times New Roman"/>
-          <w:color w:val="000000"/>
-          <w:sz w:val="24"/>
-          <w:szCs w:val="24"/>
-        </w:rPr>
-        <w:t>10 }}</w:t>
+      <w:r>
+        <w:rPr>
+          <w:rFonts w:ascii="Times New Roman" w:eastAsia="Times New Roman" w:hAnsi="Times New Roman" w:cs="Times New Roman"/>
+          <w:color w:val="000000"/>
+          <w:sz w:val="24"/>
+          <w:szCs w:val="24"/>
+        </w:rPr>
+        <w:t>10}}</w:t>
       </w:r>
       <w:r>
         <w:rPr>
@@ -1475,9 +1538,8 @@
           <w:szCs w:val="20"/>
           <w:lang w:eastAsia="ru-RU"/>
         </w:rPr>
-        <w:t xml:space="preserve">{{ </w:t>
-      </w:r>
-      <w:proofErr w:type="spellStart"/>
+        <w:t>{{</w:t>
+      </w:r>
       <w:r>
         <w:rPr>
           <w:rFonts w:ascii="Arial CYR" w:eastAsia="Times New Roman" w:hAnsi="Arial CYR" w:cs="Arial CYR"/>
@@ -1490,7 +1552,6 @@
         </w:rPr>
         <w:t>cax</w:t>
       </w:r>
-      <w:proofErr w:type="spellEnd"/>
       <w:r>
         <w:rPr>
           <w:rFonts w:ascii="Arial CYR" w:eastAsia="Times New Roman" w:hAnsi="Arial CYR" w:cs="Arial CYR"/>
@@ -1525,7 +1586,7 @@
           <w:szCs w:val="20"/>
           <w:lang w:eastAsia="ru-RU"/>
         </w:rPr>
-        <w:t xml:space="preserve"> }}</w:t>
+        <w:t>}}</w:t>
       </w:r>
     </w:p>
     <w:p>
@@ -1730,7 +1791,7 @@
           <w:sz w:val="24"/>
           <w:szCs w:val="24"/>
         </w:rPr>
-        <w:t xml:space="preserve">{{ </w:t>
+        <w:t>{{</w:t>
       </w:r>
       <w:r>
         <w:rPr>
@@ -1741,15 +1802,6 @@
           <w:lang w:val="en-US"/>
         </w:rPr>
         <w:t>doctor</w:t>
-      </w:r>
-      <w:r>
-        <w:rPr>
-          <w:rFonts w:ascii="Times New Roman" w:eastAsia="Times New Roman" w:hAnsi="Times New Roman" w:cs="Times New Roman"/>
-          <w:color w:val="000000"/>
-          <w:sz w:val="24"/>
-          <w:szCs w:val="24"/>
-        </w:rPr>
-        <w:t xml:space="preserve"> </w:t>
       </w:r>
       <w:r>
         <w:rPr>
@@ -2191,7 +2243,7 @@
                 <w:sz w:val="24"/>
                 <w:szCs w:val="24"/>
               </w:rPr>
-              <w:t xml:space="preserve">{{ </w:t>
+              <w:t>{{</w:t>
             </w:r>
             <w:r>
               <w:rPr>
@@ -2248,7 +2300,7 @@
                 <w:sz w:val="24"/>
                 <w:szCs w:val="24"/>
               </w:rPr>
-              <w:t xml:space="preserve"> }}</w:t>
+              <w:t>}}</w:t>
             </w:r>
           </w:p>
         </w:tc>
@@ -2353,7 +2405,7 @@
                 <w:sz w:val="24"/>
                 <w:szCs w:val="24"/>
               </w:rPr>
-              <w:t xml:space="preserve">{{ </w:t>
+              <w:t>{{</w:t>
             </w:r>
             <w:r>
               <w:rPr>
@@ -2391,7 +2443,7 @@
                 <w:sz w:val="24"/>
                 <w:szCs w:val="24"/>
               </w:rPr>
-              <w:t xml:space="preserve"> }}</w:t>
+              <w:t>}}</w:t>
             </w:r>
           </w:p>
         </w:tc>
@@ -2491,7 +2543,7 @@
                 <w:sz w:val="24"/>
                 <w:szCs w:val="24"/>
               </w:rPr>
-              <w:t xml:space="preserve">{{ </w:t>
+              <w:t>{{</w:t>
             </w:r>
             <w:r>
               <w:rPr>
@@ -2512,7 +2564,6 @@
               </w:rPr>
               <w:t>_</w:t>
             </w:r>
-            <w:proofErr w:type="spellStart"/>
             <w:r>
               <w:rPr>
                 <w:rFonts w:ascii="Times New Roman" w:eastAsia="Times New Roman" w:hAnsi="Times New Roman" w:cs="Times New Roman"/>
@@ -2523,7 +2574,6 @@
               </w:rPr>
               <w:t>adress</w:t>
             </w:r>
-            <w:proofErr w:type="spellEnd"/>
             <w:r>
               <w:rPr>
                 <w:rFonts w:ascii="Times New Roman" w:eastAsia="Times New Roman" w:hAnsi="Times New Roman" w:cs="Times New Roman"/>
@@ -2531,7 +2581,7 @@
                 <w:sz w:val="24"/>
                 <w:szCs w:val="24"/>
               </w:rPr>
-              <w:t xml:space="preserve"> }}</w:t>
+              <w:t>}}</w:t>
             </w:r>
           </w:p>
         </w:tc>
@@ -3298,7 +3348,7 @@
           <w:sz w:val="24"/>
           <w:szCs w:val="24"/>
         </w:rPr>
-        <w:t xml:space="preserve">{{ </w:t>
+        <w:t>{{</w:t>
       </w:r>
       <w:r>
         <w:rPr>
@@ -3317,7 +3367,7 @@
           <w:sz w:val="24"/>
           <w:szCs w:val="24"/>
         </w:rPr>
-        <w:t xml:space="preserve"> }}  </w:t>
+        <w:t xml:space="preserve">}}  </w:t>
       </w:r>
       <w:r>
         <w:rPr>
@@ -3803,23 +3853,7 @@
                 <w:rFonts w:ascii="Times New Roman" w:eastAsia="Times New Roman" w:hAnsi="Times New Roman" w:cs="Times New Roman"/>
                 <w:color w:val="000000"/>
               </w:rPr>
-              <w:t xml:space="preserve">оА003д  </w:t>
-            </w:r>
-            <w:proofErr w:type="spellStart"/>
-            <w:r>
-              <w:rPr>
-                <w:rFonts w:ascii="Times New Roman" w:eastAsia="Times New Roman" w:hAnsi="Times New Roman" w:cs="Times New Roman"/>
-                <w:color w:val="000000"/>
-              </w:rPr>
-              <w:t>Некрэктомия</w:t>
-            </w:r>
-            <w:proofErr w:type="spellEnd"/>
-            <w:r>
-              <w:rPr>
-                <w:rFonts w:ascii="Times New Roman" w:eastAsia="Times New Roman" w:hAnsi="Times New Roman" w:cs="Times New Roman"/>
-                <w:color w:val="000000"/>
-              </w:rPr>
-              <w:t xml:space="preserve"> до 1% поверхности тела, м/а</w:t>
+              <w:t>оА003д  Некрэктомия до 1% поверхности тела, м/а</w:t>
             </w:r>
           </w:p>
         </w:tc>
@@ -4652,23 +4686,7 @@
                 <w:rFonts w:ascii="Times New Roman" w:eastAsia="Times New Roman" w:hAnsi="Times New Roman" w:cs="Times New Roman"/>
                 <w:color w:val="000000"/>
               </w:rPr>
-              <w:t xml:space="preserve">оА003д  </w:t>
-            </w:r>
-            <w:proofErr w:type="spellStart"/>
-            <w:r>
-              <w:rPr>
-                <w:rFonts w:ascii="Times New Roman" w:eastAsia="Times New Roman" w:hAnsi="Times New Roman" w:cs="Times New Roman"/>
-                <w:color w:val="000000"/>
-              </w:rPr>
-              <w:t>Некрэктомия</w:t>
-            </w:r>
-            <w:proofErr w:type="spellEnd"/>
-            <w:r>
-              <w:rPr>
-                <w:rFonts w:ascii="Times New Roman" w:eastAsia="Times New Roman" w:hAnsi="Times New Roman" w:cs="Times New Roman"/>
-                <w:color w:val="000000"/>
-              </w:rPr>
-              <w:t xml:space="preserve"> до 1% поверхности тела, м/а</w:t>
+              <w:t>оА003д  Некрэктомия до 1% поверхности тела, м/а</w:t>
             </w:r>
           </w:p>
         </w:tc>
@@ -6325,18 +6343,8 @@
                 <w:b/>
                 <w:color w:val="000000"/>
               </w:rPr>
-              <w:t xml:space="preserve">ДН СТАЦ ЦАХ Флегмона, </w:t>
+              <w:t>ДН СТАЦ ЦАХ Флегмона, аденофлегмона</w:t>
             </w:r>
-            <w:proofErr w:type="spellStart"/>
-            <w:r>
-              <w:rPr>
-                <w:rFonts w:ascii="Times New Roman" w:eastAsia="Times New Roman" w:hAnsi="Times New Roman" w:cs="Times New Roman"/>
-                <w:b/>
-                <w:color w:val="000000"/>
-              </w:rPr>
-              <w:t>аденофлегмона</w:t>
-            </w:r>
-            <w:proofErr w:type="spellEnd"/>
           </w:p>
         </w:tc>
         <w:tc>
@@ -6436,23 +6444,7 @@
                 <w:rFonts w:ascii="Times New Roman" w:eastAsia="Times New Roman" w:hAnsi="Times New Roman" w:cs="Times New Roman"/>
                 <w:color w:val="000000"/>
               </w:rPr>
-              <w:t xml:space="preserve">оА003д  </w:t>
-            </w:r>
-            <w:proofErr w:type="spellStart"/>
-            <w:r>
-              <w:rPr>
-                <w:rFonts w:ascii="Times New Roman" w:eastAsia="Times New Roman" w:hAnsi="Times New Roman" w:cs="Times New Roman"/>
-                <w:color w:val="000000"/>
-              </w:rPr>
-              <w:t>Некрэктомия</w:t>
-            </w:r>
-            <w:proofErr w:type="spellEnd"/>
-            <w:r>
-              <w:rPr>
-                <w:rFonts w:ascii="Times New Roman" w:eastAsia="Times New Roman" w:hAnsi="Times New Roman" w:cs="Times New Roman"/>
-                <w:color w:val="000000"/>
-              </w:rPr>
-              <w:t xml:space="preserve"> до 1% поверхности тела, м/а</w:t>
+              <w:t>оА003д  Некрэктомия до 1% поверхности тела, м/а</w:t>
             </w:r>
           </w:p>
         </w:tc>
@@ -6865,23 +6857,7 @@
                 <w:rFonts w:ascii="Times New Roman" w:eastAsia="Times New Roman" w:hAnsi="Times New Roman" w:cs="Times New Roman"/>
                 <w:color w:val="000000"/>
               </w:rPr>
-              <w:t xml:space="preserve">оА003д  </w:t>
-            </w:r>
-            <w:proofErr w:type="spellStart"/>
-            <w:r>
-              <w:rPr>
-                <w:rFonts w:ascii="Times New Roman" w:eastAsia="Times New Roman" w:hAnsi="Times New Roman" w:cs="Times New Roman"/>
-                <w:color w:val="000000"/>
-              </w:rPr>
-              <w:t>Некрэктомия</w:t>
-            </w:r>
-            <w:proofErr w:type="spellEnd"/>
-            <w:r>
-              <w:rPr>
-                <w:rFonts w:ascii="Times New Roman" w:eastAsia="Times New Roman" w:hAnsi="Times New Roman" w:cs="Times New Roman"/>
-                <w:color w:val="000000"/>
-              </w:rPr>
-              <w:t xml:space="preserve"> до 1% поверхности тела, м/а</w:t>
+              <w:t>оА003д  Некрэктомия до 1% поверхности тела, м/а</w:t>
             </w:r>
           </w:p>
         </w:tc>
@@ -7997,7 +7973,7 @@
           <w:sz w:val="24"/>
           <w:szCs w:val="24"/>
         </w:rPr>
-        <w:t xml:space="preserve">{{ </w:t>
+        <w:t>{{</w:t>
       </w:r>
       <w:r>
         <w:rPr>
@@ -8016,7 +7992,7 @@
           <w:sz w:val="24"/>
           <w:szCs w:val="24"/>
         </w:rPr>
-        <w:t xml:space="preserve"> }}</w:t>
+        <w:t>}}</w:t>
       </w:r>
     </w:p>
     <w:p>
@@ -8048,9 +8024,8 @@
           <w:sz w:val="24"/>
           <w:szCs w:val="24"/>
         </w:rPr>
-        <w:t xml:space="preserve">{{ </w:t>
-      </w:r>
-      <w:proofErr w:type="spellStart"/>
+        <w:t>{{</w:t>
+      </w:r>
       <w:r>
         <w:rPr>
           <w:rFonts w:eastAsia="Times New Roman"/>
@@ -8058,15 +8033,14 @@
         </w:rPr>
         <w:t>admission_date</w:t>
       </w:r>
-      <w:proofErr w:type="spellEnd"/>
-      <w:r>
-        <w:rPr>
-          <w:rFonts w:ascii="Times New Roman" w:eastAsia="Times New Roman" w:hAnsi="Times New Roman" w:cs="Times New Roman"/>
-          <w:color w:val="000000"/>
-          <w:sz w:val="24"/>
-          <w:szCs w:val="24"/>
-        </w:rPr>
-        <w:t xml:space="preserve"> }}</w:t>
+      <w:r>
+        <w:rPr>
+          <w:rFonts w:ascii="Times New Roman" w:eastAsia="Times New Roman" w:hAnsi="Times New Roman" w:cs="Times New Roman"/>
+          <w:color w:val="000000"/>
+          <w:sz w:val="24"/>
+          <w:szCs w:val="24"/>
+        </w:rPr>
+        <w:t>}}</w:t>
       </w:r>
     </w:p>
     <w:p>
@@ -8342,7 +8316,6 @@
           <w:szCs w:val="24"/>
         </w:rPr>
       </w:pPr>
-      <w:proofErr w:type="spellStart"/>
       <w:r>
         <w:rPr>
           <w:rFonts w:ascii="Times New Roman" w:eastAsia="Times New Roman" w:hAnsi="Times New Roman" w:cs="Times New Roman"/>
@@ -8351,18 +8324,7 @@
           <w:sz w:val="24"/>
           <w:szCs w:val="24"/>
         </w:rPr>
-        <w:t>Проф.редности</w:t>
-      </w:r>
-      <w:proofErr w:type="spellEnd"/>
-      <w:r>
-        <w:rPr>
-          <w:rFonts w:ascii="Times New Roman" w:eastAsia="Times New Roman" w:hAnsi="Times New Roman" w:cs="Times New Roman"/>
-          <w:b/>
-          <w:color w:val="000000"/>
-          <w:sz w:val="24"/>
-          <w:szCs w:val="24"/>
-        </w:rPr>
-        <w:t>:</w:t>
+        <w:t>Проф.редности:</w:t>
       </w:r>
       <w:r>
         <w:rPr>
@@ -8829,27 +8791,7 @@
           <w:sz w:val="24"/>
           <w:szCs w:val="24"/>
         </w:rPr>
-        <w:t xml:space="preserve">сознание ясное, телосложение </w:t>
-      </w:r>
-      <w:proofErr w:type="spellStart"/>
-      <w:r>
-        <w:rPr>
-          <w:rFonts w:ascii="Times New Roman" w:eastAsia="Times New Roman" w:hAnsi="Times New Roman" w:cs="Times New Roman"/>
-          <w:color w:val="000000"/>
-          <w:sz w:val="24"/>
-          <w:szCs w:val="24"/>
-        </w:rPr>
-        <w:t>нормастеническое</w:t>
-      </w:r>
-      <w:proofErr w:type="spellEnd"/>
-      <w:r>
-        <w:rPr>
-          <w:rFonts w:ascii="Times New Roman" w:eastAsia="Times New Roman" w:hAnsi="Times New Roman" w:cs="Times New Roman"/>
-          <w:color w:val="000000"/>
-          <w:sz w:val="24"/>
-          <w:szCs w:val="24"/>
-        </w:rPr>
-        <w:t>, кожные покровы и видимые слизистые физиологической окраски; сыпь нет; расчесы нет; зев чистый, не гиперемирован; миндалины не увеличены, налета нет.</w:t>
+        <w:t>сознание ясное, телосложение нормастеническое, кожные покровы и видимые слизистые физиологической окраски; сыпь нет; расчесы нет; зев чистый, не гиперемирован; миндалины не увеличены, налета нет.</w:t>
       </w:r>
     </w:p>
     <w:p>
@@ -9364,7 +9306,7 @@
           <w:sz w:val="24"/>
           <w:szCs w:val="24"/>
         </w:rPr>
-        <w:t xml:space="preserve">{{ </w:t>
+        <w:t>{{</w:t>
       </w:r>
       <w:r>
         <w:rPr>
@@ -9383,7 +9325,7 @@
           <w:sz w:val="24"/>
           <w:szCs w:val="24"/>
         </w:rPr>
-        <w:t xml:space="preserve"> }}</w:t>
+        <w:t>}}</w:t>
       </w:r>
       <w:r>
         <w:rPr>
@@ -9537,7 +9479,7 @@
           <w:sz w:val="24"/>
           <w:szCs w:val="24"/>
         </w:rPr>
-        <w:t xml:space="preserve">{{ </w:t>
+        <w:t>{{</w:t>
       </w:r>
       <w:r>
         <w:rPr>
@@ -9556,7 +9498,7 @@
           <w:sz w:val="24"/>
           <w:szCs w:val="24"/>
         </w:rPr>
-        <w:t xml:space="preserve"> }}</w:t>
+        <w:t>}}</w:t>
       </w:r>
       <w:r>
         <w:rPr>
@@ -12385,99 +12327,8 @@
                 <w:sz w:val="24"/>
                 <w:szCs w:val="24"/>
               </w:rPr>
-              <w:t>определение антител класса M, G (</w:t>
+              <w:t>определение антител класса M, G (IgM, IgG) к HBsAg Hepatitis B virus</w:t>
             </w:r>
-            <w:proofErr w:type="spellStart"/>
-            <w:r>
-              <w:rPr>
-                <w:rFonts w:ascii="Times New Roman" w:eastAsia="Times New Roman" w:hAnsi="Times New Roman" w:cs="Times New Roman"/>
-                <w:color w:val="000000"/>
-                <w:sz w:val="24"/>
-                <w:szCs w:val="24"/>
-              </w:rPr>
-              <w:t>IgM</w:t>
-            </w:r>
-            <w:proofErr w:type="spellEnd"/>
-            <w:r>
-              <w:rPr>
-                <w:rFonts w:ascii="Times New Roman" w:eastAsia="Times New Roman" w:hAnsi="Times New Roman" w:cs="Times New Roman"/>
-                <w:color w:val="000000"/>
-                <w:sz w:val="24"/>
-                <w:szCs w:val="24"/>
-              </w:rPr>
-              <w:t xml:space="preserve">, </w:t>
-            </w:r>
-            <w:proofErr w:type="spellStart"/>
-            <w:r>
-              <w:rPr>
-                <w:rFonts w:ascii="Times New Roman" w:eastAsia="Times New Roman" w:hAnsi="Times New Roman" w:cs="Times New Roman"/>
-                <w:color w:val="000000"/>
-                <w:sz w:val="24"/>
-                <w:szCs w:val="24"/>
-              </w:rPr>
-              <w:t>IgG</w:t>
-            </w:r>
-            <w:proofErr w:type="spellEnd"/>
-            <w:r>
-              <w:rPr>
-                <w:rFonts w:ascii="Times New Roman" w:eastAsia="Times New Roman" w:hAnsi="Times New Roman" w:cs="Times New Roman"/>
-                <w:color w:val="000000"/>
-                <w:sz w:val="24"/>
-                <w:szCs w:val="24"/>
-              </w:rPr>
-              <w:t xml:space="preserve">) к </w:t>
-            </w:r>
-            <w:proofErr w:type="spellStart"/>
-            <w:r>
-              <w:rPr>
-                <w:rFonts w:ascii="Times New Roman" w:eastAsia="Times New Roman" w:hAnsi="Times New Roman" w:cs="Times New Roman"/>
-                <w:color w:val="000000"/>
-                <w:sz w:val="24"/>
-                <w:szCs w:val="24"/>
-              </w:rPr>
-              <w:t>HBsAg</w:t>
-            </w:r>
-            <w:proofErr w:type="spellEnd"/>
-            <w:r>
-              <w:rPr>
-                <w:rFonts w:ascii="Times New Roman" w:eastAsia="Times New Roman" w:hAnsi="Times New Roman" w:cs="Times New Roman"/>
-                <w:color w:val="000000"/>
-                <w:sz w:val="24"/>
-                <w:szCs w:val="24"/>
-              </w:rPr>
-              <w:t xml:space="preserve"> </w:t>
-            </w:r>
-            <w:proofErr w:type="spellStart"/>
-            <w:r>
-              <w:rPr>
-                <w:rFonts w:ascii="Times New Roman" w:eastAsia="Times New Roman" w:hAnsi="Times New Roman" w:cs="Times New Roman"/>
-                <w:color w:val="000000"/>
-                <w:sz w:val="24"/>
-                <w:szCs w:val="24"/>
-              </w:rPr>
-              <w:t>Hepatitis</w:t>
-            </w:r>
-            <w:proofErr w:type="spellEnd"/>
-            <w:r>
-              <w:rPr>
-                <w:rFonts w:ascii="Times New Roman" w:eastAsia="Times New Roman" w:hAnsi="Times New Roman" w:cs="Times New Roman"/>
-                <w:color w:val="000000"/>
-                <w:sz w:val="24"/>
-                <w:szCs w:val="24"/>
-              </w:rPr>
-              <w:t xml:space="preserve"> B </w:t>
-            </w:r>
-            <w:proofErr w:type="spellStart"/>
-            <w:r>
-              <w:rPr>
-                <w:rFonts w:ascii="Times New Roman" w:eastAsia="Times New Roman" w:hAnsi="Times New Roman" w:cs="Times New Roman"/>
-                <w:color w:val="000000"/>
-                <w:sz w:val="24"/>
-                <w:szCs w:val="24"/>
-              </w:rPr>
-              <w:t>virus</w:t>
-            </w:r>
-            <w:proofErr w:type="spellEnd"/>
           </w:p>
         </w:tc>
         <w:tc>
@@ -12640,79 +12491,8 @@
                 <w:sz w:val="24"/>
                 <w:szCs w:val="24"/>
               </w:rPr>
-              <w:t>определение антител класса M, G (</w:t>
+              <w:t>определение антител класса M, G (IgM, IgG) к Hepatitis C virus</w:t>
             </w:r>
-            <w:proofErr w:type="spellStart"/>
-            <w:r>
-              <w:rPr>
-                <w:rFonts w:ascii="Times New Roman" w:eastAsia="Times New Roman" w:hAnsi="Times New Roman" w:cs="Times New Roman"/>
-                <w:color w:val="000000"/>
-                <w:sz w:val="24"/>
-                <w:szCs w:val="24"/>
-              </w:rPr>
-              <w:t>IgM</w:t>
-            </w:r>
-            <w:proofErr w:type="spellEnd"/>
-            <w:r>
-              <w:rPr>
-                <w:rFonts w:ascii="Times New Roman" w:eastAsia="Times New Roman" w:hAnsi="Times New Roman" w:cs="Times New Roman"/>
-                <w:color w:val="000000"/>
-                <w:sz w:val="24"/>
-                <w:szCs w:val="24"/>
-              </w:rPr>
-              <w:t xml:space="preserve">, </w:t>
-            </w:r>
-            <w:proofErr w:type="spellStart"/>
-            <w:r>
-              <w:rPr>
-                <w:rFonts w:ascii="Times New Roman" w:eastAsia="Times New Roman" w:hAnsi="Times New Roman" w:cs="Times New Roman"/>
-                <w:color w:val="000000"/>
-                <w:sz w:val="24"/>
-                <w:szCs w:val="24"/>
-              </w:rPr>
-              <w:t>IgG</w:t>
-            </w:r>
-            <w:proofErr w:type="spellEnd"/>
-            <w:r>
-              <w:rPr>
-                <w:rFonts w:ascii="Times New Roman" w:eastAsia="Times New Roman" w:hAnsi="Times New Roman" w:cs="Times New Roman"/>
-                <w:color w:val="000000"/>
-                <w:sz w:val="24"/>
-                <w:szCs w:val="24"/>
-              </w:rPr>
-              <w:t xml:space="preserve">) к </w:t>
-            </w:r>
-            <w:proofErr w:type="spellStart"/>
-            <w:r>
-              <w:rPr>
-                <w:rFonts w:ascii="Times New Roman" w:eastAsia="Times New Roman" w:hAnsi="Times New Roman" w:cs="Times New Roman"/>
-                <w:color w:val="000000"/>
-                <w:sz w:val="24"/>
-                <w:szCs w:val="24"/>
-              </w:rPr>
-              <w:t>Hepatitis</w:t>
-            </w:r>
-            <w:proofErr w:type="spellEnd"/>
-            <w:r>
-              <w:rPr>
-                <w:rFonts w:ascii="Times New Roman" w:eastAsia="Times New Roman" w:hAnsi="Times New Roman" w:cs="Times New Roman"/>
-                <w:color w:val="000000"/>
-                <w:sz w:val="24"/>
-                <w:szCs w:val="24"/>
-              </w:rPr>
-              <w:t xml:space="preserve"> C </w:t>
-            </w:r>
-            <w:proofErr w:type="spellStart"/>
-            <w:r>
-              <w:rPr>
-                <w:rFonts w:ascii="Times New Roman" w:eastAsia="Times New Roman" w:hAnsi="Times New Roman" w:cs="Times New Roman"/>
-                <w:color w:val="000000"/>
-                <w:sz w:val="24"/>
-                <w:szCs w:val="24"/>
-              </w:rPr>
-              <w:t>virus</w:t>
-            </w:r>
-            <w:proofErr w:type="spellEnd"/>
           </w:p>
         </w:tc>
         <w:tc>
@@ -12875,87 +12655,7 @@
                 <w:sz w:val="24"/>
                 <w:szCs w:val="24"/>
               </w:rPr>
-              <w:t>определение антител класса M, G (</w:t>
-            </w:r>
-            <w:proofErr w:type="spellStart"/>
-            <w:r>
-              <w:rPr>
-                <w:rFonts w:ascii="Times New Roman" w:eastAsia="Times New Roman" w:hAnsi="Times New Roman" w:cs="Times New Roman"/>
-                <w:color w:val="000000"/>
-                <w:sz w:val="24"/>
-                <w:szCs w:val="24"/>
-              </w:rPr>
-              <w:t>IgM</w:t>
-            </w:r>
-            <w:proofErr w:type="spellEnd"/>
-            <w:r>
-              <w:rPr>
-                <w:rFonts w:ascii="Times New Roman" w:eastAsia="Times New Roman" w:hAnsi="Times New Roman" w:cs="Times New Roman"/>
-                <w:color w:val="000000"/>
-                <w:sz w:val="24"/>
-                <w:szCs w:val="24"/>
-              </w:rPr>
-              <w:t xml:space="preserve">, </w:t>
-            </w:r>
-            <w:proofErr w:type="spellStart"/>
-            <w:r>
-              <w:rPr>
-                <w:rFonts w:ascii="Times New Roman" w:eastAsia="Times New Roman" w:hAnsi="Times New Roman" w:cs="Times New Roman"/>
-                <w:color w:val="000000"/>
-                <w:sz w:val="24"/>
-                <w:szCs w:val="24"/>
-              </w:rPr>
-              <w:t>IgG</w:t>
-            </w:r>
-            <w:proofErr w:type="spellEnd"/>
-            <w:r>
-              <w:rPr>
-                <w:rFonts w:ascii="Times New Roman" w:eastAsia="Times New Roman" w:hAnsi="Times New Roman" w:cs="Times New Roman"/>
-                <w:color w:val="000000"/>
-                <w:sz w:val="24"/>
-                <w:szCs w:val="24"/>
-              </w:rPr>
-              <w:t xml:space="preserve">) к Human </w:t>
-            </w:r>
-            <w:proofErr w:type="spellStart"/>
-            <w:r>
-              <w:rPr>
-                <w:rFonts w:ascii="Times New Roman" w:eastAsia="Times New Roman" w:hAnsi="Times New Roman" w:cs="Times New Roman"/>
-                <w:color w:val="000000"/>
-                <w:sz w:val="24"/>
-                <w:szCs w:val="24"/>
-              </w:rPr>
-              <w:t>immunodeficiency</w:t>
-            </w:r>
-            <w:proofErr w:type="spellEnd"/>
-            <w:r>
-              <w:rPr>
-                <w:rFonts w:ascii="Times New Roman" w:eastAsia="Times New Roman" w:hAnsi="Times New Roman" w:cs="Times New Roman"/>
-                <w:color w:val="000000"/>
-                <w:sz w:val="24"/>
-                <w:szCs w:val="24"/>
-              </w:rPr>
-              <w:t xml:space="preserve"> </w:t>
-            </w:r>
-            <w:proofErr w:type="spellStart"/>
-            <w:r>
-              <w:rPr>
-                <w:rFonts w:ascii="Times New Roman" w:eastAsia="Times New Roman" w:hAnsi="Times New Roman" w:cs="Times New Roman"/>
-                <w:color w:val="000000"/>
-                <w:sz w:val="24"/>
-                <w:szCs w:val="24"/>
-              </w:rPr>
-              <w:t>virus</w:t>
-            </w:r>
-            <w:proofErr w:type="spellEnd"/>
-            <w:r>
-              <w:rPr>
-                <w:rFonts w:ascii="Times New Roman" w:eastAsia="Times New Roman" w:hAnsi="Times New Roman" w:cs="Times New Roman"/>
-                <w:color w:val="000000"/>
-                <w:sz w:val="24"/>
-                <w:szCs w:val="24"/>
-              </w:rPr>
-              <w:t xml:space="preserve"> </w:t>
+              <w:t xml:space="preserve">определение антител класса M, G (IgM, IgG) к Human immunodeficiency virus </w:t>
             </w:r>
             <w:r>
               <w:rPr>
@@ -15134,7 +14834,6 @@
                 <w:szCs w:val="24"/>
               </w:rPr>
             </w:pPr>
-            <w:proofErr w:type="spellStart"/>
             <w:r>
               <w:rPr>
                 <w:rFonts w:ascii="Times New Roman" w:eastAsia="Times New Roman" w:hAnsi="Times New Roman" w:cs="Times New Roman"/>
@@ -15143,18 +14842,7 @@
                 <w:sz w:val="24"/>
                 <w:szCs w:val="24"/>
               </w:rPr>
-              <w:t>Амоксициллин+Клавулановая</w:t>
-            </w:r>
-            <w:proofErr w:type="spellEnd"/>
-            <w:r>
-              <w:rPr>
-                <w:rFonts w:ascii="Times New Roman" w:eastAsia="Times New Roman" w:hAnsi="Times New Roman" w:cs="Times New Roman"/>
-                <w:b/>
-                <w:color w:val="000000"/>
-                <w:sz w:val="24"/>
-                <w:szCs w:val="24"/>
-              </w:rPr>
-              <w:t xml:space="preserve"> кислота  625(500+125)мг по 1 таб.х3 р/д</w:t>
+              <w:t>Амоксициллин+Клавулановая кислота  625(500+125)мг по 1 таб.х3 р/д</w:t>
             </w:r>
           </w:p>
           <w:p>
@@ -15303,20 +14991,8 @@
                 <w:sz w:val="24"/>
                 <w:szCs w:val="24"/>
               </w:rPr>
-              <w:t xml:space="preserve">Мазь </w:t>
+              <w:t>Мазь Левосин</w:t>
             </w:r>
-            <w:proofErr w:type="spellStart"/>
-            <w:r>
-              <w:rPr>
-                <w:rFonts w:ascii="Times New Roman" w:eastAsia="Times New Roman" w:hAnsi="Times New Roman" w:cs="Times New Roman"/>
-                <w:b/>
-                <w:color w:val="000000"/>
-                <w:sz w:val="24"/>
-                <w:szCs w:val="24"/>
-              </w:rPr>
-              <w:t>Левосин</w:t>
-            </w:r>
-            <w:proofErr w:type="spellEnd"/>
           </w:p>
           <w:p>
             <w:pPr>
@@ -15651,7 +15327,6 @@
                 <w:szCs w:val="24"/>
               </w:rPr>
             </w:pPr>
-            <w:proofErr w:type="spellStart"/>
             <w:r>
               <w:rPr>
                 <w:rFonts w:ascii="Times New Roman" w:eastAsia="Times New Roman" w:hAnsi="Times New Roman" w:cs="Times New Roman"/>
@@ -15660,18 +15335,7 @@
                 <w:sz w:val="24"/>
                 <w:szCs w:val="24"/>
               </w:rPr>
-              <w:t>Повидон</w:t>
-            </w:r>
-            <w:proofErr w:type="spellEnd"/>
-            <w:r>
-              <w:rPr>
-                <w:rFonts w:ascii="Times New Roman" w:eastAsia="Times New Roman" w:hAnsi="Times New Roman" w:cs="Times New Roman"/>
-                <w:b/>
-                <w:color w:val="000000"/>
-                <w:sz w:val="24"/>
-                <w:szCs w:val="24"/>
-              </w:rPr>
-              <w:t xml:space="preserve">-Йод  </w:t>
+              <w:t xml:space="preserve">Повидон-Йод  </w:t>
             </w:r>
           </w:p>
           <w:p>
@@ -16755,27 +16419,7 @@
                 <w:sz w:val="24"/>
                 <w:szCs w:val="24"/>
               </w:rPr>
-              <w:t>Воздействие электрическим полем УВЧ (</w:t>
-            </w:r>
-            <w:proofErr w:type="spellStart"/>
-            <w:r>
-              <w:rPr>
-                <w:rFonts w:ascii="Times New Roman" w:eastAsia="Times New Roman" w:hAnsi="Times New Roman" w:cs="Times New Roman"/>
-                <w:color w:val="000000"/>
-                <w:sz w:val="24"/>
-                <w:szCs w:val="24"/>
-              </w:rPr>
-              <w:t>э.п</w:t>
-            </w:r>
-            <w:proofErr w:type="spellEnd"/>
-            <w:r>
-              <w:rPr>
-                <w:rFonts w:ascii="Times New Roman" w:eastAsia="Times New Roman" w:hAnsi="Times New Roman" w:cs="Times New Roman"/>
-                <w:color w:val="000000"/>
-                <w:sz w:val="24"/>
-                <w:szCs w:val="24"/>
-              </w:rPr>
-              <w:t>. УВЧ)</w:t>
+              <w:t>Воздействие электрическим полем УВЧ (э.п. УВЧ)</w:t>
             </w:r>
           </w:p>
         </w:tc>
@@ -18377,27 +18021,7 @@
           <w:szCs w:val="24"/>
           <w:lang w:val="en-US"/>
         </w:rPr>
-        <w:t xml:space="preserve">{{ </w:t>
-      </w:r>
-      <w:proofErr w:type="spellStart"/>
-      <w:r>
-        <w:rPr>
-          <w:b/>
-          <w:sz w:val="24"/>
-          <w:szCs w:val="24"/>
-          <w:lang w:val="en-US"/>
-        </w:rPr>
-        <w:t>operation_number</w:t>
-      </w:r>
-      <w:proofErr w:type="spellEnd"/>
-      <w:r>
-        <w:rPr>
-          <w:b/>
-          <w:sz w:val="24"/>
-          <w:szCs w:val="24"/>
-          <w:lang w:val="en-US"/>
-        </w:rPr>
-        <w:t xml:space="preserve"> }}</w:t>
+        <w:t>{{operation_number}}</w:t>
       </w:r>
     </w:p>
     <w:p>
@@ -18436,7 +18060,7 @@
           <w:sz w:val="24"/>
           <w:szCs w:val="24"/>
         </w:rPr>
-        <w:t xml:space="preserve">{{ </w:t>
+        <w:t>{{</w:t>
       </w:r>
       <w:r>
         <w:rPr>
@@ -18493,7 +18117,7 @@
           <w:sz w:val="24"/>
           <w:szCs w:val="24"/>
         </w:rPr>
-        <w:t xml:space="preserve"> }}</w:t>
+        <w:t>}}</w:t>
       </w:r>
     </w:p>
     <w:p>
@@ -18524,7 +18148,7 @@
           <w:szCs w:val="24"/>
           <w:u w:val="single"/>
         </w:rPr>
-        <w:t xml:space="preserve">{{ </w:t>
+        <w:t>{{</w:t>
       </w:r>
       <w:r>
         <w:rPr>
@@ -18545,7 +18169,7 @@
           <w:szCs w:val="24"/>
           <w:u w:val="single"/>
         </w:rPr>
-        <w:t xml:space="preserve"> }}</w:t>
+        <w:t>}}</w:t>
       </w:r>
     </w:p>
     <w:p>
@@ -18581,29 +18205,7 @@
           <w:u w:val="single"/>
           <w:lang w:val="en-US" w:eastAsia="ru-RU"/>
         </w:rPr>
-        <w:t xml:space="preserve">{{ </w:t>
-      </w:r>
-      <w:proofErr w:type="spellStart"/>
-      <w:r>
-        <w:rPr>
-          <w:position w:val="0"/>
-          <w:sz w:val="24"/>
-          <w:szCs w:val="24"/>
-          <w:u w:val="single"/>
-          <w:lang w:val="en-US" w:eastAsia="ru-RU"/>
-        </w:rPr>
-        <w:t>operation_name</w:t>
-      </w:r>
-      <w:proofErr w:type="spellEnd"/>
-      <w:r>
-        <w:rPr>
-          <w:position w:val="0"/>
-          <w:sz w:val="24"/>
-          <w:szCs w:val="24"/>
-          <w:u w:val="single"/>
-          <w:lang w:val="en-US" w:eastAsia="ru-RU"/>
-        </w:rPr>
-        <w:t xml:space="preserve"> }}</w:t>
+        <w:t>{{operation_name}}</w:t>
       </w:r>
       <w:r>
         <w:rPr>
@@ -18706,29 +18308,7 @@
                 <w:u w:val="single"/>
                 <w:lang w:val="en-US" w:eastAsia="ru-RU"/>
               </w:rPr>
-              <w:t xml:space="preserve">{{ </w:t>
-            </w:r>
-            <w:proofErr w:type="spellStart"/>
-            <w:r>
-              <w:rPr>
-                <w:position w:val="0"/>
-                <w:sz w:val="24"/>
-                <w:szCs w:val="24"/>
-                <w:u w:val="single"/>
-                <w:lang w:val="en-US" w:eastAsia="ru-RU"/>
-              </w:rPr>
-              <w:t>operation_date</w:t>
-            </w:r>
-            <w:proofErr w:type="spellEnd"/>
-            <w:r>
-              <w:rPr>
-                <w:position w:val="0"/>
-                <w:sz w:val="24"/>
-                <w:szCs w:val="24"/>
-                <w:u w:val="single"/>
-                <w:lang w:val="en-US" w:eastAsia="ru-RU"/>
-              </w:rPr>
-              <w:t xml:space="preserve"> }}</w:t>
+              <w:t>{{operation_date}}</w:t>
             </w:r>
           </w:p>
         </w:tc>
@@ -18902,29 +18482,7 @@
           <w:szCs w:val="24"/>
           <w:lang w:val="en-US" w:eastAsia="ru-RU"/>
         </w:rPr>
-        <w:t xml:space="preserve">{{ </w:t>
-      </w:r>
-      <w:proofErr w:type="spellStart"/>
-      <w:r>
-        <w:rPr>
-          <w:rFonts w:ascii="Times New Roman" w:eastAsia="Times New Roman" w:hAnsi="Times New Roman" w:cs="Times New Roman"/>
-          <w:position w:val="0"/>
-          <w:sz w:val="28"/>
-          <w:szCs w:val="24"/>
-          <w:lang w:val="en-US" w:eastAsia="ru-RU"/>
-        </w:rPr>
-        <w:t>operation_protocol</w:t>
-      </w:r>
-      <w:proofErr w:type="spellEnd"/>
-      <w:r>
-        <w:rPr>
-          <w:rFonts w:ascii="Times New Roman" w:eastAsia="Times New Roman" w:hAnsi="Times New Roman" w:cs="Times New Roman"/>
-          <w:position w:val="0"/>
-          <w:sz w:val="28"/>
-          <w:szCs w:val="24"/>
-          <w:lang w:val="en-US" w:eastAsia="ru-RU"/>
-        </w:rPr>
-        <w:t xml:space="preserve"> }}</w:t>
+        <w:t>{{operation_protocol}}</w:t>
       </w:r>
     </w:p>
     <w:p>
@@ -19020,7 +18578,7 @@
           <w:szCs w:val="24"/>
           <w:lang w:eastAsia="ru-RU"/>
         </w:rPr>
-        <w:t xml:space="preserve">{{ </w:t>
+        <w:t>{{</w:t>
       </w:r>
       <w:r>
         <w:rPr>
@@ -19040,7 +18598,7 @@
           <w:szCs w:val="24"/>
           <w:lang w:eastAsia="ru-RU"/>
         </w:rPr>
-        <w:t xml:space="preserve"> }}</w:t>
+        <w:t>}}</w:t>
       </w:r>
     </w:p>
     <w:p>
@@ -19119,7 +18677,7 @@
           <w:szCs w:val="24"/>
           <w:lang w:eastAsia="ru-RU"/>
         </w:rPr>
-        <w:t xml:space="preserve">{{ </w:t>
+        <w:t>{{</w:t>
       </w:r>
       <w:r>
         <w:rPr>
@@ -19139,7 +18697,7 @@
           <w:szCs w:val="24"/>
           <w:lang w:eastAsia="ru-RU"/>
         </w:rPr>
-        <w:t xml:space="preserve"> }}</w:t>
+        <w:t>}}</w:t>
       </w:r>
     </w:p>
     <w:p>
@@ -19374,23 +18932,7 @@
           <w:rFonts w:ascii="Times New Roman" w:eastAsia="Times New Roman" w:hAnsi="Times New Roman" w:cs="Times New Roman"/>
           <w:color w:val="000000"/>
         </w:rPr>
-        <w:t xml:space="preserve">стабильна, ЧСС 74 ударов в минуту, АД 120/76 </w:t>
-      </w:r>
-      <w:proofErr w:type="spellStart"/>
-      <w:r>
-        <w:rPr>
-          <w:rFonts w:ascii="Times New Roman" w:eastAsia="Times New Roman" w:hAnsi="Times New Roman" w:cs="Times New Roman"/>
-          <w:color w:val="000000"/>
-        </w:rPr>
-        <w:t>мм.рт.ст</w:t>
-      </w:r>
-      <w:proofErr w:type="spellEnd"/>
-      <w:r>
-        <w:rPr>
-          <w:rFonts w:ascii="Times New Roman" w:eastAsia="Times New Roman" w:hAnsi="Times New Roman" w:cs="Times New Roman"/>
-          <w:color w:val="000000"/>
-        </w:rPr>
-        <w:t xml:space="preserve">., </w:t>
+        <w:t xml:space="preserve">стабильна, ЧСС 74 ударов в минуту, АД 120/76 мм.рт.ст., </w:t>
       </w:r>
     </w:p>
     <w:p>
@@ -19466,62 +19008,52 @@
           <w:color w:val="000000"/>
         </w:rPr>
       </w:pPr>
-      <w:proofErr w:type="spellStart"/>
       <w:r>
         <w:rPr>
           <w:rFonts w:ascii="Times New Roman" w:eastAsia="Times New Roman" w:hAnsi="Times New Roman" w:cs="Times New Roman"/>
           <w:b/>
           <w:color w:val="000000"/>
         </w:rPr>
-        <w:t>St.localis</w:t>
-      </w:r>
-      <w:proofErr w:type="spellEnd"/>
+        <w:t xml:space="preserve">St.localis: </w:t>
+      </w:r>
+      <w:r>
+        <w:rPr>
+          <w:rFonts w:ascii="Times New Roman" w:eastAsia="Times New Roman" w:hAnsi="Times New Roman" w:cs="Times New Roman"/>
+          <w:color w:val="000000"/>
+        </w:rPr>
+        <w:t>Повязка незначительно промокла серозно-геморрагическим отделяемым.</w:t>
+      </w:r>
       <w:r>
         <w:rPr>
           <w:rFonts w:ascii="Times New Roman" w:eastAsia="Times New Roman" w:hAnsi="Times New Roman" w:cs="Times New Roman"/>
           <w:b/>
           <w:color w:val="000000"/>
         </w:rPr>
-        <w:t xml:space="preserve">: </w:t>
-      </w:r>
-      <w:r>
-        <w:rPr>
-          <w:rFonts w:ascii="Times New Roman" w:eastAsia="Times New Roman" w:hAnsi="Times New Roman" w:cs="Times New Roman"/>
-          <w:color w:val="000000"/>
-        </w:rPr>
-        <w:t>Повязка незначительно промокла серозно-геморрагическим отделяемым.</w:t>
-      </w:r>
+        <w:t xml:space="preserve"> </w:t>
+      </w:r>
+    </w:p>
+    <w:p>
+      <w:pPr>
+        <w:pBdr>
+          <w:top w:val="nil"/>
+          <w:left w:val="nil"/>
+          <w:bottom w:val="nil"/>
+          <w:right w:val="nil"/>
+          <w:between w:val="nil"/>
+        </w:pBdr>
+        <w:spacing w:after="0"/>
+        <w:ind w:left="0" w:hanging="2"/>
+        <w:rPr>
+          <w:rFonts w:ascii="Times New Roman" w:eastAsia="Times New Roman" w:hAnsi="Times New Roman" w:cs="Times New Roman"/>
+          <w:color w:val="000000"/>
+        </w:rPr>
+      </w:pPr>
       <w:r>
         <w:rPr>
           <w:rFonts w:ascii="Times New Roman" w:eastAsia="Times New Roman" w:hAnsi="Times New Roman" w:cs="Times New Roman"/>
           <w:b/>
           <w:color w:val="000000"/>
         </w:rPr>
-        <w:t xml:space="preserve"> </w:t>
-      </w:r>
-    </w:p>
-    <w:p>
-      <w:pPr>
-        <w:pBdr>
-          <w:top w:val="nil"/>
-          <w:left w:val="nil"/>
-          <w:bottom w:val="nil"/>
-          <w:right w:val="nil"/>
-          <w:between w:val="nil"/>
-        </w:pBdr>
-        <w:spacing w:after="0"/>
-        <w:ind w:left="0" w:hanging="2"/>
-        <w:rPr>
-          <w:rFonts w:ascii="Times New Roman" w:eastAsia="Times New Roman" w:hAnsi="Times New Roman" w:cs="Times New Roman"/>
-          <w:color w:val="000000"/>
-        </w:rPr>
-      </w:pPr>
-      <w:r>
-        <w:rPr>
-          <w:rFonts w:ascii="Times New Roman" w:eastAsia="Times New Roman" w:hAnsi="Times New Roman" w:cs="Times New Roman"/>
-          <w:b/>
-          <w:color w:val="000000"/>
-        </w:rPr>
         <w:t xml:space="preserve">Пациент в удовлетворительном состоянии отпущен домой. Даны рекомендации. </w:t>
       </w:r>
     </w:p>
@@ -19622,7 +19154,7 @@
           <w:i/>
           <w:color w:val="000000"/>
         </w:rPr>
-        <w:t xml:space="preserve">{{ </w:t>
+        <w:t>{{</w:t>
       </w:r>
       <w:r>
         <w:rPr>
@@ -19639,7 +19171,7 @@
           <w:i/>
           <w:color w:val="000000"/>
         </w:rPr>
-        <w:t xml:space="preserve"> }}</w:t>
+        <w:t>}}</w:t>
       </w:r>
     </w:p>
     <w:p>
@@ -19906,23 +19438,7 @@
           <w:rFonts w:ascii="Times New Roman" w:eastAsia="Times New Roman" w:hAnsi="Times New Roman" w:cs="Times New Roman"/>
           <w:color w:val="000000" w:themeColor="text1"/>
         </w:rPr>
-        <w:t xml:space="preserve">стабильна, ЧСС 78 ударов в минуту, АД 126/80 </w:t>
-      </w:r>
-      <w:proofErr w:type="spellStart"/>
-      <w:r>
-        <w:rPr>
-          <w:rFonts w:ascii="Times New Roman" w:eastAsia="Times New Roman" w:hAnsi="Times New Roman" w:cs="Times New Roman"/>
-          <w:color w:val="000000" w:themeColor="text1"/>
-        </w:rPr>
-        <w:t>мм.рт.ст</w:t>
-      </w:r>
-      <w:proofErr w:type="spellEnd"/>
-      <w:r>
-        <w:rPr>
-          <w:rFonts w:ascii="Times New Roman" w:eastAsia="Times New Roman" w:hAnsi="Times New Roman" w:cs="Times New Roman"/>
-          <w:color w:val="000000" w:themeColor="text1"/>
-        </w:rPr>
-        <w:t xml:space="preserve">., </w:t>
+        <w:t xml:space="preserve">стабильна, ЧСС 78 ударов в минуту, АД 126/80 мм.рт.ст., </w:t>
       </w:r>
     </w:p>
     <w:p>
@@ -19997,78 +19513,59 @@
           <w:color w:val="000000" w:themeColor="text1"/>
         </w:rPr>
       </w:pPr>
-      <w:proofErr w:type="spellStart"/>
       <w:r>
         <w:rPr>
           <w:rFonts w:ascii="Times New Roman" w:eastAsia="Times New Roman" w:hAnsi="Times New Roman" w:cs="Times New Roman"/>
           <w:b/>
           <w:color w:val="000000" w:themeColor="text1"/>
         </w:rPr>
-        <w:t>St.localis</w:t>
-      </w:r>
-      <w:proofErr w:type="spellEnd"/>
+        <w:t xml:space="preserve">St.localis: </w:t>
+      </w:r>
+      <w:r>
+        <w:rPr>
+          <w:rFonts w:ascii="Times New Roman" w:eastAsia="Times New Roman" w:hAnsi="Times New Roman" w:cs="Times New Roman"/>
+          <w:color w:val="000000" w:themeColor="text1"/>
+        </w:rPr>
+        <w:t>Повязка незначительно промокла серозным отделяемым.</w:t>
+      </w:r>
       <w:r>
         <w:rPr>
           <w:rFonts w:ascii="Times New Roman" w:eastAsia="Times New Roman" w:hAnsi="Times New Roman" w:cs="Times New Roman"/>
           <w:b/>
           <w:color w:val="000000" w:themeColor="text1"/>
         </w:rPr>
-        <w:t xml:space="preserve">: </w:t>
+        <w:t xml:space="preserve"> </w:t>
       </w:r>
       <w:r>
         <w:rPr>
           <w:rFonts w:ascii="Times New Roman" w:eastAsia="Times New Roman" w:hAnsi="Times New Roman" w:cs="Times New Roman"/>
           <w:color w:val="000000" w:themeColor="text1"/>
         </w:rPr>
-        <w:t>Повязка незначительно промокла серозным отделяемым.</w:t>
-      </w:r>
+        <w:t>При осмотре п/о рана, края раны отечны, гиперемированы. Без отделяемого. Рана заживает вторичным натяжением. Выполнена перевязка с раствором хлоргексидина, мазь Левосин</w:t>
+      </w:r>
+    </w:p>
+    <w:p>
+      <w:pPr>
+        <w:pBdr>
+          <w:top w:val="nil"/>
+          <w:left w:val="nil"/>
+          <w:bottom w:val="nil"/>
+          <w:right w:val="nil"/>
+          <w:between w:val="nil"/>
+        </w:pBdr>
+        <w:spacing w:after="0"/>
+        <w:ind w:left="0" w:hanging="2"/>
+        <w:rPr>
+          <w:rFonts w:ascii="Times New Roman" w:eastAsia="Times New Roman" w:hAnsi="Times New Roman" w:cs="Times New Roman"/>
+          <w:color w:val="000000" w:themeColor="text1"/>
+        </w:rPr>
+      </w:pPr>
       <w:r>
         <w:rPr>
           <w:rFonts w:ascii="Times New Roman" w:eastAsia="Times New Roman" w:hAnsi="Times New Roman" w:cs="Times New Roman"/>
           <w:b/>
           <w:color w:val="000000" w:themeColor="text1"/>
         </w:rPr>
-        <w:t xml:space="preserve"> </w:t>
-      </w:r>
-      <w:r>
-        <w:rPr>
-          <w:rFonts w:ascii="Times New Roman" w:eastAsia="Times New Roman" w:hAnsi="Times New Roman" w:cs="Times New Roman"/>
-          <w:color w:val="000000" w:themeColor="text1"/>
-        </w:rPr>
-        <w:t xml:space="preserve">При осмотре п/о рана, края раны отечны, гиперемированы. Без отделяемого. Рана заживает вторичным натяжением. Выполнена перевязка с раствором хлоргексидина, мазь </w:t>
-      </w:r>
-      <w:proofErr w:type="spellStart"/>
-      <w:r>
-        <w:rPr>
-          <w:rFonts w:ascii="Times New Roman" w:eastAsia="Times New Roman" w:hAnsi="Times New Roman" w:cs="Times New Roman"/>
-          <w:color w:val="000000" w:themeColor="text1"/>
-        </w:rPr>
-        <w:t>Левосин</w:t>
-      </w:r>
-      <w:proofErr w:type="spellEnd"/>
-    </w:p>
-    <w:p>
-      <w:pPr>
-        <w:pBdr>
-          <w:top w:val="nil"/>
-          <w:left w:val="nil"/>
-          <w:bottom w:val="nil"/>
-          <w:right w:val="nil"/>
-          <w:between w:val="nil"/>
-        </w:pBdr>
-        <w:spacing w:after="0"/>
-        <w:ind w:left="0" w:hanging="2"/>
-        <w:rPr>
-          <w:rFonts w:ascii="Times New Roman" w:eastAsia="Times New Roman" w:hAnsi="Times New Roman" w:cs="Times New Roman"/>
-          <w:color w:val="000000" w:themeColor="text1"/>
-        </w:rPr>
-      </w:pPr>
-      <w:r>
-        <w:rPr>
-          <w:rFonts w:ascii="Times New Roman" w:eastAsia="Times New Roman" w:hAnsi="Times New Roman" w:cs="Times New Roman"/>
-          <w:b/>
-          <w:color w:val="000000" w:themeColor="text1"/>
-        </w:rPr>
         <w:t>Продолжает болеть. Назначенное лечение получает</w:t>
       </w:r>
       <w:r>
@@ -20184,7 +19681,7 @@
           <w:i/>
           <w:color w:val="000000"/>
         </w:rPr>
-        <w:t xml:space="preserve">{{ </w:t>
+        <w:t>{{</w:t>
       </w:r>
       <w:r>
         <w:rPr>
@@ -20201,7 +19698,7 @@
           <w:i/>
           <w:color w:val="000000"/>
         </w:rPr>
-        <w:t xml:space="preserve"> }}</w:t>
+        <w:t>}}</w:t>
       </w:r>
     </w:p>
     <w:p>
@@ -20506,23 +20003,7 @@
           <w:rFonts w:ascii="Times New Roman" w:eastAsia="Times New Roman" w:hAnsi="Times New Roman" w:cs="Times New Roman"/>
           <w:color w:val="000000" w:themeColor="text1"/>
         </w:rPr>
-        <w:t xml:space="preserve">стабильна, ЧСС 80 ударов в минуту, АД 130/80 </w:t>
-      </w:r>
-      <w:proofErr w:type="spellStart"/>
-      <w:r>
-        <w:rPr>
-          <w:rFonts w:ascii="Times New Roman" w:eastAsia="Times New Roman" w:hAnsi="Times New Roman" w:cs="Times New Roman"/>
-          <w:color w:val="000000" w:themeColor="text1"/>
-        </w:rPr>
-        <w:t>мм.рт.ст</w:t>
-      </w:r>
-      <w:proofErr w:type="spellEnd"/>
-      <w:r>
-        <w:rPr>
-          <w:rFonts w:ascii="Times New Roman" w:eastAsia="Times New Roman" w:hAnsi="Times New Roman" w:cs="Times New Roman"/>
-          <w:color w:val="000000" w:themeColor="text1"/>
-        </w:rPr>
-        <w:t xml:space="preserve">., </w:t>
+        <w:t xml:space="preserve">стабильна, ЧСС 80 ударов в минуту, АД 130/80 мм.рт.ст., </w:t>
       </w:r>
     </w:p>
     <w:p>
@@ -20597,61 +20078,35 @@
           <w:color w:val="000000" w:themeColor="text1"/>
         </w:rPr>
       </w:pPr>
-      <w:proofErr w:type="spellStart"/>
       <w:r>
         <w:rPr>
           <w:rFonts w:ascii="Times New Roman" w:eastAsia="Times New Roman" w:hAnsi="Times New Roman" w:cs="Times New Roman"/>
           <w:b/>
           <w:color w:val="000000" w:themeColor="text1"/>
         </w:rPr>
-        <w:t>St.localis</w:t>
-      </w:r>
-      <w:proofErr w:type="spellEnd"/>
+        <w:t xml:space="preserve">St.localis: </w:t>
+      </w:r>
+      <w:r>
+        <w:rPr>
+          <w:rFonts w:ascii="Times New Roman" w:eastAsia="Times New Roman" w:hAnsi="Times New Roman" w:cs="Times New Roman"/>
+          <w:color w:val="000000" w:themeColor="text1"/>
+        </w:rPr>
+        <w:t>Повязка сухая.</w:t>
+      </w:r>
       <w:r>
         <w:rPr>
           <w:rFonts w:ascii="Times New Roman" w:eastAsia="Times New Roman" w:hAnsi="Times New Roman" w:cs="Times New Roman"/>
           <w:b/>
           <w:color w:val="000000" w:themeColor="text1"/>
         </w:rPr>
-        <w:t xml:space="preserve">: </w:t>
+        <w:t xml:space="preserve"> </w:t>
       </w:r>
       <w:r>
         <w:rPr>
           <w:rFonts w:ascii="Times New Roman" w:eastAsia="Times New Roman" w:hAnsi="Times New Roman" w:cs="Times New Roman"/>
           <w:color w:val="000000" w:themeColor="text1"/>
         </w:rPr>
-        <w:t>Повязка сухая.</w:t>
-      </w:r>
-      <w:r>
-        <w:rPr>
-          <w:rFonts w:ascii="Times New Roman" w:eastAsia="Times New Roman" w:hAnsi="Times New Roman" w:cs="Times New Roman"/>
-          <w:b/>
-          <w:color w:val="000000" w:themeColor="text1"/>
-        </w:rPr>
-        <w:t xml:space="preserve"> </w:t>
-      </w:r>
-      <w:r>
-        <w:rPr>
-          <w:rFonts w:ascii="Times New Roman" w:eastAsia="Times New Roman" w:hAnsi="Times New Roman" w:cs="Times New Roman"/>
-          <w:color w:val="000000" w:themeColor="text1"/>
-        </w:rPr>
-        <w:t xml:space="preserve">При осмотре п/о края раны незначительно гиперемированы. Рана заживает вторичным натяжением. Выполнена перевязка, с раствором </w:t>
-      </w:r>
-      <w:proofErr w:type="spellStart"/>
-      <w:r>
-        <w:rPr>
-          <w:rFonts w:ascii="Times New Roman" w:eastAsia="Times New Roman" w:hAnsi="Times New Roman" w:cs="Times New Roman"/>
-          <w:color w:val="000000" w:themeColor="text1"/>
-        </w:rPr>
-        <w:t>повидон</w:t>
-      </w:r>
-      <w:proofErr w:type="spellEnd"/>
-      <w:r>
-        <w:rPr>
-          <w:rFonts w:ascii="Times New Roman" w:eastAsia="Times New Roman" w:hAnsi="Times New Roman" w:cs="Times New Roman"/>
-          <w:color w:val="000000" w:themeColor="text1"/>
-        </w:rPr>
-        <w:t xml:space="preserve"> -Йод  </w:t>
+        <w:t xml:space="preserve">При осмотре п/о края раны незначительно гиперемированы. Рана заживает вторичным натяжением. Выполнена перевязка, с раствором повидон -Йод  </w:t>
       </w:r>
     </w:p>
     <w:p>
@@ -20793,7 +20248,7 @@
           <w:i/>
           <w:color w:val="000000"/>
         </w:rPr>
-        <w:t xml:space="preserve">{{ </w:t>
+        <w:t>{{</w:t>
       </w:r>
       <w:r>
         <w:rPr>
@@ -20810,7 +20265,7 @@
           <w:i/>
           <w:color w:val="000000"/>
         </w:rPr>
-        <w:t xml:space="preserve"> }}</w:t>
+        <w:t>}}</w:t>
       </w:r>
     </w:p>
     <w:p>
@@ -21047,23 +20502,7 @@
           <w:rFonts w:ascii="Times New Roman" w:eastAsia="Times New Roman" w:hAnsi="Times New Roman" w:cs="Times New Roman"/>
           <w:color w:val="000000" w:themeColor="text1"/>
         </w:rPr>
-        <w:t xml:space="preserve">стабильна, ЧСС 80 ударов в минуту, АД 130/80 </w:t>
-      </w:r>
-      <w:proofErr w:type="spellStart"/>
-      <w:r>
-        <w:rPr>
-          <w:rFonts w:ascii="Times New Roman" w:eastAsia="Times New Roman" w:hAnsi="Times New Roman" w:cs="Times New Roman"/>
-          <w:color w:val="000000" w:themeColor="text1"/>
-        </w:rPr>
-        <w:t>мм.рт.ст</w:t>
-      </w:r>
-      <w:proofErr w:type="spellEnd"/>
-      <w:r>
-        <w:rPr>
-          <w:rFonts w:ascii="Times New Roman" w:eastAsia="Times New Roman" w:hAnsi="Times New Roman" w:cs="Times New Roman"/>
-          <w:color w:val="000000" w:themeColor="text1"/>
-        </w:rPr>
-        <w:t xml:space="preserve">., </w:t>
+        <w:t xml:space="preserve">стабильна, ЧСС 80 ударов в минуту, АД 130/80 мм.рт.ст., </w:t>
       </w:r>
     </w:p>
     <w:p>
@@ -21138,109 +20577,83 @@
           <w:color w:val="000000" w:themeColor="text1"/>
         </w:rPr>
       </w:pPr>
-      <w:proofErr w:type="spellStart"/>
       <w:r>
         <w:rPr>
           <w:rFonts w:ascii="Times New Roman" w:eastAsia="Times New Roman" w:hAnsi="Times New Roman" w:cs="Times New Roman"/>
           <w:b/>
           <w:color w:val="000000" w:themeColor="text1"/>
         </w:rPr>
-        <w:t>St.localis</w:t>
-      </w:r>
-      <w:proofErr w:type="spellEnd"/>
+        <w:t xml:space="preserve">St.localis: </w:t>
+      </w:r>
+      <w:r>
+        <w:rPr>
+          <w:rFonts w:ascii="Times New Roman" w:eastAsia="Times New Roman" w:hAnsi="Times New Roman" w:cs="Times New Roman"/>
+          <w:color w:val="000000" w:themeColor="text1"/>
+        </w:rPr>
+        <w:t>Повязка сухая.</w:t>
+      </w:r>
       <w:r>
         <w:rPr>
           <w:rFonts w:ascii="Times New Roman" w:eastAsia="Times New Roman" w:hAnsi="Times New Roman" w:cs="Times New Roman"/>
           <w:b/>
           <w:color w:val="000000" w:themeColor="text1"/>
         </w:rPr>
-        <w:t xml:space="preserve">: </w:t>
+        <w:t xml:space="preserve"> </w:t>
       </w:r>
       <w:r>
         <w:rPr>
           <w:rFonts w:ascii="Times New Roman" w:eastAsia="Times New Roman" w:hAnsi="Times New Roman" w:cs="Times New Roman"/>
           <w:color w:val="000000" w:themeColor="text1"/>
         </w:rPr>
-        <w:t>Повязка сухая.</w:t>
-      </w:r>
+        <w:t xml:space="preserve">При осмотре п/о рана незначительно гиперемирована. Края раны незначительно гиперемированы. Рана заживает вторичным натяжением. </w:t>
+      </w:r>
+    </w:p>
+    <w:p>
+      <w:pPr>
+        <w:pBdr>
+          <w:top w:val="nil"/>
+          <w:left w:val="nil"/>
+          <w:bottom w:val="nil"/>
+          <w:right w:val="nil"/>
+          <w:between w:val="nil"/>
+        </w:pBdr>
+        <w:spacing w:after="0"/>
+        <w:ind w:left="0" w:hanging="2"/>
+        <w:rPr>
+          <w:rFonts w:ascii="Times New Roman" w:eastAsia="Times New Roman" w:hAnsi="Times New Roman" w:cs="Times New Roman"/>
+          <w:color w:val="000000" w:themeColor="text1"/>
+        </w:rPr>
+      </w:pPr>
+      <w:r>
+        <w:rPr>
+          <w:rFonts w:ascii="Times New Roman" w:eastAsia="Times New Roman" w:hAnsi="Times New Roman" w:cs="Times New Roman"/>
+          <w:color w:val="000000" w:themeColor="text1"/>
+        </w:rPr>
+        <w:t xml:space="preserve">Рана обработаны раствором антисептика, с раствором повидон -Йод  </w:t>
+      </w:r>
+    </w:p>
+    <w:p>
+      <w:pPr>
+        <w:pBdr>
+          <w:top w:val="nil"/>
+          <w:left w:val="nil"/>
+          <w:bottom w:val="nil"/>
+          <w:right w:val="nil"/>
+          <w:between w:val="nil"/>
+        </w:pBdr>
+        <w:spacing w:after="0"/>
+        <w:ind w:left="0" w:hanging="2"/>
+        <w:rPr>
+          <w:rFonts w:ascii="Times New Roman" w:eastAsia="Times New Roman" w:hAnsi="Times New Roman" w:cs="Times New Roman"/>
+          <w:color w:val="000000" w:themeColor="text1"/>
+        </w:rPr>
+      </w:pPr>
       <w:r>
         <w:rPr>
           <w:rFonts w:ascii="Times New Roman" w:eastAsia="Times New Roman" w:hAnsi="Times New Roman" w:cs="Times New Roman"/>
           <w:b/>
           <w:color w:val="000000" w:themeColor="text1"/>
         </w:rPr>
-        <w:t xml:space="preserve"> </w:t>
-      </w:r>
-      <w:r>
-        <w:rPr>
-          <w:rFonts w:ascii="Times New Roman" w:eastAsia="Times New Roman" w:hAnsi="Times New Roman" w:cs="Times New Roman"/>
-          <w:color w:val="000000" w:themeColor="text1"/>
-        </w:rPr>
-        <w:t xml:space="preserve">При осмотре п/о рана незначительно гиперемирована. Края раны незначительно гиперемированы. Рана заживает вторичным натяжением. </w:t>
-      </w:r>
-    </w:p>
-    <w:p>
-      <w:pPr>
-        <w:pBdr>
-          <w:top w:val="nil"/>
-          <w:left w:val="nil"/>
-          <w:bottom w:val="nil"/>
-          <w:right w:val="nil"/>
-          <w:between w:val="nil"/>
-        </w:pBdr>
-        <w:spacing w:after="0"/>
-        <w:ind w:left="0" w:hanging="2"/>
-        <w:rPr>
-          <w:rFonts w:ascii="Times New Roman" w:eastAsia="Times New Roman" w:hAnsi="Times New Roman" w:cs="Times New Roman"/>
-          <w:color w:val="000000" w:themeColor="text1"/>
-        </w:rPr>
-      </w:pPr>
-      <w:r>
-        <w:rPr>
-          <w:rFonts w:ascii="Times New Roman" w:eastAsia="Times New Roman" w:hAnsi="Times New Roman" w:cs="Times New Roman"/>
-          <w:color w:val="000000" w:themeColor="text1"/>
-        </w:rPr>
-        <w:t xml:space="preserve">Рана обработаны раствором антисептика, с раствором </w:t>
-      </w:r>
-      <w:proofErr w:type="spellStart"/>
-      <w:r>
-        <w:rPr>
-          <w:rFonts w:ascii="Times New Roman" w:eastAsia="Times New Roman" w:hAnsi="Times New Roman" w:cs="Times New Roman"/>
-          <w:color w:val="000000" w:themeColor="text1"/>
-        </w:rPr>
-        <w:t>повидон</w:t>
-      </w:r>
-      <w:proofErr w:type="spellEnd"/>
-      <w:r>
-        <w:rPr>
-          <w:rFonts w:ascii="Times New Roman" w:eastAsia="Times New Roman" w:hAnsi="Times New Roman" w:cs="Times New Roman"/>
-          <w:color w:val="000000" w:themeColor="text1"/>
-        </w:rPr>
-        <w:t xml:space="preserve"> -Йод  </w:t>
-      </w:r>
-    </w:p>
-    <w:p>
-      <w:pPr>
-        <w:pBdr>
-          <w:top w:val="nil"/>
-          <w:left w:val="nil"/>
-          <w:bottom w:val="nil"/>
-          <w:right w:val="nil"/>
-          <w:between w:val="nil"/>
-        </w:pBdr>
-        <w:spacing w:after="0"/>
-        <w:ind w:left="0" w:hanging="2"/>
-        <w:rPr>
-          <w:rFonts w:ascii="Times New Roman" w:eastAsia="Times New Roman" w:hAnsi="Times New Roman" w:cs="Times New Roman"/>
-          <w:color w:val="000000" w:themeColor="text1"/>
-        </w:rPr>
-      </w:pPr>
-      <w:r>
-        <w:rPr>
-          <w:rFonts w:ascii="Times New Roman" w:eastAsia="Times New Roman" w:hAnsi="Times New Roman" w:cs="Times New Roman"/>
-          <w:b/>
-          <w:color w:val="000000" w:themeColor="text1"/>
-        </w:rPr>
         <w:t>Продолжает болеть. Назначенное лечение получает</w:t>
       </w:r>
       <w:r>
@@ -21356,7 +20769,7 @@
           <w:i/>
           <w:color w:val="000000"/>
         </w:rPr>
-        <w:t xml:space="preserve">{{ </w:t>
+        <w:t>{{</w:t>
       </w:r>
       <w:r>
         <w:rPr>
@@ -21373,7 +20786,7 @@
           <w:i/>
           <w:color w:val="000000"/>
         </w:rPr>
-        <w:t xml:space="preserve"> }}</w:t>
+        <w:t>}}</w:t>
       </w:r>
     </w:p>
     <w:p>
@@ -21610,23 +21023,7 @@
           <w:rFonts w:ascii="Times New Roman" w:eastAsia="Times New Roman" w:hAnsi="Times New Roman" w:cs="Times New Roman"/>
           <w:color w:val="000000"/>
         </w:rPr>
-        <w:t xml:space="preserve">стабильна, ЧСС 62 ударов в минуту, АД 120/80 </w:t>
-      </w:r>
-      <w:proofErr w:type="spellStart"/>
-      <w:r>
-        <w:rPr>
-          <w:rFonts w:ascii="Times New Roman" w:eastAsia="Times New Roman" w:hAnsi="Times New Roman" w:cs="Times New Roman"/>
-          <w:color w:val="000000"/>
-        </w:rPr>
-        <w:t>мм.рт.ст</w:t>
-      </w:r>
-      <w:proofErr w:type="spellEnd"/>
-      <w:r>
-        <w:rPr>
-          <w:rFonts w:ascii="Times New Roman" w:eastAsia="Times New Roman" w:hAnsi="Times New Roman" w:cs="Times New Roman"/>
-          <w:color w:val="000000"/>
-        </w:rPr>
-        <w:t xml:space="preserve">., </w:t>
+        <w:t xml:space="preserve">стабильна, ЧСС 62 ударов в минуту, АД 120/80 мм.рт.ст., </w:t>
       </w:r>
     </w:p>
     <w:p>
@@ -21702,62 +21099,77 @@
           <w:color w:val="000000"/>
         </w:rPr>
       </w:pPr>
-      <w:proofErr w:type="spellStart"/>
       <w:r>
         <w:rPr>
           <w:rFonts w:ascii="Times New Roman" w:eastAsia="Times New Roman" w:hAnsi="Times New Roman" w:cs="Times New Roman"/>
           <w:b/>
           <w:color w:val="000000"/>
         </w:rPr>
-        <w:t>St.localis</w:t>
-      </w:r>
-      <w:proofErr w:type="spellEnd"/>
+        <w:t xml:space="preserve">St.localis: </w:t>
+      </w:r>
+      <w:r>
+        <w:rPr>
+          <w:rFonts w:ascii="Times New Roman" w:eastAsia="Times New Roman" w:hAnsi="Times New Roman" w:cs="Times New Roman"/>
+          <w:color w:val="000000"/>
+        </w:rPr>
+        <w:t>Повязка незначительно промокла серозным отделяемым.</w:t>
+      </w:r>
       <w:r>
         <w:rPr>
           <w:rFonts w:ascii="Times New Roman" w:eastAsia="Times New Roman" w:hAnsi="Times New Roman" w:cs="Times New Roman"/>
           <w:b/>
           <w:color w:val="000000"/>
         </w:rPr>
-        <w:t xml:space="preserve">: </w:t>
-      </w:r>
-      <w:r>
-        <w:rPr>
-          <w:rFonts w:ascii="Times New Roman" w:eastAsia="Times New Roman" w:hAnsi="Times New Roman" w:cs="Times New Roman"/>
-          <w:color w:val="000000"/>
-        </w:rPr>
-        <w:t>Повязка незначительно промокла серозным отделяемым.</w:t>
-      </w:r>
+        <w:t xml:space="preserve"> </w:t>
+      </w:r>
+      <w:r>
+        <w:rPr>
+          <w:rFonts w:ascii="Times New Roman" w:eastAsia="Times New Roman" w:hAnsi="Times New Roman" w:cs="Times New Roman"/>
+          <w:color w:val="000000"/>
+        </w:rPr>
+        <w:t>Края п/о рана отечны, гиперемированы. Отмечается незначительное серозно-гнойное отделяемое. Рана заживает вторичным натяжением. Выполнена перевязка с раствором хлоргексидина, мазь Левосин, резиновый выпускник.</w:t>
+      </w:r>
+    </w:p>
+    <w:p>
+      <w:pPr>
+        <w:pBdr>
+          <w:top w:val="nil"/>
+          <w:left w:val="nil"/>
+          <w:bottom w:val="nil"/>
+          <w:right w:val="nil"/>
+          <w:between w:val="nil"/>
+        </w:pBdr>
+        <w:spacing w:after="0"/>
+        <w:ind w:left="0" w:hanging="2"/>
+        <w:rPr>
+          <w:rFonts w:ascii="Times New Roman" w:eastAsia="Times New Roman" w:hAnsi="Times New Roman" w:cs="Times New Roman"/>
+          <w:i/>
+          <w:color w:val="000000"/>
+        </w:rPr>
+      </w:pPr>
       <w:r>
         <w:rPr>
           <w:rFonts w:ascii="Times New Roman" w:eastAsia="Times New Roman" w:hAnsi="Times New Roman" w:cs="Times New Roman"/>
           <w:b/>
           <w:color w:val="000000"/>
         </w:rPr>
+        <w:t>Продолжает болеть. Назначенное лечение получает</w:t>
+      </w:r>
+      <w:r>
+        <w:rPr>
+          <w:rFonts w:ascii="Times New Roman" w:eastAsia="Times New Roman" w:hAnsi="Times New Roman" w:cs="Times New Roman"/>
+          <w:color w:val="000000"/>
+        </w:rPr>
+        <w:t>.</w:t>
+      </w:r>
+      <w:r>
+        <w:rPr>
+          <w:rFonts w:ascii="Times New Roman" w:eastAsia="Times New Roman" w:hAnsi="Times New Roman" w:cs="Times New Roman"/>
+          <w:i/>
+          <w:color w:val="000000"/>
+        </w:rPr>
         <w:t xml:space="preserve"> </w:t>
       </w:r>
-      <w:r>
-        <w:rPr>
-          <w:rFonts w:ascii="Times New Roman" w:eastAsia="Times New Roman" w:hAnsi="Times New Roman" w:cs="Times New Roman"/>
-          <w:color w:val="000000"/>
-        </w:rPr>
-        <w:t xml:space="preserve">Края п/о рана отечны, гиперемированы. Отмечается незначительное серозно-гнойное отделяемое. Рана заживает вторичным натяжением. Выполнена перевязка с раствором хлоргексидина, мазь </w:t>
-      </w:r>
-      <w:proofErr w:type="spellStart"/>
-      <w:r>
-        <w:rPr>
-          <w:rFonts w:ascii="Times New Roman" w:eastAsia="Times New Roman" w:hAnsi="Times New Roman" w:cs="Times New Roman"/>
-          <w:color w:val="000000"/>
-        </w:rPr>
-        <w:t>Левосин</w:t>
-      </w:r>
-      <w:proofErr w:type="spellEnd"/>
-      <w:r>
-        <w:rPr>
-          <w:rFonts w:ascii="Times New Roman" w:eastAsia="Times New Roman" w:hAnsi="Times New Roman" w:cs="Times New Roman"/>
-          <w:color w:val="000000"/>
-        </w:rPr>
-        <w:t>, резиновый выпускник.</w:t>
-      </w:r>
     </w:p>
     <w:p>
       <w:pPr>
@@ -21779,51 +21191,26 @@
       <w:r>
         <w:rPr>
           <w:rFonts w:ascii="Times New Roman" w:eastAsia="Times New Roman" w:hAnsi="Times New Roman" w:cs="Times New Roman"/>
-          <w:b/>
-          <w:color w:val="000000"/>
-        </w:rPr>
-        <w:t>Продолжает болеть. Назначенное лечение получает</w:t>
-      </w:r>
-      <w:r>
-        <w:rPr>
-          <w:rFonts w:ascii="Times New Roman" w:eastAsia="Times New Roman" w:hAnsi="Times New Roman" w:cs="Times New Roman"/>
-          <w:color w:val="000000"/>
-        </w:rPr>
-        <w:t>.</w:t>
-      </w:r>
-      <w:r>
-        <w:rPr>
-          <w:rFonts w:ascii="Times New Roman" w:eastAsia="Times New Roman" w:hAnsi="Times New Roman" w:cs="Times New Roman"/>
           <w:i/>
           <w:color w:val="000000"/>
         </w:rPr>
-        <w:t xml:space="preserve"> </w:t>
-      </w:r>
-    </w:p>
-    <w:p>
-      <w:pPr>
-        <w:pBdr>
-          <w:top w:val="nil"/>
-          <w:left w:val="nil"/>
-          <w:bottom w:val="nil"/>
-          <w:right w:val="nil"/>
-          <w:between w:val="nil"/>
-        </w:pBdr>
-        <w:spacing w:after="0"/>
-        <w:ind w:left="0" w:hanging="2"/>
+        <w:t xml:space="preserve">Лечащий врач                            </w:t>
+      </w:r>
+      <w:r>
         <w:rPr>
           <w:rFonts w:ascii="Times New Roman" w:eastAsia="Times New Roman" w:hAnsi="Times New Roman" w:cs="Times New Roman"/>
           <w:i/>
           <w:color w:val="000000"/>
         </w:rPr>
-      </w:pPr>
+        <w:tab/>
+      </w:r>
       <w:r>
         <w:rPr>
           <w:rFonts w:ascii="Times New Roman" w:eastAsia="Times New Roman" w:hAnsi="Times New Roman" w:cs="Times New Roman"/>
           <w:i/>
           <w:color w:val="000000"/>
         </w:rPr>
-        <w:t xml:space="preserve">Лечащий врач                            </w:t>
+        <w:tab/>
       </w:r>
       <w:r>
         <w:rPr>
@@ -21871,15 +21258,16 @@
           <w:i/>
           <w:color w:val="000000"/>
         </w:rPr>
-        <w:tab/>
+        <w:t>{{</w:t>
       </w:r>
       <w:r>
         <w:rPr>
           <w:rFonts w:ascii="Times New Roman" w:eastAsia="Times New Roman" w:hAnsi="Times New Roman" w:cs="Times New Roman"/>
           <w:i/>
           <w:color w:val="000000"/>
-        </w:rPr>
-        <w:tab/>
+          <w:lang w:val="en-US"/>
+        </w:rPr>
+        <w:t>doctor</w:t>
       </w:r>
       <w:r>
         <w:rPr>
@@ -21887,24 +21275,7 @@
           <w:i/>
           <w:color w:val="000000"/>
         </w:rPr>
-        <w:t xml:space="preserve">{{ </w:t>
-      </w:r>
-      <w:r>
-        <w:rPr>
-          <w:rFonts w:ascii="Times New Roman" w:eastAsia="Times New Roman" w:hAnsi="Times New Roman" w:cs="Times New Roman"/>
-          <w:i/>
-          <w:color w:val="000000"/>
-          <w:lang w:val="en-US"/>
-        </w:rPr>
-        <w:t>doctor</w:t>
-      </w:r>
-      <w:r>
-        <w:rPr>
-          <w:rFonts w:ascii="Times New Roman" w:eastAsia="Times New Roman" w:hAnsi="Times New Roman" w:cs="Times New Roman"/>
-          <w:i/>
-          <w:color w:val="000000"/>
-        </w:rPr>
-        <w:t xml:space="preserve"> }}</w:t>
+        <w:t>}}</w:t>
       </w:r>
     </w:p>
     <w:p>
@@ -22210,23 +21581,7 @@
           <w:rFonts w:ascii="Times New Roman" w:eastAsia="Times New Roman" w:hAnsi="Times New Roman" w:cs="Times New Roman"/>
           <w:color w:val="000000"/>
         </w:rPr>
-        <w:t xml:space="preserve">стабильна, ЧСС 78 ударов в минуту, АД 126/80 </w:t>
-      </w:r>
-      <w:proofErr w:type="spellStart"/>
-      <w:r>
-        <w:rPr>
-          <w:rFonts w:ascii="Times New Roman" w:eastAsia="Times New Roman" w:hAnsi="Times New Roman" w:cs="Times New Roman"/>
-          <w:color w:val="000000"/>
-        </w:rPr>
-        <w:t>мм.рт.ст</w:t>
-      </w:r>
-      <w:proofErr w:type="spellEnd"/>
-      <w:r>
-        <w:rPr>
-          <w:rFonts w:ascii="Times New Roman" w:eastAsia="Times New Roman" w:hAnsi="Times New Roman" w:cs="Times New Roman"/>
-          <w:color w:val="000000"/>
-        </w:rPr>
-        <w:t xml:space="preserve">., </w:t>
+        <w:t xml:space="preserve">стабильна, ЧСС 78 ударов в минуту, АД 126/80 мм.рт.ст., </w:t>
       </w:r>
     </w:p>
     <w:p>
@@ -22301,122 +21656,111 @@
           <w:color w:val="000000"/>
         </w:rPr>
       </w:pPr>
-      <w:proofErr w:type="spellStart"/>
       <w:r>
         <w:rPr>
           <w:rFonts w:ascii="Times New Roman" w:eastAsia="Times New Roman" w:hAnsi="Times New Roman" w:cs="Times New Roman"/>
           <w:b/>
           <w:color w:val="000000"/>
         </w:rPr>
-        <w:t>St.localis</w:t>
-      </w:r>
-      <w:proofErr w:type="spellEnd"/>
+        <w:t xml:space="preserve">St.localis: </w:t>
+      </w:r>
+      <w:r>
+        <w:rPr>
+          <w:rFonts w:ascii="Times New Roman" w:eastAsia="Times New Roman" w:hAnsi="Times New Roman" w:cs="Times New Roman"/>
+          <w:color w:val="000000"/>
+        </w:rPr>
+        <w:t>Повязка незначительно промокла серозным отделяемым.</w:t>
+      </w:r>
       <w:r>
         <w:rPr>
           <w:rFonts w:ascii="Times New Roman" w:eastAsia="Times New Roman" w:hAnsi="Times New Roman" w:cs="Times New Roman"/>
           <w:b/>
           <w:color w:val="000000"/>
         </w:rPr>
-        <w:t xml:space="preserve">: </w:t>
-      </w:r>
-      <w:r>
-        <w:rPr>
-          <w:rFonts w:ascii="Times New Roman" w:eastAsia="Times New Roman" w:hAnsi="Times New Roman" w:cs="Times New Roman"/>
-          <w:color w:val="000000"/>
-        </w:rPr>
-        <w:t>Повязка незначительно промокла серозным отделяемым.</w:t>
-      </w:r>
+        <w:t xml:space="preserve"> </w:t>
+      </w:r>
+      <w:r>
+        <w:rPr>
+          <w:rFonts w:ascii="Times New Roman" w:eastAsia="Times New Roman" w:hAnsi="Times New Roman" w:cs="Times New Roman"/>
+          <w:color w:val="000000"/>
+        </w:rPr>
+        <w:t>При осмотре п/о рана, края раны отечны, гиперемированы. Без отделяемого. Рана заживает вторичным натяжением. Выполнена перевязка с раствором хлоргексидина, мазь Левосин</w:t>
+      </w:r>
+    </w:p>
+    <w:p>
+      <w:pPr>
+        <w:pBdr>
+          <w:top w:val="nil"/>
+          <w:left w:val="nil"/>
+          <w:bottom w:val="nil"/>
+          <w:right w:val="nil"/>
+          <w:between w:val="nil"/>
+        </w:pBdr>
+        <w:spacing w:after="0"/>
+        <w:ind w:left="0" w:hanging="2"/>
+        <w:rPr>
+          <w:rFonts w:ascii="Times New Roman" w:eastAsia="Times New Roman" w:hAnsi="Times New Roman" w:cs="Times New Roman"/>
+          <w:color w:val="000000"/>
+        </w:rPr>
+      </w:pPr>
       <w:r>
         <w:rPr>
           <w:rFonts w:ascii="Times New Roman" w:eastAsia="Times New Roman" w:hAnsi="Times New Roman" w:cs="Times New Roman"/>
           <w:b/>
           <w:color w:val="000000"/>
         </w:rPr>
+        <w:t>Продолжает болеть. Назначенное лечение получает</w:t>
+      </w:r>
+      <w:r>
+        <w:rPr>
+          <w:rFonts w:ascii="Times New Roman" w:eastAsia="Times New Roman" w:hAnsi="Times New Roman" w:cs="Times New Roman"/>
+          <w:color w:val="000000"/>
+        </w:rPr>
+        <w:t>.</w:t>
+      </w:r>
+      <w:r>
+        <w:rPr>
+          <w:rFonts w:ascii="Times New Roman" w:eastAsia="Times New Roman" w:hAnsi="Times New Roman" w:cs="Times New Roman"/>
+          <w:i/>
+          <w:color w:val="000000"/>
+        </w:rPr>
         <w:t xml:space="preserve"> </w:t>
       </w:r>
-      <w:r>
-        <w:rPr>
-          <w:rFonts w:ascii="Times New Roman" w:eastAsia="Times New Roman" w:hAnsi="Times New Roman" w:cs="Times New Roman"/>
-          <w:color w:val="000000"/>
-        </w:rPr>
-        <w:t xml:space="preserve">При осмотре п/о рана, края раны отечны, гиперемированы. Без отделяемого. Рана заживает вторичным натяжением. Выполнена перевязка с раствором хлоргексидина, мазь </w:t>
-      </w:r>
-      <w:proofErr w:type="spellStart"/>
-      <w:r>
-        <w:rPr>
-          <w:rFonts w:ascii="Times New Roman" w:eastAsia="Times New Roman" w:hAnsi="Times New Roman" w:cs="Times New Roman"/>
-          <w:color w:val="000000"/>
-        </w:rPr>
-        <w:t>Левосин</w:t>
-      </w:r>
-      <w:proofErr w:type="spellEnd"/>
-    </w:p>
-    <w:p>
-      <w:pPr>
-        <w:pBdr>
-          <w:top w:val="nil"/>
-          <w:left w:val="nil"/>
-          <w:bottom w:val="nil"/>
-          <w:right w:val="nil"/>
-          <w:between w:val="nil"/>
-        </w:pBdr>
-        <w:spacing w:after="0"/>
-        <w:ind w:left="0" w:hanging="2"/>
-        <w:rPr>
-          <w:rFonts w:ascii="Times New Roman" w:eastAsia="Times New Roman" w:hAnsi="Times New Roman" w:cs="Times New Roman"/>
-          <w:color w:val="000000"/>
-        </w:rPr>
-      </w:pPr>
-      <w:r>
-        <w:rPr>
-          <w:rFonts w:ascii="Times New Roman" w:eastAsia="Times New Roman" w:hAnsi="Times New Roman" w:cs="Times New Roman"/>
-          <w:b/>
-          <w:color w:val="000000"/>
-        </w:rPr>
-        <w:t>Продолжает болеть. Назначенное лечение получает</w:t>
-      </w:r>
-      <w:r>
-        <w:rPr>
-          <w:rFonts w:ascii="Times New Roman" w:eastAsia="Times New Roman" w:hAnsi="Times New Roman" w:cs="Times New Roman"/>
-          <w:color w:val="000000"/>
-        </w:rPr>
-        <w:t>.</w:t>
-      </w:r>
-      <w:r>
+    </w:p>
+    <w:p>
+      <w:pPr>
+        <w:keepLines/>
+        <w:pBdr>
+          <w:top w:val="nil"/>
+          <w:left w:val="nil"/>
+          <w:bottom w:val="nil"/>
+          <w:right w:val="nil"/>
+          <w:between w:val="nil"/>
+        </w:pBdr>
+        <w:spacing w:before="120" w:after="0" w:line="240" w:lineRule="auto"/>
+        <w:ind w:left="0" w:hanging="2"/>
+        <w:jc w:val="both"/>
         <w:rPr>
           <w:rFonts w:ascii="Times New Roman" w:eastAsia="Times New Roman" w:hAnsi="Times New Roman" w:cs="Times New Roman"/>
           <w:i/>
           <w:color w:val="000000"/>
         </w:rPr>
-        <w:t xml:space="preserve"> </w:t>
-      </w:r>
-    </w:p>
-    <w:p>
-      <w:pPr>
-        <w:keepLines/>
-        <w:pBdr>
-          <w:top w:val="nil"/>
-          <w:left w:val="nil"/>
-          <w:bottom w:val="nil"/>
-          <w:right w:val="nil"/>
-          <w:between w:val="nil"/>
-        </w:pBdr>
-        <w:spacing w:before="120" w:after="0" w:line="240" w:lineRule="auto"/>
-        <w:ind w:left="0" w:hanging="2"/>
-        <w:jc w:val="both"/>
+      </w:pPr>
+      <w:r>
         <w:rPr>
           <w:rFonts w:ascii="Times New Roman" w:eastAsia="Times New Roman" w:hAnsi="Times New Roman" w:cs="Times New Roman"/>
           <w:i/>
           <w:color w:val="000000"/>
         </w:rPr>
-      </w:pPr>
+        <w:t xml:space="preserve">Лечащий врач                            </w:t>
+      </w:r>
       <w:r>
         <w:rPr>
           <w:rFonts w:ascii="Times New Roman" w:eastAsia="Times New Roman" w:hAnsi="Times New Roman" w:cs="Times New Roman"/>
           <w:i/>
           <w:color w:val="000000"/>
         </w:rPr>
-        <w:t xml:space="preserve">Лечащий врач                            </w:t>
+        <w:tab/>
       </w:r>
       <w:r>
         <w:rPr>
@@ -22480,15 +21824,16 @@
           <w:i/>
           <w:color w:val="000000"/>
         </w:rPr>
-        <w:tab/>
+        <w:t>{{</w:t>
       </w:r>
       <w:r>
         <w:rPr>
           <w:rFonts w:ascii="Times New Roman" w:eastAsia="Times New Roman" w:hAnsi="Times New Roman" w:cs="Times New Roman"/>
           <w:i/>
           <w:color w:val="000000"/>
-        </w:rPr>
-        <w:t xml:space="preserve">{{ </w:t>
+          <w:lang w:val="en-US"/>
+        </w:rPr>
+        <w:t>doctor</w:t>
       </w:r>
       <w:r>
         <w:rPr>
@@ -22497,7 +21842,7 @@
           <w:color w:val="000000"/>
           <w:lang w:val="en-US"/>
         </w:rPr>
-        <w:t>doctor</w:t>
+        <w:t>}</w:t>
       </w:r>
       <w:r>
         <w:rPr>
@@ -22505,7 +21850,7 @@
           <w:i/>
           <w:color w:val="000000"/>
         </w:rPr>
-        <w:t xml:space="preserve"> }}</w:t>
+        <w:t>}</w:t>
       </w:r>
     </w:p>
     <w:p>
@@ -22808,23 +22153,7 @@
           <w:rFonts w:ascii="Times New Roman" w:eastAsia="Times New Roman" w:hAnsi="Times New Roman" w:cs="Times New Roman"/>
           <w:color w:val="000000"/>
         </w:rPr>
-        <w:t xml:space="preserve">стабильна, ЧСС 78 ударов в минуту, АД 120/80 </w:t>
-      </w:r>
-      <w:proofErr w:type="spellStart"/>
-      <w:r>
-        <w:rPr>
-          <w:rFonts w:ascii="Times New Roman" w:eastAsia="Times New Roman" w:hAnsi="Times New Roman" w:cs="Times New Roman"/>
-          <w:color w:val="000000"/>
-        </w:rPr>
-        <w:t>мм.рт.ст</w:t>
-      </w:r>
-      <w:proofErr w:type="spellEnd"/>
-      <w:r>
-        <w:rPr>
-          <w:rFonts w:ascii="Times New Roman" w:eastAsia="Times New Roman" w:hAnsi="Times New Roman" w:cs="Times New Roman"/>
-          <w:color w:val="000000"/>
-        </w:rPr>
-        <w:t xml:space="preserve">., </w:t>
+        <w:t xml:space="preserve">стабильна, ЧСС 78 ударов в минуту, АД 120/80 мм.рт.ст., </w:t>
       </w:r>
     </w:p>
     <w:p>
@@ -22899,23 +22228,13 @@
           <w:color w:val="000000"/>
         </w:rPr>
       </w:pPr>
-      <w:proofErr w:type="spellStart"/>
       <w:r>
         <w:rPr>
           <w:rFonts w:ascii="Times New Roman" w:eastAsia="Times New Roman" w:hAnsi="Times New Roman" w:cs="Times New Roman"/>
           <w:b/>
           <w:color w:val="000000"/>
         </w:rPr>
-        <w:t>St.localis</w:t>
-      </w:r>
-      <w:proofErr w:type="spellEnd"/>
-      <w:r>
-        <w:rPr>
-          <w:rFonts w:ascii="Times New Roman" w:eastAsia="Times New Roman" w:hAnsi="Times New Roman" w:cs="Times New Roman"/>
-          <w:b/>
-          <w:color w:val="000000"/>
-        </w:rPr>
-        <w:t xml:space="preserve">: </w:t>
+        <w:t xml:space="preserve">St.localis: </w:t>
       </w:r>
       <w:r>
         <w:rPr>
@@ -23046,7 +22365,7 @@
           <w:i/>
           <w:color w:val="000000"/>
         </w:rPr>
-        <w:t xml:space="preserve">{{ </w:t>
+        <w:t>{{</w:t>
       </w:r>
       <w:r>
         <w:rPr>
@@ -23063,7 +22382,7 @@
           <w:i/>
           <w:color w:val="000000"/>
         </w:rPr>
-        <w:t xml:space="preserve"> }}</w:t>
+        <w:t>}}</w:t>
       </w:r>
     </w:p>
     <w:p>
@@ -23204,7 +22523,7 @@
           <w:sz w:val="24"/>
           <w:szCs w:val="24"/>
         </w:rPr>
-        <w:t xml:space="preserve">{{ </w:t>
+        <w:t>{{</w:t>
       </w:r>
       <w:r>
         <w:rPr>
@@ -23242,7 +22561,7 @@
           <w:sz w:val="24"/>
           <w:szCs w:val="24"/>
         </w:rPr>
-        <w:t xml:space="preserve"> }}</w:t>
+        <w:t>}}</w:t>
       </w:r>
       <w:r>
         <w:rPr>
@@ -23260,7 +22579,7 @@
           <w:sz w:val="24"/>
           <w:szCs w:val="24"/>
         </w:rPr>
-        <w:t xml:space="preserve">{{ </w:t>
+        <w:t>{{</w:t>
       </w:r>
       <w:r>
         <w:rPr>
@@ -23298,7 +22617,7 @@
           <w:sz w:val="24"/>
           <w:szCs w:val="24"/>
         </w:rPr>
-        <w:t xml:space="preserve"> }}</w:t>
+        <w:t>}}</w:t>
       </w:r>
     </w:p>
     <w:p>
@@ -23338,7 +22657,7 @@
           <w:sz w:val="24"/>
           <w:szCs w:val="24"/>
         </w:rPr>
-        <w:t xml:space="preserve">{{ </w:t>
+        <w:t>{{</w:t>
       </w:r>
       <w:r>
         <w:rPr>
@@ -23357,7 +22676,7 @@
           <w:sz w:val="24"/>
           <w:szCs w:val="24"/>
         </w:rPr>
-        <w:t xml:space="preserve"> }}</w:t>
+        <w:t>}}</w:t>
       </w:r>
     </w:p>
     <w:p>
@@ -23398,7 +22717,7 @@
           <w:sz w:val="24"/>
           <w:szCs w:val="24"/>
         </w:rPr>
-        <w:t xml:space="preserve">{{ </w:t>
+        <w:t>{{</w:t>
       </w:r>
       <w:r>
         <w:rPr>
@@ -23436,7 +22755,7 @@
           <w:sz w:val="24"/>
           <w:szCs w:val="24"/>
         </w:rPr>
-        <w:t xml:space="preserve"> }}</w:t>
+        <w:t>}}</w:t>
       </w:r>
       <w:r>
         <w:rPr>
@@ -23454,7 +22773,7 @@
           <w:sz w:val="24"/>
           <w:szCs w:val="24"/>
         </w:rPr>
-        <w:t xml:space="preserve">{{ </w:t>
+        <w:t>{{</w:t>
       </w:r>
       <w:r>
         <w:rPr>
@@ -23492,7 +22811,7 @@
           <w:sz w:val="24"/>
           <w:szCs w:val="24"/>
         </w:rPr>
-        <w:t xml:space="preserve"> }}</w:t>
+        <w:t>}}</w:t>
       </w:r>
       <w:r>
         <w:rPr>
@@ -23510,7 +22829,7 @@
           <w:sz w:val="24"/>
           <w:szCs w:val="24"/>
         </w:rPr>
-        <w:t xml:space="preserve">{{ </w:t>
+        <w:t>{{</w:t>
       </w:r>
       <w:r>
         <w:rPr>
@@ -23548,7 +22867,7 @@
           <w:sz w:val="24"/>
           <w:szCs w:val="24"/>
         </w:rPr>
-        <w:t xml:space="preserve"> }}</w:t>
+        <w:t>}}</w:t>
       </w:r>
       <w:r>
         <w:rPr>
@@ -23914,7 +23233,7 @@
           <w:sz w:val="24"/>
           <w:szCs w:val="24"/>
         </w:rPr>
-        <w:t xml:space="preserve">{{ </w:t>
+        <w:t>{{</w:t>
       </w:r>
       <w:r>
         <w:rPr>
@@ -23933,7 +23252,7 @@
           <w:sz w:val="24"/>
           <w:szCs w:val="24"/>
         </w:rPr>
-        <w:t xml:space="preserve"> }}</w:t>
+        <w:t>}}</w:t>
       </w:r>
     </w:p>
     <w:p>

</xml_diff>